<commit_message>
Iniciando a aula 7
Aula 7 – Criando um Corretor Turbinado
</commit_message>
<xml_diff>
--- a/Data Science/Formação Python para Data Science/Corretor Ortográfico em Python - Aplicando técnicas de NLP/Anotações/Corretor Ortográfico em Python – Aplicando técnicas de NLP.docx
+++ b/Data Science/Formação Python para Data Science/Corretor Ortográfico em Python - Aplicando técnicas de NLP/Anotações/Corretor Ortográfico em Python – Aplicando técnicas de NLP.docx
@@ -8565,6 +8565,7 @@
       <w:r>
         <w:rPr>
           <w:rFonts w:ascii="Times New Roman" w:hAnsi="Times New Roman" w:cs="Times New Roman"/>
+          <w:noProof/>
           <w:sz w:val="24"/>
           <w:szCs w:val="24"/>
         </w:rPr>
@@ -9646,6 +9647,7 @@
       <w:r>
         <w:rPr>
           <w:rFonts w:ascii="Times New Roman" w:hAnsi="Times New Roman" w:cs="Times New Roman"/>
+          <w:noProof/>
           <w:sz w:val="24"/>
           <w:szCs w:val="24"/>
         </w:rPr>
@@ -10027,6 +10029,7 @@
       <w:r>
         <w:rPr>
           <w:rFonts w:ascii="Times New Roman" w:hAnsi="Times New Roman" w:cs="Times New Roman"/>
+          <w:noProof/>
           <w:sz w:val="24"/>
           <w:szCs w:val="24"/>
         </w:rPr>
@@ -10081,6 +10084,7 @@
       <w:r>
         <w:rPr>
           <w:rFonts w:ascii="Times New Roman" w:hAnsi="Times New Roman" w:cs="Times New Roman"/>
+          <w:noProof/>
           <w:sz w:val="24"/>
           <w:szCs w:val="24"/>
         </w:rPr>
@@ -11459,23 +11463,7 @@
           <w:sz w:val="24"/>
           <w:szCs w:val="24"/>
         </w:rPr>
-        <w:t xml:space="preserve">Como criar uma função para deletar caracteres de </w:t>
-      </w:r>
-      <w:r>
-        <w:rPr>
-          <w:rFonts w:ascii="Times New Roman" w:hAnsi="Times New Roman" w:cs="Times New Roman"/>
-          <w:sz w:val="24"/>
-          <w:szCs w:val="24"/>
-        </w:rPr>
-        <w:t>uma palavra incorreta</w:t>
-      </w:r>
-      <w:r>
-        <w:rPr>
-          <w:rFonts w:ascii="Times New Roman" w:hAnsi="Times New Roman" w:cs="Times New Roman"/>
-          <w:sz w:val="24"/>
-          <w:szCs w:val="24"/>
-        </w:rPr>
-        <w:t>.</w:t>
+        <w:t>Como criar uma função para deletar caracteres de uma palavra incorreta.</w:t>
       </w:r>
     </w:p>
     <w:p>
@@ -11635,6 +11623,7 @@
       <w:r>
         <w:rPr>
           <w:rFonts w:ascii="Times New Roman" w:hAnsi="Times New Roman" w:cs="Times New Roman"/>
+          <w:noProof/>
           <w:sz w:val="24"/>
           <w:szCs w:val="24"/>
         </w:rPr>
@@ -11688,6 +11677,7 @@
       <w:r>
         <w:rPr>
           <w:rFonts w:ascii="Times New Roman" w:hAnsi="Times New Roman" w:cs="Times New Roman"/>
+          <w:noProof/>
           <w:sz w:val="24"/>
           <w:szCs w:val="24"/>
         </w:rPr>
@@ -11741,6 +11731,7 @@
       <w:r>
         <w:rPr>
           <w:rFonts w:ascii="Times New Roman" w:hAnsi="Times New Roman" w:cs="Times New Roman"/>
+          <w:noProof/>
           <w:sz w:val="24"/>
           <w:szCs w:val="24"/>
         </w:rPr>
@@ -12496,6 +12487,7 @@
       <w:r>
         <w:rPr>
           <w:rFonts w:ascii="Times New Roman" w:hAnsi="Times New Roman" w:cs="Times New Roman"/>
+          <w:noProof/>
           <w:sz w:val="24"/>
           <w:szCs w:val="24"/>
         </w:rPr>
@@ -12549,6 +12541,7 @@
       <w:r>
         <w:rPr>
           <w:rFonts w:ascii="Times New Roman" w:hAnsi="Times New Roman" w:cs="Times New Roman"/>
+          <w:noProof/>
           <w:sz w:val="24"/>
           <w:szCs w:val="24"/>
         </w:rPr>
@@ -12602,6 +12595,7 @@
       <w:r>
         <w:rPr>
           <w:rFonts w:ascii="Times New Roman" w:hAnsi="Times New Roman" w:cs="Times New Roman"/>
+          <w:noProof/>
           <w:sz w:val="24"/>
           <w:szCs w:val="24"/>
         </w:rPr>
@@ -14335,6 +14329,68 @@
           <w:szCs w:val="24"/>
         </w:rPr>
         <w:t>Os algoritmos para trocar e inverter letras de uma palavra.</w:t>
+      </w:r>
+    </w:p>
+    <w:p>
+      <w:pPr>
+        <w:spacing w:before="240" w:line="360" w:lineRule="auto"/>
+        <w:jc w:val="both"/>
+        <w:rPr>
+          <w:rFonts w:ascii="Times New Roman" w:hAnsi="Times New Roman" w:cs="Times New Roman"/>
+          <w:sz w:val="24"/>
+          <w:szCs w:val="24"/>
+        </w:rPr>
+      </w:pPr>
+    </w:p>
+    <w:p>
+      <w:pPr>
+        <w:pStyle w:val="PargrafodaLista"/>
+        <w:numPr>
+          <w:ilvl w:val="0"/>
+          <w:numId w:val="2"/>
+        </w:numPr>
+        <w:spacing w:before="240" w:line="360" w:lineRule="auto"/>
+        <w:jc w:val="both"/>
+        <w:rPr>
+          <w:rFonts w:ascii="Times New Roman" w:hAnsi="Times New Roman" w:cs="Times New Roman"/>
+          <w:sz w:val="24"/>
+          <w:szCs w:val="24"/>
+        </w:rPr>
+      </w:pPr>
+      <w:r>
+        <w:rPr>
+          <w:rFonts w:ascii="Times New Roman" w:hAnsi="Times New Roman" w:cs="Times New Roman"/>
+          <w:b/>
+          <w:bCs/>
+          <w:sz w:val="24"/>
+          <w:szCs w:val="24"/>
+          <w:u w:val="single"/>
+        </w:rPr>
+        <w:t>Aula 7 – Criando um Corretor Turbinado:</w:t>
+      </w:r>
+    </w:p>
+    <w:p>
+      <w:pPr>
+        <w:pStyle w:val="PargrafodaLista"/>
+        <w:numPr>
+          <w:ilvl w:val="1"/>
+          <w:numId w:val="2"/>
+        </w:numPr>
+        <w:spacing w:before="240" w:line="360" w:lineRule="auto"/>
+        <w:jc w:val="both"/>
+        <w:rPr>
+          <w:rFonts w:ascii="Times New Roman" w:hAnsi="Times New Roman" w:cs="Times New Roman"/>
+          <w:sz w:val="24"/>
+          <w:szCs w:val="24"/>
+        </w:rPr>
+      </w:pPr>
+      <w:r>
+        <w:rPr>
+          <w:rFonts w:ascii="Times New Roman" w:hAnsi="Times New Roman" w:cs="Times New Roman"/>
+          <w:sz w:val="24"/>
+          <w:szCs w:val="24"/>
+        </w:rPr>
+        <w:t xml:space="preserve"> </w:t>
       </w:r>
     </w:p>
     <w:sectPr>

</xml_diff>

<commit_message>
Palavras Desconhecidas Ao Vocabulário
Adicionamos o cálculo da taxa de palavras desconhecidas no nosso avaliador que agora devolve essa porcentagem a partir das palavras corretas da nossa lista teste, que não estão no nosso corpus, dividido pelo numero total de palavras
</commit_message>
<xml_diff>
--- a/Data Science/Formação Python para Data Science/Corretor Ortográfico em Python - Aplicando técnicas de NLP/Anotações/Corretor Ortográfico em Python – Aplicando técnicas de NLP.docx
+++ b/Data Science/Formação Python para Data Science/Corretor Ortográfico em Python - Aplicando técnicas de NLP/Anotações/Corretor Ortográfico em Python – Aplicando técnicas de NLP.docx
@@ -402,7 +402,6 @@
         </w:rPr>
         <w:t> </w:t>
       </w:r>
-      <w:proofErr w:type="gramStart"/>
       <w:r>
         <w:rPr>
           <w:rFonts w:ascii="Courier New" w:eastAsia="Times New Roman" w:hAnsi="Courier New" w:cs="Courier New"/>
@@ -423,7 +422,6 @@
         </w:rPr>
         <w:t>(</w:t>
       </w:r>
-      <w:proofErr w:type="gramEnd"/>
       <w:r>
         <w:rPr>
           <w:rFonts w:ascii="Courier New" w:eastAsia="Times New Roman" w:hAnsi="Courier New" w:cs="Courier New"/>
@@ -538,7 +536,6 @@
         <w:t>  artigos = </w:t>
       </w:r>
       <w:proofErr w:type="spellStart"/>
-      <w:proofErr w:type="gramStart"/>
       <w:r>
         <w:rPr>
           <w:rFonts w:ascii="Courier New" w:eastAsia="Times New Roman" w:hAnsi="Courier New" w:cs="Courier New"/>
@@ -550,7 +547,6 @@
         <w:t>f.read</w:t>
       </w:r>
       <w:proofErr w:type="spellEnd"/>
-      <w:proofErr w:type="gramEnd"/>
       <w:r>
         <w:rPr>
           <w:rFonts w:ascii="Courier New" w:eastAsia="Times New Roman" w:hAnsi="Courier New" w:cs="Courier New"/>
@@ -715,25 +711,7 @@
           <w:sz w:val="24"/>
           <w:szCs w:val="24"/>
         </w:rPr>
-        <w:t xml:space="preserve">composto por palavras e pontuações, uma vez que quando utilizamos o método </w:t>
-      </w:r>
-      <w:proofErr w:type="gramStart"/>
-      <w:r>
-        <w:rPr>
-          <w:rFonts w:ascii="Times New Roman" w:hAnsi="Times New Roman" w:cs="Times New Roman"/>
-          <w:sz w:val="24"/>
-          <w:szCs w:val="24"/>
-        </w:rPr>
-        <w:t>split(</w:t>
-      </w:r>
-      <w:proofErr w:type="gramEnd"/>
-      <w:r>
-        <w:rPr>
-          <w:rFonts w:ascii="Times New Roman" w:hAnsi="Times New Roman" w:cs="Times New Roman"/>
-          <w:sz w:val="24"/>
-          <w:szCs w:val="24"/>
-        </w:rPr>
-        <w:t>) para quebrar todo o nosso texto em uma lista com palavras, ele não separa somente as palavras, mas a concatenação delas com a pontuação também</w:t>
+        <w:t>composto por palavras e pontuações, uma vez que quando utilizamos o método split() para quebrar todo o nosso texto em uma lista com palavras, ele não separa somente as palavras, mas a concatenação delas com a pontuação também</w:t>
       </w:r>
       <w:r>
         <w:rPr>
@@ -821,21 +799,9 @@
           <w:szCs w:val="21"/>
           <w:lang w:eastAsia="pt-BR"/>
         </w:rPr>
-        <w:t>texto_</w:t>
-      </w:r>
-      <w:proofErr w:type="gramStart"/>
-      <w:r>
-        <w:rPr>
-          <w:rFonts w:ascii="Courier New" w:eastAsia="Times New Roman" w:hAnsi="Courier New" w:cs="Courier New"/>
-          <w:color w:val="D4D4D4"/>
-          <w:sz w:val="21"/>
-          <w:szCs w:val="21"/>
-          <w:lang w:eastAsia="pt-BR"/>
-        </w:rPr>
-        <w:t>exemplo.split</w:t>
-      </w:r>
-      <w:proofErr w:type="spellEnd"/>
-      <w:proofErr w:type="gramEnd"/>
+        <w:t>texto_exemplo.split</w:t>
+      </w:r>
+      <w:proofErr w:type="spellEnd"/>
       <w:r>
         <w:rPr>
           <w:rFonts w:ascii="Courier New" w:eastAsia="Times New Roman" w:hAnsi="Courier New" w:cs="Courier New"/>
@@ -1100,7 +1066,6 @@
         <w:t xml:space="preserve">Como contar a quantidade de caracteres de um texto usando </w:t>
       </w:r>
       <w:proofErr w:type="spellStart"/>
-      <w:proofErr w:type="gramStart"/>
       <w:r>
         <w:rPr>
           <w:rFonts w:ascii="Times New Roman" w:hAnsi="Times New Roman" w:cs="Times New Roman"/>
@@ -1116,16 +1081,7 @@
           <w:sz w:val="24"/>
           <w:szCs w:val="24"/>
         </w:rPr>
-        <w:t>(</w:t>
-      </w:r>
-      <w:proofErr w:type="gramEnd"/>
-      <w:r>
-        <w:rPr>
-          <w:rFonts w:ascii="Times New Roman" w:hAnsi="Times New Roman" w:cs="Times New Roman"/>
-          <w:sz w:val="24"/>
-          <w:szCs w:val="24"/>
-        </w:rPr>
-        <w:t>).</w:t>
+        <w:t>().</w:t>
       </w:r>
     </w:p>
     <w:p>
@@ -1308,23 +1264,13 @@
         <w:t xml:space="preserve"> para podermos utilizar o método </w:t>
       </w:r>
       <w:proofErr w:type="spellStart"/>
-      <w:proofErr w:type="gramStart"/>
-      <w:r>
-        <w:rPr>
-          <w:rFonts w:ascii="Times New Roman" w:hAnsi="Times New Roman" w:cs="Times New Roman"/>
-          <w:sz w:val="24"/>
-          <w:szCs w:val="24"/>
-        </w:rPr>
-        <w:t>nltk.tokenize</w:t>
-      </w:r>
-      <w:proofErr w:type="gramEnd"/>
-      <w:r>
-        <w:rPr>
-          <w:rFonts w:ascii="Times New Roman" w:hAnsi="Times New Roman" w:cs="Times New Roman"/>
-          <w:sz w:val="24"/>
-          <w:szCs w:val="24"/>
-        </w:rPr>
-        <w:t>.word_tokenize</w:t>
+      <w:r>
+        <w:rPr>
+          <w:rFonts w:ascii="Times New Roman" w:hAnsi="Times New Roman" w:cs="Times New Roman"/>
+          <w:sz w:val="24"/>
+          <w:szCs w:val="24"/>
+        </w:rPr>
+        <w:t>nltk.tokenize.word_tokenize</w:t>
       </w:r>
       <w:proofErr w:type="spellEnd"/>
       <w:r>
@@ -1420,7 +1366,6 @@
         </w:rPr>
       </w:pPr>
       <w:proofErr w:type="spellStart"/>
-      <w:proofErr w:type="gramStart"/>
       <w:r>
         <w:rPr>
           <w:rFonts w:ascii="Courier New" w:eastAsia="Times New Roman" w:hAnsi="Courier New" w:cs="Courier New"/>
@@ -1432,7 +1377,6 @@
         <w:t>nltk.download</w:t>
       </w:r>
       <w:proofErr w:type="spellEnd"/>
-      <w:proofErr w:type="gramEnd"/>
       <w:r>
         <w:rPr>
           <w:rFonts w:ascii="Courier New" w:eastAsia="Times New Roman" w:hAnsi="Courier New" w:cs="Courier New"/>
@@ -1547,27 +1491,15 @@
         <w:t> = </w:t>
       </w:r>
       <w:proofErr w:type="spellStart"/>
-      <w:proofErr w:type="gramStart"/>
-      <w:r>
-        <w:rPr>
-          <w:rFonts w:ascii="Courier New" w:eastAsia="Times New Roman" w:hAnsi="Courier New" w:cs="Courier New"/>
-          <w:color w:val="D4D4D4"/>
-          <w:sz w:val="21"/>
-          <w:szCs w:val="21"/>
-          <w:lang w:eastAsia="pt-BR"/>
-        </w:rPr>
-        <w:t>nltk.tokenize</w:t>
-      </w:r>
-      <w:proofErr w:type="gramEnd"/>
-      <w:r>
-        <w:rPr>
-          <w:rFonts w:ascii="Courier New" w:eastAsia="Times New Roman" w:hAnsi="Courier New" w:cs="Courier New"/>
-          <w:color w:val="D4D4D4"/>
-          <w:sz w:val="21"/>
-          <w:szCs w:val="21"/>
-          <w:lang w:eastAsia="pt-BR"/>
-        </w:rPr>
-        <w:t>.word_tokenize</w:t>
+      <w:r>
+        <w:rPr>
+          <w:rFonts w:ascii="Courier New" w:eastAsia="Times New Roman" w:hAnsi="Courier New" w:cs="Courier New"/>
+          <w:color w:val="D4D4D4"/>
+          <w:sz w:val="21"/>
+          <w:szCs w:val="21"/>
+          <w:lang w:eastAsia="pt-BR"/>
+        </w:rPr>
+        <w:t>nltk.tokenize.word_tokenize</w:t>
       </w:r>
       <w:proofErr w:type="spellEnd"/>
       <w:r>
@@ -1775,25 +1707,7 @@
           <w:sz w:val="24"/>
           <w:szCs w:val="24"/>
         </w:rPr>
-        <w:t xml:space="preserve"> se a palavra atual </w:t>
-      </w:r>
-      <w:proofErr w:type="gramStart"/>
-      <w:r>
-        <w:rPr>
-          <w:rFonts w:ascii="Times New Roman" w:hAnsi="Times New Roman" w:cs="Times New Roman"/>
-          <w:sz w:val="24"/>
-          <w:szCs w:val="24"/>
-        </w:rPr>
-        <w:t>Isalpha(</w:t>
-      </w:r>
-      <w:proofErr w:type="gramEnd"/>
-      <w:r>
-        <w:rPr>
-          <w:rFonts w:ascii="Times New Roman" w:hAnsi="Times New Roman" w:cs="Times New Roman"/>
-          <w:sz w:val="24"/>
-          <w:szCs w:val="24"/>
-        </w:rPr>
-        <w:t>)</w:t>
+        <w:t xml:space="preserve"> se a palavra atual Isalpha()</w:t>
       </w:r>
       <w:r>
         <w:rPr>
@@ -1855,18 +1769,7 @@
           <w:szCs w:val="21"/>
           <w:lang w:eastAsia="pt-BR"/>
         </w:rPr>
-        <w:t>separa_</w:t>
-      </w:r>
-      <w:proofErr w:type="gramStart"/>
-      <w:r>
-        <w:rPr>
-          <w:rFonts w:ascii="Courier New" w:eastAsia="Times New Roman" w:hAnsi="Courier New" w:cs="Courier New"/>
-          <w:color w:val="DCDCAA"/>
-          <w:sz w:val="21"/>
-          <w:szCs w:val="21"/>
-          <w:lang w:eastAsia="pt-BR"/>
-        </w:rPr>
-        <w:t>palavras</w:t>
+        <w:t>separa_palavras</w:t>
       </w:r>
       <w:proofErr w:type="spellEnd"/>
       <w:r>
@@ -1880,7 +1783,6 @@
         <w:t>(</w:t>
       </w:r>
       <w:proofErr w:type="spellStart"/>
-      <w:proofErr w:type="gramEnd"/>
       <w:r>
         <w:rPr>
           <w:rFonts w:ascii="Courier New" w:eastAsia="Times New Roman" w:hAnsi="Courier New" w:cs="Courier New"/>
@@ -2118,7 +2020,6 @@
         <w:t> </w:t>
       </w:r>
       <w:proofErr w:type="spellStart"/>
-      <w:proofErr w:type="gramStart"/>
       <w:r>
         <w:rPr>
           <w:rFonts w:ascii="Courier New" w:eastAsia="Times New Roman" w:hAnsi="Courier New" w:cs="Courier New"/>
@@ -2130,7 +2031,6 @@
         <w:t>token.isalpha</w:t>
       </w:r>
       <w:proofErr w:type="spellEnd"/>
-      <w:proofErr w:type="gramEnd"/>
       <w:r>
         <w:rPr>
           <w:rFonts w:ascii="Courier New" w:eastAsia="Times New Roman" w:hAnsi="Courier New" w:cs="Courier New"/>
@@ -2173,21 +2073,9 @@
           <w:szCs w:val="21"/>
           <w:lang w:eastAsia="pt-BR"/>
         </w:rPr>
-        <w:t>lista_</w:t>
-      </w:r>
-      <w:proofErr w:type="gramStart"/>
-      <w:r>
-        <w:rPr>
-          <w:rFonts w:ascii="Courier New" w:eastAsia="Times New Roman" w:hAnsi="Courier New" w:cs="Courier New"/>
-          <w:color w:val="D4D4D4"/>
-          <w:sz w:val="21"/>
-          <w:szCs w:val="21"/>
-          <w:lang w:eastAsia="pt-BR"/>
-        </w:rPr>
-        <w:t>palavras.append</w:t>
-      </w:r>
-      <w:proofErr w:type="spellEnd"/>
-      <w:proofErr w:type="gramEnd"/>
+        <w:t>lista_palavras.append</w:t>
+      </w:r>
+      <w:proofErr w:type="spellEnd"/>
       <w:r>
         <w:rPr>
           <w:rFonts w:ascii="Courier New" w:eastAsia="Times New Roman" w:hAnsi="Courier New" w:cs="Courier New"/>
@@ -2487,27 +2375,15 @@
         <w:t> = </w:t>
       </w:r>
       <w:proofErr w:type="spellStart"/>
-      <w:proofErr w:type="gramStart"/>
-      <w:r>
-        <w:rPr>
-          <w:rFonts w:ascii="Courier New" w:eastAsia="Times New Roman" w:hAnsi="Courier New" w:cs="Courier New"/>
-          <w:color w:val="D4D4D4"/>
-          <w:sz w:val="21"/>
-          <w:szCs w:val="21"/>
-          <w:lang w:eastAsia="pt-BR"/>
-        </w:rPr>
-        <w:t>nltk.tokenize</w:t>
-      </w:r>
-      <w:proofErr w:type="gramEnd"/>
-      <w:r>
-        <w:rPr>
-          <w:rFonts w:ascii="Courier New" w:eastAsia="Times New Roman" w:hAnsi="Courier New" w:cs="Courier New"/>
-          <w:color w:val="D4D4D4"/>
-          <w:sz w:val="21"/>
-          <w:szCs w:val="21"/>
-          <w:lang w:eastAsia="pt-BR"/>
-        </w:rPr>
-        <w:t>.word_tokenize</w:t>
+      <w:r>
+        <w:rPr>
+          <w:rFonts w:ascii="Courier New" w:eastAsia="Times New Roman" w:hAnsi="Courier New" w:cs="Courier New"/>
+          <w:color w:val="D4D4D4"/>
+          <w:sz w:val="21"/>
+          <w:szCs w:val="21"/>
+          <w:lang w:eastAsia="pt-BR"/>
+        </w:rPr>
+        <w:t>nltk.tokenize.word_tokenize</w:t>
       </w:r>
       <w:proofErr w:type="spellEnd"/>
       <w:r>
@@ -2632,7 +2508,6 @@
           <w:lang w:eastAsia="pt-BR"/>
         </w:rPr>
       </w:pPr>
-      <w:proofErr w:type="gramStart"/>
       <w:r>
         <w:rPr>
           <w:rFonts w:ascii="Courier New" w:eastAsia="Times New Roman" w:hAnsi="Courier New" w:cs="Courier New"/>
@@ -2654,7 +2529,6 @@
         <w:t>(</w:t>
       </w:r>
       <w:proofErr w:type="spellStart"/>
-      <w:proofErr w:type="gramEnd"/>
       <w:r>
         <w:rPr>
           <w:rFonts w:ascii="Courier New" w:eastAsia="Times New Roman" w:hAnsi="Courier New" w:cs="Courier New"/>
@@ -2962,7 +2836,6 @@
         <w:t> </w:t>
       </w:r>
       <w:proofErr w:type="spellStart"/>
-      <w:proofErr w:type="gramStart"/>
       <w:r>
         <w:rPr>
           <w:rFonts w:ascii="Courier New" w:eastAsia="Times New Roman" w:hAnsi="Courier New" w:cs="Courier New"/>
@@ -2985,7 +2858,6 @@
         <w:t>(</w:t>
       </w:r>
       <w:proofErr w:type="spellStart"/>
-      <w:proofErr w:type="gramEnd"/>
       <w:r>
         <w:rPr>
           <w:rFonts w:ascii="Courier New" w:eastAsia="Times New Roman" w:hAnsi="Courier New" w:cs="Courier New"/>
@@ -3211,21 +3083,9 @@
           <w:szCs w:val="21"/>
           <w:lang w:eastAsia="pt-BR"/>
         </w:rPr>
-        <w:t>lista_</w:t>
-      </w:r>
-      <w:proofErr w:type="gramStart"/>
-      <w:r>
-        <w:rPr>
-          <w:rFonts w:ascii="Courier New" w:eastAsia="Times New Roman" w:hAnsi="Courier New" w:cs="Courier New"/>
-          <w:color w:val="D4D4D4"/>
-          <w:sz w:val="21"/>
-          <w:szCs w:val="21"/>
-          <w:lang w:eastAsia="pt-BR"/>
-        </w:rPr>
-        <w:t>normalizada.append</w:t>
-      </w:r>
-      <w:proofErr w:type="spellEnd"/>
-      <w:proofErr w:type="gramEnd"/>
+        <w:t>lista_normalizada.append</w:t>
+      </w:r>
+      <w:proofErr w:type="spellEnd"/>
       <w:r>
         <w:rPr>
           <w:rFonts w:ascii="Courier New" w:eastAsia="Times New Roman" w:hAnsi="Courier New" w:cs="Courier New"/>
@@ -3409,25 +3269,7 @@
           <w:sz w:val="24"/>
           <w:szCs w:val="24"/>
         </w:rPr>
-        <w:t xml:space="preserve">Para remover as repetições de uma lista utilizamos o </w:t>
-      </w:r>
-      <w:proofErr w:type="gramStart"/>
-      <w:r>
-        <w:rPr>
-          <w:rFonts w:ascii="Times New Roman" w:hAnsi="Times New Roman" w:cs="Times New Roman"/>
-          <w:sz w:val="24"/>
-          <w:szCs w:val="24"/>
-        </w:rPr>
-        <w:t>set(</w:t>
-      </w:r>
-      <w:proofErr w:type="gramEnd"/>
-      <w:r>
-        <w:rPr>
-          <w:rFonts w:ascii="Times New Roman" w:hAnsi="Times New Roman" w:cs="Times New Roman"/>
-          <w:sz w:val="24"/>
-          <w:szCs w:val="24"/>
-        </w:rPr>
-        <w:t>).</w:t>
+        <w:t>Para remover as repetições de uma lista utilizamos o set().</w:t>
       </w:r>
       <w:r>
         <w:rPr>
@@ -4452,7 +4294,6 @@
         <w:t>    </w:t>
       </w:r>
       <w:proofErr w:type="spellStart"/>
-      <w:proofErr w:type="gramStart"/>
       <w:r>
         <w:rPr>
           <w:rFonts w:ascii="Courier New" w:eastAsia="Times New Roman" w:hAnsi="Courier New" w:cs="Courier New"/>
@@ -4464,7 +4305,6 @@
         <w:t>fatias.append</w:t>
       </w:r>
       <w:proofErr w:type="spellEnd"/>
-      <w:proofErr w:type="gramEnd"/>
       <w:r>
         <w:rPr>
           <w:rFonts w:ascii="Courier New" w:eastAsia="Times New Roman" w:hAnsi="Courier New" w:cs="Courier New"/>
@@ -5334,21 +5174,9 @@
           <w:szCs w:val="21"/>
           <w:lang w:eastAsia="pt-BR"/>
         </w:rPr>
-        <w:t>novas_</w:t>
-      </w:r>
-      <w:proofErr w:type="gramStart"/>
-      <w:r>
-        <w:rPr>
-          <w:rFonts w:ascii="Courier New" w:eastAsia="Times New Roman" w:hAnsi="Courier New" w:cs="Courier New"/>
-          <w:color w:val="D4D4D4"/>
-          <w:sz w:val="21"/>
-          <w:szCs w:val="21"/>
-          <w:lang w:eastAsia="pt-BR"/>
-        </w:rPr>
-        <w:t>palavras.append</w:t>
-      </w:r>
-      <w:proofErr w:type="spellEnd"/>
-      <w:proofErr w:type="gramEnd"/>
+        <w:t>novas_palavras.append</w:t>
+      </w:r>
+      <w:proofErr w:type="spellEnd"/>
       <w:r>
         <w:rPr>
           <w:rFonts w:ascii="Courier New" w:eastAsia="Times New Roman" w:hAnsi="Courier New" w:cs="Courier New"/>
@@ -5748,7 +5576,6 @@
         <w:t>    </w:t>
       </w:r>
       <w:proofErr w:type="spellStart"/>
-      <w:proofErr w:type="gramStart"/>
       <w:r>
         <w:rPr>
           <w:rFonts w:ascii="Courier New" w:eastAsia="Times New Roman" w:hAnsi="Courier New" w:cs="Courier New"/>
@@ -5760,7 +5587,6 @@
         <w:t>fatias.append</w:t>
       </w:r>
       <w:proofErr w:type="spellEnd"/>
-      <w:proofErr w:type="gramEnd"/>
       <w:r>
         <w:rPr>
           <w:rFonts w:ascii="Courier New" w:eastAsia="Times New Roman" w:hAnsi="Courier New" w:cs="Courier New"/>
@@ -6365,7 +6191,6 @@
         <w:t xml:space="preserve">Demos início passando como parâmetro a palavra que queremos corrigir. Nossa função tem uma variável que recebe o gerador de palavras que gera as palavras a partir da palavra errada. Temos uma segunda variável que é a que recebe a palavra correta através da função </w:t>
       </w:r>
       <w:proofErr w:type="spellStart"/>
-      <w:proofErr w:type="gramStart"/>
       <w:r>
         <w:rPr>
           <w:rFonts w:ascii="Times New Roman" w:hAnsi="Times New Roman" w:cs="Times New Roman"/>
@@ -6381,16 +6206,7 @@
           <w:sz w:val="24"/>
           <w:szCs w:val="24"/>
         </w:rPr>
-        <w:t>(</w:t>
-      </w:r>
-      <w:proofErr w:type="gramEnd"/>
-      <w:r>
-        <w:rPr>
-          <w:rFonts w:ascii="Times New Roman" w:hAnsi="Times New Roman" w:cs="Times New Roman"/>
-          <w:sz w:val="24"/>
-          <w:szCs w:val="24"/>
-        </w:rPr>
-        <w:t>) que retorna o valor de maior probabilidade através da chave probabilidade, que é outra função que não criamos ainda.</w:t>
+        <w:t>() que retorna o valor de maior probabilidade através da chave probabilidade, que é outra função que não criamos ainda.</w:t>
       </w:r>
       <w:r>
         <w:rPr>
@@ -6618,7 +6434,6 @@
         <w:t> = </w:t>
       </w:r>
       <w:proofErr w:type="spellStart"/>
-      <w:proofErr w:type="gramStart"/>
       <w:r>
         <w:rPr>
           <w:rFonts w:ascii="Courier New" w:eastAsia="Times New Roman" w:hAnsi="Courier New" w:cs="Courier New"/>
@@ -6641,7 +6456,6 @@
         <w:t>(</w:t>
       </w:r>
       <w:proofErr w:type="spellStart"/>
-      <w:proofErr w:type="gramEnd"/>
       <w:r>
         <w:rPr>
           <w:rFonts w:ascii="Courier New" w:eastAsia="Times New Roman" w:hAnsi="Courier New" w:cs="Courier New"/>
@@ -6878,7 +6692,6 @@
         <w:t xml:space="preserve"> com o </w:t>
       </w:r>
       <w:proofErr w:type="spellStart"/>
-      <w:proofErr w:type="gramStart"/>
       <w:r>
         <w:rPr>
           <w:rFonts w:ascii="Times New Roman" w:hAnsi="Times New Roman" w:cs="Times New Roman"/>
@@ -6888,7 +6701,6 @@
         <w:t>nltk.FreqDist</w:t>
       </w:r>
       <w:proofErr w:type="spellEnd"/>
-      <w:proofErr w:type="gramEnd"/>
       <w:r>
         <w:rPr>
           <w:rFonts w:ascii="Times New Roman" w:hAnsi="Times New Roman" w:cs="Times New Roman"/>
@@ -6959,7 +6771,6 @@
         <w:t> = </w:t>
       </w:r>
       <w:proofErr w:type="spellStart"/>
-      <w:proofErr w:type="gramStart"/>
       <w:r>
         <w:rPr>
           <w:rFonts w:ascii="Courier New" w:eastAsia="Times New Roman" w:hAnsi="Courier New" w:cs="Courier New"/>
@@ -6971,7 +6782,6 @@
         <w:t>nltk.FreqDist</w:t>
       </w:r>
       <w:proofErr w:type="spellEnd"/>
-      <w:proofErr w:type="gramEnd"/>
       <w:r>
         <w:rPr>
           <w:rFonts w:ascii="Courier New" w:eastAsia="Times New Roman" w:hAnsi="Courier New" w:cs="Courier New"/>
@@ -7308,18 +7118,7 @@
           <w:szCs w:val="21"/>
           <w:lang w:eastAsia="pt-BR"/>
         </w:rPr>
-        <w:t>palavras_</w:t>
-      </w:r>
-      <w:proofErr w:type="gramStart"/>
-      <w:r>
-        <w:rPr>
-          <w:rFonts w:ascii="Courier New" w:eastAsia="Times New Roman" w:hAnsi="Courier New" w:cs="Courier New"/>
-          <w:color w:val="D4D4D4"/>
-          <w:sz w:val="21"/>
-          <w:szCs w:val="21"/>
-          <w:lang w:eastAsia="pt-BR"/>
-        </w:rPr>
-        <w:t>geradas</w:t>
+        <w:t>palavras_geradas</w:t>
       </w:r>
       <w:proofErr w:type="spellEnd"/>
       <w:r>
@@ -7343,7 +7142,6 @@
         <w:t>/</w:t>
       </w:r>
       <w:proofErr w:type="spellStart"/>
-      <w:proofErr w:type="gramEnd"/>
       <w:r>
         <w:rPr>
           <w:rFonts w:ascii="Courier New" w:eastAsia="Times New Roman" w:hAnsi="Courier New" w:cs="Courier New"/>
@@ -7829,25 +7627,7 @@
           <w:szCs w:val="24"/>
         </w:rPr>
         <w:lastRenderedPageBreak/>
-        <w:t xml:space="preserve">início de tudo) e faz um for onde para cada linha de f (nosso arquivo de leitura) separa em duas variáveis ‘certo’ errado’ a partir de um </w:t>
-      </w:r>
-      <w:proofErr w:type="gramStart"/>
-      <w:r>
-        <w:rPr>
-          <w:rFonts w:ascii="Times New Roman" w:hAnsi="Times New Roman" w:cs="Times New Roman"/>
-          <w:sz w:val="24"/>
-          <w:szCs w:val="24"/>
-        </w:rPr>
-        <w:t>split(</w:t>
-      </w:r>
-      <w:proofErr w:type="gramEnd"/>
-      <w:r>
-        <w:rPr>
-          <w:rFonts w:ascii="Times New Roman" w:hAnsi="Times New Roman" w:cs="Times New Roman"/>
-          <w:sz w:val="24"/>
-          <w:szCs w:val="24"/>
-        </w:rPr>
-        <w:t xml:space="preserve">) da linha atual. </w:t>
+        <w:t xml:space="preserve">início de tudo) e faz um for onde para cada linha de f (nosso arquivo de leitura) separa em duas variáveis ‘certo’ errado’ a partir de um split() da linha atual. </w:t>
       </w:r>
       <w:r>
         <w:rPr>
@@ -8068,7 +7848,6 @@
         </w:rPr>
         <w:t>  f = </w:t>
       </w:r>
-      <w:proofErr w:type="gramStart"/>
       <w:r>
         <w:rPr>
           <w:rFonts w:ascii="Courier New" w:eastAsia="Times New Roman" w:hAnsi="Courier New" w:cs="Courier New"/>
@@ -8090,7 +7869,6 @@
         <w:t>(</w:t>
       </w:r>
       <w:proofErr w:type="spellStart"/>
-      <w:proofErr w:type="gramEnd"/>
       <w:r>
         <w:rPr>
           <w:rFonts w:ascii="Courier New" w:eastAsia="Times New Roman" w:hAnsi="Courier New" w:cs="Courier New"/>
@@ -8259,7 +8037,6 @@
         <w:t> errada = </w:t>
       </w:r>
       <w:proofErr w:type="spellStart"/>
-      <w:proofErr w:type="gramStart"/>
       <w:r>
         <w:rPr>
           <w:rFonts w:ascii="Courier New" w:eastAsia="Times New Roman" w:hAnsi="Courier New" w:cs="Courier New"/>
@@ -8271,7 +8048,6 @@
         <w:t>linha.split</w:t>
       </w:r>
       <w:proofErr w:type="spellEnd"/>
-      <w:proofErr w:type="gramEnd"/>
       <w:r>
         <w:rPr>
           <w:rFonts w:ascii="Courier New" w:eastAsia="Times New Roman" w:hAnsi="Courier New" w:cs="Courier New"/>
@@ -8314,21 +8090,9 @@
           <w:szCs w:val="21"/>
           <w:lang w:eastAsia="pt-BR"/>
         </w:rPr>
-        <w:t>lista_palavras_</w:t>
-      </w:r>
-      <w:proofErr w:type="gramStart"/>
-      <w:r>
-        <w:rPr>
-          <w:rFonts w:ascii="Courier New" w:eastAsia="Times New Roman" w:hAnsi="Courier New" w:cs="Courier New"/>
-          <w:color w:val="D4D4D4"/>
-          <w:sz w:val="21"/>
-          <w:szCs w:val="21"/>
-          <w:lang w:eastAsia="pt-BR"/>
-        </w:rPr>
-        <w:t>teste.append</w:t>
-      </w:r>
-      <w:proofErr w:type="spellEnd"/>
-      <w:proofErr w:type="gramEnd"/>
+        <w:t>lista_palavras_teste.append</w:t>
+      </w:r>
+      <w:proofErr w:type="spellEnd"/>
       <w:r>
         <w:rPr>
           <w:rFonts w:ascii="Courier New" w:eastAsia="Times New Roman" w:hAnsi="Courier New" w:cs="Courier New"/>
@@ -8403,7 +8167,6 @@
         <w:t>  </w:t>
       </w:r>
       <w:proofErr w:type="spellStart"/>
-      <w:proofErr w:type="gramStart"/>
       <w:r>
         <w:rPr>
           <w:rFonts w:ascii="Courier New" w:eastAsia="Times New Roman" w:hAnsi="Courier New" w:cs="Courier New"/>
@@ -8415,7 +8178,6 @@
         <w:t>f.close</w:t>
       </w:r>
       <w:proofErr w:type="spellEnd"/>
-      <w:proofErr w:type="gramEnd"/>
       <w:r>
         <w:rPr>
           <w:rFonts w:ascii="Courier New" w:eastAsia="Times New Roman" w:hAnsi="Courier New" w:cs="Courier New"/>
@@ -8757,7 +8519,6 @@
         </w:rPr>
         <w:t xml:space="preserve"> Fazemos essa distinção pois vamos, dentro desse </w:t>
       </w:r>
-      <w:proofErr w:type="gramStart"/>
       <w:r>
         <w:rPr>
           <w:rFonts w:ascii="Times New Roman" w:hAnsi="Times New Roman" w:cs="Times New Roman"/>
@@ -8788,16 +8549,7 @@
           <w:sz w:val="24"/>
           <w:szCs w:val="24"/>
         </w:rPr>
-        <w:t>, criar</w:t>
-      </w:r>
-      <w:proofErr w:type="gramEnd"/>
-      <w:r>
-        <w:rPr>
-          <w:rFonts w:ascii="Times New Roman" w:hAnsi="Times New Roman" w:cs="Times New Roman"/>
-          <w:sz w:val="24"/>
-          <w:szCs w:val="24"/>
-        </w:rPr>
-        <w:t xml:space="preserve"> uma variável que recebe a palavra corrigida pelo nosso corretor e uma verificação, que diz que, se a </w:t>
+        <w:t xml:space="preserve">, criar uma variável que recebe a palavra corrigida pelo nosso corretor e uma verificação, que diz que, se a </w:t>
       </w:r>
       <w:r>
         <w:rPr>
@@ -9393,7 +9145,6 @@
         </w:rPr>
         <w:t>  </w:t>
       </w:r>
-      <w:proofErr w:type="gramStart"/>
       <w:r>
         <w:rPr>
           <w:rFonts w:ascii="Courier New" w:eastAsia="Times New Roman" w:hAnsi="Courier New" w:cs="Courier New"/>
@@ -9414,7 +9165,6 @@
         </w:rPr>
         <w:t>(</w:t>
       </w:r>
-      <w:proofErr w:type="gramEnd"/>
       <w:r>
         <w:rPr>
           <w:rFonts w:ascii="Courier New" w:eastAsia="Times New Roman" w:hAnsi="Courier New" w:cs="Courier New"/>
@@ -10455,21 +10205,9 @@
           <w:szCs w:val="21"/>
           <w:lang w:eastAsia="pt-BR"/>
         </w:rPr>
-        <w:t>novas_</w:t>
-      </w:r>
-      <w:proofErr w:type="gramStart"/>
-      <w:r>
-        <w:rPr>
-          <w:rFonts w:ascii="Courier New" w:eastAsia="Times New Roman" w:hAnsi="Courier New" w:cs="Courier New"/>
-          <w:color w:val="D4D4D4"/>
-          <w:sz w:val="21"/>
-          <w:szCs w:val="21"/>
-          <w:lang w:eastAsia="pt-BR"/>
-        </w:rPr>
-        <w:t>palavras.append</w:t>
-      </w:r>
-      <w:proofErr w:type="spellEnd"/>
-      <w:proofErr w:type="gramEnd"/>
+        <w:t>novas_palavras.append</w:t>
+      </w:r>
+      <w:proofErr w:type="spellEnd"/>
       <w:r>
         <w:rPr>
           <w:rFonts w:ascii="Courier New" w:eastAsia="Times New Roman" w:hAnsi="Courier New" w:cs="Courier New"/>
@@ -10680,34 +10418,16 @@
           <w:sz w:val="24"/>
           <w:szCs w:val="24"/>
         </w:rPr>
-        <w:t>insere_</w:t>
-      </w:r>
-      <w:proofErr w:type="gramStart"/>
-      <w:r>
-        <w:rPr>
-          <w:rFonts w:ascii="Times New Roman" w:hAnsi="Times New Roman" w:cs="Times New Roman"/>
-          <w:sz w:val="24"/>
-          <w:szCs w:val="24"/>
-        </w:rPr>
-        <w:t>letras</w:t>
-      </w:r>
-      <w:proofErr w:type="spellEnd"/>
-      <w:r>
-        <w:rPr>
-          <w:rFonts w:ascii="Times New Roman" w:hAnsi="Times New Roman" w:cs="Times New Roman"/>
-          <w:sz w:val="24"/>
-          <w:szCs w:val="24"/>
-        </w:rPr>
-        <w:t>(</w:t>
-      </w:r>
-      <w:proofErr w:type="gramEnd"/>
-      <w:r>
-        <w:rPr>
-          <w:rFonts w:ascii="Times New Roman" w:hAnsi="Times New Roman" w:cs="Times New Roman"/>
-          <w:sz w:val="24"/>
-          <w:szCs w:val="24"/>
-        </w:rPr>
-        <w:t xml:space="preserve">) também recebe a do </w:t>
+        <w:t>insere_letras</w:t>
+      </w:r>
+      <w:proofErr w:type="spellEnd"/>
+      <w:r>
+        <w:rPr>
+          <w:rFonts w:ascii="Times New Roman" w:hAnsi="Times New Roman" w:cs="Times New Roman"/>
+          <w:sz w:val="24"/>
+          <w:szCs w:val="24"/>
+        </w:rPr>
+        <w:t xml:space="preserve">() também recebe a do </w:t>
       </w:r>
       <w:proofErr w:type="spellStart"/>
       <w:r>
@@ -11026,7 +10746,6 @@
         <w:t>    </w:t>
       </w:r>
       <w:proofErr w:type="spellStart"/>
-      <w:proofErr w:type="gramStart"/>
       <w:r>
         <w:rPr>
           <w:rFonts w:ascii="Courier New" w:eastAsia="Times New Roman" w:hAnsi="Courier New" w:cs="Courier New"/>
@@ -11038,7 +10757,6 @@
         <w:t>fatias.append</w:t>
       </w:r>
       <w:proofErr w:type="spellEnd"/>
-      <w:proofErr w:type="gramEnd"/>
       <w:r>
         <w:rPr>
           <w:rFonts w:ascii="Courier New" w:eastAsia="Times New Roman" w:hAnsi="Courier New" w:cs="Courier New"/>
@@ -12231,21 +11949,9 @@
           <w:szCs w:val="21"/>
           <w:lang w:eastAsia="pt-BR"/>
         </w:rPr>
-        <w:t>novas_</w:t>
-      </w:r>
-      <w:proofErr w:type="gramStart"/>
-      <w:r>
-        <w:rPr>
-          <w:rFonts w:ascii="Courier New" w:eastAsia="Times New Roman" w:hAnsi="Courier New" w:cs="Courier New"/>
-          <w:color w:val="D4D4D4"/>
-          <w:sz w:val="21"/>
-          <w:szCs w:val="21"/>
-          <w:lang w:eastAsia="pt-BR"/>
-        </w:rPr>
-        <w:t>palavras.append</w:t>
-      </w:r>
-      <w:proofErr w:type="spellEnd"/>
-      <w:proofErr w:type="gramEnd"/>
+        <w:t>novas_palavras.append</w:t>
+      </w:r>
+      <w:proofErr w:type="spellEnd"/>
       <w:r>
         <w:rPr>
           <w:rFonts w:ascii="Courier New" w:eastAsia="Times New Roman" w:hAnsi="Courier New" w:cs="Courier New"/>
@@ -13168,21 +12874,9 @@
           <w:szCs w:val="21"/>
           <w:lang w:eastAsia="pt-BR"/>
         </w:rPr>
-        <w:t>novas_</w:t>
-      </w:r>
-      <w:proofErr w:type="gramStart"/>
-      <w:r>
-        <w:rPr>
-          <w:rFonts w:ascii="Courier New" w:eastAsia="Times New Roman" w:hAnsi="Courier New" w:cs="Courier New"/>
-          <w:color w:val="D4D4D4"/>
-          <w:sz w:val="21"/>
-          <w:szCs w:val="21"/>
-          <w:lang w:eastAsia="pt-BR"/>
-        </w:rPr>
-        <w:t>palavras.append</w:t>
-      </w:r>
-      <w:proofErr w:type="spellEnd"/>
-      <w:proofErr w:type="gramEnd"/>
+        <w:t>novas_palavras.append</w:t>
+      </w:r>
+      <w:proofErr w:type="spellEnd"/>
       <w:r>
         <w:rPr>
           <w:rFonts w:ascii="Courier New" w:eastAsia="Times New Roman" w:hAnsi="Courier New" w:cs="Courier New"/>
@@ -13694,7 +13388,6 @@
         <w:t>    </w:t>
       </w:r>
       <w:proofErr w:type="spellStart"/>
-      <w:proofErr w:type="gramStart"/>
       <w:r>
         <w:rPr>
           <w:rFonts w:ascii="Courier New" w:eastAsia="Times New Roman" w:hAnsi="Courier New" w:cs="Courier New"/>
@@ -13706,7 +13399,6 @@
         <w:t>fatias.append</w:t>
       </w:r>
       <w:proofErr w:type="spellEnd"/>
-      <w:proofErr w:type="gramEnd"/>
       <w:r>
         <w:rPr>
           <w:rFonts w:ascii="Courier New" w:eastAsia="Times New Roman" w:hAnsi="Courier New" w:cs="Courier New"/>
@@ -14415,6 +14107,1456 @@
           <w:szCs w:val="24"/>
         </w:rPr>
         <w:t>:</w:t>
+      </w:r>
+    </w:p>
+    <w:p>
+      <w:pPr>
+        <w:pStyle w:val="PargrafodaLista"/>
+        <w:numPr>
+          <w:ilvl w:val="2"/>
+          <w:numId w:val="2"/>
+        </w:numPr>
+        <w:spacing w:before="240" w:line="360" w:lineRule="auto"/>
+        <w:jc w:val="both"/>
+        <w:rPr>
+          <w:rFonts w:ascii="Times New Roman" w:hAnsi="Times New Roman" w:cs="Times New Roman"/>
+          <w:sz w:val="24"/>
+          <w:szCs w:val="24"/>
+        </w:rPr>
+      </w:pPr>
+      <w:r>
+        <w:rPr>
+          <w:rFonts w:ascii="Times New Roman" w:hAnsi="Times New Roman" w:cs="Times New Roman"/>
+          <w:sz w:val="24"/>
+          <w:szCs w:val="24"/>
+        </w:rPr>
+        <w:t xml:space="preserve">Para gerar a taxa de palavras desconhecidas também vamos utilizar a função avaliador(). O próprio código é bem parecido, uma vez que o que fizemos foi criar um contador para as desconhecidas e implementar um </w:t>
+      </w:r>
+      <w:proofErr w:type="spellStart"/>
+      <w:r>
+        <w:rPr>
+          <w:rFonts w:ascii="Times New Roman" w:hAnsi="Times New Roman" w:cs="Times New Roman"/>
+          <w:sz w:val="24"/>
+          <w:szCs w:val="24"/>
+        </w:rPr>
+        <w:t>else</w:t>
+      </w:r>
+      <w:proofErr w:type="spellEnd"/>
+      <w:r>
+        <w:rPr>
+          <w:rFonts w:ascii="Times New Roman" w:hAnsi="Times New Roman" w:cs="Times New Roman"/>
+          <w:sz w:val="24"/>
+          <w:szCs w:val="24"/>
+        </w:rPr>
+        <w:t xml:space="preserve"> onde essa variável vai receber ela mesmo + a palavra correta caso ela não esteja no nosso vocabulário, sendo esse o set() da nossa lista normalizada:</w:t>
+      </w:r>
+    </w:p>
+    <w:p>
+      <w:pPr>
+        <w:shd w:val="clear" w:color="auto" w:fill="1E1E1E"/>
+        <w:spacing w:after="0" w:line="285" w:lineRule="atLeast"/>
+        <w:rPr>
+          <w:rFonts w:ascii="Courier New" w:eastAsia="Times New Roman" w:hAnsi="Courier New" w:cs="Courier New"/>
+          <w:color w:val="D4D4D4"/>
+          <w:sz w:val="21"/>
+          <w:szCs w:val="21"/>
+          <w:lang w:eastAsia="pt-BR"/>
+        </w:rPr>
+      </w:pPr>
+      <w:proofErr w:type="spellStart"/>
+      <w:r>
+        <w:rPr>
+          <w:rFonts w:ascii="Courier New" w:eastAsia="Times New Roman" w:hAnsi="Courier New" w:cs="Courier New"/>
+          <w:color w:val="569CD6"/>
+          <w:sz w:val="21"/>
+          <w:szCs w:val="21"/>
+          <w:lang w:eastAsia="pt-BR"/>
+        </w:rPr>
+        <w:t>def</w:t>
+      </w:r>
+      <w:proofErr w:type="spellEnd"/>
+      <w:r>
+        <w:rPr>
+          <w:rFonts w:ascii="Courier New" w:eastAsia="Times New Roman" w:hAnsi="Courier New" w:cs="Courier New"/>
+          <w:color w:val="D4D4D4"/>
+          <w:sz w:val="21"/>
+          <w:szCs w:val="21"/>
+          <w:lang w:eastAsia="pt-BR"/>
+        </w:rPr>
+        <w:t> </w:t>
+      </w:r>
+      <w:r>
+        <w:rPr>
+          <w:rFonts w:ascii="Courier New" w:eastAsia="Times New Roman" w:hAnsi="Courier New" w:cs="Courier New"/>
+          <w:color w:val="DCDCAA"/>
+          <w:sz w:val="21"/>
+          <w:szCs w:val="21"/>
+          <w:lang w:eastAsia="pt-BR"/>
+        </w:rPr>
+        <w:t>avaliador</w:t>
+      </w:r>
+      <w:r>
+        <w:rPr>
+          <w:rFonts w:ascii="Courier New" w:eastAsia="Times New Roman" w:hAnsi="Courier New" w:cs="Courier New"/>
+          <w:color w:val="D4D4D4"/>
+          <w:sz w:val="21"/>
+          <w:szCs w:val="21"/>
+          <w:lang w:eastAsia="pt-BR"/>
+        </w:rPr>
+        <w:t>(</w:t>
+      </w:r>
+      <w:r>
+        <w:rPr>
+          <w:rFonts w:ascii="Courier New" w:eastAsia="Times New Roman" w:hAnsi="Courier New" w:cs="Courier New"/>
+          <w:color w:val="9CDCFE"/>
+          <w:sz w:val="21"/>
+          <w:szCs w:val="21"/>
+          <w:lang w:eastAsia="pt-BR"/>
+        </w:rPr>
+        <w:t>testes</w:t>
+      </w:r>
+      <w:r>
+        <w:rPr>
+          <w:rFonts w:ascii="Courier New" w:eastAsia="Times New Roman" w:hAnsi="Courier New" w:cs="Courier New"/>
+          <w:color w:val="D4D4D4"/>
+          <w:sz w:val="21"/>
+          <w:szCs w:val="21"/>
+          <w:lang w:eastAsia="pt-BR"/>
+        </w:rPr>
+        <w:t>, </w:t>
+      </w:r>
+      <w:proofErr w:type="spellStart"/>
+      <w:r>
+        <w:rPr>
+          <w:rFonts w:ascii="Courier New" w:eastAsia="Times New Roman" w:hAnsi="Courier New" w:cs="Courier New"/>
+          <w:color w:val="9CDCFE"/>
+          <w:sz w:val="21"/>
+          <w:szCs w:val="21"/>
+          <w:lang w:eastAsia="pt-BR"/>
+        </w:rPr>
+        <w:t>vocabulario</w:t>
+      </w:r>
+      <w:proofErr w:type="spellEnd"/>
+      <w:r>
+        <w:rPr>
+          <w:rFonts w:ascii="Courier New" w:eastAsia="Times New Roman" w:hAnsi="Courier New" w:cs="Courier New"/>
+          <w:color w:val="D4D4D4"/>
+          <w:sz w:val="21"/>
+          <w:szCs w:val="21"/>
+          <w:lang w:eastAsia="pt-BR"/>
+        </w:rPr>
+        <w:t>)</w:t>
+      </w:r>
+      <w:r>
+        <w:rPr>
+          <w:rFonts w:ascii="Courier New" w:eastAsia="Times New Roman" w:hAnsi="Courier New" w:cs="Courier New"/>
+          <w:color w:val="DCDCDC"/>
+          <w:sz w:val="21"/>
+          <w:szCs w:val="21"/>
+          <w:lang w:eastAsia="pt-BR"/>
+        </w:rPr>
+        <w:t>:</w:t>
+      </w:r>
+    </w:p>
+    <w:p>
+      <w:pPr>
+        <w:shd w:val="clear" w:color="auto" w:fill="1E1E1E"/>
+        <w:spacing w:after="0" w:line="285" w:lineRule="atLeast"/>
+        <w:rPr>
+          <w:rFonts w:ascii="Courier New" w:eastAsia="Times New Roman" w:hAnsi="Courier New" w:cs="Courier New"/>
+          <w:color w:val="D4D4D4"/>
+          <w:sz w:val="21"/>
+          <w:szCs w:val="21"/>
+          <w:lang w:eastAsia="pt-BR"/>
+        </w:rPr>
+      </w:pPr>
+      <w:r>
+        <w:rPr>
+          <w:rFonts w:ascii="Courier New" w:eastAsia="Times New Roman" w:hAnsi="Courier New" w:cs="Courier New"/>
+          <w:color w:val="D4D4D4"/>
+          <w:sz w:val="21"/>
+          <w:szCs w:val="21"/>
+          <w:lang w:eastAsia="pt-BR"/>
+        </w:rPr>
+        <w:t>  </w:t>
+      </w:r>
+      <w:proofErr w:type="spellStart"/>
+      <w:r>
+        <w:rPr>
+          <w:rFonts w:ascii="Courier New" w:eastAsia="Times New Roman" w:hAnsi="Courier New" w:cs="Courier New"/>
+          <w:color w:val="D4D4D4"/>
+          <w:sz w:val="21"/>
+          <w:szCs w:val="21"/>
+          <w:lang w:eastAsia="pt-BR"/>
+        </w:rPr>
+        <w:t>numero_palavras</w:t>
+      </w:r>
+      <w:proofErr w:type="spellEnd"/>
+      <w:r>
+        <w:rPr>
+          <w:rFonts w:ascii="Courier New" w:eastAsia="Times New Roman" w:hAnsi="Courier New" w:cs="Courier New"/>
+          <w:color w:val="D4D4D4"/>
+          <w:sz w:val="21"/>
+          <w:szCs w:val="21"/>
+          <w:lang w:eastAsia="pt-BR"/>
+        </w:rPr>
+        <w:t> = </w:t>
+      </w:r>
+      <w:proofErr w:type="spellStart"/>
+      <w:r>
+        <w:rPr>
+          <w:rFonts w:ascii="Courier New" w:eastAsia="Times New Roman" w:hAnsi="Courier New" w:cs="Courier New"/>
+          <w:color w:val="DCDCAA"/>
+          <w:sz w:val="21"/>
+          <w:szCs w:val="21"/>
+          <w:lang w:eastAsia="pt-BR"/>
+        </w:rPr>
+        <w:t>len</w:t>
+      </w:r>
+      <w:proofErr w:type="spellEnd"/>
+      <w:r>
+        <w:rPr>
+          <w:rFonts w:ascii="Courier New" w:eastAsia="Times New Roman" w:hAnsi="Courier New" w:cs="Courier New"/>
+          <w:color w:val="DCDCDC"/>
+          <w:sz w:val="21"/>
+          <w:szCs w:val="21"/>
+          <w:lang w:eastAsia="pt-BR"/>
+        </w:rPr>
+        <w:t>(</w:t>
+      </w:r>
+      <w:r>
+        <w:rPr>
+          <w:rFonts w:ascii="Courier New" w:eastAsia="Times New Roman" w:hAnsi="Courier New" w:cs="Courier New"/>
+          <w:color w:val="D4D4D4"/>
+          <w:sz w:val="21"/>
+          <w:szCs w:val="21"/>
+          <w:lang w:eastAsia="pt-BR"/>
+        </w:rPr>
+        <w:t>testes</w:t>
+      </w:r>
+      <w:r>
+        <w:rPr>
+          <w:rFonts w:ascii="Courier New" w:eastAsia="Times New Roman" w:hAnsi="Courier New" w:cs="Courier New"/>
+          <w:color w:val="DCDCDC"/>
+          <w:sz w:val="21"/>
+          <w:szCs w:val="21"/>
+          <w:lang w:eastAsia="pt-BR"/>
+        </w:rPr>
+        <w:t>)</w:t>
+      </w:r>
+    </w:p>
+    <w:p>
+      <w:pPr>
+        <w:shd w:val="clear" w:color="auto" w:fill="1E1E1E"/>
+        <w:spacing w:after="0" w:line="285" w:lineRule="atLeast"/>
+        <w:rPr>
+          <w:rFonts w:ascii="Courier New" w:eastAsia="Times New Roman" w:hAnsi="Courier New" w:cs="Courier New"/>
+          <w:color w:val="D4D4D4"/>
+          <w:sz w:val="21"/>
+          <w:szCs w:val="21"/>
+          <w:lang w:eastAsia="pt-BR"/>
+        </w:rPr>
+      </w:pPr>
+      <w:r>
+        <w:rPr>
+          <w:rFonts w:ascii="Courier New" w:eastAsia="Times New Roman" w:hAnsi="Courier New" w:cs="Courier New"/>
+          <w:color w:val="D4D4D4"/>
+          <w:sz w:val="21"/>
+          <w:szCs w:val="21"/>
+          <w:lang w:eastAsia="pt-BR"/>
+        </w:rPr>
+        <w:t>  acertou = </w:t>
+      </w:r>
+      <w:r>
+        <w:rPr>
+          <w:rFonts w:ascii="Courier New" w:eastAsia="Times New Roman" w:hAnsi="Courier New" w:cs="Courier New"/>
+          <w:color w:val="B5CEA8"/>
+          <w:sz w:val="21"/>
+          <w:szCs w:val="21"/>
+          <w:lang w:eastAsia="pt-BR"/>
+        </w:rPr>
+        <w:t>0</w:t>
+      </w:r>
+    </w:p>
+    <w:p>
+      <w:pPr>
+        <w:shd w:val="clear" w:color="auto" w:fill="1E1E1E"/>
+        <w:spacing w:after="0" w:line="285" w:lineRule="atLeast"/>
+        <w:rPr>
+          <w:rFonts w:ascii="Courier New" w:eastAsia="Times New Roman" w:hAnsi="Courier New" w:cs="Courier New"/>
+          <w:color w:val="D4D4D4"/>
+          <w:sz w:val="21"/>
+          <w:szCs w:val="21"/>
+          <w:lang w:eastAsia="pt-BR"/>
+        </w:rPr>
+      </w:pPr>
+      <w:r>
+        <w:rPr>
+          <w:rFonts w:ascii="Courier New" w:eastAsia="Times New Roman" w:hAnsi="Courier New" w:cs="Courier New"/>
+          <w:color w:val="D4D4D4"/>
+          <w:sz w:val="21"/>
+          <w:szCs w:val="21"/>
+          <w:lang w:eastAsia="pt-BR"/>
+        </w:rPr>
+        <w:t>  desconhecida = </w:t>
+      </w:r>
+      <w:r>
+        <w:rPr>
+          <w:rFonts w:ascii="Courier New" w:eastAsia="Times New Roman" w:hAnsi="Courier New" w:cs="Courier New"/>
+          <w:color w:val="B5CEA8"/>
+          <w:sz w:val="21"/>
+          <w:szCs w:val="21"/>
+          <w:lang w:eastAsia="pt-BR"/>
+        </w:rPr>
+        <w:t>0</w:t>
+      </w:r>
+    </w:p>
+    <w:p>
+      <w:pPr>
+        <w:shd w:val="clear" w:color="auto" w:fill="1E1E1E"/>
+        <w:spacing w:after="0" w:line="285" w:lineRule="atLeast"/>
+        <w:rPr>
+          <w:rFonts w:ascii="Courier New" w:eastAsia="Times New Roman" w:hAnsi="Courier New" w:cs="Courier New"/>
+          <w:color w:val="D4D4D4"/>
+          <w:sz w:val="21"/>
+          <w:szCs w:val="21"/>
+          <w:lang w:eastAsia="pt-BR"/>
+        </w:rPr>
+      </w:pPr>
+      <w:r>
+        <w:rPr>
+          <w:rFonts w:ascii="Courier New" w:eastAsia="Times New Roman" w:hAnsi="Courier New" w:cs="Courier New"/>
+          <w:color w:val="D4D4D4"/>
+          <w:sz w:val="21"/>
+          <w:szCs w:val="21"/>
+          <w:lang w:eastAsia="pt-BR"/>
+        </w:rPr>
+        <w:t>  </w:t>
+      </w:r>
+    </w:p>
+    <w:p>
+      <w:pPr>
+        <w:shd w:val="clear" w:color="auto" w:fill="1E1E1E"/>
+        <w:spacing w:after="0" w:line="285" w:lineRule="atLeast"/>
+        <w:rPr>
+          <w:rFonts w:ascii="Courier New" w:eastAsia="Times New Roman" w:hAnsi="Courier New" w:cs="Courier New"/>
+          <w:color w:val="D4D4D4"/>
+          <w:sz w:val="21"/>
+          <w:szCs w:val="21"/>
+          <w:lang w:eastAsia="pt-BR"/>
+        </w:rPr>
+      </w:pPr>
+      <w:r>
+        <w:rPr>
+          <w:rFonts w:ascii="Courier New" w:eastAsia="Times New Roman" w:hAnsi="Courier New" w:cs="Courier New"/>
+          <w:color w:val="D4D4D4"/>
+          <w:sz w:val="21"/>
+          <w:szCs w:val="21"/>
+          <w:lang w:eastAsia="pt-BR"/>
+        </w:rPr>
+        <w:lastRenderedPageBreak/>
+        <w:t>  </w:t>
+      </w:r>
+      <w:r>
+        <w:rPr>
+          <w:rFonts w:ascii="Courier New" w:eastAsia="Times New Roman" w:hAnsi="Courier New" w:cs="Courier New"/>
+          <w:color w:val="C586C0"/>
+          <w:sz w:val="21"/>
+          <w:szCs w:val="21"/>
+          <w:lang w:eastAsia="pt-BR"/>
+        </w:rPr>
+        <w:t>for</w:t>
+      </w:r>
+      <w:r>
+        <w:rPr>
+          <w:rFonts w:ascii="Courier New" w:eastAsia="Times New Roman" w:hAnsi="Courier New" w:cs="Courier New"/>
+          <w:color w:val="D4D4D4"/>
+          <w:sz w:val="21"/>
+          <w:szCs w:val="21"/>
+          <w:lang w:eastAsia="pt-BR"/>
+        </w:rPr>
+        <w:t> correta</w:t>
+      </w:r>
+      <w:r>
+        <w:rPr>
+          <w:rFonts w:ascii="Courier New" w:eastAsia="Times New Roman" w:hAnsi="Courier New" w:cs="Courier New"/>
+          <w:color w:val="DCDCDC"/>
+          <w:sz w:val="21"/>
+          <w:szCs w:val="21"/>
+          <w:lang w:eastAsia="pt-BR"/>
+        </w:rPr>
+        <w:t>,</w:t>
+      </w:r>
+      <w:r>
+        <w:rPr>
+          <w:rFonts w:ascii="Courier New" w:eastAsia="Times New Roman" w:hAnsi="Courier New" w:cs="Courier New"/>
+          <w:color w:val="D4D4D4"/>
+          <w:sz w:val="21"/>
+          <w:szCs w:val="21"/>
+          <w:lang w:eastAsia="pt-BR"/>
+        </w:rPr>
+        <w:t> errada </w:t>
+      </w:r>
+      <w:r>
+        <w:rPr>
+          <w:rFonts w:ascii="Courier New" w:eastAsia="Times New Roman" w:hAnsi="Courier New" w:cs="Courier New"/>
+          <w:color w:val="82C6FF"/>
+          <w:sz w:val="21"/>
+          <w:szCs w:val="21"/>
+          <w:lang w:eastAsia="pt-BR"/>
+        </w:rPr>
+        <w:t>in</w:t>
+      </w:r>
+      <w:r>
+        <w:rPr>
+          <w:rFonts w:ascii="Courier New" w:eastAsia="Times New Roman" w:hAnsi="Courier New" w:cs="Courier New"/>
+          <w:color w:val="D4D4D4"/>
+          <w:sz w:val="21"/>
+          <w:szCs w:val="21"/>
+          <w:lang w:eastAsia="pt-BR"/>
+        </w:rPr>
+        <w:t> testes</w:t>
+      </w:r>
+      <w:r>
+        <w:rPr>
+          <w:rFonts w:ascii="Courier New" w:eastAsia="Times New Roman" w:hAnsi="Courier New" w:cs="Courier New"/>
+          <w:color w:val="DCDCDC"/>
+          <w:sz w:val="21"/>
+          <w:szCs w:val="21"/>
+          <w:lang w:eastAsia="pt-BR"/>
+        </w:rPr>
+        <w:t>:</w:t>
+      </w:r>
+    </w:p>
+    <w:p>
+      <w:pPr>
+        <w:shd w:val="clear" w:color="auto" w:fill="1E1E1E"/>
+        <w:spacing w:after="0" w:line="285" w:lineRule="atLeast"/>
+        <w:rPr>
+          <w:rFonts w:ascii="Courier New" w:eastAsia="Times New Roman" w:hAnsi="Courier New" w:cs="Courier New"/>
+          <w:color w:val="D4D4D4"/>
+          <w:sz w:val="21"/>
+          <w:szCs w:val="21"/>
+          <w:lang w:eastAsia="pt-BR"/>
+        </w:rPr>
+      </w:pPr>
+      <w:r>
+        <w:rPr>
+          <w:rFonts w:ascii="Courier New" w:eastAsia="Times New Roman" w:hAnsi="Courier New" w:cs="Courier New"/>
+          <w:color w:val="D4D4D4"/>
+          <w:sz w:val="21"/>
+          <w:szCs w:val="21"/>
+          <w:lang w:eastAsia="pt-BR"/>
+        </w:rPr>
+        <w:t>    </w:t>
+      </w:r>
+      <w:proofErr w:type="spellStart"/>
+      <w:r>
+        <w:rPr>
+          <w:rFonts w:ascii="Courier New" w:eastAsia="Times New Roman" w:hAnsi="Courier New" w:cs="Courier New"/>
+          <w:color w:val="D4D4D4"/>
+          <w:sz w:val="21"/>
+          <w:szCs w:val="21"/>
+          <w:lang w:eastAsia="pt-BR"/>
+        </w:rPr>
+        <w:t>palavra_corrigida</w:t>
+      </w:r>
+      <w:proofErr w:type="spellEnd"/>
+      <w:r>
+        <w:rPr>
+          <w:rFonts w:ascii="Courier New" w:eastAsia="Times New Roman" w:hAnsi="Courier New" w:cs="Courier New"/>
+          <w:color w:val="D4D4D4"/>
+          <w:sz w:val="21"/>
+          <w:szCs w:val="21"/>
+          <w:lang w:eastAsia="pt-BR"/>
+        </w:rPr>
+        <w:t> = corretor</w:t>
+      </w:r>
+      <w:r>
+        <w:rPr>
+          <w:rFonts w:ascii="Courier New" w:eastAsia="Times New Roman" w:hAnsi="Courier New" w:cs="Courier New"/>
+          <w:color w:val="DCDCDC"/>
+          <w:sz w:val="21"/>
+          <w:szCs w:val="21"/>
+          <w:lang w:eastAsia="pt-BR"/>
+        </w:rPr>
+        <w:t>(</w:t>
+      </w:r>
+      <w:r>
+        <w:rPr>
+          <w:rFonts w:ascii="Courier New" w:eastAsia="Times New Roman" w:hAnsi="Courier New" w:cs="Courier New"/>
+          <w:color w:val="D4D4D4"/>
+          <w:sz w:val="21"/>
+          <w:szCs w:val="21"/>
+          <w:lang w:eastAsia="pt-BR"/>
+        </w:rPr>
+        <w:t>errada</w:t>
+      </w:r>
+      <w:r>
+        <w:rPr>
+          <w:rFonts w:ascii="Courier New" w:eastAsia="Times New Roman" w:hAnsi="Courier New" w:cs="Courier New"/>
+          <w:color w:val="DCDCDC"/>
+          <w:sz w:val="21"/>
+          <w:szCs w:val="21"/>
+          <w:lang w:eastAsia="pt-BR"/>
+        </w:rPr>
+        <w:t>)</w:t>
+      </w:r>
+    </w:p>
+    <w:p>
+      <w:pPr>
+        <w:shd w:val="clear" w:color="auto" w:fill="1E1E1E"/>
+        <w:spacing w:after="0" w:line="285" w:lineRule="atLeast"/>
+        <w:rPr>
+          <w:rFonts w:ascii="Courier New" w:eastAsia="Times New Roman" w:hAnsi="Courier New" w:cs="Courier New"/>
+          <w:color w:val="D4D4D4"/>
+          <w:sz w:val="21"/>
+          <w:szCs w:val="21"/>
+          <w:lang w:eastAsia="pt-BR"/>
+        </w:rPr>
+      </w:pPr>
+      <w:r>
+        <w:rPr>
+          <w:rFonts w:ascii="Courier New" w:eastAsia="Times New Roman" w:hAnsi="Courier New" w:cs="Courier New"/>
+          <w:color w:val="D4D4D4"/>
+          <w:sz w:val="21"/>
+          <w:szCs w:val="21"/>
+          <w:lang w:eastAsia="pt-BR"/>
+        </w:rPr>
+        <w:t>    </w:t>
+      </w:r>
+      <w:r>
+        <w:rPr>
+          <w:rFonts w:ascii="Courier New" w:eastAsia="Times New Roman" w:hAnsi="Courier New" w:cs="Courier New"/>
+          <w:color w:val="C586C0"/>
+          <w:sz w:val="21"/>
+          <w:szCs w:val="21"/>
+          <w:lang w:eastAsia="pt-BR"/>
+        </w:rPr>
+        <w:t>if</w:t>
+      </w:r>
+      <w:r>
+        <w:rPr>
+          <w:rFonts w:ascii="Courier New" w:eastAsia="Times New Roman" w:hAnsi="Courier New" w:cs="Courier New"/>
+          <w:color w:val="D4D4D4"/>
+          <w:sz w:val="21"/>
+          <w:szCs w:val="21"/>
+          <w:lang w:eastAsia="pt-BR"/>
+        </w:rPr>
+        <w:t> </w:t>
+      </w:r>
+      <w:proofErr w:type="spellStart"/>
+      <w:r>
+        <w:rPr>
+          <w:rFonts w:ascii="Courier New" w:eastAsia="Times New Roman" w:hAnsi="Courier New" w:cs="Courier New"/>
+          <w:color w:val="D4D4D4"/>
+          <w:sz w:val="21"/>
+          <w:szCs w:val="21"/>
+          <w:lang w:eastAsia="pt-BR"/>
+        </w:rPr>
+        <w:t>palavra_corrigida</w:t>
+      </w:r>
+      <w:proofErr w:type="spellEnd"/>
+      <w:r>
+        <w:rPr>
+          <w:rFonts w:ascii="Courier New" w:eastAsia="Times New Roman" w:hAnsi="Courier New" w:cs="Courier New"/>
+          <w:color w:val="D4D4D4"/>
+          <w:sz w:val="21"/>
+          <w:szCs w:val="21"/>
+          <w:lang w:eastAsia="pt-BR"/>
+        </w:rPr>
+        <w:t> == correta</w:t>
+      </w:r>
+      <w:r>
+        <w:rPr>
+          <w:rFonts w:ascii="Courier New" w:eastAsia="Times New Roman" w:hAnsi="Courier New" w:cs="Courier New"/>
+          <w:color w:val="DCDCDC"/>
+          <w:sz w:val="21"/>
+          <w:szCs w:val="21"/>
+          <w:lang w:eastAsia="pt-BR"/>
+        </w:rPr>
+        <w:t>:</w:t>
+      </w:r>
+    </w:p>
+    <w:p>
+      <w:pPr>
+        <w:shd w:val="clear" w:color="auto" w:fill="1E1E1E"/>
+        <w:spacing w:after="0" w:line="285" w:lineRule="atLeast"/>
+        <w:rPr>
+          <w:rFonts w:ascii="Courier New" w:eastAsia="Times New Roman" w:hAnsi="Courier New" w:cs="Courier New"/>
+          <w:color w:val="D4D4D4"/>
+          <w:sz w:val="21"/>
+          <w:szCs w:val="21"/>
+          <w:lang w:eastAsia="pt-BR"/>
+        </w:rPr>
+      </w:pPr>
+      <w:r>
+        <w:rPr>
+          <w:rFonts w:ascii="Courier New" w:eastAsia="Times New Roman" w:hAnsi="Courier New" w:cs="Courier New"/>
+          <w:color w:val="D4D4D4"/>
+          <w:sz w:val="21"/>
+          <w:szCs w:val="21"/>
+          <w:lang w:eastAsia="pt-BR"/>
+        </w:rPr>
+        <w:t>      acertou += </w:t>
+      </w:r>
+      <w:r>
+        <w:rPr>
+          <w:rFonts w:ascii="Courier New" w:eastAsia="Times New Roman" w:hAnsi="Courier New" w:cs="Courier New"/>
+          <w:color w:val="B5CEA8"/>
+          <w:sz w:val="21"/>
+          <w:szCs w:val="21"/>
+          <w:lang w:eastAsia="pt-BR"/>
+        </w:rPr>
+        <w:t>1</w:t>
+      </w:r>
+    </w:p>
+    <w:p>
+      <w:pPr>
+        <w:shd w:val="clear" w:color="auto" w:fill="1E1E1E"/>
+        <w:spacing w:after="0" w:line="285" w:lineRule="atLeast"/>
+        <w:rPr>
+          <w:rFonts w:ascii="Courier New" w:eastAsia="Times New Roman" w:hAnsi="Courier New" w:cs="Courier New"/>
+          <w:color w:val="D4D4D4"/>
+          <w:sz w:val="21"/>
+          <w:szCs w:val="21"/>
+          <w:lang w:eastAsia="pt-BR"/>
+        </w:rPr>
+      </w:pPr>
+      <w:r>
+        <w:rPr>
+          <w:rFonts w:ascii="Courier New" w:eastAsia="Times New Roman" w:hAnsi="Courier New" w:cs="Courier New"/>
+          <w:color w:val="D4D4D4"/>
+          <w:sz w:val="21"/>
+          <w:szCs w:val="21"/>
+          <w:lang w:eastAsia="pt-BR"/>
+        </w:rPr>
+        <w:t>    </w:t>
+      </w:r>
+      <w:proofErr w:type="spellStart"/>
+      <w:r>
+        <w:rPr>
+          <w:rFonts w:ascii="Courier New" w:eastAsia="Times New Roman" w:hAnsi="Courier New" w:cs="Courier New"/>
+          <w:color w:val="C586C0"/>
+          <w:sz w:val="21"/>
+          <w:szCs w:val="21"/>
+          <w:lang w:eastAsia="pt-BR"/>
+        </w:rPr>
+        <w:t>else</w:t>
+      </w:r>
+      <w:proofErr w:type="spellEnd"/>
+      <w:r>
+        <w:rPr>
+          <w:rFonts w:ascii="Courier New" w:eastAsia="Times New Roman" w:hAnsi="Courier New" w:cs="Courier New"/>
+          <w:color w:val="DCDCDC"/>
+          <w:sz w:val="21"/>
+          <w:szCs w:val="21"/>
+          <w:lang w:eastAsia="pt-BR"/>
+        </w:rPr>
+        <w:t>:</w:t>
+      </w:r>
+    </w:p>
+    <w:p>
+      <w:pPr>
+        <w:shd w:val="clear" w:color="auto" w:fill="1E1E1E"/>
+        <w:spacing w:after="0" w:line="285" w:lineRule="atLeast"/>
+        <w:rPr>
+          <w:rFonts w:ascii="Courier New" w:eastAsia="Times New Roman" w:hAnsi="Courier New" w:cs="Courier New"/>
+          <w:color w:val="D4D4D4"/>
+          <w:sz w:val="21"/>
+          <w:szCs w:val="21"/>
+          <w:lang w:eastAsia="pt-BR"/>
+        </w:rPr>
+      </w:pPr>
+      <w:r>
+        <w:rPr>
+          <w:rFonts w:ascii="Courier New" w:eastAsia="Times New Roman" w:hAnsi="Courier New" w:cs="Courier New"/>
+          <w:color w:val="D4D4D4"/>
+          <w:sz w:val="21"/>
+          <w:szCs w:val="21"/>
+          <w:lang w:eastAsia="pt-BR"/>
+        </w:rPr>
+        <w:t>      desconhecida += </w:t>
+      </w:r>
+      <w:r>
+        <w:rPr>
+          <w:rFonts w:ascii="Courier New" w:eastAsia="Times New Roman" w:hAnsi="Courier New" w:cs="Courier New"/>
+          <w:color w:val="DCDCDC"/>
+          <w:sz w:val="21"/>
+          <w:szCs w:val="21"/>
+          <w:lang w:eastAsia="pt-BR"/>
+        </w:rPr>
+        <w:t>(</w:t>
+      </w:r>
+      <w:r>
+        <w:rPr>
+          <w:rFonts w:ascii="Courier New" w:eastAsia="Times New Roman" w:hAnsi="Courier New" w:cs="Courier New"/>
+          <w:color w:val="D4D4D4"/>
+          <w:sz w:val="21"/>
+          <w:szCs w:val="21"/>
+          <w:lang w:eastAsia="pt-BR"/>
+        </w:rPr>
+        <w:t>correta </w:t>
+      </w:r>
+      <w:proofErr w:type="spellStart"/>
+      <w:r>
+        <w:rPr>
+          <w:rFonts w:ascii="Courier New" w:eastAsia="Times New Roman" w:hAnsi="Courier New" w:cs="Courier New"/>
+          <w:color w:val="82C6FF"/>
+          <w:sz w:val="21"/>
+          <w:szCs w:val="21"/>
+          <w:lang w:eastAsia="pt-BR"/>
+        </w:rPr>
+        <w:t>not</w:t>
+      </w:r>
+      <w:proofErr w:type="spellEnd"/>
+      <w:r>
+        <w:rPr>
+          <w:rFonts w:ascii="Courier New" w:eastAsia="Times New Roman" w:hAnsi="Courier New" w:cs="Courier New"/>
+          <w:color w:val="D4D4D4"/>
+          <w:sz w:val="21"/>
+          <w:szCs w:val="21"/>
+          <w:lang w:eastAsia="pt-BR"/>
+        </w:rPr>
+        <w:t> </w:t>
+      </w:r>
+      <w:r>
+        <w:rPr>
+          <w:rFonts w:ascii="Courier New" w:eastAsia="Times New Roman" w:hAnsi="Courier New" w:cs="Courier New"/>
+          <w:color w:val="82C6FF"/>
+          <w:sz w:val="21"/>
+          <w:szCs w:val="21"/>
+          <w:lang w:eastAsia="pt-BR"/>
+        </w:rPr>
+        <w:t>in</w:t>
+      </w:r>
+      <w:r>
+        <w:rPr>
+          <w:rFonts w:ascii="Courier New" w:eastAsia="Times New Roman" w:hAnsi="Courier New" w:cs="Courier New"/>
+          <w:color w:val="D4D4D4"/>
+          <w:sz w:val="21"/>
+          <w:szCs w:val="21"/>
+          <w:lang w:eastAsia="pt-BR"/>
+        </w:rPr>
+        <w:t> </w:t>
+      </w:r>
+      <w:proofErr w:type="spellStart"/>
+      <w:r>
+        <w:rPr>
+          <w:rFonts w:ascii="Courier New" w:eastAsia="Times New Roman" w:hAnsi="Courier New" w:cs="Courier New"/>
+          <w:color w:val="D4D4D4"/>
+          <w:sz w:val="21"/>
+          <w:szCs w:val="21"/>
+          <w:lang w:eastAsia="pt-BR"/>
+        </w:rPr>
+        <w:t>vocabulario</w:t>
+      </w:r>
+      <w:proofErr w:type="spellEnd"/>
+      <w:r>
+        <w:rPr>
+          <w:rFonts w:ascii="Courier New" w:eastAsia="Times New Roman" w:hAnsi="Courier New" w:cs="Courier New"/>
+          <w:color w:val="DCDCDC"/>
+          <w:sz w:val="21"/>
+          <w:szCs w:val="21"/>
+          <w:lang w:eastAsia="pt-BR"/>
+        </w:rPr>
+        <w:t>)</w:t>
+      </w:r>
+    </w:p>
+    <w:p>
+      <w:pPr>
+        <w:shd w:val="clear" w:color="auto" w:fill="1E1E1E"/>
+        <w:spacing w:after="0" w:line="285" w:lineRule="atLeast"/>
+        <w:rPr>
+          <w:rFonts w:ascii="Courier New" w:eastAsia="Times New Roman" w:hAnsi="Courier New" w:cs="Courier New"/>
+          <w:color w:val="D4D4D4"/>
+          <w:sz w:val="21"/>
+          <w:szCs w:val="21"/>
+          <w:lang w:eastAsia="pt-BR"/>
+        </w:rPr>
+      </w:pPr>
+      <w:r>
+        <w:rPr>
+          <w:rFonts w:ascii="Courier New" w:eastAsia="Times New Roman" w:hAnsi="Courier New" w:cs="Courier New"/>
+          <w:color w:val="D4D4D4"/>
+          <w:sz w:val="21"/>
+          <w:szCs w:val="21"/>
+          <w:lang w:eastAsia="pt-BR"/>
+        </w:rPr>
+        <w:t>  </w:t>
+      </w:r>
+    </w:p>
+    <w:p>
+      <w:pPr>
+        <w:shd w:val="clear" w:color="auto" w:fill="1E1E1E"/>
+        <w:spacing w:after="0" w:line="285" w:lineRule="atLeast"/>
+        <w:rPr>
+          <w:rFonts w:ascii="Courier New" w:eastAsia="Times New Roman" w:hAnsi="Courier New" w:cs="Courier New"/>
+          <w:color w:val="D4D4D4"/>
+          <w:sz w:val="21"/>
+          <w:szCs w:val="21"/>
+          <w:lang w:eastAsia="pt-BR"/>
+        </w:rPr>
+      </w:pPr>
+      <w:r>
+        <w:rPr>
+          <w:rFonts w:ascii="Courier New" w:eastAsia="Times New Roman" w:hAnsi="Courier New" w:cs="Courier New"/>
+          <w:color w:val="D4D4D4"/>
+          <w:sz w:val="21"/>
+          <w:szCs w:val="21"/>
+          <w:lang w:eastAsia="pt-BR"/>
+        </w:rPr>
+        <w:t>  </w:t>
+      </w:r>
+      <w:proofErr w:type="spellStart"/>
+      <w:r>
+        <w:rPr>
+          <w:rFonts w:ascii="Courier New" w:eastAsia="Times New Roman" w:hAnsi="Courier New" w:cs="Courier New"/>
+          <w:color w:val="D4D4D4"/>
+          <w:sz w:val="21"/>
+          <w:szCs w:val="21"/>
+          <w:lang w:eastAsia="pt-BR"/>
+        </w:rPr>
+        <w:t>taxa_acerto</w:t>
+      </w:r>
+      <w:proofErr w:type="spellEnd"/>
+      <w:r>
+        <w:rPr>
+          <w:rFonts w:ascii="Courier New" w:eastAsia="Times New Roman" w:hAnsi="Courier New" w:cs="Courier New"/>
+          <w:color w:val="D4D4D4"/>
+          <w:sz w:val="21"/>
+          <w:szCs w:val="21"/>
+          <w:lang w:eastAsia="pt-BR"/>
+        </w:rPr>
+        <w:t> = acertou/</w:t>
+      </w:r>
+      <w:proofErr w:type="spellStart"/>
+      <w:r>
+        <w:rPr>
+          <w:rFonts w:ascii="Courier New" w:eastAsia="Times New Roman" w:hAnsi="Courier New" w:cs="Courier New"/>
+          <w:color w:val="D4D4D4"/>
+          <w:sz w:val="21"/>
+          <w:szCs w:val="21"/>
+          <w:lang w:eastAsia="pt-BR"/>
+        </w:rPr>
+        <w:t>numero_palavras</w:t>
+      </w:r>
+      <w:proofErr w:type="spellEnd"/>
+    </w:p>
+    <w:p>
+      <w:pPr>
+        <w:shd w:val="clear" w:color="auto" w:fill="1E1E1E"/>
+        <w:spacing w:after="0" w:line="285" w:lineRule="atLeast"/>
+        <w:rPr>
+          <w:rFonts w:ascii="Courier New" w:eastAsia="Times New Roman" w:hAnsi="Courier New" w:cs="Courier New"/>
+          <w:color w:val="D4D4D4"/>
+          <w:sz w:val="21"/>
+          <w:szCs w:val="21"/>
+          <w:lang w:eastAsia="pt-BR"/>
+        </w:rPr>
+      </w:pPr>
+      <w:r>
+        <w:rPr>
+          <w:rFonts w:ascii="Courier New" w:eastAsia="Times New Roman" w:hAnsi="Courier New" w:cs="Courier New"/>
+          <w:color w:val="D4D4D4"/>
+          <w:sz w:val="21"/>
+          <w:szCs w:val="21"/>
+          <w:lang w:eastAsia="pt-BR"/>
+        </w:rPr>
+        <w:t>  </w:t>
+      </w:r>
+      <w:proofErr w:type="spellStart"/>
+      <w:r>
+        <w:rPr>
+          <w:rFonts w:ascii="Courier New" w:eastAsia="Times New Roman" w:hAnsi="Courier New" w:cs="Courier New"/>
+          <w:color w:val="D4D4D4"/>
+          <w:sz w:val="21"/>
+          <w:szCs w:val="21"/>
+          <w:lang w:eastAsia="pt-BR"/>
+        </w:rPr>
+        <w:t>taxa_desconhecida</w:t>
+      </w:r>
+      <w:proofErr w:type="spellEnd"/>
+      <w:r>
+        <w:rPr>
+          <w:rFonts w:ascii="Courier New" w:eastAsia="Times New Roman" w:hAnsi="Courier New" w:cs="Courier New"/>
+          <w:color w:val="D4D4D4"/>
+          <w:sz w:val="21"/>
+          <w:szCs w:val="21"/>
+          <w:lang w:eastAsia="pt-BR"/>
+        </w:rPr>
+        <w:t> = desconhecida/</w:t>
+      </w:r>
+      <w:proofErr w:type="spellStart"/>
+      <w:r>
+        <w:rPr>
+          <w:rFonts w:ascii="Courier New" w:eastAsia="Times New Roman" w:hAnsi="Courier New" w:cs="Courier New"/>
+          <w:color w:val="D4D4D4"/>
+          <w:sz w:val="21"/>
+          <w:szCs w:val="21"/>
+          <w:lang w:eastAsia="pt-BR"/>
+        </w:rPr>
+        <w:t>numero_palavras</w:t>
+      </w:r>
+      <w:proofErr w:type="spellEnd"/>
+    </w:p>
+    <w:p>
+      <w:pPr>
+        <w:shd w:val="clear" w:color="auto" w:fill="1E1E1E"/>
+        <w:spacing w:after="0" w:line="285" w:lineRule="atLeast"/>
+        <w:rPr>
+          <w:rFonts w:ascii="Courier New" w:eastAsia="Times New Roman" w:hAnsi="Courier New" w:cs="Courier New"/>
+          <w:color w:val="D4D4D4"/>
+          <w:sz w:val="21"/>
+          <w:szCs w:val="21"/>
+          <w:lang w:eastAsia="pt-BR"/>
+        </w:rPr>
+      </w:pPr>
+      <w:r>
+        <w:rPr>
+          <w:rFonts w:ascii="Courier New" w:eastAsia="Times New Roman" w:hAnsi="Courier New" w:cs="Courier New"/>
+          <w:color w:val="D4D4D4"/>
+          <w:sz w:val="21"/>
+          <w:szCs w:val="21"/>
+          <w:lang w:eastAsia="pt-BR"/>
+        </w:rPr>
+        <w:t>  </w:t>
+      </w:r>
+    </w:p>
+    <w:p>
+      <w:pPr>
+        <w:shd w:val="clear" w:color="auto" w:fill="1E1E1E"/>
+        <w:spacing w:after="0" w:line="285" w:lineRule="atLeast"/>
+        <w:rPr>
+          <w:rFonts w:ascii="Courier New" w:eastAsia="Times New Roman" w:hAnsi="Courier New" w:cs="Courier New"/>
+          <w:color w:val="D4D4D4"/>
+          <w:sz w:val="21"/>
+          <w:szCs w:val="21"/>
+          <w:lang w:eastAsia="pt-BR"/>
+        </w:rPr>
+      </w:pPr>
+      <w:r>
+        <w:rPr>
+          <w:rFonts w:ascii="Courier New" w:eastAsia="Times New Roman" w:hAnsi="Courier New" w:cs="Courier New"/>
+          <w:color w:val="D4D4D4"/>
+          <w:sz w:val="21"/>
+          <w:szCs w:val="21"/>
+          <w:lang w:eastAsia="pt-BR"/>
+        </w:rPr>
+        <w:t>  </w:t>
+      </w:r>
+      <w:r>
+        <w:rPr>
+          <w:rFonts w:ascii="Courier New" w:eastAsia="Times New Roman" w:hAnsi="Courier New" w:cs="Courier New"/>
+          <w:color w:val="DCDCAA"/>
+          <w:sz w:val="21"/>
+          <w:szCs w:val="21"/>
+          <w:lang w:eastAsia="pt-BR"/>
+        </w:rPr>
+        <w:t>print</w:t>
+      </w:r>
+      <w:r>
+        <w:rPr>
+          <w:rFonts w:ascii="Courier New" w:eastAsia="Times New Roman" w:hAnsi="Courier New" w:cs="Courier New"/>
+          <w:color w:val="DCDCDC"/>
+          <w:sz w:val="21"/>
+          <w:szCs w:val="21"/>
+          <w:lang w:eastAsia="pt-BR"/>
+        </w:rPr>
+        <w:t>(</w:t>
+      </w:r>
+      <w:r>
+        <w:rPr>
+          <w:rFonts w:ascii="Courier New" w:eastAsia="Times New Roman" w:hAnsi="Courier New" w:cs="Courier New"/>
+          <w:color w:val="569CD6"/>
+          <w:sz w:val="21"/>
+          <w:szCs w:val="21"/>
+          <w:lang w:eastAsia="pt-BR"/>
+        </w:rPr>
+        <w:t>f</w:t>
+      </w:r>
+      <w:r>
+        <w:rPr>
+          <w:rFonts w:ascii="Courier New" w:eastAsia="Times New Roman" w:hAnsi="Courier New" w:cs="Courier New"/>
+          <w:color w:val="CE9178"/>
+          <w:sz w:val="21"/>
+          <w:szCs w:val="21"/>
+          <w:lang w:eastAsia="pt-BR"/>
+        </w:rPr>
+        <w:t>'Taxa de acerto: </w:t>
+      </w:r>
+      <w:r>
+        <w:rPr>
+          <w:rFonts w:ascii="Courier New" w:eastAsia="Times New Roman" w:hAnsi="Courier New" w:cs="Courier New"/>
+          <w:color w:val="DCDCDC"/>
+          <w:sz w:val="21"/>
+          <w:szCs w:val="21"/>
+          <w:lang w:eastAsia="pt-BR"/>
+        </w:rPr>
+        <w:t>{</w:t>
+      </w:r>
+      <w:r>
+        <w:rPr>
+          <w:rFonts w:ascii="Courier New" w:eastAsia="Times New Roman" w:hAnsi="Courier New" w:cs="Courier New"/>
+          <w:color w:val="D4D4D4"/>
+          <w:sz w:val="21"/>
+          <w:szCs w:val="21"/>
+          <w:lang w:eastAsia="pt-BR"/>
+        </w:rPr>
+        <w:t>taxa_acerto*</w:t>
+      </w:r>
+      <w:r>
+        <w:rPr>
+          <w:rFonts w:ascii="Courier New" w:eastAsia="Times New Roman" w:hAnsi="Courier New" w:cs="Courier New"/>
+          <w:color w:val="B5CEA8"/>
+          <w:sz w:val="21"/>
+          <w:szCs w:val="21"/>
+          <w:lang w:eastAsia="pt-BR"/>
+        </w:rPr>
+        <w:t>100</w:t>
+      </w:r>
+      <w:r>
+        <w:rPr>
+          <w:rFonts w:ascii="Courier New" w:eastAsia="Times New Roman" w:hAnsi="Courier New" w:cs="Courier New"/>
+          <w:color w:val="DCDCDC"/>
+          <w:sz w:val="21"/>
+          <w:szCs w:val="21"/>
+          <w:lang w:eastAsia="pt-BR"/>
+        </w:rPr>
+        <w:t>:</w:t>
+      </w:r>
+      <w:r>
+        <w:rPr>
+          <w:rFonts w:ascii="Courier New" w:eastAsia="Times New Roman" w:hAnsi="Courier New" w:cs="Courier New"/>
+          <w:color w:val="B5CEA8"/>
+          <w:sz w:val="21"/>
+          <w:szCs w:val="21"/>
+          <w:lang w:eastAsia="pt-BR"/>
+        </w:rPr>
+        <w:t>.2</w:t>
+      </w:r>
+      <w:r>
+        <w:rPr>
+          <w:rFonts w:ascii="Courier New" w:eastAsia="Times New Roman" w:hAnsi="Courier New" w:cs="Courier New"/>
+          <w:color w:val="D4D4D4"/>
+          <w:sz w:val="21"/>
+          <w:szCs w:val="21"/>
+          <w:lang w:eastAsia="pt-BR"/>
+        </w:rPr>
+        <w:t>f</w:t>
+      </w:r>
+      <w:r>
+        <w:rPr>
+          <w:rFonts w:ascii="Courier New" w:eastAsia="Times New Roman" w:hAnsi="Courier New" w:cs="Courier New"/>
+          <w:color w:val="DCDCDC"/>
+          <w:sz w:val="21"/>
+          <w:szCs w:val="21"/>
+          <w:lang w:eastAsia="pt-BR"/>
+        </w:rPr>
+        <w:t>}</w:t>
+      </w:r>
+      <w:r>
+        <w:rPr>
+          <w:rFonts w:ascii="Courier New" w:eastAsia="Times New Roman" w:hAnsi="Courier New" w:cs="Courier New"/>
+          <w:color w:val="CE9178"/>
+          <w:sz w:val="21"/>
+          <w:szCs w:val="21"/>
+          <w:lang w:eastAsia="pt-BR"/>
+        </w:rPr>
+        <w:t>% de </w:t>
+      </w:r>
+      <w:r>
+        <w:rPr>
+          <w:rFonts w:ascii="Courier New" w:eastAsia="Times New Roman" w:hAnsi="Courier New" w:cs="Courier New"/>
+          <w:color w:val="DCDCDC"/>
+          <w:sz w:val="21"/>
+          <w:szCs w:val="21"/>
+          <w:lang w:eastAsia="pt-BR"/>
+        </w:rPr>
+        <w:t>{</w:t>
+      </w:r>
+      <w:r>
+        <w:rPr>
+          <w:rFonts w:ascii="Courier New" w:eastAsia="Times New Roman" w:hAnsi="Courier New" w:cs="Courier New"/>
+          <w:color w:val="D4D4D4"/>
+          <w:sz w:val="21"/>
+          <w:szCs w:val="21"/>
+          <w:lang w:eastAsia="pt-BR"/>
+        </w:rPr>
+        <w:t>numero_palavras</w:t>
+      </w:r>
+      <w:r>
+        <w:rPr>
+          <w:rFonts w:ascii="Courier New" w:eastAsia="Times New Roman" w:hAnsi="Courier New" w:cs="Courier New"/>
+          <w:color w:val="DCDCDC"/>
+          <w:sz w:val="21"/>
+          <w:szCs w:val="21"/>
+          <w:lang w:eastAsia="pt-BR"/>
+        </w:rPr>
+        <w:t>}</w:t>
+      </w:r>
+      <w:r>
+        <w:rPr>
+          <w:rFonts w:ascii="Courier New" w:eastAsia="Times New Roman" w:hAnsi="Courier New" w:cs="Courier New"/>
+          <w:color w:val="CE9178"/>
+          <w:sz w:val="21"/>
+          <w:szCs w:val="21"/>
+          <w:lang w:eastAsia="pt-BR"/>
+        </w:rPr>
+        <w:t> palavras'</w:t>
+      </w:r>
+      <w:r>
+        <w:rPr>
+          <w:rFonts w:ascii="Courier New" w:eastAsia="Times New Roman" w:hAnsi="Courier New" w:cs="Courier New"/>
+          <w:color w:val="DCDCDC"/>
+          <w:sz w:val="21"/>
+          <w:szCs w:val="21"/>
+          <w:lang w:eastAsia="pt-BR"/>
+        </w:rPr>
+        <w:t>)</w:t>
+      </w:r>
+    </w:p>
+    <w:p>
+      <w:pPr>
+        <w:shd w:val="clear" w:color="auto" w:fill="1E1E1E"/>
+        <w:spacing w:after="0" w:line="285" w:lineRule="atLeast"/>
+        <w:rPr>
+          <w:rFonts w:ascii="Courier New" w:eastAsia="Times New Roman" w:hAnsi="Courier New" w:cs="Courier New"/>
+          <w:color w:val="D4D4D4"/>
+          <w:sz w:val="21"/>
+          <w:szCs w:val="21"/>
+          <w:lang w:eastAsia="pt-BR"/>
+        </w:rPr>
+      </w:pPr>
+      <w:r>
+        <w:rPr>
+          <w:rFonts w:ascii="Courier New" w:eastAsia="Times New Roman" w:hAnsi="Courier New" w:cs="Courier New"/>
+          <w:color w:val="D4D4D4"/>
+          <w:sz w:val="21"/>
+          <w:szCs w:val="21"/>
+          <w:lang w:eastAsia="pt-BR"/>
+        </w:rPr>
+        <w:t>  </w:t>
+      </w:r>
+      <w:r>
+        <w:rPr>
+          <w:rFonts w:ascii="Courier New" w:eastAsia="Times New Roman" w:hAnsi="Courier New" w:cs="Courier New"/>
+          <w:color w:val="DCDCAA"/>
+          <w:sz w:val="21"/>
+          <w:szCs w:val="21"/>
+          <w:lang w:eastAsia="pt-BR"/>
+        </w:rPr>
+        <w:t>print</w:t>
+      </w:r>
+      <w:r>
+        <w:rPr>
+          <w:rFonts w:ascii="Courier New" w:eastAsia="Times New Roman" w:hAnsi="Courier New" w:cs="Courier New"/>
+          <w:color w:val="DCDCDC"/>
+          <w:sz w:val="21"/>
+          <w:szCs w:val="21"/>
+          <w:lang w:eastAsia="pt-BR"/>
+        </w:rPr>
+        <w:t>(</w:t>
+      </w:r>
+      <w:proofErr w:type="spellStart"/>
+      <w:r>
+        <w:rPr>
+          <w:rFonts w:ascii="Courier New" w:eastAsia="Times New Roman" w:hAnsi="Courier New" w:cs="Courier New"/>
+          <w:color w:val="569CD6"/>
+          <w:sz w:val="21"/>
+          <w:szCs w:val="21"/>
+          <w:lang w:eastAsia="pt-BR"/>
+        </w:rPr>
+        <w:t>f</w:t>
+      </w:r>
+      <w:r>
+        <w:rPr>
+          <w:rFonts w:ascii="Courier New" w:eastAsia="Times New Roman" w:hAnsi="Courier New" w:cs="Courier New"/>
+          <w:color w:val="CE9178"/>
+          <w:sz w:val="21"/>
+          <w:szCs w:val="21"/>
+          <w:lang w:eastAsia="pt-BR"/>
+        </w:rPr>
+        <w:t>'Taxa</w:t>
+      </w:r>
+      <w:proofErr w:type="spellEnd"/>
+      <w:r>
+        <w:rPr>
+          <w:rFonts w:ascii="Courier New" w:eastAsia="Times New Roman" w:hAnsi="Courier New" w:cs="Courier New"/>
+          <w:color w:val="CE9178"/>
+          <w:sz w:val="21"/>
+          <w:szCs w:val="21"/>
+          <w:lang w:eastAsia="pt-BR"/>
+        </w:rPr>
+        <w:t> de desconhecidas: </w:t>
+      </w:r>
+      <w:r>
+        <w:rPr>
+          <w:rFonts w:ascii="Courier New" w:eastAsia="Times New Roman" w:hAnsi="Courier New" w:cs="Courier New"/>
+          <w:color w:val="DCDCDC"/>
+          <w:sz w:val="21"/>
+          <w:szCs w:val="21"/>
+          <w:lang w:eastAsia="pt-BR"/>
+        </w:rPr>
+        <w:t>{</w:t>
+      </w:r>
+      <w:proofErr w:type="spellStart"/>
+      <w:r>
+        <w:rPr>
+          <w:rFonts w:ascii="Courier New" w:eastAsia="Times New Roman" w:hAnsi="Courier New" w:cs="Courier New"/>
+          <w:color w:val="D4D4D4"/>
+          <w:sz w:val="21"/>
+          <w:szCs w:val="21"/>
+          <w:lang w:eastAsia="pt-BR"/>
+        </w:rPr>
+        <w:t>taxa_desconhecida</w:t>
+      </w:r>
+      <w:proofErr w:type="spellEnd"/>
+      <w:r>
+        <w:rPr>
+          <w:rFonts w:ascii="Courier New" w:eastAsia="Times New Roman" w:hAnsi="Courier New" w:cs="Courier New"/>
+          <w:color w:val="D4D4D4"/>
+          <w:sz w:val="21"/>
+          <w:szCs w:val="21"/>
+          <w:lang w:eastAsia="pt-BR"/>
+        </w:rPr>
+        <w:t>*</w:t>
+      </w:r>
+      <w:r>
+        <w:rPr>
+          <w:rFonts w:ascii="Courier New" w:eastAsia="Times New Roman" w:hAnsi="Courier New" w:cs="Courier New"/>
+          <w:color w:val="B5CEA8"/>
+          <w:sz w:val="21"/>
+          <w:szCs w:val="21"/>
+          <w:lang w:eastAsia="pt-BR"/>
+        </w:rPr>
+        <w:t>100</w:t>
+      </w:r>
+      <w:r>
+        <w:rPr>
+          <w:rFonts w:ascii="Courier New" w:eastAsia="Times New Roman" w:hAnsi="Courier New" w:cs="Courier New"/>
+          <w:color w:val="DCDCDC"/>
+          <w:sz w:val="21"/>
+          <w:szCs w:val="21"/>
+          <w:lang w:eastAsia="pt-BR"/>
+        </w:rPr>
+        <w:t>:</w:t>
+      </w:r>
+      <w:r>
+        <w:rPr>
+          <w:rFonts w:ascii="Courier New" w:eastAsia="Times New Roman" w:hAnsi="Courier New" w:cs="Courier New"/>
+          <w:color w:val="B5CEA8"/>
+          <w:sz w:val="21"/>
+          <w:szCs w:val="21"/>
+          <w:lang w:eastAsia="pt-BR"/>
+        </w:rPr>
+        <w:t>.2</w:t>
+      </w:r>
+      <w:r>
+        <w:rPr>
+          <w:rFonts w:ascii="Courier New" w:eastAsia="Times New Roman" w:hAnsi="Courier New" w:cs="Courier New"/>
+          <w:color w:val="D4D4D4"/>
+          <w:sz w:val="21"/>
+          <w:szCs w:val="21"/>
+          <w:lang w:eastAsia="pt-BR"/>
+        </w:rPr>
+        <w:t>f</w:t>
+      </w:r>
+      <w:r>
+        <w:rPr>
+          <w:rFonts w:ascii="Courier New" w:eastAsia="Times New Roman" w:hAnsi="Courier New" w:cs="Courier New"/>
+          <w:color w:val="DCDCDC"/>
+          <w:sz w:val="21"/>
+          <w:szCs w:val="21"/>
+          <w:lang w:eastAsia="pt-BR"/>
+        </w:rPr>
+        <w:t>}</w:t>
+      </w:r>
+      <w:r>
+        <w:rPr>
+          <w:rFonts w:ascii="Courier New" w:eastAsia="Times New Roman" w:hAnsi="Courier New" w:cs="Courier New"/>
+          <w:color w:val="CE9178"/>
+          <w:sz w:val="21"/>
+          <w:szCs w:val="21"/>
+          <w:lang w:eastAsia="pt-BR"/>
+        </w:rPr>
+        <w:t>%'</w:t>
+      </w:r>
+      <w:r>
+        <w:rPr>
+          <w:rFonts w:ascii="Courier New" w:eastAsia="Times New Roman" w:hAnsi="Courier New" w:cs="Courier New"/>
+          <w:color w:val="DCDCDC"/>
+          <w:sz w:val="21"/>
+          <w:szCs w:val="21"/>
+          <w:lang w:eastAsia="pt-BR"/>
+        </w:rPr>
+        <w:t>)</w:t>
+      </w:r>
+    </w:p>
+    <w:p>
+      <w:pPr>
+        <w:shd w:val="clear" w:color="auto" w:fill="1E1E1E"/>
+        <w:spacing w:after="0" w:line="285" w:lineRule="atLeast"/>
+        <w:rPr>
+          <w:rFonts w:ascii="Courier New" w:eastAsia="Times New Roman" w:hAnsi="Courier New" w:cs="Courier New"/>
+          <w:color w:val="D4D4D4"/>
+          <w:sz w:val="21"/>
+          <w:szCs w:val="21"/>
+          <w:lang w:eastAsia="pt-BR"/>
+        </w:rPr>
+      </w:pPr>
+    </w:p>
+    <w:p>
+      <w:pPr>
+        <w:shd w:val="clear" w:color="auto" w:fill="1E1E1E"/>
+        <w:spacing w:after="0" w:line="285" w:lineRule="atLeast"/>
+        <w:rPr>
+          <w:rFonts w:ascii="Courier New" w:eastAsia="Times New Roman" w:hAnsi="Courier New" w:cs="Courier New"/>
+          <w:color w:val="D4D4D4"/>
+          <w:sz w:val="21"/>
+          <w:szCs w:val="21"/>
+          <w:lang w:eastAsia="pt-BR"/>
+        </w:rPr>
+      </w:pPr>
+    </w:p>
+    <w:p>
+      <w:pPr>
+        <w:shd w:val="clear" w:color="auto" w:fill="1E1E1E"/>
+        <w:spacing w:after="0" w:line="285" w:lineRule="atLeast"/>
+        <w:rPr>
+          <w:rFonts w:ascii="Courier New" w:eastAsia="Times New Roman" w:hAnsi="Courier New" w:cs="Courier New"/>
+          <w:color w:val="D4D4D4"/>
+          <w:sz w:val="21"/>
+          <w:szCs w:val="21"/>
+          <w:lang w:eastAsia="pt-BR"/>
+        </w:rPr>
+      </w:pPr>
+      <w:r>
+        <w:rPr>
+          <w:rFonts w:ascii="Courier New" w:eastAsia="Times New Roman" w:hAnsi="Courier New" w:cs="Courier New"/>
+          <w:color w:val="D4D4D4"/>
+          <w:sz w:val="21"/>
+          <w:szCs w:val="21"/>
+          <w:lang w:eastAsia="pt-BR"/>
+        </w:rPr>
+        <w:t>avaliador</w:t>
+      </w:r>
+      <w:r>
+        <w:rPr>
+          <w:rFonts w:ascii="Courier New" w:eastAsia="Times New Roman" w:hAnsi="Courier New" w:cs="Courier New"/>
+          <w:color w:val="DCDCDC"/>
+          <w:sz w:val="21"/>
+          <w:szCs w:val="21"/>
+          <w:lang w:eastAsia="pt-BR"/>
+        </w:rPr>
+        <w:t>(</w:t>
+      </w:r>
+      <w:proofErr w:type="spellStart"/>
+      <w:r>
+        <w:rPr>
+          <w:rFonts w:ascii="Courier New" w:eastAsia="Times New Roman" w:hAnsi="Courier New" w:cs="Courier New"/>
+          <w:color w:val="D4D4D4"/>
+          <w:sz w:val="21"/>
+          <w:szCs w:val="21"/>
+          <w:lang w:eastAsia="pt-BR"/>
+        </w:rPr>
+        <w:t>lista_teste</w:t>
+      </w:r>
+      <w:proofErr w:type="spellEnd"/>
+      <w:r>
+        <w:rPr>
+          <w:rFonts w:ascii="Courier New" w:eastAsia="Times New Roman" w:hAnsi="Courier New" w:cs="Courier New"/>
+          <w:color w:val="DCDCDC"/>
+          <w:sz w:val="21"/>
+          <w:szCs w:val="21"/>
+          <w:lang w:eastAsia="pt-BR"/>
+        </w:rPr>
+        <w:t>,</w:t>
+      </w:r>
+      <w:r>
+        <w:rPr>
+          <w:rFonts w:ascii="Courier New" w:eastAsia="Times New Roman" w:hAnsi="Courier New" w:cs="Courier New"/>
+          <w:color w:val="D4D4D4"/>
+          <w:sz w:val="21"/>
+          <w:szCs w:val="21"/>
+          <w:lang w:eastAsia="pt-BR"/>
+        </w:rPr>
+        <w:t> </w:t>
+      </w:r>
+      <w:proofErr w:type="spellStart"/>
+      <w:r>
+        <w:rPr>
+          <w:rFonts w:ascii="Courier New" w:eastAsia="Times New Roman" w:hAnsi="Courier New" w:cs="Courier New"/>
+          <w:color w:val="D4D4D4"/>
+          <w:sz w:val="21"/>
+          <w:szCs w:val="21"/>
+          <w:lang w:eastAsia="pt-BR"/>
+        </w:rPr>
+        <w:t>vocabulario</w:t>
+      </w:r>
+      <w:proofErr w:type="spellEnd"/>
+      <w:r>
+        <w:rPr>
+          <w:rFonts w:ascii="Courier New" w:eastAsia="Times New Roman" w:hAnsi="Courier New" w:cs="Courier New"/>
+          <w:color w:val="DCDCDC"/>
+          <w:sz w:val="21"/>
+          <w:szCs w:val="21"/>
+          <w:lang w:eastAsia="pt-BR"/>
+        </w:rPr>
+        <w:t>)</w:t>
+      </w:r>
+    </w:p>
+    <w:p>
+      <w:pPr>
+        <w:spacing w:before="240" w:line="360" w:lineRule="auto"/>
+        <w:jc w:val="center"/>
+        <w:rPr>
+          <w:rFonts w:ascii="Times New Roman" w:hAnsi="Times New Roman" w:cs="Times New Roman"/>
+          <w:sz w:val="24"/>
+          <w:szCs w:val="24"/>
+        </w:rPr>
+      </w:pPr>
+      <w:r>
+        <w:rPr>
+          <w:rFonts w:ascii="Times New Roman" w:hAnsi="Times New Roman" w:cs="Times New Roman"/>
+          <w:sz w:val="24"/>
+          <w:szCs w:val="24"/>
+        </w:rPr>
+        <w:drawing>
+          <wp:inline distT="0" distB="0" distL="0" distR="0" wp14:anchorId="0FF85830" wp14:editId="455BE05C">
+            <wp:extent cx="2867425" cy="390580"/>
+            <wp:effectExtent l="0" t="0" r="0" b="9525"/>
+            <wp:docPr id="23" name="Imagem 23"/>
+            <wp:cNvGraphicFramePr>
+              <a:graphicFrameLocks xmlns:a="http://schemas.openxmlformats.org/drawingml/2006/main" noChangeAspect="1"/>
+            </wp:cNvGraphicFramePr>
+            <a:graphic xmlns:a="http://schemas.openxmlformats.org/drawingml/2006/main">
+              <a:graphicData uri="http://schemas.openxmlformats.org/drawingml/2006/picture">
+                <pic:pic xmlns:pic="http://schemas.openxmlformats.org/drawingml/2006/picture">
+                  <pic:nvPicPr>
+                    <pic:cNvPr id="1" name=""/>
+                    <pic:cNvPicPr/>
+                  </pic:nvPicPr>
+                  <pic:blipFill>
+                    <a:blip r:embed="rId29"/>
+                    <a:stretch>
+                      <a:fillRect/>
+                    </a:stretch>
+                  </pic:blipFill>
+                  <pic:spPr>
+                    <a:xfrm>
+                      <a:off x="0" y="0"/>
+                      <a:ext cx="2867425" cy="390580"/>
+                    </a:xfrm>
+                    <a:prstGeom prst="rect">
+                      <a:avLst/>
+                    </a:prstGeom>
+                  </pic:spPr>
+                </pic:pic>
+              </a:graphicData>
+            </a:graphic>
+          </wp:inline>
+        </w:drawing>
       </w:r>
     </w:p>
     <w:p>

</xml_diff>

<commit_message>
Turbinando O Gerador De Palavras
Criamos um gerador que para cada palavra gerada do primeiro gerador, faz com que ela passe novamente pelo gerador. O resultado final é correto, mas lento devido ao volume de palavras criadas
</commit_message>
<xml_diff>
--- a/Data Science/Formação Python para Data Science/Corretor Ortográfico em Python - Aplicando técnicas de NLP/Anotações/Corretor Ortográfico em Python – Aplicando técnicas de NLP.docx
+++ b/Data Science/Formação Python para Data Science/Corretor Ortográfico em Python - Aplicando técnicas de NLP/Anotações/Corretor Ortográfico em Python – Aplicando técnicas de NLP.docx
@@ -119,25 +119,7 @@
           <w:sz w:val="24"/>
           <w:szCs w:val="24"/>
         </w:rPr>
-        <w:t xml:space="preserve">Link das </w:t>
-      </w:r>
-      <w:proofErr w:type="spellStart"/>
-      <w:r>
-        <w:rPr>
-          <w:rFonts w:ascii="Times New Roman" w:hAnsi="Times New Roman" w:cs="Times New Roman"/>
-          <w:sz w:val="24"/>
-          <w:szCs w:val="24"/>
-        </w:rPr>
-        <w:t>libs</w:t>
-      </w:r>
-      <w:proofErr w:type="spellEnd"/>
-      <w:r>
-        <w:rPr>
-          <w:rFonts w:ascii="Times New Roman" w:hAnsi="Times New Roman" w:cs="Times New Roman"/>
-          <w:sz w:val="24"/>
-          <w:szCs w:val="24"/>
-        </w:rPr>
-        <w:t>:</w:t>
+        <w:t>Link das libs:</w:t>
       </w:r>
     </w:p>
     <w:p>
@@ -235,25 +217,7 @@
           <w:sz w:val="24"/>
           <w:szCs w:val="24"/>
         </w:rPr>
-        <w:t xml:space="preserve"> Responsável por fazer o intermédio da comunicação entre humanos e máquinas, tendo diversas aplicações como o google assistente, siri, </w:t>
-      </w:r>
-      <w:proofErr w:type="spellStart"/>
-      <w:r>
-        <w:rPr>
-          <w:rFonts w:ascii="Times New Roman" w:hAnsi="Times New Roman" w:cs="Times New Roman"/>
-          <w:sz w:val="24"/>
-          <w:szCs w:val="24"/>
-        </w:rPr>
-        <w:t>alexa</w:t>
-      </w:r>
-      <w:proofErr w:type="spellEnd"/>
-      <w:r>
-        <w:rPr>
-          <w:rFonts w:ascii="Times New Roman" w:hAnsi="Times New Roman" w:cs="Times New Roman"/>
-          <w:sz w:val="24"/>
-          <w:szCs w:val="24"/>
-        </w:rPr>
-        <w:t xml:space="preserve"> dentre outras possibilidades como análise de sentimento</w:t>
+        <w:t xml:space="preserve"> Responsável por fazer o intermédio da comunicação entre humanos e máquinas, tendo diversas aplicações como o google assistente, siri, alexa dentre outras possibilidades como análise de sentimento</w:t>
       </w:r>
       <w:r>
         <w:rPr>
@@ -380,7 +344,6 @@
           <w:lang w:eastAsia="pt-BR"/>
         </w:rPr>
       </w:pPr>
-      <w:proofErr w:type="spellStart"/>
       <w:r>
         <w:rPr>
           <w:rFonts w:ascii="Courier New" w:eastAsia="Times New Roman" w:hAnsi="Courier New" w:cs="Courier New"/>
@@ -391,7 +354,6 @@
         </w:rPr>
         <w:t>with</w:t>
       </w:r>
-      <w:proofErr w:type="spellEnd"/>
       <w:r>
         <w:rPr>
           <w:rFonts w:ascii="Courier New" w:eastAsia="Times New Roman" w:hAnsi="Courier New" w:cs="Courier New"/>
@@ -533,20 +495,8 @@
           <w:szCs w:val="21"/>
           <w:lang w:eastAsia="pt-BR"/>
         </w:rPr>
-        <w:t>  artigos = </w:t>
-      </w:r>
-      <w:proofErr w:type="spellStart"/>
-      <w:r>
-        <w:rPr>
-          <w:rFonts w:ascii="Courier New" w:eastAsia="Times New Roman" w:hAnsi="Courier New" w:cs="Courier New"/>
-          <w:color w:val="D4D4D4"/>
-          <w:sz w:val="21"/>
-          <w:szCs w:val="21"/>
-          <w:lang w:eastAsia="pt-BR"/>
-        </w:rPr>
-        <w:t>f.read</w:t>
-      </w:r>
-      <w:proofErr w:type="spellEnd"/>
+        <w:t>  artigos = f.read</w:t>
+      </w:r>
       <w:r>
         <w:rPr>
           <w:rFonts w:ascii="Courier New" w:eastAsia="Times New Roman" w:hAnsi="Courier New" w:cs="Courier New"/>
@@ -579,25 +529,7 @@
           <w:sz w:val="24"/>
           <w:szCs w:val="24"/>
         </w:rPr>
-        <w:t xml:space="preserve">Assim, quando </w:t>
-      </w:r>
-      <w:proofErr w:type="spellStart"/>
-      <w:r>
-        <w:rPr>
-          <w:rFonts w:ascii="Times New Roman" w:hAnsi="Times New Roman" w:cs="Times New Roman"/>
-          <w:sz w:val="24"/>
-          <w:szCs w:val="24"/>
-        </w:rPr>
-        <w:t>printarmos</w:t>
-      </w:r>
-      <w:proofErr w:type="spellEnd"/>
-      <w:r>
-        <w:rPr>
-          <w:rFonts w:ascii="Times New Roman" w:hAnsi="Times New Roman" w:cs="Times New Roman"/>
-          <w:sz w:val="24"/>
-          <w:szCs w:val="24"/>
-        </w:rPr>
-        <w:t xml:space="preserve"> artigos, todo o nosso corpus será exibido.</w:t>
+        <w:t>Assim, quando printarmos artigos, todo o nosso corpus será exibido.</w:t>
       </w:r>
     </w:p>
     <w:p>
@@ -623,7 +555,6 @@
         </w:rPr>
         <w:t xml:space="preserve"> </w:t>
       </w:r>
-      <w:proofErr w:type="spellStart"/>
       <w:r>
         <w:rPr>
           <w:rFonts w:ascii="Times New Roman" w:hAnsi="Times New Roman" w:cs="Times New Roman"/>
@@ -632,7 +563,6 @@
         </w:rPr>
         <w:t>Tokenização</w:t>
       </w:r>
-      <w:proofErr w:type="spellEnd"/>
       <w:r>
         <w:rPr>
           <w:rFonts w:ascii="Times New Roman" w:hAnsi="Times New Roman" w:cs="Times New Roman"/>
@@ -734,7 +664,6 @@
           <w:lang w:eastAsia="pt-BR"/>
         </w:rPr>
       </w:pPr>
-      <w:proofErr w:type="spellStart"/>
       <w:r>
         <w:rPr>
           <w:rFonts w:ascii="Courier New" w:eastAsia="Times New Roman" w:hAnsi="Courier New" w:cs="Courier New"/>
@@ -744,18 +673,7 @@
           <w:lang w:eastAsia="pt-BR"/>
         </w:rPr>
         <w:lastRenderedPageBreak/>
-        <w:t>texto_exemplo</w:t>
-      </w:r>
-      <w:proofErr w:type="spellEnd"/>
-      <w:r>
-        <w:rPr>
-          <w:rFonts w:ascii="Courier New" w:eastAsia="Times New Roman" w:hAnsi="Courier New" w:cs="Courier New"/>
-          <w:color w:val="D4D4D4"/>
-          <w:sz w:val="21"/>
-          <w:szCs w:val="21"/>
-          <w:lang w:eastAsia="pt-BR"/>
-        </w:rPr>
-        <w:t> = </w:t>
+        <w:t>texto_exemplo = </w:t>
       </w:r>
       <w:r>
         <w:rPr>
@@ -788,20 +706,8 @@
           <w:szCs w:val="21"/>
           <w:lang w:eastAsia="pt-BR"/>
         </w:rPr>
-        <w:t>token = </w:t>
-      </w:r>
-      <w:proofErr w:type="spellStart"/>
-      <w:r>
-        <w:rPr>
-          <w:rFonts w:ascii="Courier New" w:eastAsia="Times New Roman" w:hAnsi="Courier New" w:cs="Courier New"/>
-          <w:color w:val="D4D4D4"/>
-          <w:sz w:val="21"/>
-          <w:szCs w:val="21"/>
-          <w:lang w:eastAsia="pt-BR"/>
-        </w:rPr>
-        <w:t>texto_exemplo.split</w:t>
-      </w:r>
-      <w:proofErr w:type="spellEnd"/>
+        <w:t>token = texto_exemplo.split</w:t>
+      </w:r>
       <w:r>
         <w:rPr>
           <w:rFonts w:ascii="Courier New" w:eastAsia="Times New Roman" w:hAnsi="Courier New" w:cs="Courier New"/>
@@ -845,7 +751,6 @@
         </w:rPr>
         <w:t>(</w:t>
       </w:r>
-      <w:proofErr w:type="spellStart"/>
       <w:r>
         <w:rPr>
           <w:rFonts w:ascii="Courier New" w:eastAsia="Times New Roman" w:hAnsi="Courier New" w:cs="Courier New"/>
@@ -856,7 +761,6 @@
         </w:rPr>
         <w:t>palavras_separadas</w:t>
       </w:r>
-      <w:proofErr w:type="spellEnd"/>
       <w:r>
         <w:rPr>
           <w:rFonts w:ascii="Courier New" w:eastAsia="Times New Roman" w:hAnsi="Courier New" w:cs="Courier New"/>
@@ -1063,25 +967,7 @@
           <w:sz w:val="24"/>
           <w:szCs w:val="24"/>
         </w:rPr>
-        <w:t xml:space="preserve">Como contar a quantidade de caracteres de um texto usando </w:t>
-      </w:r>
-      <w:proofErr w:type="spellStart"/>
-      <w:r>
-        <w:rPr>
-          <w:rFonts w:ascii="Times New Roman" w:hAnsi="Times New Roman" w:cs="Times New Roman"/>
-          <w:sz w:val="24"/>
-          <w:szCs w:val="24"/>
-        </w:rPr>
-        <w:t>len</w:t>
-      </w:r>
-      <w:proofErr w:type="spellEnd"/>
-      <w:r>
-        <w:rPr>
-          <w:rFonts w:ascii="Times New Roman" w:hAnsi="Times New Roman" w:cs="Times New Roman"/>
-          <w:sz w:val="24"/>
-          <w:szCs w:val="24"/>
-        </w:rPr>
-        <w:t>().</w:t>
+        <w:t>Como contar a quantidade de caracteres de um texto usando len().</w:t>
       </w:r>
     </w:p>
     <w:p>
@@ -1119,31 +1005,7 @@
           <w:szCs w:val="24"/>
           <w:u w:val="single"/>
         </w:rPr>
-        <w:t xml:space="preserve">Aula 2 – Utilizando NLTK Para </w:t>
-      </w:r>
-      <w:proofErr w:type="spellStart"/>
-      <w:r>
-        <w:rPr>
-          <w:rFonts w:ascii="Times New Roman" w:hAnsi="Times New Roman" w:cs="Times New Roman"/>
-          <w:b/>
-          <w:bCs/>
-          <w:sz w:val="24"/>
-          <w:szCs w:val="24"/>
-          <w:u w:val="single"/>
-        </w:rPr>
-        <w:t>Tokenizar</w:t>
-      </w:r>
-      <w:proofErr w:type="spellEnd"/>
-      <w:r>
-        <w:rPr>
-          <w:rFonts w:ascii="Times New Roman" w:hAnsi="Times New Roman" w:cs="Times New Roman"/>
-          <w:b/>
-          <w:bCs/>
-          <w:sz w:val="24"/>
-          <w:szCs w:val="24"/>
-          <w:u w:val="single"/>
-        </w:rPr>
-        <w:t xml:space="preserve"> Um Texto:</w:t>
+        <w:t>Aula 2 – Utilizando NLTK Para Tokenizar Um Texto:</w:t>
       </w:r>
     </w:p>
     <w:p>
@@ -1175,18 +1037,8 @@
           <w:sz w:val="24"/>
           <w:szCs w:val="24"/>
         </w:rPr>
-        <w:t xml:space="preserve">Refinando a </w:t>
-      </w:r>
-      <w:proofErr w:type="spellStart"/>
-      <w:r>
-        <w:rPr>
-          <w:rFonts w:ascii="Times New Roman" w:hAnsi="Times New Roman" w:cs="Times New Roman"/>
-          <w:sz w:val="24"/>
-          <w:szCs w:val="24"/>
-        </w:rPr>
-        <w:t>Tokenização</w:t>
-      </w:r>
-      <w:proofErr w:type="spellEnd"/>
+        <w:t>Refinando a Tokenização</w:t>
+      </w:r>
       <w:r>
         <w:rPr>
           <w:rFonts w:ascii="Times New Roman" w:hAnsi="Times New Roman" w:cs="Times New Roman"/>
@@ -1201,25 +1053,7 @@
           <w:sz w:val="24"/>
           <w:szCs w:val="24"/>
         </w:rPr>
-        <w:t xml:space="preserve"> natural </w:t>
-      </w:r>
-      <w:proofErr w:type="spellStart"/>
-      <w:r>
-        <w:rPr>
-          <w:rFonts w:ascii="Times New Roman" w:hAnsi="Times New Roman" w:cs="Times New Roman"/>
-          <w:sz w:val="24"/>
-          <w:szCs w:val="24"/>
-        </w:rPr>
-        <w:t>linguage</w:t>
-      </w:r>
-      <w:proofErr w:type="spellEnd"/>
-      <w:r>
-        <w:rPr>
-          <w:rFonts w:ascii="Times New Roman" w:hAnsi="Times New Roman" w:cs="Times New Roman"/>
-          <w:sz w:val="24"/>
-          <w:szCs w:val="24"/>
-        </w:rPr>
-        <w:t xml:space="preserve"> toolkit</w:t>
+        <w:t xml:space="preserve"> natural linguage toolkit</w:t>
       </w:r>
     </w:p>
     <w:p>
@@ -1243,61 +1077,15 @@
           <w:sz w:val="24"/>
           <w:szCs w:val="24"/>
         </w:rPr>
-        <w:t xml:space="preserve">Importamos e fizemos a instalação do </w:t>
-      </w:r>
-      <w:proofErr w:type="spellStart"/>
-      <w:r>
-        <w:rPr>
-          <w:rFonts w:ascii="Times New Roman" w:hAnsi="Times New Roman" w:cs="Times New Roman"/>
-          <w:sz w:val="24"/>
-          <w:szCs w:val="24"/>
-        </w:rPr>
-        <w:t>punkt</w:t>
-      </w:r>
-      <w:proofErr w:type="spellEnd"/>
-      <w:r>
-        <w:rPr>
-          <w:rFonts w:ascii="Times New Roman" w:hAnsi="Times New Roman" w:cs="Times New Roman"/>
-          <w:sz w:val="24"/>
-          <w:szCs w:val="24"/>
-        </w:rPr>
-        <w:t xml:space="preserve"> para podermos utilizar o método </w:t>
-      </w:r>
-      <w:proofErr w:type="spellStart"/>
-      <w:r>
-        <w:rPr>
-          <w:rFonts w:ascii="Times New Roman" w:hAnsi="Times New Roman" w:cs="Times New Roman"/>
-          <w:sz w:val="24"/>
-          <w:szCs w:val="24"/>
-        </w:rPr>
-        <w:t>nltk.tokenize.word_tokenize</w:t>
-      </w:r>
-      <w:proofErr w:type="spellEnd"/>
-      <w:r>
-        <w:rPr>
-          <w:rFonts w:ascii="Times New Roman" w:hAnsi="Times New Roman" w:cs="Times New Roman"/>
-          <w:sz w:val="24"/>
-          <w:szCs w:val="24"/>
-        </w:rPr>
-        <w:t>(</w:t>
-      </w:r>
-      <w:proofErr w:type="spellStart"/>
-      <w:r>
-        <w:rPr>
-          <w:rFonts w:ascii="Times New Roman" w:hAnsi="Times New Roman" w:cs="Times New Roman"/>
-          <w:sz w:val="24"/>
-          <w:szCs w:val="24"/>
-        </w:rPr>
-        <w:t>texto_exemplo</w:t>
-      </w:r>
-      <w:proofErr w:type="spellEnd"/>
-      <w:r>
-        <w:rPr>
-          <w:rFonts w:ascii="Times New Roman" w:hAnsi="Times New Roman" w:cs="Times New Roman"/>
-          <w:sz w:val="24"/>
-          <w:szCs w:val="24"/>
-        </w:rPr>
-        <w:t>)</w:t>
+        <w:t xml:space="preserve">Importamos e fizemos a instalação do punkt para podermos utilizar o método </w:t>
+      </w:r>
+      <w:r>
+        <w:rPr>
+          <w:rFonts w:ascii="Times New Roman" w:hAnsi="Times New Roman" w:cs="Times New Roman"/>
+          <w:sz w:val="24"/>
+          <w:szCs w:val="24"/>
+        </w:rPr>
+        <w:t>nltk.tokenize.word_tokenize(texto_exemplo)</w:t>
       </w:r>
       <w:r>
         <w:rPr>
@@ -1338,20 +1126,8 @@
           <w:szCs w:val="21"/>
           <w:lang w:eastAsia="pt-BR"/>
         </w:rPr>
-        <w:t> </w:t>
-      </w:r>
-      <w:proofErr w:type="spellStart"/>
-      <w:r>
-        <w:rPr>
-          <w:rFonts w:ascii="Courier New" w:eastAsia="Times New Roman" w:hAnsi="Courier New" w:cs="Courier New"/>
-          <w:color w:val="D4D4D4"/>
-          <w:sz w:val="21"/>
-          <w:szCs w:val="21"/>
-          <w:lang w:eastAsia="pt-BR"/>
-        </w:rPr>
-        <w:t>nltk</w:t>
-      </w:r>
-      <w:proofErr w:type="spellEnd"/>
+        <w:t> nltk</w:t>
+      </w:r>
     </w:p>
     <w:p>
       <w:pPr>
@@ -1365,7 +1141,6 @@
           <w:lang w:eastAsia="pt-BR"/>
         </w:rPr>
       </w:pPr>
-      <w:proofErr w:type="spellStart"/>
       <w:r>
         <w:rPr>
           <w:rFonts w:ascii="Courier New" w:eastAsia="Times New Roman" w:hAnsi="Courier New" w:cs="Courier New"/>
@@ -1376,7 +1151,6 @@
         </w:rPr>
         <w:t>nltk.download</w:t>
       </w:r>
-      <w:proofErr w:type="spellEnd"/>
       <w:r>
         <w:rPr>
           <w:rFonts w:ascii="Courier New" w:eastAsia="Times New Roman" w:hAnsi="Courier New" w:cs="Courier New"/>
@@ -1395,29 +1169,7 @@
           <w:szCs w:val="21"/>
           <w:lang w:eastAsia="pt-BR"/>
         </w:rPr>
-        <w:t>'</w:t>
-      </w:r>
-      <w:proofErr w:type="spellStart"/>
-      <w:r>
-        <w:rPr>
-          <w:rFonts w:ascii="Courier New" w:eastAsia="Times New Roman" w:hAnsi="Courier New" w:cs="Courier New"/>
-          <w:color w:val="CE9178"/>
-          <w:sz w:val="21"/>
-          <w:szCs w:val="21"/>
-          <w:lang w:eastAsia="pt-BR"/>
-        </w:rPr>
-        <w:t>punkt</w:t>
-      </w:r>
-      <w:proofErr w:type="spellEnd"/>
-      <w:r>
-        <w:rPr>
-          <w:rFonts w:ascii="Courier New" w:eastAsia="Times New Roman" w:hAnsi="Courier New" w:cs="Courier New"/>
-          <w:color w:val="CE9178"/>
-          <w:sz w:val="21"/>
-          <w:szCs w:val="21"/>
-          <w:lang w:eastAsia="pt-BR"/>
-        </w:rPr>
-        <w:t>'</w:t>
+        <w:t>'punkt'</w:t>
       </w:r>
       <w:r>
         <w:rPr>
@@ -1468,40 +1220,16 @@
           <w:lang w:eastAsia="pt-BR"/>
         </w:rPr>
       </w:pPr>
-      <w:proofErr w:type="spellStart"/>
-      <w:r>
-        <w:rPr>
-          <w:rFonts w:ascii="Courier New" w:eastAsia="Times New Roman" w:hAnsi="Courier New" w:cs="Courier New"/>
-          <w:color w:val="D4D4D4"/>
-          <w:sz w:val="21"/>
-          <w:szCs w:val="21"/>
-          <w:lang w:eastAsia="pt-BR"/>
-        </w:rPr>
-        <w:t>palavras_separadas</w:t>
-      </w:r>
-      <w:proofErr w:type="spellEnd"/>
-      <w:r>
-        <w:rPr>
-          <w:rFonts w:ascii="Courier New" w:eastAsia="Times New Roman" w:hAnsi="Courier New" w:cs="Courier New"/>
-          <w:color w:val="D4D4D4"/>
-          <w:sz w:val="21"/>
-          <w:szCs w:val="21"/>
-          <w:lang w:eastAsia="pt-BR"/>
-        </w:rPr>
-        <w:t> = </w:t>
-      </w:r>
-      <w:proofErr w:type="spellStart"/>
-      <w:r>
-        <w:rPr>
-          <w:rFonts w:ascii="Courier New" w:eastAsia="Times New Roman" w:hAnsi="Courier New" w:cs="Courier New"/>
-          <w:color w:val="D4D4D4"/>
-          <w:sz w:val="21"/>
-          <w:szCs w:val="21"/>
-          <w:lang w:eastAsia="pt-BR"/>
-        </w:rPr>
-        <w:t>nltk.tokenize.word_tokenize</w:t>
-      </w:r>
-      <w:proofErr w:type="spellEnd"/>
+      <w:r>
+        <w:rPr>
+          <w:rFonts w:ascii="Courier New" w:eastAsia="Times New Roman" w:hAnsi="Courier New" w:cs="Courier New"/>
+          <w:color w:val="D4D4D4"/>
+          <w:sz w:val="21"/>
+          <w:szCs w:val="21"/>
+          <w:lang w:eastAsia="pt-BR"/>
+        </w:rPr>
+        <w:t>palavras_separadas = nltk.tokenize.word_tokenize</w:t>
+      </w:r>
       <w:r>
         <w:rPr>
           <w:rFonts w:ascii="Courier New" w:eastAsia="Times New Roman" w:hAnsi="Courier New" w:cs="Courier New"/>
@@ -1512,7 +1240,6 @@
         </w:rPr>
         <w:t>(</w:t>
       </w:r>
-      <w:proofErr w:type="spellStart"/>
       <w:r>
         <w:rPr>
           <w:rFonts w:ascii="Courier New" w:eastAsia="Times New Roman" w:hAnsi="Courier New" w:cs="Courier New"/>
@@ -1523,7 +1250,6 @@
         </w:rPr>
         <w:t>texto_exemplo</w:t>
       </w:r>
-      <w:proofErr w:type="spellEnd"/>
       <w:r>
         <w:rPr>
           <w:rFonts w:ascii="Courier New" w:eastAsia="Times New Roman" w:hAnsi="Courier New" w:cs="Courier New"/>
@@ -1547,7 +1273,6 @@
           <w:lang w:eastAsia="pt-BR"/>
         </w:rPr>
       </w:pPr>
-      <w:proofErr w:type="spellStart"/>
       <w:r>
         <w:rPr>
           <w:rFonts w:ascii="Courier New" w:eastAsia="Times New Roman" w:hAnsi="Courier New" w:cs="Courier New"/>
@@ -1558,7 +1283,6 @@
         </w:rPr>
         <w:t>palavras_separadas</w:t>
       </w:r>
-      <w:proofErr w:type="spellEnd"/>
     </w:p>
     <w:p>
       <w:pPr>
@@ -1738,7 +1462,6 @@
           <w:lang w:eastAsia="pt-BR"/>
         </w:rPr>
       </w:pPr>
-      <w:proofErr w:type="spellStart"/>
       <w:r>
         <w:rPr>
           <w:rFonts w:ascii="Courier New" w:eastAsia="Times New Roman" w:hAnsi="Courier New" w:cs="Courier New"/>
@@ -1749,7 +1472,6 @@
         </w:rPr>
         <w:t>def</w:t>
       </w:r>
-      <w:proofErr w:type="spellEnd"/>
       <w:r>
         <w:rPr>
           <w:rFonts w:ascii="Courier New" w:eastAsia="Times New Roman" w:hAnsi="Courier New" w:cs="Courier New"/>
@@ -1760,7 +1482,6 @@
         </w:rPr>
         <w:t> </w:t>
       </w:r>
-      <w:proofErr w:type="spellStart"/>
       <w:r>
         <w:rPr>
           <w:rFonts w:ascii="Courier New" w:eastAsia="Times New Roman" w:hAnsi="Courier New" w:cs="Courier New"/>
@@ -1771,7 +1492,6 @@
         </w:rPr>
         <w:t>separa_palavras</w:t>
       </w:r>
-      <w:proofErr w:type="spellEnd"/>
       <w:r>
         <w:rPr>
           <w:rFonts w:ascii="Courier New" w:eastAsia="Times New Roman" w:hAnsi="Courier New" w:cs="Courier New"/>
@@ -1782,7 +1502,6 @@
         </w:rPr>
         <w:t>(</w:t>
       </w:r>
-      <w:proofErr w:type="spellStart"/>
       <w:r>
         <w:rPr>
           <w:rFonts w:ascii="Courier New" w:eastAsia="Times New Roman" w:hAnsi="Courier New" w:cs="Courier New"/>
@@ -1793,7 +1512,6 @@
         </w:rPr>
         <w:t>lista_tokens</w:t>
       </w:r>
-      <w:proofErr w:type="spellEnd"/>
       <w:r>
         <w:rPr>
           <w:rFonts w:ascii="Courier New" w:eastAsia="Times New Roman" w:hAnsi="Courier New" w:cs="Courier New"/>
@@ -1804,7 +1522,6 @@
         </w:rPr>
         <w:t>: </w:t>
       </w:r>
-      <w:proofErr w:type="spellStart"/>
       <w:r>
         <w:rPr>
           <w:rFonts w:ascii="Courier New" w:eastAsia="Times New Roman" w:hAnsi="Courier New" w:cs="Courier New"/>
@@ -1815,7 +1532,6 @@
         </w:rPr>
         <w:t>list</w:t>
       </w:r>
-      <w:proofErr w:type="spellEnd"/>
       <w:r>
         <w:rPr>
           <w:rFonts w:ascii="Courier New" w:eastAsia="Times New Roman" w:hAnsi="Courier New" w:cs="Courier New"/>
@@ -1857,29 +1573,7 @@
           <w:szCs w:val="21"/>
           <w:lang w:eastAsia="pt-BR"/>
         </w:rPr>
-        <w:t>  </w:t>
-      </w:r>
-      <w:proofErr w:type="spellStart"/>
-      <w:r>
-        <w:rPr>
-          <w:rFonts w:ascii="Courier New" w:eastAsia="Times New Roman" w:hAnsi="Courier New" w:cs="Courier New"/>
-          <w:color w:val="D4D4D4"/>
-          <w:sz w:val="21"/>
-          <w:szCs w:val="21"/>
-          <w:lang w:eastAsia="pt-BR"/>
-        </w:rPr>
-        <w:t>lista_palavras</w:t>
-      </w:r>
-      <w:proofErr w:type="spellEnd"/>
-      <w:r>
-        <w:rPr>
-          <w:rFonts w:ascii="Courier New" w:eastAsia="Times New Roman" w:hAnsi="Courier New" w:cs="Courier New"/>
-          <w:color w:val="D4D4D4"/>
-          <w:sz w:val="21"/>
-          <w:szCs w:val="21"/>
-          <w:lang w:eastAsia="pt-BR"/>
-        </w:rPr>
-        <w:t> = </w:t>
+        <w:t>  lista_palavras = </w:t>
       </w:r>
       <w:r>
         <w:rPr>
@@ -1952,20 +1646,8 @@
           <w:szCs w:val="21"/>
           <w:lang w:eastAsia="pt-BR"/>
         </w:rPr>
-        <w:t> </w:t>
-      </w:r>
-      <w:proofErr w:type="spellStart"/>
-      <w:r>
-        <w:rPr>
-          <w:rFonts w:ascii="Courier New" w:eastAsia="Times New Roman" w:hAnsi="Courier New" w:cs="Courier New"/>
-          <w:color w:val="D4D4D4"/>
-          <w:sz w:val="21"/>
-          <w:szCs w:val="21"/>
-          <w:lang w:eastAsia="pt-BR"/>
-        </w:rPr>
-        <w:t>lista_tokens</w:t>
-      </w:r>
-      <w:proofErr w:type="spellEnd"/>
+        <w:t> lista_tokens</w:t>
+      </w:r>
       <w:r>
         <w:rPr>
           <w:rFonts w:ascii="Courier New" w:eastAsia="Times New Roman" w:hAnsi="Courier New" w:cs="Courier New"/>
@@ -2017,20 +1699,8 @@
           <w:szCs w:val="21"/>
           <w:lang w:eastAsia="pt-BR"/>
         </w:rPr>
-        <w:t> </w:t>
-      </w:r>
-      <w:proofErr w:type="spellStart"/>
-      <w:r>
-        <w:rPr>
-          <w:rFonts w:ascii="Courier New" w:eastAsia="Times New Roman" w:hAnsi="Courier New" w:cs="Courier New"/>
-          <w:color w:val="D4D4D4"/>
-          <w:sz w:val="21"/>
-          <w:szCs w:val="21"/>
-          <w:lang w:eastAsia="pt-BR"/>
-        </w:rPr>
-        <w:t>token.isalpha</w:t>
-      </w:r>
-      <w:proofErr w:type="spellEnd"/>
+        <w:t> token.isalpha</w:t>
+      </w:r>
       <w:r>
         <w:rPr>
           <w:rFonts w:ascii="Courier New" w:eastAsia="Times New Roman" w:hAnsi="Courier New" w:cs="Courier New"/>
@@ -2062,20 +1732,8 @@
           <w:szCs w:val="21"/>
           <w:lang w:eastAsia="pt-BR"/>
         </w:rPr>
-        <w:t>      </w:t>
-      </w:r>
-      <w:proofErr w:type="spellStart"/>
-      <w:r>
-        <w:rPr>
-          <w:rFonts w:ascii="Courier New" w:eastAsia="Times New Roman" w:hAnsi="Courier New" w:cs="Courier New"/>
-          <w:color w:val="D4D4D4"/>
-          <w:sz w:val="21"/>
-          <w:szCs w:val="21"/>
-          <w:lang w:eastAsia="pt-BR"/>
-        </w:rPr>
-        <w:t>lista_palavras.append</w:t>
-      </w:r>
-      <w:proofErr w:type="spellEnd"/>
+        <w:t>      lista_palavras.append</w:t>
+      </w:r>
       <w:r>
         <w:rPr>
           <w:rFonts w:ascii="Courier New" w:eastAsia="Times New Roman" w:hAnsi="Courier New" w:cs="Courier New"/>
@@ -2129,7 +1787,6 @@
         </w:rPr>
         <w:t>  </w:t>
       </w:r>
-      <w:proofErr w:type="spellStart"/>
       <w:r>
         <w:rPr>
           <w:rFonts w:ascii="Courier New" w:eastAsia="Times New Roman" w:hAnsi="Courier New" w:cs="Courier New"/>
@@ -2140,29 +1797,16 @@
         </w:rPr>
         <w:t>return</w:t>
       </w:r>
-      <w:proofErr w:type="spellEnd"/>
-      <w:r>
-        <w:rPr>
-          <w:rFonts w:ascii="Courier New" w:eastAsia="Times New Roman" w:hAnsi="Courier New" w:cs="Courier New"/>
-          <w:color w:val="D4D4D4"/>
-          <w:sz w:val="21"/>
-          <w:szCs w:val="21"/>
-          <w:lang w:eastAsia="pt-BR"/>
-        </w:rPr>
-        <w:t> </w:t>
-      </w:r>
-      <w:proofErr w:type="spellStart"/>
-      <w:r>
-        <w:rPr>
-          <w:rFonts w:ascii="Courier New" w:eastAsia="Times New Roman" w:hAnsi="Courier New" w:cs="Courier New"/>
-          <w:color w:val="D4D4D4"/>
-          <w:sz w:val="21"/>
-          <w:szCs w:val="21"/>
-          <w:lang w:eastAsia="pt-BR"/>
-        </w:rPr>
-        <w:t>lista_palavras</w:t>
-      </w:r>
-      <w:proofErr w:type="spellEnd"/>
+      <w:r>
+        <w:rPr>
+          <w:rFonts w:ascii="Courier New" w:eastAsia="Times New Roman" w:hAnsi="Courier New" w:cs="Courier New"/>
+          <w:color w:val="D4D4D4"/>
+          <w:sz w:val="21"/>
+          <w:szCs w:val="21"/>
+          <w:lang w:eastAsia="pt-BR"/>
+        </w:rPr>
+        <w:t> lista_palavras</w:t>
+      </w:r>
     </w:p>
     <w:p>
       <w:pPr>
@@ -2176,7 +1820,6 @@
           <w:lang w:eastAsia="pt-BR"/>
         </w:rPr>
       </w:pPr>
-      <w:proofErr w:type="spellStart"/>
       <w:r>
         <w:rPr>
           <w:rFonts w:ascii="Courier New" w:eastAsia="Times New Roman" w:hAnsi="Courier New" w:cs="Courier New"/>
@@ -2187,7 +1830,6 @@
         </w:rPr>
         <w:t>separa_palavras</w:t>
       </w:r>
-      <w:proofErr w:type="spellEnd"/>
       <w:r>
         <w:rPr>
           <w:rFonts w:ascii="Courier New" w:eastAsia="Times New Roman" w:hAnsi="Courier New" w:cs="Courier New"/>
@@ -2198,7 +1840,6 @@
         </w:rPr>
         <w:t>(</w:t>
       </w:r>
-      <w:proofErr w:type="spellStart"/>
       <w:r>
         <w:rPr>
           <w:rFonts w:ascii="Courier New" w:eastAsia="Times New Roman" w:hAnsi="Courier New" w:cs="Courier New"/>
@@ -2209,7 +1850,6 @@
         </w:rPr>
         <w:t>palavras_separadas</w:t>
       </w:r>
-      <w:proofErr w:type="spellEnd"/>
       <w:r>
         <w:rPr>
           <w:rFonts w:ascii="Courier New" w:eastAsia="Times New Roman" w:hAnsi="Courier New" w:cs="Courier New"/>
@@ -2352,40 +1992,16 @@
           <w:lang w:eastAsia="pt-BR"/>
         </w:rPr>
       </w:pPr>
-      <w:proofErr w:type="spellStart"/>
-      <w:r>
-        <w:rPr>
-          <w:rFonts w:ascii="Courier New" w:eastAsia="Times New Roman" w:hAnsi="Courier New" w:cs="Courier New"/>
-          <w:color w:val="D4D4D4"/>
-          <w:sz w:val="21"/>
-          <w:szCs w:val="21"/>
-          <w:lang w:eastAsia="pt-BR"/>
-        </w:rPr>
-        <w:t>lista_tokens</w:t>
-      </w:r>
-      <w:proofErr w:type="spellEnd"/>
-      <w:r>
-        <w:rPr>
-          <w:rFonts w:ascii="Courier New" w:eastAsia="Times New Roman" w:hAnsi="Courier New" w:cs="Courier New"/>
-          <w:color w:val="D4D4D4"/>
-          <w:sz w:val="21"/>
-          <w:szCs w:val="21"/>
-          <w:lang w:eastAsia="pt-BR"/>
-        </w:rPr>
-        <w:t> = </w:t>
-      </w:r>
-      <w:proofErr w:type="spellStart"/>
-      <w:r>
-        <w:rPr>
-          <w:rFonts w:ascii="Courier New" w:eastAsia="Times New Roman" w:hAnsi="Courier New" w:cs="Courier New"/>
-          <w:color w:val="D4D4D4"/>
-          <w:sz w:val="21"/>
-          <w:szCs w:val="21"/>
-          <w:lang w:eastAsia="pt-BR"/>
-        </w:rPr>
-        <w:t>nltk.tokenize.word_tokenize</w:t>
-      </w:r>
-      <w:proofErr w:type="spellEnd"/>
+      <w:r>
+        <w:rPr>
+          <w:rFonts w:ascii="Courier New" w:eastAsia="Times New Roman" w:hAnsi="Courier New" w:cs="Courier New"/>
+          <w:color w:val="D4D4D4"/>
+          <w:sz w:val="21"/>
+          <w:szCs w:val="21"/>
+          <w:lang w:eastAsia="pt-BR"/>
+        </w:rPr>
+        <w:t>lista_tokens = nltk.tokenize.word_tokenize</w:t>
+      </w:r>
       <w:r>
         <w:rPr>
           <w:rFonts w:ascii="Courier New" w:eastAsia="Times New Roman" w:hAnsi="Courier New" w:cs="Courier New"/>
@@ -2429,40 +2045,16 @@
           <w:lang w:eastAsia="pt-BR"/>
         </w:rPr>
       </w:pPr>
-      <w:proofErr w:type="spellStart"/>
-      <w:r>
-        <w:rPr>
-          <w:rFonts w:ascii="Courier New" w:eastAsia="Times New Roman" w:hAnsi="Courier New" w:cs="Courier New"/>
-          <w:color w:val="D4D4D4"/>
-          <w:sz w:val="21"/>
-          <w:szCs w:val="21"/>
-          <w:lang w:eastAsia="pt-BR"/>
-        </w:rPr>
-        <w:t>lista_palavras</w:t>
-      </w:r>
-      <w:proofErr w:type="spellEnd"/>
-      <w:r>
-        <w:rPr>
-          <w:rFonts w:ascii="Courier New" w:eastAsia="Times New Roman" w:hAnsi="Courier New" w:cs="Courier New"/>
-          <w:color w:val="D4D4D4"/>
-          <w:sz w:val="21"/>
-          <w:szCs w:val="21"/>
-          <w:lang w:eastAsia="pt-BR"/>
-        </w:rPr>
-        <w:t> = </w:t>
-      </w:r>
-      <w:proofErr w:type="spellStart"/>
-      <w:r>
-        <w:rPr>
-          <w:rFonts w:ascii="Courier New" w:eastAsia="Times New Roman" w:hAnsi="Courier New" w:cs="Courier New"/>
-          <w:color w:val="D4D4D4"/>
-          <w:sz w:val="21"/>
-          <w:szCs w:val="21"/>
-          <w:lang w:eastAsia="pt-BR"/>
-        </w:rPr>
-        <w:t>separa_palavras</w:t>
-      </w:r>
-      <w:proofErr w:type="spellEnd"/>
+      <w:r>
+        <w:rPr>
+          <w:rFonts w:ascii="Courier New" w:eastAsia="Times New Roman" w:hAnsi="Courier New" w:cs="Courier New"/>
+          <w:color w:val="D4D4D4"/>
+          <w:sz w:val="21"/>
+          <w:szCs w:val="21"/>
+          <w:lang w:eastAsia="pt-BR"/>
+        </w:rPr>
+        <w:t>lista_palavras = separa_palavras</w:t>
+      </w:r>
       <w:r>
         <w:rPr>
           <w:rFonts w:ascii="Courier New" w:eastAsia="Times New Roman" w:hAnsi="Courier New" w:cs="Courier New"/>
@@ -2473,7 +2065,6 @@
         </w:rPr>
         <w:t>(</w:t>
       </w:r>
-      <w:proofErr w:type="spellStart"/>
       <w:r>
         <w:rPr>
           <w:rFonts w:ascii="Courier New" w:eastAsia="Times New Roman" w:hAnsi="Courier New" w:cs="Courier New"/>
@@ -2484,7 +2075,6 @@
         </w:rPr>
         <w:t>lista_tokens</w:t>
       </w:r>
-      <w:proofErr w:type="spellEnd"/>
       <w:r>
         <w:rPr>
           <w:rFonts w:ascii="Courier New" w:eastAsia="Times New Roman" w:hAnsi="Courier New" w:cs="Courier New"/>
@@ -2528,7 +2118,6 @@
         </w:rPr>
         <w:t>(</w:t>
       </w:r>
-      <w:proofErr w:type="spellStart"/>
       <w:r>
         <w:rPr>
           <w:rFonts w:ascii="Courier New" w:eastAsia="Times New Roman" w:hAnsi="Courier New" w:cs="Courier New"/>
@@ -2547,18 +2136,7 @@
           <w:szCs w:val="21"/>
           <w:lang w:eastAsia="pt-BR"/>
         </w:rPr>
-        <w:t>'O</w:t>
-      </w:r>
-      <w:proofErr w:type="spellEnd"/>
-      <w:r>
-        <w:rPr>
-          <w:rFonts w:ascii="Courier New" w:eastAsia="Times New Roman" w:hAnsi="Courier New" w:cs="Courier New"/>
-          <w:color w:val="CE9178"/>
-          <w:sz w:val="21"/>
-          <w:szCs w:val="21"/>
-          <w:lang w:eastAsia="pt-BR"/>
-        </w:rPr>
-        <w:t> número de palavras é: </w:t>
+        <w:t>'O número de palavras é: </w:t>
       </w:r>
       <w:r>
         <w:rPr>
@@ -2570,7 +2148,6 @@
         </w:rPr>
         <w:t>{</w:t>
       </w:r>
-      <w:proofErr w:type="spellStart"/>
       <w:r>
         <w:rPr>
           <w:rFonts w:ascii="Courier New" w:eastAsia="Times New Roman" w:hAnsi="Courier New" w:cs="Courier New"/>
@@ -2581,7 +2158,6 @@
         </w:rPr>
         <w:t>len</w:t>
       </w:r>
-      <w:proofErr w:type="spellEnd"/>
       <w:r>
         <w:rPr>
           <w:rFonts w:ascii="Courier New" w:eastAsia="Times New Roman" w:hAnsi="Courier New" w:cs="Courier New"/>
@@ -2592,7 +2168,6 @@
         </w:rPr>
         <w:t>(</w:t>
       </w:r>
-      <w:proofErr w:type="spellStart"/>
       <w:r>
         <w:rPr>
           <w:rFonts w:ascii="Courier New" w:eastAsia="Times New Roman" w:hAnsi="Courier New" w:cs="Courier New"/>
@@ -2603,7 +2178,6 @@
         </w:rPr>
         <w:t>lista_palavras</w:t>
       </w:r>
-      <w:proofErr w:type="spellEnd"/>
       <w:r>
         <w:rPr>
           <w:rFonts w:ascii="Courier New" w:eastAsia="Times New Roman" w:hAnsi="Courier New" w:cs="Courier New"/>
@@ -2813,7 +2387,6 @@
           <w:lang w:eastAsia="pt-BR"/>
         </w:rPr>
       </w:pPr>
-      <w:proofErr w:type="spellStart"/>
       <w:r>
         <w:rPr>
           <w:rFonts w:ascii="Courier New" w:eastAsia="Times New Roman" w:hAnsi="Courier New" w:cs="Courier New"/>
@@ -2824,7 +2397,6 @@
         </w:rPr>
         <w:t>def</w:t>
       </w:r>
-      <w:proofErr w:type="spellEnd"/>
       <w:r>
         <w:rPr>
           <w:rFonts w:ascii="Courier New" w:eastAsia="Times New Roman" w:hAnsi="Courier New" w:cs="Courier New"/>
@@ -2835,7 +2407,6 @@
         </w:rPr>
         <w:t> </w:t>
       </w:r>
-      <w:proofErr w:type="spellStart"/>
       <w:r>
         <w:rPr>
           <w:rFonts w:ascii="Courier New" w:eastAsia="Times New Roman" w:hAnsi="Courier New" w:cs="Courier New"/>
@@ -2846,7 +2417,6 @@
         </w:rPr>
         <w:t>normalizacao</w:t>
       </w:r>
-      <w:proofErr w:type="spellEnd"/>
       <w:r>
         <w:rPr>
           <w:rFonts w:ascii="Courier New" w:eastAsia="Times New Roman" w:hAnsi="Courier New" w:cs="Courier New"/>
@@ -2857,7 +2427,6 @@
         </w:rPr>
         <w:t>(</w:t>
       </w:r>
-      <w:proofErr w:type="spellStart"/>
       <w:r>
         <w:rPr>
           <w:rFonts w:ascii="Courier New" w:eastAsia="Times New Roman" w:hAnsi="Courier New" w:cs="Courier New"/>
@@ -2868,7 +2437,6 @@
         </w:rPr>
         <w:t>lista_palavras</w:t>
       </w:r>
-      <w:proofErr w:type="spellEnd"/>
       <w:r>
         <w:rPr>
           <w:rFonts w:ascii="Courier New" w:eastAsia="Times New Roman" w:hAnsi="Courier New" w:cs="Courier New"/>
@@ -2879,7 +2447,6 @@
         </w:rPr>
         <w:t>: </w:t>
       </w:r>
-      <w:proofErr w:type="spellStart"/>
       <w:r>
         <w:rPr>
           <w:rFonts w:ascii="Courier New" w:eastAsia="Times New Roman" w:hAnsi="Courier New" w:cs="Courier New"/>
@@ -2890,7 +2457,6 @@
         </w:rPr>
         <w:t>list</w:t>
       </w:r>
-      <w:proofErr w:type="spellEnd"/>
       <w:r>
         <w:rPr>
           <w:rFonts w:ascii="Courier New" w:eastAsia="Times New Roman" w:hAnsi="Courier New" w:cs="Courier New"/>
@@ -2932,29 +2498,7 @@
           <w:szCs w:val="21"/>
           <w:lang w:eastAsia="pt-BR"/>
         </w:rPr>
-        <w:t>  </w:t>
-      </w:r>
-      <w:proofErr w:type="spellStart"/>
-      <w:r>
-        <w:rPr>
-          <w:rFonts w:ascii="Courier New" w:eastAsia="Times New Roman" w:hAnsi="Courier New" w:cs="Courier New"/>
-          <w:color w:val="D4D4D4"/>
-          <w:sz w:val="21"/>
-          <w:szCs w:val="21"/>
-          <w:lang w:eastAsia="pt-BR"/>
-        </w:rPr>
-        <w:t>lista_normalizada</w:t>
-      </w:r>
-      <w:proofErr w:type="spellEnd"/>
-      <w:r>
-        <w:rPr>
-          <w:rFonts w:ascii="Courier New" w:eastAsia="Times New Roman" w:hAnsi="Courier New" w:cs="Courier New"/>
-          <w:color w:val="D4D4D4"/>
-          <w:sz w:val="21"/>
-          <w:szCs w:val="21"/>
-          <w:lang w:eastAsia="pt-BR"/>
-        </w:rPr>
-        <w:t> = </w:t>
+        <w:t>  lista_normalizada = </w:t>
       </w:r>
       <w:r>
         <w:rPr>
@@ -3027,20 +2571,8 @@
           <w:szCs w:val="21"/>
           <w:lang w:eastAsia="pt-BR"/>
         </w:rPr>
-        <w:t> </w:t>
-      </w:r>
-      <w:proofErr w:type="spellStart"/>
-      <w:r>
-        <w:rPr>
-          <w:rFonts w:ascii="Courier New" w:eastAsia="Times New Roman" w:hAnsi="Courier New" w:cs="Courier New"/>
-          <w:color w:val="D4D4D4"/>
-          <w:sz w:val="21"/>
-          <w:szCs w:val="21"/>
-          <w:lang w:eastAsia="pt-BR"/>
-        </w:rPr>
-        <w:t>lista_palavras</w:t>
-      </w:r>
-      <w:proofErr w:type="spellEnd"/>
+        <w:t> lista_palavras</w:t>
+      </w:r>
       <w:r>
         <w:rPr>
           <w:rFonts w:ascii="Courier New" w:eastAsia="Times New Roman" w:hAnsi="Courier New" w:cs="Courier New"/>
@@ -3072,20 +2604,8 @@
           <w:szCs w:val="21"/>
           <w:lang w:eastAsia="pt-BR"/>
         </w:rPr>
-        <w:t>    </w:t>
-      </w:r>
-      <w:proofErr w:type="spellStart"/>
-      <w:r>
-        <w:rPr>
-          <w:rFonts w:ascii="Courier New" w:eastAsia="Times New Roman" w:hAnsi="Courier New" w:cs="Courier New"/>
-          <w:color w:val="D4D4D4"/>
-          <w:sz w:val="21"/>
-          <w:szCs w:val="21"/>
-          <w:lang w:eastAsia="pt-BR"/>
-        </w:rPr>
-        <w:t>lista_normalizada.append</w:t>
-      </w:r>
-      <w:proofErr w:type="spellEnd"/>
+        <w:t>    lista_normalizada.append</w:t>
+      </w:r>
       <w:r>
         <w:rPr>
           <w:rFonts w:ascii="Courier New" w:eastAsia="Times New Roman" w:hAnsi="Courier New" w:cs="Courier New"/>
@@ -3096,7 +2616,6 @@
         </w:rPr>
         <w:t>(</w:t>
       </w:r>
-      <w:proofErr w:type="spellStart"/>
       <w:r>
         <w:rPr>
           <w:rFonts w:ascii="Courier New" w:eastAsia="Times New Roman" w:hAnsi="Courier New" w:cs="Courier New"/>
@@ -3107,7 +2626,6 @@
         </w:rPr>
         <w:t>palavra.lower</w:t>
       </w:r>
-      <w:proofErr w:type="spellEnd"/>
       <w:r>
         <w:rPr>
           <w:rFonts w:ascii="Courier New" w:eastAsia="Times New Roman" w:hAnsi="Courier New" w:cs="Courier New"/>
@@ -3141,7 +2659,6 @@
         </w:rPr>
         <w:t>  </w:t>
       </w:r>
-      <w:proofErr w:type="spellStart"/>
       <w:r>
         <w:rPr>
           <w:rFonts w:ascii="Courier New" w:eastAsia="Times New Roman" w:hAnsi="Courier New" w:cs="Courier New"/>
@@ -3152,29 +2669,16 @@
         </w:rPr>
         <w:t>return</w:t>
       </w:r>
-      <w:proofErr w:type="spellEnd"/>
-      <w:r>
-        <w:rPr>
-          <w:rFonts w:ascii="Courier New" w:eastAsia="Times New Roman" w:hAnsi="Courier New" w:cs="Courier New"/>
-          <w:color w:val="D4D4D4"/>
-          <w:sz w:val="21"/>
-          <w:szCs w:val="21"/>
-          <w:lang w:eastAsia="pt-BR"/>
-        </w:rPr>
-        <w:t> </w:t>
-      </w:r>
-      <w:proofErr w:type="spellStart"/>
-      <w:r>
-        <w:rPr>
-          <w:rFonts w:ascii="Courier New" w:eastAsia="Times New Roman" w:hAnsi="Courier New" w:cs="Courier New"/>
-          <w:color w:val="D4D4D4"/>
-          <w:sz w:val="21"/>
-          <w:szCs w:val="21"/>
-          <w:lang w:eastAsia="pt-BR"/>
-        </w:rPr>
-        <w:t>lista_normalizada</w:t>
-      </w:r>
-      <w:proofErr w:type="spellEnd"/>
+      <w:r>
+        <w:rPr>
+          <w:rFonts w:ascii="Courier New" w:eastAsia="Times New Roman" w:hAnsi="Courier New" w:cs="Courier New"/>
+          <w:color w:val="D4D4D4"/>
+          <w:sz w:val="21"/>
+          <w:szCs w:val="21"/>
+          <w:lang w:eastAsia="pt-BR"/>
+        </w:rPr>
+        <w:t> lista_normalizada</w:t>
+      </w:r>
     </w:p>
     <w:p>
       <w:pPr>
@@ -3309,27 +2813,15 @@
           <w:lang w:eastAsia="pt-BR"/>
         </w:rPr>
       </w:pPr>
-      <w:proofErr w:type="spellStart"/>
-      <w:r>
-        <w:rPr>
-          <w:rFonts w:ascii="Courier New" w:eastAsia="Times New Roman" w:hAnsi="Courier New" w:cs="Courier New"/>
-          <w:color w:val="D4D4D4"/>
-          <w:sz w:val="21"/>
-          <w:szCs w:val="21"/>
-          <w:lang w:eastAsia="pt-BR"/>
-        </w:rPr>
-        <w:t>lista_unica</w:t>
-      </w:r>
-      <w:proofErr w:type="spellEnd"/>
-      <w:r>
-        <w:rPr>
-          <w:rFonts w:ascii="Courier New" w:eastAsia="Times New Roman" w:hAnsi="Courier New" w:cs="Courier New"/>
-          <w:color w:val="D4D4D4"/>
-          <w:sz w:val="21"/>
-          <w:szCs w:val="21"/>
-          <w:lang w:eastAsia="pt-BR"/>
-        </w:rPr>
-        <w:t> = </w:t>
+      <w:r>
+        <w:rPr>
+          <w:rFonts w:ascii="Courier New" w:eastAsia="Times New Roman" w:hAnsi="Courier New" w:cs="Courier New"/>
+          <w:color w:val="D4D4D4"/>
+          <w:sz w:val="21"/>
+          <w:szCs w:val="21"/>
+          <w:lang w:eastAsia="pt-BR"/>
+        </w:rPr>
+        <w:t>lista_unica = </w:t>
       </w:r>
       <w:r>
         <w:rPr>
@@ -3351,7 +2843,6 @@
         </w:rPr>
         <w:t>(</w:t>
       </w:r>
-      <w:proofErr w:type="spellStart"/>
       <w:r>
         <w:rPr>
           <w:rFonts w:ascii="Courier New" w:eastAsia="Times New Roman" w:hAnsi="Courier New" w:cs="Courier New"/>
@@ -3362,7 +2853,6 @@
         </w:rPr>
         <w:t>lista_normalizada</w:t>
       </w:r>
-      <w:proofErr w:type="spellEnd"/>
       <w:r>
         <w:rPr>
           <w:rFonts w:ascii="Courier New" w:eastAsia="Times New Roman" w:hAnsi="Courier New" w:cs="Courier New"/>
@@ -3386,7 +2876,6 @@
           <w:lang w:eastAsia="pt-BR"/>
         </w:rPr>
       </w:pPr>
-      <w:proofErr w:type="spellStart"/>
       <w:r>
         <w:rPr>
           <w:rFonts w:ascii="Courier New" w:eastAsia="Times New Roman" w:hAnsi="Courier New" w:cs="Courier New"/>
@@ -3397,7 +2886,6 @@
         </w:rPr>
         <w:t>len</w:t>
       </w:r>
-      <w:proofErr w:type="spellEnd"/>
       <w:r>
         <w:rPr>
           <w:rFonts w:ascii="Courier New" w:eastAsia="Times New Roman" w:hAnsi="Courier New" w:cs="Courier New"/>
@@ -3408,7 +2896,6 @@
         </w:rPr>
         <w:t>(</w:t>
       </w:r>
-      <w:proofErr w:type="spellStart"/>
       <w:r>
         <w:rPr>
           <w:rFonts w:ascii="Courier New" w:eastAsia="Times New Roman" w:hAnsi="Courier New" w:cs="Courier New"/>
@@ -3419,7 +2906,6 @@
         </w:rPr>
         <w:t>lista_unica</w:t>
       </w:r>
-      <w:proofErr w:type="spellEnd"/>
       <w:r>
         <w:rPr>
           <w:rFonts w:ascii="Courier New" w:eastAsia="Times New Roman" w:hAnsi="Courier New" w:cs="Courier New"/>
@@ -3602,25 +3088,7 @@
           <w:sz w:val="24"/>
           <w:szCs w:val="24"/>
         </w:rPr>
-        <w:t xml:space="preserve">Como </w:t>
-      </w:r>
-      <w:proofErr w:type="spellStart"/>
-      <w:r>
-        <w:rPr>
-          <w:rFonts w:ascii="Times New Roman" w:hAnsi="Times New Roman" w:cs="Times New Roman"/>
-          <w:sz w:val="24"/>
-          <w:szCs w:val="24"/>
-        </w:rPr>
-        <w:t>tokenizar</w:t>
-      </w:r>
-      <w:proofErr w:type="spellEnd"/>
-      <w:r>
-        <w:rPr>
-          <w:rFonts w:ascii="Times New Roman" w:hAnsi="Times New Roman" w:cs="Times New Roman"/>
-          <w:sz w:val="24"/>
-          <w:szCs w:val="24"/>
-        </w:rPr>
-        <w:t xml:space="preserve"> um texto usando NLTK</w:t>
+        <w:t>Como tokenizar um texto usando NLTK</w:t>
       </w:r>
       <w:r>
         <w:rPr>
@@ -3928,27 +3396,15 @@
           <w:lang w:eastAsia="pt-BR"/>
         </w:rPr>
       </w:pPr>
-      <w:proofErr w:type="spellStart"/>
-      <w:r>
-        <w:rPr>
-          <w:rFonts w:ascii="Courier New" w:eastAsia="Times New Roman" w:hAnsi="Courier New" w:cs="Courier New"/>
-          <w:color w:val="D4D4D4"/>
-          <w:sz w:val="21"/>
-          <w:szCs w:val="21"/>
-          <w:lang w:eastAsia="pt-BR"/>
-        </w:rPr>
-        <w:t>palavra_exemplo</w:t>
-      </w:r>
-      <w:proofErr w:type="spellEnd"/>
-      <w:r>
-        <w:rPr>
-          <w:rFonts w:ascii="Courier New" w:eastAsia="Times New Roman" w:hAnsi="Courier New" w:cs="Courier New"/>
-          <w:color w:val="D4D4D4"/>
-          <w:sz w:val="21"/>
-          <w:szCs w:val="21"/>
-          <w:lang w:eastAsia="pt-BR"/>
-        </w:rPr>
-        <w:t> = </w:t>
+      <w:r>
+        <w:rPr>
+          <w:rFonts w:ascii="Courier New" w:eastAsia="Times New Roman" w:hAnsi="Courier New" w:cs="Courier New"/>
+          <w:color w:val="D4D4D4"/>
+          <w:sz w:val="21"/>
+          <w:szCs w:val="21"/>
+          <w:lang w:eastAsia="pt-BR"/>
+        </w:rPr>
+        <w:t>palavra_exemplo = </w:t>
       </w:r>
       <w:r>
         <w:rPr>
@@ -3958,29 +3414,7 @@
           <w:szCs w:val="21"/>
           <w:lang w:eastAsia="pt-BR"/>
         </w:rPr>
-        <w:t>'</w:t>
-      </w:r>
-      <w:proofErr w:type="spellStart"/>
-      <w:r>
-        <w:rPr>
-          <w:rFonts w:ascii="Courier New" w:eastAsia="Times New Roman" w:hAnsi="Courier New" w:cs="Courier New"/>
-          <w:color w:val="CE9178"/>
-          <w:sz w:val="21"/>
-          <w:szCs w:val="21"/>
-          <w:lang w:eastAsia="pt-BR"/>
-        </w:rPr>
-        <w:t>lgica</w:t>
-      </w:r>
-      <w:proofErr w:type="spellEnd"/>
-      <w:r>
-        <w:rPr>
-          <w:rFonts w:ascii="Courier New" w:eastAsia="Times New Roman" w:hAnsi="Courier New" w:cs="Courier New"/>
-          <w:color w:val="CE9178"/>
-          <w:sz w:val="21"/>
-          <w:szCs w:val="21"/>
-          <w:lang w:eastAsia="pt-BR"/>
-        </w:rPr>
-        <w:t>'</w:t>
+        <w:t>'lgica'</w:t>
       </w:r>
     </w:p>
     <w:p>
@@ -4008,7 +3442,6 @@
           <w:lang w:eastAsia="pt-BR"/>
         </w:rPr>
       </w:pPr>
-      <w:proofErr w:type="spellStart"/>
       <w:r>
         <w:rPr>
           <w:rFonts w:ascii="Courier New" w:eastAsia="Times New Roman" w:hAnsi="Courier New" w:cs="Courier New"/>
@@ -4019,7 +3452,6 @@
         </w:rPr>
         <w:t>def</w:t>
       </w:r>
-      <w:proofErr w:type="spellEnd"/>
       <w:r>
         <w:rPr>
           <w:rFonts w:ascii="Courier New" w:eastAsia="Times New Roman" w:hAnsi="Courier New" w:cs="Courier New"/>
@@ -4030,7 +3462,6 @@
         </w:rPr>
         <w:t> </w:t>
       </w:r>
-      <w:proofErr w:type="spellStart"/>
       <w:r>
         <w:rPr>
           <w:rFonts w:ascii="Courier New" w:eastAsia="Times New Roman" w:hAnsi="Courier New" w:cs="Courier New"/>
@@ -4041,7 +3472,6 @@
         </w:rPr>
         <w:t>gerador_palavras</w:t>
       </w:r>
-      <w:proofErr w:type="spellEnd"/>
       <w:r>
         <w:rPr>
           <w:rFonts w:ascii="Courier New" w:eastAsia="Times New Roman" w:hAnsi="Courier New" w:cs="Courier New"/>
@@ -4198,7 +3628,6 @@
         </w:rPr>
         <w:t>(</w:t>
       </w:r>
-      <w:proofErr w:type="spellStart"/>
       <w:r>
         <w:rPr>
           <w:rFonts w:ascii="Courier New" w:eastAsia="Times New Roman" w:hAnsi="Courier New" w:cs="Courier New"/>
@@ -4209,7 +3638,6 @@
         </w:rPr>
         <w:t>len</w:t>
       </w:r>
-      <w:proofErr w:type="spellEnd"/>
       <w:r>
         <w:rPr>
           <w:rFonts w:ascii="Courier New" w:eastAsia="Times New Roman" w:hAnsi="Courier New" w:cs="Courier New"/>
@@ -4291,20 +3719,8 @@
           <w:szCs w:val="21"/>
           <w:lang w:eastAsia="pt-BR"/>
         </w:rPr>
-        <w:t>    </w:t>
-      </w:r>
-      <w:proofErr w:type="spellStart"/>
-      <w:r>
-        <w:rPr>
-          <w:rFonts w:ascii="Courier New" w:eastAsia="Times New Roman" w:hAnsi="Courier New" w:cs="Courier New"/>
-          <w:color w:val="D4D4D4"/>
-          <w:sz w:val="21"/>
-          <w:szCs w:val="21"/>
-          <w:lang w:eastAsia="pt-BR"/>
-        </w:rPr>
-        <w:t>fatias.append</w:t>
-      </w:r>
-      <w:proofErr w:type="spellEnd"/>
+        <w:t>    fatias.append</w:t>
+      </w:r>
       <w:r>
         <w:rPr>
           <w:rFonts w:ascii="Courier New" w:eastAsia="Times New Roman" w:hAnsi="Courier New" w:cs="Courier New"/>
@@ -4497,7 +3913,6 @@
           <w:lang w:eastAsia="pt-BR"/>
         </w:rPr>
       </w:pPr>
-      <w:proofErr w:type="spellStart"/>
       <w:r>
         <w:rPr>
           <w:rFonts w:ascii="Courier New" w:eastAsia="Times New Roman" w:hAnsi="Courier New" w:cs="Courier New"/>
@@ -4508,7 +3923,6 @@
         </w:rPr>
         <w:t>gerador_palavras</w:t>
       </w:r>
-      <w:proofErr w:type="spellEnd"/>
       <w:r>
         <w:rPr>
           <w:rFonts w:ascii="Courier New" w:eastAsia="Times New Roman" w:hAnsi="Courier New" w:cs="Courier New"/>
@@ -4519,7 +3933,6 @@
         </w:rPr>
         <w:t>(</w:t>
       </w:r>
-      <w:proofErr w:type="spellStart"/>
       <w:r>
         <w:rPr>
           <w:rFonts w:ascii="Courier New" w:eastAsia="Times New Roman" w:hAnsi="Courier New" w:cs="Courier New"/>
@@ -4530,7 +3943,6 @@
         </w:rPr>
         <w:t>palavra_exemplo</w:t>
       </w:r>
-      <w:proofErr w:type="spellEnd"/>
       <w:r>
         <w:rPr>
           <w:rFonts w:ascii="Courier New" w:eastAsia="Times New Roman" w:hAnsi="Courier New" w:cs="Courier New"/>
@@ -4712,27 +4124,15 @@
           <w:lang w:eastAsia="pt-BR"/>
         </w:rPr>
       </w:pPr>
-      <w:proofErr w:type="spellStart"/>
-      <w:r>
-        <w:rPr>
-          <w:rFonts w:ascii="Courier New" w:eastAsia="Times New Roman" w:hAnsi="Courier New" w:cs="Courier New"/>
-          <w:color w:val="D4D4D4"/>
-          <w:sz w:val="21"/>
-          <w:szCs w:val="21"/>
-          <w:lang w:eastAsia="pt-BR"/>
-        </w:rPr>
-        <w:t>palavra_exemplo</w:t>
-      </w:r>
-      <w:proofErr w:type="spellEnd"/>
-      <w:r>
-        <w:rPr>
-          <w:rFonts w:ascii="Courier New" w:eastAsia="Times New Roman" w:hAnsi="Courier New" w:cs="Courier New"/>
-          <w:color w:val="D4D4D4"/>
-          <w:sz w:val="21"/>
-          <w:szCs w:val="21"/>
-          <w:lang w:eastAsia="pt-BR"/>
-        </w:rPr>
-        <w:t> = </w:t>
+      <w:r>
+        <w:rPr>
+          <w:rFonts w:ascii="Courier New" w:eastAsia="Times New Roman" w:hAnsi="Courier New" w:cs="Courier New"/>
+          <w:color w:val="D4D4D4"/>
+          <w:sz w:val="21"/>
+          <w:szCs w:val="21"/>
+          <w:lang w:eastAsia="pt-BR"/>
+        </w:rPr>
+        <w:t>palavra_exemplo = </w:t>
       </w:r>
       <w:r>
         <w:rPr>
@@ -4742,29 +4142,7 @@
           <w:szCs w:val="21"/>
           <w:lang w:eastAsia="pt-BR"/>
         </w:rPr>
-        <w:t>'</w:t>
-      </w:r>
-      <w:proofErr w:type="spellStart"/>
-      <w:r>
-        <w:rPr>
-          <w:rFonts w:ascii="Courier New" w:eastAsia="Times New Roman" w:hAnsi="Courier New" w:cs="Courier New"/>
-          <w:color w:val="CE9178"/>
-          <w:sz w:val="21"/>
-          <w:szCs w:val="21"/>
-          <w:lang w:eastAsia="pt-BR"/>
-        </w:rPr>
-        <w:t>lgica</w:t>
-      </w:r>
-      <w:proofErr w:type="spellEnd"/>
-      <w:r>
-        <w:rPr>
-          <w:rFonts w:ascii="Courier New" w:eastAsia="Times New Roman" w:hAnsi="Courier New" w:cs="Courier New"/>
-          <w:color w:val="CE9178"/>
-          <w:sz w:val="21"/>
-          <w:szCs w:val="21"/>
-          <w:lang w:eastAsia="pt-BR"/>
-        </w:rPr>
-        <w:t>'</w:t>
+        <w:t>'lgica'</w:t>
       </w:r>
     </w:p>
     <w:p>
@@ -4792,7 +4170,6 @@
           <w:lang w:eastAsia="pt-BR"/>
         </w:rPr>
       </w:pPr>
-      <w:proofErr w:type="spellStart"/>
       <w:r>
         <w:rPr>
           <w:rFonts w:ascii="Courier New" w:eastAsia="Times New Roman" w:hAnsi="Courier New" w:cs="Courier New"/>
@@ -4803,7 +4180,6 @@
         </w:rPr>
         <w:t>def</w:t>
       </w:r>
-      <w:proofErr w:type="spellEnd"/>
       <w:r>
         <w:rPr>
           <w:rFonts w:ascii="Courier New" w:eastAsia="Times New Roman" w:hAnsi="Courier New" w:cs="Courier New"/>
@@ -4814,7 +4190,6 @@
         </w:rPr>
         <w:t> </w:t>
       </w:r>
-      <w:proofErr w:type="spellStart"/>
       <w:r>
         <w:rPr>
           <w:rFonts w:ascii="Courier New" w:eastAsia="Times New Roman" w:hAnsi="Courier New" w:cs="Courier New"/>
@@ -4825,7 +4200,6 @@
         </w:rPr>
         <w:t>insere_letras</w:t>
       </w:r>
-      <w:proofErr w:type="spellEnd"/>
       <w:r>
         <w:rPr>
           <w:rFonts w:ascii="Courier New" w:eastAsia="Times New Roman" w:hAnsi="Courier New" w:cs="Courier New"/>
@@ -4887,29 +4261,7 @@
           <w:szCs w:val="21"/>
           <w:lang w:eastAsia="pt-BR"/>
         </w:rPr>
-        <w:t>  </w:t>
-      </w:r>
-      <w:proofErr w:type="spellStart"/>
-      <w:r>
-        <w:rPr>
-          <w:rFonts w:ascii="Courier New" w:eastAsia="Times New Roman" w:hAnsi="Courier New" w:cs="Courier New"/>
-          <w:color w:val="D4D4D4"/>
-          <w:sz w:val="21"/>
-          <w:szCs w:val="21"/>
-          <w:lang w:eastAsia="pt-BR"/>
-        </w:rPr>
-        <w:t>novas_palavras</w:t>
-      </w:r>
-      <w:proofErr w:type="spellEnd"/>
-      <w:r>
-        <w:rPr>
-          <w:rFonts w:ascii="Courier New" w:eastAsia="Times New Roman" w:hAnsi="Courier New" w:cs="Courier New"/>
-          <w:color w:val="D4D4D4"/>
-          <w:sz w:val="21"/>
-          <w:szCs w:val="21"/>
-          <w:lang w:eastAsia="pt-BR"/>
-        </w:rPr>
-        <w:t> = </w:t>
+        <w:t>  novas_palavras = </w:t>
       </w:r>
       <w:r>
         <w:rPr>
@@ -4952,29 +4304,7 @@
           <w:szCs w:val="21"/>
           <w:lang w:eastAsia="pt-BR"/>
         </w:rPr>
-        <w:t>'</w:t>
-      </w:r>
-      <w:proofErr w:type="spellStart"/>
-      <w:r>
-        <w:rPr>
-          <w:rFonts w:ascii="Courier New" w:eastAsia="Times New Roman" w:hAnsi="Courier New" w:cs="Courier New"/>
-          <w:color w:val="CE9178"/>
-          <w:sz w:val="21"/>
-          <w:szCs w:val="21"/>
-          <w:lang w:eastAsia="pt-BR"/>
-        </w:rPr>
-        <w:t>abcdefghijklmnopqrstuvwxyzàáâãèéêìíîòóôõùúûç</w:t>
-      </w:r>
-      <w:proofErr w:type="spellEnd"/>
-      <w:r>
-        <w:rPr>
-          <w:rFonts w:ascii="Courier New" w:eastAsia="Times New Roman" w:hAnsi="Courier New" w:cs="Courier New"/>
-          <w:color w:val="CE9178"/>
-          <w:sz w:val="21"/>
-          <w:szCs w:val="21"/>
-          <w:lang w:eastAsia="pt-BR"/>
-        </w:rPr>
-        <w:t>'</w:t>
+        <w:t>'abcdefghijklmnopqrstuvwxyzàáâãèéêìíîòóôõùúûç'</w:t>
       </w:r>
     </w:p>
     <w:p>
@@ -5163,20 +4493,8 @@
           <w:szCs w:val="21"/>
           <w:lang w:eastAsia="pt-BR"/>
         </w:rPr>
-        <w:t>      </w:t>
-      </w:r>
-      <w:proofErr w:type="spellStart"/>
-      <w:r>
-        <w:rPr>
-          <w:rFonts w:ascii="Courier New" w:eastAsia="Times New Roman" w:hAnsi="Courier New" w:cs="Courier New"/>
-          <w:color w:val="D4D4D4"/>
-          <w:sz w:val="21"/>
-          <w:szCs w:val="21"/>
-          <w:lang w:eastAsia="pt-BR"/>
-        </w:rPr>
-        <w:t>novas_palavras.append</w:t>
-      </w:r>
-      <w:proofErr w:type="spellEnd"/>
+        <w:t>      novas_palavras.append</w:t>
+      </w:r>
       <w:r>
         <w:rPr>
           <w:rFonts w:ascii="Courier New" w:eastAsia="Times New Roman" w:hAnsi="Courier New" w:cs="Courier New"/>
@@ -5230,7 +4548,6 @@
         </w:rPr>
         <w:t>  </w:t>
       </w:r>
-      <w:proofErr w:type="spellStart"/>
       <w:r>
         <w:rPr>
           <w:rFonts w:ascii="Courier New" w:eastAsia="Times New Roman" w:hAnsi="Courier New" w:cs="Courier New"/>
@@ -5241,29 +4558,16 @@
         </w:rPr>
         <w:t>return</w:t>
       </w:r>
-      <w:proofErr w:type="spellEnd"/>
-      <w:r>
-        <w:rPr>
-          <w:rFonts w:ascii="Courier New" w:eastAsia="Times New Roman" w:hAnsi="Courier New" w:cs="Courier New"/>
-          <w:color w:val="D4D4D4"/>
-          <w:sz w:val="21"/>
-          <w:szCs w:val="21"/>
-          <w:lang w:eastAsia="pt-BR"/>
-        </w:rPr>
-        <w:t> </w:t>
-      </w:r>
-      <w:proofErr w:type="spellStart"/>
-      <w:r>
-        <w:rPr>
-          <w:rFonts w:ascii="Courier New" w:eastAsia="Times New Roman" w:hAnsi="Courier New" w:cs="Courier New"/>
-          <w:color w:val="D4D4D4"/>
-          <w:sz w:val="21"/>
-          <w:szCs w:val="21"/>
-          <w:lang w:eastAsia="pt-BR"/>
-        </w:rPr>
-        <w:t>novas_palavras</w:t>
-      </w:r>
-      <w:proofErr w:type="spellEnd"/>
+      <w:r>
+        <w:rPr>
+          <w:rFonts w:ascii="Courier New" w:eastAsia="Times New Roman" w:hAnsi="Courier New" w:cs="Courier New"/>
+          <w:color w:val="D4D4D4"/>
+          <w:sz w:val="21"/>
+          <w:szCs w:val="21"/>
+          <w:lang w:eastAsia="pt-BR"/>
+        </w:rPr>
+        <w:t> novas_palavras</w:t>
+      </w:r>
     </w:p>
     <w:p>
       <w:pPr>
@@ -5290,7 +4594,6 @@
           <w:lang w:eastAsia="pt-BR"/>
         </w:rPr>
       </w:pPr>
-      <w:proofErr w:type="spellStart"/>
       <w:r>
         <w:rPr>
           <w:rFonts w:ascii="Courier New" w:eastAsia="Times New Roman" w:hAnsi="Courier New" w:cs="Courier New"/>
@@ -5301,7 +4604,6 @@
         </w:rPr>
         <w:t>def</w:t>
       </w:r>
-      <w:proofErr w:type="spellEnd"/>
       <w:r>
         <w:rPr>
           <w:rFonts w:ascii="Courier New" w:eastAsia="Times New Roman" w:hAnsi="Courier New" w:cs="Courier New"/>
@@ -5312,7 +4614,6 @@
         </w:rPr>
         <w:t> </w:t>
       </w:r>
-      <w:proofErr w:type="spellStart"/>
       <w:r>
         <w:rPr>
           <w:rFonts w:ascii="Courier New" w:eastAsia="Times New Roman" w:hAnsi="Courier New" w:cs="Courier New"/>
@@ -5323,7 +4624,6 @@
         </w:rPr>
         <w:t>gerador_palavras</w:t>
       </w:r>
-      <w:proofErr w:type="spellEnd"/>
       <w:r>
         <w:rPr>
           <w:rFonts w:ascii="Courier New" w:eastAsia="Times New Roman" w:hAnsi="Courier New" w:cs="Courier New"/>
@@ -5480,7 +4780,6 @@
         </w:rPr>
         <w:t>(</w:t>
       </w:r>
-      <w:proofErr w:type="spellStart"/>
       <w:r>
         <w:rPr>
           <w:rFonts w:ascii="Courier New" w:eastAsia="Times New Roman" w:hAnsi="Courier New" w:cs="Courier New"/>
@@ -5491,7 +4790,6 @@
         </w:rPr>
         <w:t>len</w:t>
       </w:r>
-      <w:proofErr w:type="spellEnd"/>
       <w:r>
         <w:rPr>
           <w:rFonts w:ascii="Courier New" w:eastAsia="Times New Roman" w:hAnsi="Courier New" w:cs="Courier New"/>
@@ -5573,20 +4871,8 @@
           <w:szCs w:val="21"/>
           <w:lang w:eastAsia="pt-BR"/>
         </w:rPr>
-        <w:t>    </w:t>
-      </w:r>
-      <w:proofErr w:type="spellStart"/>
-      <w:r>
-        <w:rPr>
-          <w:rFonts w:ascii="Courier New" w:eastAsia="Times New Roman" w:hAnsi="Courier New" w:cs="Courier New"/>
-          <w:color w:val="D4D4D4"/>
-          <w:sz w:val="21"/>
-          <w:szCs w:val="21"/>
-          <w:lang w:eastAsia="pt-BR"/>
-        </w:rPr>
-        <w:t>fatias.append</w:t>
-      </w:r>
-      <w:proofErr w:type="spellEnd"/>
+        <w:t>    fatias.append</w:t>
+      </w:r>
       <w:r>
         <w:rPr>
           <w:rFonts w:ascii="Courier New" w:eastAsia="Times New Roman" w:hAnsi="Courier New" w:cs="Courier New"/>
@@ -5699,42 +4985,8 @@
           <w:lang w:eastAsia="pt-BR"/>
         </w:rPr>
         <w:lastRenderedPageBreak/>
-        <w:t>  </w:t>
-      </w:r>
-      <w:proofErr w:type="spellStart"/>
-      <w:r>
-        <w:rPr>
-          <w:rFonts w:ascii="Courier New" w:eastAsia="Times New Roman" w:hAnsi="Courier New" w:cs="Courier New"/>
-          <w:color w:val="D4D4D4"/>
-          <w:sz w:val="21"/>
-          <w:szCs w:val="21"/>
-          <w:lang w:eastAsia="pt-BR"/>
-        </w:rPr>
-        <w:t>palavras_geradas</w:t>
-      </w:r>
-      <w:proofErr w:type="spellEnd"/>
-      <w:r>
-        <w:rPr>
-          <w:rFonts w:ascii="Courier New" w:eastAsia="Times New Roman" w:hAnsi="Courier New" w:cs="Courier New"/>
-          <w:color w:val="D4D4D4"/>
-          <w:sz w:val="21"/>
-          <w:szCs w:val="21"/>
-          <w:lang w:eastAsia="pt-BR"/>
-        </w:rPr>
-        <w:t> = </w:t>
-      </w:r>
-      <w:proofErr w:type="spellStart"/>
-      <w:r>
-        <w:rPr>
-          <w:rFonts w:ascii="Courier New" w:eastAsia="Times New Roman" w:hAnsi="Courier New" w:cs="Courier New"/>
-          <w:color w:val="D4D4D4"/>
-          <w:sz w:val="21"/>
-          <w:szCs w:val="21"/>
-          <w:lang w:eastAsia="pt-BR"/>
-        </w:rPr>
-        <w:t>insere_letras</w:t>
-      </w:r>
-      <w:proofErr w:type="spellEnd"/>
+        <w:t>  palavras_geradas = insere_letras</w:t>
+      </w:r>
       <w:r>
         <w:rPr>
           <w:rFonts w:ascii="Courier New" w:eastAsia="Times New Roman" w:hAnsi="Courier New" w:cs="Courier New"/>
@@ -5788,7 +5040,6 @@
         </w:rPr>
         <w:t>  </w:t>
       </w:r>
-      <w:proofErr w:type="spellStart"/>
       <w:r>
         <w:rPr>
           <w:rFonts w:ascii="Courier New" w:eastAsia="Times New Roman" w:hAnsi="Courier New" w:cs="Courier New"/>
@@ -5799,29 +5050,16 @@
         </w:rPr>
         <w:t>return</w:t>
       </w:r>
-      <w:proofErr w:type="spellEnd"/>
-      <w:r>
-        <w:rPr>
-          <w:rFonts w:ascii="Courier New" w:eastAsia="Times New Roman" w:hAnsi="Courier New" w:cs="Courier New"/>
-          <w:color w:val="D4D4D4"/>
-          <w:sz w:val="21"/>
-          <w:szCs w:val="21"/>
-          <w:lang w:eastAsia="pt-BR"/>
-        </w:rPr>
-        <w:t> </w:t>
-      </w:r>
-      <w:proofErr w:type="spellStart"/>
-      <w:r>
-        <w:rPr>
-          <w:rFonts w:ascii="Courier New" w:eastAsia="Times New Roman" w:hAnsi="Courier New" w:cs="Courier New"/>
-          <w:color w:val="D4D4D4"/>
-          <w:sz w:val="21"/>
-          <w:szCs w:val="21"/>
-          <w:lang w:eastAsia="pt-BR"/>
-        </w:rPr>
-        <w:t>palavras_geradas</w:t>
-      </w:r>
-      <w:proofErr w:type="spellEnd"/>
+      <w:r>
+        <w:rPr>
+          <w:rFonts w:ascii="Courier New" w:eastAsia="Times New Roman" w:hAnsi="Courier New" w:cs="Courier New"/>
+          <w:color w:val="D4D4D4"/>
+          <w:sz w:val="21"/>
+          <w:szCs w:val="21"/>
+          <w:lang w:eastAsia="pt-BR"/>
+        </w:rPr>
+        <w:t> palavras_geradas</w:t>
+      </w:r>
     </w:p>
     <w:p>
       <w:pPr>
@@ -5848,40 +5086,16 @@
           <w:lang w:eastAsia="pt-BR"/>
         </w:rPr>
       </w:pPr>
-      <w:proofErr w:type="spellStart"/>
-      <w:r>
-        <w:rPr>
-          <w:rFonts w:ascii="Courier New" w:eastAsia="Times New Roman" w:hAnsi="Courier New" w:cs="Courier New"/>
-          <w:color w:val="D4D4D4"/>
-          <w:sz w:val="21"/>
-          <w:szCs w:val="21"/>
-          <w:lang w:eastAsia="pt-BR"/>
-        </w:rPr>
-        <w:t>palavras_geradas</w:t>
-      </w:r>
-      <w:proofErr w:type="spellEnd"/>
-      <w:r>
-        <w:rPr>
-          <w:rFonts w:ascii="Courier New" w:eastAsia="Times New Roman" w:hAnsi="Courier New" w:cs="Courier New"/>
-          <w:color w:val="D4D4D4"/>
-          <w:sz w:val="21"/>
-          <w:szCs w:val="21"/>
-          <w:lang w:eastAsia="pt-BR"/>
-        </w:rPr>
-        <w:t> = </w:t>
-      </w:r>
-      <w:proofErr w:type="spellStart"/>
-      <w:r>
-        <w:rPr>
-          <w:rFonts w:ascii="Courier New" w:eastAsia="Times New Roman" w:hAnsi="Courier New" w:cs="Courier New"/>
-          <w:color w:val="D4D4D4"/>
-          <w:sz w:val="21"/>
-          <w:szCs w:val="21"/>
-          <w:lang w:eastAsia="pt-BR"/>
-        </w:rPr>
-        <w:t>gerador_palavras</w:t>
-      </w:r>
-      <w:proofErr w:type="spellEnd"/>
+      <w:r>
+        <w:rPr>
+          <w:rFonts w:ascii="Courier New" w:eastAsia="Times New Roman" w:hAnsi="Courier New" w:cs="Courier New"/>
+          <w:color w:val="D4D4D4"/>
+          <w:sz w:val="21"/>
+          <w:szCs w:val="21"/>
+          <w:lang w:eastAsia="pt-BR"/>
+        </w:rPr>
+        <w:t>palavras_geradas = gerador_palavras</w:t>
+      </w:r>
       <w:r>
         <w:rPr>
           <w:rFonts w:ascii="Courier New" w:eastAsia="Times New Roman" w:hAnsi="Courier New" w:cs="Courier New"/>
@@ -5892,7 +5106,6 @@
         </w:rPr>
         <w:t>(</w:t>
       </w:r>
-      <w:proofErr w:type="spellStart"/>
       <w:r>
         <w:rPr>
           <w:rFonts w:ascii="Courier New" w:eastAsia="Times New Roman" w:hAnsi="Courier New" w:cs="Courier New"/>
@@ -5903,7 +5116,6 @@
         </w:rPr>
         <w:t>palavra_exemplo</w:t>
       </w:r>
-      <w:proofErr w:type="spellEnd"/>
       <w:r>
         <w:rPr>
           <w:rFonts w:ascii="Courier New" w:eastAsia="Times New Roman" w:hAnsi="Courier New" w:cs="Courier New"/>
@@ -5927,7 +5139,6 @@
           <w:lang w:eastAsia="pt-BR"/>
         </w:rPr>
       </w:pPr>
-      <w:proofErr w:type="spellStart"/>
       <w:r>
         <w:rPr>
           <w:rFonts w:ascii="Courier New" w:eastAsia="Times New Roman" w:hAnsi="Courier New" w:cs="Courier New"/>
@@ -5938,7 +5149,6 @@
         </w:rPr>
         <w:t>palavras_geradas</w:t>
       </w:r>
-      <w:proofErr w:type="spellEnd"/>
     </w:p>
     <w:p>
       <w:pPr>
@@ -6188,25 +5398,7 @@
           <w:sz w:val="24"/>
           <w:szCs w:val="24"/>
         </w:rPr>
-        <w:t xml:space="preserve">Demos início passando como parâmetro a palavra que queremos corrigir. Nossa função tem uma variável que recebe o gerador de palavras que gera as palavras a partir da palavra errada. Temos uma segunda variável que é a que recebe a palavra correta através da função </w:t>
-      </w:r>
-      <w:proofErr w:type="spellStart"/>
-      <w:r>
-        <w:rPr>
-          <w:rFonts w:ascii="Times New Roman" w:hAnsi="Times New Roman" w:cs="Times New Roman"/>
-          <w:sz w:val="24"/>
-          <w:szCs w:val="24"/>
-        </w:rPr>
-        <w:t>max</w:t>
-      </w:r>
-      <w:proofErr w:type="spellEnd"/>
-      <w:r>
-        <w:rPr>
-          <w:rFonts w:ascii="Times New Roman" w:hAnsi="Times New Roman" w:cs="Times New Roman"/>
-          <w:sz w:val="24"/>
-          <w:szCs w:val="24"/>
-        </w:rPr>
-        <w:t>() que retorna o valor de maior probabilidade através da chave probabilidade, que é outra função que não criamos ainda.</w:t>
+        <w:t>Demos início passando como parâmetro a palavra que queremos corrigir. Nossa função tem uma variável que recebe o gerador de palavras que gera as palavras a partir da palavra errada. Temos uma segunda variável que é a que recebe a palavra correta através da função max() que retorna o valor de maior probabilidade através da chave probabilidade, que é outra função que não criamos ainda.</w:t>
       </w:r>
       <w:r>
         <w:rPr>
@@ -6229,7 +5421,6 @@
           <w:lang w:eastAsia="pt-BR"/>
         </w:rPr>
       </w:pPr>
-      <w:proofErr w:type="spellStart"/>
       <w:r>
         <w:rPr>
           <w:rFonts w:ascii="Courier New" w:eastAsia="Times New Roman" w:hAnsi="Courier New" w:cs="Courier New"/>
@@ -6240,7 +5431,6 @@
         </w:rPr>
         <w:t>def</w:t>
       </w:r>
-      <w:proofErr w:type="spellEnd"/>
       <w:r>
         <w:rPr>
           <w:rFonts w:ascii="Courier New" w:eastAsia="Times New Roman" w:hAnsi="Courier New" w:cs="Courier New"/>
@@ -6322,42 +5512,8 @@
           <w:szCs w:val="21"/>
           <w:lang w:eastAsia="pt-BR"/>
         </w:rPr>
-        <w:t>  </w:t>
-      </w:r>
-      <w:proofErr w:type="spellStart"/>
-      <w:r>
-        <w:rPr>
-          <w:rFonts w:ascii="Courier New" w:eastAsia="Times New Roman" w:hAnsi="Courier New" w:cs="Courier New"/>
-          <w:color w:val="D4D4D4"/>
-          <w:sz w:val="21"/>
-          <w:szCs w:val="21"/>
-          <w:lang w:eastAsia="pt-BR"/>
-        </w:rPr>
-        <w:t>palavras_geradas</w:t>
-      </w:r>
-      <w:proofErr w:type="spellEnd"/>
-      <w:r>
-        <w:rPr>
-          <w:rFonts w:ascii="Courier New" w:eastAsia="Times New Roman" w:hAnsi="Courier New" w:cs="Courier New"/>
-          <w:color w:val="D4D4D4"/>
-          <w:sz w:val="21"/>
-          <w:szCs w:val="21"/>
-          <w:lang w:eastAsia="pt-BR"/>
-        </w:rPr>
-        <w:t> = </w:t>
-      </w:r>
-      <w:proofErr w:type="spellStart"/>
-      <w:r>
-        <w:rPr>
-          <w:rFonts w:ascii="Courier New" w:eastAsia="Times New Roman" w:hAnsi="Courier New" w:cs="Courier New"/>
-          <w:color w:val="D4D4D4"/>
-          <w:sz w:val="21"/>
-          <w:szCs w:val="21"/>
-          <w:lang w:eastAsia="pt-BR"/>
-        </w:rPr>
-        <w:t>gerador_palavras</w:t>
-      </w:r>
-      <w:proofErr w:type="spellEnd"/>
+        <w:t>  palavras_geradas = gerador_palavras</w:t>
+      </w:r>
       <w:r>
         <w:rPr>
           <w:rFonts w:ascii="Courier New" w:eastAsia="Times New Roman" w:hAnsi="Courier New" w:cs="Courier New"/>
@@ -6409,31 +5565,8 @@
           <w:szCs w:val="21"/>
           <w:lang w:eastAsia="pt-BR"/>
         </w:rPr>
-        <w:t>  </w:t>
-      </w:r>
-      <w:proofErr w:type="spellStart"/>
-      <w:r>
-        <w:rPr>
-          <w:rFonts w:ascii="Courier New" w:eastAsia="Times New Roman" w:hAnsi="Courier New" w:cs="Courier New"/>
-          <w:color w:val="D4D4D4"/>
-          <w:sz w:val="21"/>
-          <w:szCs w:val="21"/>
-          <w:lang w:eastAsia="pt-BR"/>
-        </w:rPr>
-        <w:t>palavra_correta</w:t>
-      </w:r>
-      <w:proofErr w:type="spellEnd"/>
-      <w:r>
-        <w:rPr>
-          <w:rFonts w:ascii="Courier New" w:eastAsia="Times New Roman" w:hAnsi="Courier New" w:cs="Courier New"/>
-          <w:color w:val="D4D4D4"/>
-          <w:sz w:val="21"/>
-          <w:szCs w:val="21"/>
-          <w:lang w:eastAsia="pt-BR"/>
-        </w:rPr>
-        <w:t> = </w:t>
-      </w:r>
-      <w:proofErr w:type="spellStart"/>
+        <w:t>  palavra_correta = </w:t>
+      </w:r>
       <w:r>
         <w:rPr>
           <w:rFonts w:ascii="Courier New" w:eastAsia="Times New Roman" w:hAnsi="Courier New" w:cs="Courier New"/>
@@ -6444,7 +5577,6 @@
         </w:rPr>
         <w:t>max</w:t>
       </w:r>
-      <w:proofErr w:type="spellEnd"/>
       <w:r>
         <w:rPr>
           <w:rFonts w:ascii="Courier New" w:eastAsia="Times New Roman" w:hAnsi="Courier New" w:cs="Courier New"/>
@@ -6455,7 +5587,6 @@
         </w:rPr>
         <w:t>(</w:t>
       </w:r>
-      <w:proofErr w:type="spellStart"/>
       <w:r>
         <w:rPr>
           <w:rFonts w:ascii="Courier New" w:eastAsia="Times New Roman" w:hAnsi="Courier New" w:cs="Courier New"/>
@@ -6466,7 +5597,6 @@
         </w:rPr>
         <w:t>palavras_geradas</w:t>
       </w:r>
-      <w:proofErr w:type="spellEnd"/>
       <w:r>
         <w:rPr>
           <w:rFonts w:ascii="Courier New" w:eastAsia="Times New Roman" w:hAnsi="Courier New" w:cs="Courier New"/>
@@ -6485,29 +5615,7 @@
           <w:szCs w:val="21"/>
           <w:lang w:eastAsia="pt-BR"/>
         </w:rPr>
-        <w:t> </w:t>
-      </w:r>
-      <w:proofErr w:type="spellStart"/>
-      <w:r>
-        <w:rPr>
-          <w:rFonts w:ascii="Courier New" w:eastAsia="Times New Roman" w:hAnsi="Courier New" w:cs="Courier New"/>
-          <w:color w:val="D4D4D4"/>
-          <w:sz w:val="21"/>
-          <w:szCs w:val="21"/>
-          <w:lang w:eastAsia="pt-BR"/>
-        </w:rPr>
-        <w:t>key</w:t>
-      </w:r>
-      <w:proofErr w:type="spellEnd"/>
-      <w:r>
-        <w:rPr>
-          <w:rFonts w:ascii="Courier New" w:eastAsia="Times New Roman" w:hAnsi="Courier New" w:cs="Courier New"/>
-          <w:color w:val="D4D4D4"/>
-          <w:sz w:val="21"/>
-          <w:szCs w:val="21"/>
-          <w:lang w:eastAsia="pt-BR"/>
-        </w:rPr>
-        <w:t> = probabilidade</w:t>
+        <w:t> key = probabilidade</w:t>
       </w:r>
       <w:r>
         <w:rPr>
@@ -6542,7 +5650,6 @@
         </w:rPr>
         <w:t>  </w:t>
       </w:r>
-      <w:proofErr w:type="spellStart"/>
       <w:r>
         <w:rPr>
           <w:rFonts w:ascii="Courier New" w:eastAsia="Times New Roman" w:hAnsi="Courier New" w:cs="Courier New"/>
@@ -6553,29 +5660,16 @@
         </w:rPr>
         <w:t>return</w:t>
       </w:r>
-      <w:proofErr w:type="spellEnd"/>
-      <w:r>
-        <w:rPr>
-          <w:rFonts w:ascii="Courier New" w:eastAsia="Times New Roman" w:hAnsi="Courier New" w:cs="Courier New"/>
-          <w:color w:val="D4D4D4"/>
-          <w:sz w:val="21"/>
-          <w:szCs w:val="21"/>
-          <w:lang w:eastAsia="pt-BR"/>
-        </w:rPr>
-        <w:t> </w:t>
-      </w:r>
-      <w:proofErr w:type="spellStart"/>
-      <w:r>
-        <w:rPr>
-          <w:rFonts w:ascii="Courier New" w:eastAsia="Times New Roman" w:hAnsi="Courier New" w:cs="Courier New"/>
-          <w:color w:val="D4D4D4"/>
-          <w:sz w:val="21"/>
-          <w:szCs w:val="21"/>
-          <w:lang w:eastAsia="pt-BR"/>
-        </w:rPr>
-        <w:t>palavra_correta</w:t>
-      </w:r>
-      <w:proofErr w:type="spellEnd"/>
+      <w:r>
+        <w:rPr>
+          <w:rFonts w:ascii="Courier New" w:eastAsia="Times New Roman" w:hAnsi="Courier New" w:cs="Courier New"/>
+          <w:color w:val="D4D4D4"/>
+          <w:sz w:val="21"/>
+          <w:szCs w:val="21"/>
+          <w:lang w:eastAsia="pt-BR"/>
+        </w:rPr>
+        <w:t> palavra_correta</w:t>
+      </w:r>
     </w:p>
     <w:p>
       <w:pPr>
@@ -6663,25 +5757,7 @@
           <w:szCs w:val="24"/>
         </w:rPr>
         <w:lastRenderedPageBreak/>
-        <w:t xml:space="preserve">O </w:t>
-      </w:r>
-      <w:proofErr w:type="spellStart"/>
-      <w:r>
-        <w:rPr>
-          <w:rFonts w:ascii="Times New Roman" w:hAnsi="Times New Roman" w:cs="Times New Roman"/>
-          <w:sz w:val="24"/>
-          <w:szCs w:val="24"/>
-        </w:rPr>
-        <w:t>nltk</w:t>
-      </w:r>
-      <w:proofErr w:type="spellEnd"/>
-      <w:r>
-        <w:rPr>
-          <w:rFonts w:ascii="Times New Roman" w:hAnsi="Times New Roman" w:cs="Times New Roman"/>
-          <w:sz w:val="24"/>
-          <w:szCs w:val="24"/>
-        </w:rPr>
-        <w:t xml:space="preserve"> já nos ajuda a fazer isso</w:t>
+        <w:t>O nltk já nos ajuda a fazer isso</w:t>
       </w:r>
       <w:r>
         <w:rPr>
@@ -6691,41 +5767,13 @@
         </w:rPr>
         <w:t xml:space="preserve"> com o </w:t>
       </w:r>
-      <w:proofErr w:type="spellStart"/>
-      <w:r>
-        <w:rPr>
-          <w:rFonts w:ascii="Times New Roman" w:hAnsi="Times New Roman" w:cs="Times New Roman"/>
-          <w:sz w:val="24"/>
-          <w:szCs w:val="24"/>
-        </w:rPr>
-        <w:t>nltk.FreqDist</w:t>
-      </w:r>
-      <w:proofErr w:type="spellEnd"/>
-      <w:r>
-        <w:rPr>
-          <w:rFonts w:ascii="Times New Roman" w:hAnsi="Times New Roman" w:cs="Times New Roman"/>
-          <w:sz w:val="24"/>
-          <w:szCs w:val="24"/>
-        </w:rPr>
-        <w:t>(</w:t>
-      </w:r>
-      <w:proofErr w:type="spellStart"/>
-      <w:r>
-        <w:rPr>
-          <w:rFonts w:ascii="Times New Roman" w:hAnsi="Times New Roman" w:cs="Times New Roman"/>
-          <w:sz w:val="24"/>
-          <w:szCs w:val="24"/>
-        </w:rPr>
-        <w:t>lista_normalizada</w:t>
-      </w:r>
-      <w:proofErr w:type="spellEnd"/>
-      <w:r>
-        <w:rPr>
-          <w:rFonts w:ascii="Times New Roman" w:hAnsi="Times New Roman" w:cs="Times New Roman"/>
-          <w:sz w:val="24"/>
-          <w:szCs w:val="24"/>
-        </w:rPr>
-        <w:t>)</w:t>
+      <w:r>
+        <w:rPr>
+          <w:rFonts w:ascii="Times New Roman" w:hAnsi="Times New Roman" w:cs="Times New Roman"/>
+          <w:sz w:val="24"/>
+          <w:szCs w:val="24"/>
+        </w:rPr>
+        <w:t>nltk.FreqDist(lista_normalizada)</w:t>
       </w:r>
       <w:r>
         <w:rPr>
@@ -6748,40 +5796,16 @@
           <w:lang w:eastAsia="pt-BR"/>
         </w:rPr>
       </w:pPr>
-      <w:proofErr w:type="spellStart"/>
-      <w:r>
-        <w:rPr>
-          <w:rFonts w:ascii="Courier New" w:eastAsia="Times New Roman" w:hAnsi="Courier New" w:cs="Courier New"/>
-          <w:color w:val="D4D4D4"/>
-          <w:sz w:val="21"/>
-          <w:szCs w:val="21"/>
-          <w:lang w:eastAsia="pt-BR"/>
-        </w:rPr>
-        <w:t>frequencia</w:t>
-      </w:r>
-      <w:proofErr w:type="spellEnd"/>
-      <w:r>
-        <w:rPr>
-          <w:rFonts w:ascii="Courier New" w:eastAsia="Times New Roman" w:hAnsi="Courier New" w:cs="Courier New"/>
-          <w:color w:val="D4D4D4"/>
-          <w:sz w:val="21"/>
-          <w:szCs w:val="21"/>
-          <w:lang w:eastAsia="pt-BR"/>
-        </w:rPr>
-        <w:t> = </w:t>
-      </w:r>
-      <w:proofErr w:type="spellStart"/>
-      <w:r>
-        <w:rPr>
-          <w:rFonts w:ascii="Courier New" w:eastAsia="Times New Roman" w:hAnsi="Courier New" w:cs="Courier New"/>
-          <w:color w:val="D4D4D4"/>
-          <w:sz w:val="21"/>
-          <w:szCs w:val="21"/>
-          <w:lang w:eastAsia="pt-BR"/>
-        </w:rPr>
-        <w:t>nltk.FreqDist</w:t>
-      </w:r>
-      <w:proofErr w:type="spellEnd"/>
+      <w:r>
+        <w:rPr>
+          <w:rFonts w:ascii="Courier New" w:eastAsia="Times New Roman" w:hAnsi="Courier New" w:cs="Courier New"/>
+          <w:color w:val="D4D4D4"/>
+          <w:sz w:val="21"/>
+          <w:szCs w:val="21"/>
+          <w:lang w:eastAsia="pt-BR"/>
+        </w:rPr>
+        <w:t>frequencia = nltk.FreqDist</w:t>
+      </w:r>
       <w:r>
         <w:rPr>
           <w:rFonts w:ascii="Courier New" w:eastAsia="Times New Roman" w:hAnsi="Courier New" w:cs="Courier New"/>
@@ -6792,7 +5816,6 @@
         </w:rPr>
         <w:t>(</w:t>
       </w:r>
-      <w:proofErr w:type="spellStart"/>
       <w:r>
         <w:rPr>
           <w:rFonts w:ascii="Courier New" w:eastAsia="Times New Roman" w:hAnsi="Courier New" w:cs="Courier New"/>
@@ -6803,7 +5826,6 @@
         </w:rPr>
         <w:t>lista_normalizada</w:t>
       </w:r>
-      <w:proofErr w:type="spellEnd"/>
       <w:r>
         <w:rPr>
           <w:rFonts w:ascii="Courier New" w:eastAsia="Times New Roman" w:hAnsi="Courier New" w:cs="Courier New"/>
@@ -6827,7 +5849,6 @@
           <w:lang w:eastAsia="pt-BR"/>
         </w:rPr>
       </w:pPr>
-      <w:proofErr w:type="spellStart"/>
       <w:r>
         <w:rPr>
           <w:rFonts w:ascii="Courier New" w:eastAsia="Times New Roman" w:hAnsi="Courier New" w:cs="Courier New"/>
@@ -6838,7 +5859,6 @@
         </w:rPr>
         <w:t>frequencia</w:t>
       </w:r>
-      <w:proofErr w:type="spellEnd"/>
       <w:r>
         <w:rPr>
           <w:rFonts w:ascii="Courier New" w:eastAsia="Times New Roman" w:hAnsi="Courier New" w:cs="Courier New"/>
@@ -6968,7 +5988,6 @@
           <w:lang w:eastAsia="pt-BR"/>
         </w:rPr>
       </w:pPr>
-      <w:proofErr w:type="spellStart"/>
       <w:r>
         <w:rPr>
           <w:rFonts w:ascii="Courier New" w:eastAsia="Times New Roman" w:hAnsi="Courier New" w:cs="Courier New"/>
@@ -6979,7 +5998,6 @@
         </w:rPr>
         <w:t>def</w:t>
       </w:r>
-      <w:proofErr w:type="spellEnd"/>
       <w:r>
         <w:rPr>
           <w:rFonts w:ascii="Courier New" w:eastAsia="Times New Roman" w:hAnsi="Courier New" w:cs="Courier New"/>
@@ -7010,7 +6028,6 @@
         </w:rPr>
         <w:t>(</w:t>
       </w:r>
-      <w:proofErr w:type="spellStart"/>
       <w:r>
         <w:rPr>
           <w:rFonts w:ascii="Courier New" w:eastAsia="Times New Roman" w:hAnsi="Courier New" w:cs="Courier New"/>
@@ -7021,7 +6038,6 @@
         </w:rPr>
         <w:t>palavras_geradas</w:t>
       </w:r>
-      <w:proofErr w:type="spellEnd"/>
       <w:r>
         <w:rPr>
           <w:rFonts w:ascii="Courier New" w:eastAsia="Times New Roman" w:hAnsi="Courier New" w:cs="Courier New"/>
@@ -7065,7 +6081,6 @@
         </w:rPr>
         <w:t>  </w:t>
       </w:r>
-      <w:proofErr w:type="spellStart"/>
       <w:r>
         <w:rPr>
           <w:rFonts w:ascii="Courier New" w:eastAsia="Times New Roman" w:hAnsi="Courier New" w:cs="Courier New"/>
@@ -7076,29 +6091,16 @@
         </w:rPr>
         <w:t>return</w:t>
       </w:r>
-      <w:proofErr w:type="spellEnd"/>
-      <w:r>
-        <w:rPr>
-          <w:rFonts w:ascii="Courier New" w:eastAsia="Times New Roman" w:hAnsi="Courier New" w:cs="Courier New"/>
-          <w:color w:val="D4D4D4"/>
-          <w:sz w:val="21"/>
-          <w:szCs w:val="21"/>
-          <w:lang w:eastAsia="pt-BR"/>
-        </w:rPr>
-        <w:t> </w:t>
-      </w:r>
-      <w:proofErr w:type="spellStart"/>
-      <w:r>
-        <w:rPr>
-          <w:rFonts w:ascii="Courier New" w:eastAsia="Times New Roman" w:hAnsi="Courier New" w:cs="Courier New"/>
-          <w:color w:val="D4D4D4"/>
-          <w:sz w:val="21"/>
-          <w:szCs w:val="21"/>
-          <w:lang w:eastAsia="pt-BR"/>
-        </w:rPr>
-        <w:t>frequencia</w:t>
-      </w:r>
-      <w:proofErr w:type="spellEnd"/>
+      <w:r>
+        <w:rPr>
+          <w:rFonts w:ascii="Courier New" w:eastAsia="Times New Roman" w:hAnsi="Courier New" w:cs="Courier New"/>
+          <w:color w:val="D4D4D4"/>
+          <w:sz w:val="21"/>
+          <w:szCs w:val="21"/>
+          <w:lang w:eastAsia="pt-BR"/>
+        </w:rPr>
+        <w:t> frequencia</w:t>
+      </w:r>
       <w:r>
         <w:rPr>
           <w:rFonts w:ascii="Courier New" w:eastAsia="Times New Roman" w:hAnsi="Courier New" w:cs="Courier New"/>
@@ -7109,7 +6111,6 @@
         </w:rPr>
         <w:t>[</w:t>
       </w:r>
-      <w:proofErr w:type="spellStart"/>
       <w:r>
         <w:rPr>
           <w:rFonts w:ascii="Courier New" w:eastAsia="Times New Roman" w:hAnsi="Courier New" w:cs="Courier New"/>
@@ -7120,7 +6121,6 @@
         </w:rPr>
         <w:t>palavras_geradas</w:t>
       </w:r>
-      <w:proofErr w:type="spellEnd"/>
       <w:r>
         <w:rPr>
           <w:rFonts w:ascii="Courier New" w:eastAsia="Times New Roman" w:hAnsi="Courier New" w:cs="Courier New"/>
@@ -7139,20 +6139,8 @@
           <w:szCs w:val="21"/>
           <w:lang w:eastAsia="pt-BR"/>
         </w:rPr>
-        <w:t>/</w:t>
-      </w:r>
-      <w:proofErr w:type="spellStart"/>
-      <w:r>
-        <w:rPr>
-          <w:rFonts w:ascii="Courier New" w:eastAsia="Times New Roman" w:hAnsi="Courier New" w:cs="Courier New"/>
-          <w:color w:val="D4D4D4"/>
-          <w:sz w:val="21"/>
-          <w:szCs w:val="21"/>
-          <w:lang w:eastAsia="pt-BR"/>
-        </w:rPr>
-        <w:t>total_palavras</w:t>
-      </w:r>
-      <w:proofErr w:type="spellEnd"/>
+        <w:t>/total_palavras</w:t>
+      </w:r>
     </w:p>
     <w:p>
       <w:pPr>
@@ -7218,29 +6206,7 @@
           <w:szCs w:val="21"/>
           <w:lang w:eastAsia="pt-BR"/>
         </w:rPr>
-        <w:t>'</w:t>
-      </w:r>
-      <w:proofErr w:type="spellStart"/>
-      <w:r>
-        <w:rPr>
-          <w:rFonts w:ascii="Courier New" w:eastAsia="Times New Roman" w:hAnsi="Courier New" w:cs="Courier New"/>
-          <w:color w:val="CE9178"/>
-          <w:sz w:val="21"/>
-          <w:szCs w:val="21"/>
-          <w:lang w:eastAsia="pt-BR"/>
-        </w:rPr>
-        <w:t>lgica</w:t>
-      </w:r>
-      <w:proofErr w:type="spellEnd"/>
-      <w:r>
-        <w:rPr>
-          <w:rFonts w:ascii="Courier New" w:eastAsia="Times New Roman" w:hAnsi="Courier New" w:cs="Courier New"/>
-          <w:color w:val="CE9178"/>
-          <w:sz w:val="21"/>
-          <w:szCs w:val="21"/>
-          <w:lang w:eastAsia="pt-BR"/>
-        </w:rPr>
-        <w:t>'</w:t>
+        <w:t>'lgica'</w:t>
       </w:r>
       <w:r>
         <w:rPr>
@@ -7574,51 +6540,15 @@
           <w:sz w:val="24"/>
           <w:szCs w:val="24"/>
         </w:rPr>
-        <w:t xml:space="preserve">Fizemos uma função que recebe como parâmetro um arquivo </w:t>
-      </w:r>
-      <w:proofErr w:type="spellStart"/>
-      <w:r>
-        <w:rPr>
-          <w:rFonts w:ascii="Times New Roman" w:hAnsi="Times New Roman" w:cs="Times New Roman"/>
-          <w:sz w:val="24"/>
-          <w:szCs w:val="24"/>
-        </w:rPr>
-        <w:t>txt</w:t>
-      </w:r>
-      <w:proofErr w:type="spellEnd"/>
-      <w:r>
-        <w:rPr>
-          <w:rFonts w:ascii="Times New Roman" w:hAnsi="Times New Roman" w:cs="Times New Roman"/>
-          <w:sz w:val="24"/>
-          <w:szCs w:val="24"/>
-        </w:rPr>
-        <w:t xml:space="preserve"> de palavras onde, em cada linha, temos a palavra escrita de maneira correta na esquerda e de maneira errada na direita.</w:t>
-      </w:r>
-      <w:r>
-        <w:rPr>
-          <w:rFonts w:ascii="Times New Roman" w:hAnsi="Times New Roman" w:cs="Times New Roman"/>
-          <w:sz w:val="24"/>
-          <w:szCs w:val="24"/>
-        </w:rPr>
-        <w:t xml:space="preserve"> Nossa função então cria uma lista vazia e em seguida abre nosso arquivo </w:t>
-      </w:r>
-      <w:proofErr w:type="spellStart"/>
-      <w:r>
-        <w:rPr>
-          <w:rFonts w:ascii="Times New Roman" w:hAnsi="Times New Roman" w:cs="Times New Roman"/>
-          <w:sz w:val="24"/>
-          <w:szCs w:val="24"/>
-        </w:rPr>
-        <w:t>txt</w:t>
-      </w:r>
-      <w:proofErr w:type="spellEnd"/>
-      <w:r>
-        <w:rPr>
-          <w:rFonts w:ascii="Times New Roman" w:hAnsi="Times New Roman" w:cs="Times New Roman"/>
-          <w:sz w:val="24"/>
-          <w:szCs w:val="24"/>
-        </w:rPr>
-        <w:t xml:space="preserve"> em formato de leitura, atribuindo a variável f (como fizemos lá no </w:t>
+        <w:t>Fizemos uma função que recebe como parâmetro um arquivo txt de palavras onde, em cada linha, temos a palavra escrita de maneira correta na esquerda e de maneira errada na direita.</w:t>
+      </w:r>
+      <w:r>
+        <w:rPr>
+          <w:rFonts w:ascii="Times New Roman" w:hAnsi="Times New Roman" w:cs="Times New Roman"/>
+          <w:sz w:val="24"/>
+          <w:szCs w:val="24"/>
+        </w:rPr>
+        <w:t xml:space="preserve"> Nossa função então cria uma lista vazia e em seguida abre nosso arquivo txt em formato de leitura, atribuindo a variável f (como fizemos lá no </w:t>
       </w:r>
       <w:r>
         <w:rPr>
@@ -7635,51 +6565,15 @@
           <w:sz w:val="24"/>
           <w:szCs w:val="24"/>
         </w:rPr>
-        <w:t xml:space="preserve">Em seguida a nossa lista vazia vai receber um </w:t>
-      </w:r>
-      <w:proofErr w:type="spellStart"/>
-      <w:r>
-        <w:rPr>
-          <w:rFonts w:ascii="Times New Roman" w:hAnsi="Times New Roman" w:cs="Times New Roman"/>
-          <w:sz w:val="24"/>
-          <w:szCs w:val="24"/>
-        </w:rPr>
-        <w:t>append</w:t>
-      </w:r>
-      <w:proofErr w:type="spellEnd"/>
-      <w:r>
-        <w:rPr>
-          <w:rFonts w:ascii="Times New Roman" w:hAnsi="Times New Roman" w:cs="Times New Roman"/>
-          <w:sz w:val="24"/>
-          <w:szCs w:val="24"/>
-        </w:rPr>
-        <w:t>() de uma tupla, onde estão as palavras correta e errada.</w:t>
-      </w:r>
-      <w:r>
-        <w:rPr>
-          <w:rFonts w:ascii="Times New Roman" w:hAnsi="Times New Roman" w:cs="Times New Roman"/>
-          <w:sz w:val="24"/>
-          <w:szCs w:val="24"/>
-        </w:rPr>
-        <w:t xml:space="preserve"> Depois do for fechamos o </w:t>
-      </w:r>
-      <w:proofErr w:type="spellStart"/>
-      <w:r>
-        <w:rPr>
-          <w:rFonts w:ascii="Times New Roman" w:hAnsi="Times New Roman" w:cs="Times New Roman"/>
-          <w:sz w:val="24"/>
-          <w:szCs w:val="24"/>
-        </w:rPr>
-        <w:t>txt</w:t>
-      </w:r>
-      <w:proofErr w:type="spellEnd"/>
-      <w:r>
-        <w:rPr>
-          <w:rFonts w:ascii="Times New Roman" w:hAnsi="Times New Roman" w:cs="Times New Roman"/>
-          <w:sz w:val="24"/>
-          <w:szCs w:val="24"/>
-        </w:rPr>
-        <w:t xml:space="preserve"> e retornamos a nossa lista de palavras com as tuplas:</w:t>
+        <w:t>Em seguida a nossa lista vazia vai receber um append() de uma tupla, onde estão as palavras correta e errada.</w:t>
+      </w:r>
+      <w:r>
+        <w:rPr>
+          <w:rFonts w:ascii="Times New Roman" w:hAnsi="Times New Roman" w:cs="Times New Roman"/>
+          <w:sz w:val="24"/>
+          <w:szCs w:val="24"/>
+        </w:rPr>
+        <w:t xml:space="preserve"> Depois do for fechamos o txt e retornamos a nossa lista de palavras com as tuplas:</w:t>
       </w:r>
     </w:p>
     <w:p>
@@ -7694,7 +6588,6 @@
           <w:lang w:eastAsia="pt-BR"/>
         </w:rPr>
       </w:pPr>
-      <w:proofErr w:type="spellStart"/>
       <w:r>
         <w:rPr>
           <w:rFonts w:ascii="Courier New" w:eastAsia="Times New Roman" w:hAnsi="Courier New" w:cs="Courier New"/>
@@ -7705,7 +6598,6 @@
         </w:rPr>
         <w:t>def</w:t>
       </w:r>
-      <w:proofErr w:type="spellEnd"/>
       <w:r>
         <w:rPr>
           <w:rFonts w:ascii="Courier New" w:eastAsia="Times New Roman" w:hAnsi="Courier New" w:cs="Courier New"/>
@@ -7716,7 +6608,6 @@
         </w:rPr>
         <w:t> </w:t>
       </w:r>
-      <w:proofErr w:type="spellStart"/>
       <w:r>
         <w:rPr>
           <w:rFonts w:ascii="Courier New" w:eastAsia="Times New Roman" w:hAnsi="Courier New" w:cs="Courier New"/>
@@ -7727,7 +6618,6 @@
         </w:rPr>
         <w:t>cria_dados_teste</w:t>
       </w:r>
-      <w:proofErr w:type="spellEnd"/>
       <w:r>
         <w:rPr>
           <w:rFonts w:ascii="Courier New" w:eastAsia="Times New Roman" w:hAnsi="Courier New" w:cs="Courier New"/>
@@ -7738,7 +6628,6 @@
         </w:rPr>
         <w:t>(</w:t>
       </w:r>
-      <w:proofErr w:type="spellStart"/>
       <w:r>
         <w:rPr>
           <w:rFonts w:ascii="Courier New" w:eastAsia="Times New Roman" w:hAnsi="Courier New" w:cs="Courier New"/>
@@ -7749,7 +6638,6 @@
         </w:rPr>
         <w:t>nome_arquivo</w:t>
       </w:r>
-      <w:proofErr w:type="spellEnd"/>
       <w:r>
         <w:rPr>
           <w:rFonts w:ascii="Courier New" w:eastAsia="Times New Roman" w:hAnsi="Courier New" w:cs="Courier New"/>
@@ -7791,29 +6679,7 @@
           <w:szCs w:val="21"/>
           <w:lang w:eastAsia="pt-BR"/>
         </w:rPr>
-        <w:t>  </w:t>
-      </w:r>
-      <w:proofErr w:type="spellStart"/>
-      <w:r>
-        <w:rPr>
-          <w:rFonts w:ascii="Courier New" w:eastAsia="Times New Roman" w:hAnsi="Courier New" w:cs="Courier New"/>
-          <w:color w:val="D4D4D4"/>
-          <w:sz w:val="21"/>
-          <w:szCs w:val="21"/>
-          <w:lang w:eastAsia="pt-BR"/>
-        </w:rPr>
-        <w:t>lista_palavras_teste</w:t>
-      </w:r>
-      <w:proofErr w:type="spellEnd"/>
-      <w:r>
-        <w:rPr>
-          <w:rFonts w:ascii="Courier New" w:eastAsia="Times New Roman" w:hAnsi="Courier New" w:cs="Courier New"/>
-          <w:color w:val="D4D4D4"/>
-          <w:sz w:val="21"/>
-          <w:szCs w:val="21"/>
-          <w:lang w:eastAsia="pt-BR"/>
-        </w:rPr>
-        <w:t> = </w:t>
+        <w:t>  lista_palavras_teste = </w:t>
       </w:r>
       <w:r>
         <w:rPr>
@@ -7868,7 +6734,6 @@
         </w:rPr>
         <w:t>(</w:t>
       </w:r>
-      <w:proofErr w:type="spellStart"/>
       <w:r>
         <w:rPr>
           <w:rFonts w:ascii="Courier New" w:eastAsia="Times New Roman" w:hAnsi="Courier New" w:cs="Courier New"/>
@@ -7879,7 +6744,6 @@
         </w:rPr>
         <w:t>nome_arquivo</w:t>
       </w:r>
-      <w:proofErr w:type="spellEnd"/>
       <w:r>
         <w:rPr>
           <w:rFonts w:ascii="Courier New" w:eastAsia="Times New Roman" w:hAnsi="Courier New" w:cs="Courier New"/>
@@ -8034,20 +6898,8 @@
           <w:szCs w:val="21"/>
           <w:lang w:eastAsia="pt-BR"/>
         </w:rPr>
-        <w:t> errada = </w:t>
-      </w:r>
-      <w:proofErr w:type="spellStart"/>
-      <w:r>
-        <w:rPr>
-          <w:rFonts w:ascii="Courier New" w:eastAsia="Times New Roman" w:hAnsi="Courier New" w:cs="Courier New"/>
-          <w:color w:val="D4D4D4"/>
-          <w:sz w:val="21"/>
-          <w:szCs w:val="21"/>
-          <w:lang w:eastAsia="pt-BR"/>
-        </w:rPr>
-        <w:t>linha.split</w:t>
-      </w:r>
-      <w:proofErr w:type="spellEnd"/>
+        <w:t> errada = linha.split</w:t>
+      </w:r>
       <w:r>
         <w:rPr>
           <w:rFonts w:ascii="Courier New" w:eastAsia="Times New Roman" w:hAnsi="Courier New" w:cs="Courier New"/>
@@ -8079,20 +6931,8 @@
           <w:szCs w:val="21"/>
           <w:lang w:eastAsia="pt-BR"/>
         </w:rPr>
-        <w:t>    </w:t>
-      </w:r>
-      <w:proofErr w:type="spellStart"/>
-      <w:r>
-        <w:rPr>
-          <w:rFonts w:ascii="Courier New" w:eastAsia="Times New Roman" w:hAnsi="Courier New" w:cs="Courier New"/>
-          <w:color w:val="D4D4D4"/>
-          <w:sz w:val="21"/>
-          <w:szCs w:val="21"/>
-          <w:lang w:eastAsia="pt-BR"/>
-        </w:rPr>
-        <w:t>lista_palavras_teste.append</w:t>
-      </w:r>
-      <w:proofErr w:type="spellEnd"/>
+        <w:t>    lista_palavras_teste.append</w:t>
+      </w:r>
       <w:r>
         <w:rPr>
           <w:rFonts w:ascii="Courier New" w:eastAsia="Times New Roman" w:hAnsi="Courier New" w:cs="Courier New"/>
@@ -8164,20 +7004,8 @@
           <w:szCs w:val="21"/>
           <w:lang w:eastAsia="pt-BR"/>
         </w:rPr>
-        <w:t>  </w:t>
-      </w:r>
-      <w:proofErr w:type="spellStart"/>
-      <w:r>
-        <w:rPr>
-          <w:rFonts w:ascii="Courier New" w:eastAsia="Times New Roman" w:hAnsi="Courier New" w:cs="Courier New"/>
-          <w:color w:val="D4D4D4"/>
-          <w:sz w:val="21"/>
-          <w:szCs w:val="21"/>
-          <w:lang w:eastAsia="pt-BR"/>
-        </w:rPr>
-        <w:t>f.close</w:t>
-      </w:r>
-      <w:proofErr w:type="spellEnd"/>
+        <w:t>  f.close</w:t>
+      </w:r>
       <w:r>
         <w:rPr>
           <w:rFonts w:ascii="Courier New" w:eastAsia="Times New Roman" w:hAnsi="Courier New" w:cs="Courier New"/>
@@ -8211,7 +7039,6 @@
         </w:rPr>
         <w:t>  </w:t>
       </w:r>
-      <w:proofErr w:type="spellStart"/>
       <w:r>
         <w:rPr>
           <w:rFonts w:ascii="Courier New" w:eastAsia="Times New Roman" w:hAnsi="Courier New" w:cs="Courier New"/>
@@ -8222,29 +7049,16 @@
         </w:rPr>
         <w:t>return</w:t>
       </w:r>
-      <w:proofErr w:type="spellEnd"/>
-      <w:r>
-        <w:rPr>
-          <w:rFonts w:ascii="Courier New" w:eastAsia="Times New Roman" w:hAnsi="Courier New" w:cs="Courier New"/>
-          <w:color w:val="D4D4D4"/>
-          <w:sz w:val="21"/>
-          <w:szCs w:val="21"/>
-          <w:lang w:eastAsia="pt-BR"/>
-        </w:rPr>
-        <w:t> </w:t>
-      </w:r>
-      <w:proofErr w:type="spellStart"/>
-      <w:r>
-        <w:rPr>
-          <w:rFonts w:ascii="Courier New" w:eastAsia="Times New Roman" w:hAnsi="Courier New" w:cs="Courier New"/>
-          <w:color w:val="D4D4D4"/>
-          <w:sz w:val="21"/>
-          <w:szCs w:val="21"/>
-          <w:lang w:eastAsia="pt-BR"/>
-        </w:rPr>
-        <w:t>lista_palavras_teste</w:t>
-      </w:r>
-      <w:proofErr w:type="spellEnd"/>
+      <w:r>
+        <w:rPr>
+          <w:rFonts w:ascii="Courier New" w:eastAsia="Times New Roman" w:hAnsi="Courier New" w:cs="Courier New"/>
+          <w:color w:val="D4D4D4"/>
+          <w:sz w:val="21"/>
+          <w:szCs w:val="21"/>
+          <w:lang w:eastAsia="pt-BR"/>
+        </w:rPr>
+        <w:t> lista_palavras_teste</w:t>
+      </w:r>
     </w:p>
     <w:p>
       <w:pPr>
@@ -8271,7 +7085,6 @@
           <w:lang w:eastAsia="pt-BR"/>
         </w:rPr>
       </w:pPr>
-      <w:proofErr w:type="spellStart"/>
       <w:r>
         <w:rPr>
           <w:rFonts w:ascii="Courier New" w:eastAsia="Times New Roman" w:hAnsi="Courier New" w:cs="Courier New"/>
@@ -8282,7 +7095,6 @@
         </w:rPr>
         <w:t>cria_dados_teste</w:t>
       </w:r>
-      <w:proofErr w:type="spellEnd"/>
       <w:r>
         <w:rPr>
           <w:rFonts w:ascii="Courier New" w:eastAsia="Times New Roman" w:hAnsi="Courier New" w:cs="Courier New"/>
@@ -8597,7 +7409,6 @@
           <w:lang w:eastAsia="pt-BR"/>
         </w:rPr>
       </w:pPr>
-      <w:proofErr w:type="spellStart"/>
       <w:r>
         <w:rPr>
           <w:rFonts w:ascii="Courier New" w:eastAsia="Times New Roman" w:hAnsi="Courier New" w:cs="Courier New"/>
@@ -8608,7 +7419,6 @@
         </w:rPr>
         <w:t>def</w:t>
       </w:r>
-      <w:proofErr w:type="spellEnd"/>
       <w:r>
         <w:rPr>
           <w:rFonts w:ascii="Courier New" w:eastAsia="Times New Roman" w:hAnsi="Courier New" w:cs="Courier New"/>
@@ -8690,31 +7500,8 @@
           <w:szCs w:val="21"/>
           <w:lang w:eastAsia="pt-BR"/>
         </w:rPr>
-        <w:t>  </w:t>
-      </w:r>
-      <w:proofErr w:type="spellStart"/>
-      <w:r>
-        <w:rPr>
-          <w:rFonts w:ascii="Courier New" w:eastAsia="Times New Roman" w:hAnsi="Courier New" w:cs="Courier New"/>
-          <w:color w:val="D4D4D4"/>
-          <w:sz w:val="21"/>
-          <w:szCs w:val="21"/>
-          <w:lang w:eastAsia="pt-BR"/>
-        </w:rPr>
-        <w:t>numero_palavras</w:t>
-      </w:r>
-      <w:proofErr w:type="spellEnd"/>
-      <w:r>
-        <w:rPr>
-          <w:rFonts w:ascii="Courier New" w:eastAsia="Times New Roman" w:hAnsi="Courier New" w:cs="Courier New"/>
-          <w:color w:val="D4D4D4"/>
-          <w:sz w:val="21"/>
-          <w:szCs w:val="21"/>
-          <w:lang w:eastAsia="pt-BR"/>
-        </w:rPr>
-        <w:t> = </w:t>
-      </w:r>
-      <w:proofErr w:type="spellStart"/>
+        <w:t>  numero_palavras = </w:t>
+      </w:r>
       <w:r>
         <w:rPr>
           <w:rFonts w:ascii="Courier New" w:eastAsia="Times New Roman" w:hAnsi="Courier New" w:cs="Courier New"/>
@@ -8725,7 +7512,6 @@
         </w:rPr>
         <w:t>len</w:t>
       </w:r>
-      <w:proofErr w:type="spellEnd"/>
       <w:r>
         <w:rPr>
           <w:rFonts w:ascii="Courier New" w:eastAsia="Times New Roman" w:hAnsi="Courier New" w:cs="Courier New"/>
@@ -8903,29 +7689,7 @@
           <w:szCs w:val="21"/>
           <w:lang w:eastAsia="pt-BR"/>
         </w:rPr>
-        <w:t>    </w:t>
-      </w:r>
-      <w:proofErr w:type="spellStart"/>
-      <w:r>
-        <w:rPr>
-          <w:rFonts w:ascii="Courier New" w:eastAsia="Times New Roman" w:hAnsi="Courier New" w:cs="Courier New"/>
-          <w:color w:val="D4D4D4"/>
-          <w:sz w:val="21"/>
-          <w:szCs w:val="21"/>
-          <w:lang w:eastAsia="pt-BR"/>
-        </w:rPr>
-        <w:t>palavra_corrigida</w:t>
-      </w:r>
-      <w:proofErr w:type="spellEnd"/>
-      <w:r>
-        <w:rPr>
-          <w:rFonts w:ascii="Courier New" w:eastAsia="Times New Roman" w:hAnsi="Courier New" w:cs="Courier New"/>
-          <w:color w:val="D4D4D4"/>
-          <w:sz w:val="21"/>
-          <w:szCs w:val="21"/>
-          <w:lang w:eastAsia="pt-BR"/>
-        </w:rPr>
-        <w:t> = corretor</w:t>
+        <w:t>    palavra_corrigida = corretor</w:t>
       </w:r>
       <w:r>
         <w:rPr>
@@ -8998,29 +7762,7 @@
           <w:szCs w:val="21"/>
           <w:lang w:eastAsia="pt-BR"/>
         </w:rPr>
-        <w:t> </w:t>
-      </w:r>
-      <w:proofErr w:type="spellStart"/>
-      <w:r>
-        <w:rPr>
-          <w:rFonts w:ascii="Courier New" w:eastAsia="Times New Roman" w:hAnsi="Courier New" w:cs="Courier New"/>
-          <w:color w:val="D4D4D4"/>
-          <w:sz w:val="21"/>
-          <w:szCs w:val="21"/>
-          <w:lang w:eastAsia="pt-BR"/>
-        </w:rPr>
-        <w:t>palavra_corrigida</w:t>
-      </w:r>
-      <w:proofErr w:type="spellEnd"/>
-      <w:r>
-        <w:rPr>
-          <w:rFonts w:ascii="Courier New" w:eastAsia="Times New Roman" w:hAnsi="Courier New" w:cs="Courier New"/>
-          <w:color w:val="D4D4D4"/>
-          <w:sz w:val="21"/>
-          <w:szCs w:val="21"/>
-          <w:lang w:eastAsia="pt-BR"/>
-        </w:rPr>
-        <w:t> == correta</w:t>
+        <w:t> palavra_corrigida == correta</w:t>
       </w:r>
       <w:r>
         <w:rPr>
@@ -9086,42 +7828,8 @@
           <w:szCs w:val="21"/>
           <w:lang w:eastAsia="pt-BR"/>
         </w:rPr>
-        <w:t>  </w:t>
-      </w:r>
-      <w:proofErr w:type="spellStart"/>
-      <w:r>
-        <w:rPr>
-          <w:rFonts w:ascii="Courier New" w:eastAsia="Times New Roman" w:hAnsi="Courier New" w:cs="Courier New"/>
-          <w:color w:val="D4D4D4"/>
-          <w:sz w:val="21"/>
-          <w:szCs w:val="21"/>
-          <w:lang w:eastAsia="pt-BR"/>
-        </w:rPr>
-        <w:t>taxa_acerto</w:t>
-      </w:r>
-      <w:proofErr w:type="spellEnd"/>
-      <w:r>
-        <w:rPr>
-          <w:rFonts w:ascii="Courier New" w:eastAsia="Times New Roman" w:hAnsi="Courier New" w:cs="Courier New"/>
-          <w:color w:val="D4D4D4"/>
-          <w:sz w:val="21"/>
-          <w:szCs w:val="21"/>
-          <w:lang w:eastAsia="pt-BR"/>
-        </w:rPr>
-        <w:t> = acertou/</w:t>
-      </w:r>
-      <w:proofErr w:type="spellStart"/>
-      <w:r>
-        <w:rPr>
-          <w:rFonts w:ascii="Courier New" w:eastAsia="Times New Roman" w:hAnsi="Courier New" w:cs="Courier New"/>
-          <w:color w:val="D4D4D4"/>
-          <w:sz w:val="21"/>
-          <w:szCs w:val="21"/>
-          <w:lang w:eastAsia="pt-BR"/>
-        </w:rPr>
-        <w:t>numero_palavras</w:t>
-      </w:r>
-      <w:proofErr w:type="spellEnd"/>
+        <w:t>  taxa_acerto = acertou/numero_palavras</w:t>
+      </w:r>
     </w:p>
     <w:p>
       <w:pPr>
@@ -9361,7 +8069,6 @@
         </w:rPr>
         <w:t>(</w:t>
       </w:r>
-      <w:proofErr w:type="spellStart"/>
       <w:r>
         <w:rPr>
           <w:rFonts w:ascii="Courier New" w:eastAsia="Times New Roman" w:hAnsi="Courier New" w:cs="Courier New"/>
@@ -9372,7 +8079,6 @@
         </w:rPr>
         <w:t>lista_teste</w:t>
       </w:r>
-      <w:proofErr w:type="spellEnd"/>
       <w:r>
         <w:rPr>
           <w:rFonts w:ascii="Courier New" w:eastAsia="Times New Roman" w:hAnsi="Courier New" w:cs="Courier New"/>
@@ -9649,97 +8355,7 @@
           <w:sz w:val="24"/>
           <w:szCs w:val="24"/>
         </w:rPr>
-        <w:t xml:space="preserve">O que vamos fazer é parecido com a lógica de adicionar um </w:t>
-      </w:r>
-      <w:proofErr w:type="spellStart"/>
-      <w:r>
-        <w:rPr>
-          <w:rFonts w:ascii="Times New Roman" w:hAnsi="Times New Roman" w:cs="Times New Roman"/>
-          <w:sz w:val="24"/>
-          <w:szCs w:val="24"/>
-        </w:rPr>
-        <w:t>caracter</w:t>
-      </w:r>
-      <w:proofErr w:type="spellEnd"/>
-      <w:r>
-        <w:rPr>
-          <w:rFonts w:ascii="Times New Roman" w:hAnsi="Times New Roman" w:cs="Times New Roman"/>
-          <w:sz w:val="24"/>
-          <w:szCs w:val="24"/>
-        </w:rPr>
-        <w:t xml:space="preserve">. Precisamos dividir a palavra em esquerdo e direito, onde o direito vai pegar sempre um </w:t>
-      </w:r>
-      <w:proofErr w:type="spellStart"/>
-      <w:r>
-        <w:rPr>
-          <w:rFonts w:ascii="Times New Roman" w:hAnsi="Times New Roman" w:cs="Times New Roman"/>
-          <w:sz w:val="24"/>
-          <w:szCs w:val="24"/>
-        </w:rPr>
-        <w:t>caracter</w:t>
-      </w:r>
-      <w:proofErr w:type="spellEnd"/>
-      <w:r>
-        <w:rPr>
-          <w:rFonts w:ascii="Times New Roman" w:hAnsi="Times New Roman" w:cs="Times New Roman"/>
-          <w:sz w:val="24"/>
-          <w:szCs w:val="24"/>
-        </w:rPr>
-        <w:t xml:space="preserve"> pra frente do seu início, ou seja, na palavra ‘</w:t>
-      </w:r>
-      <w:proofErr w:type="spellStart"/>
-      <w:r>
-        <w:rPr>
-          <w:rFonts w:ascii="Times New Roman" w:hAnsi="Times New Roman" w:cs="Times New Roman"/>
-          <w:sz w:val="24"/>
-          <w:szCs w:val="24"/>
-        </w:rPr>
-        <w:t>lóigica</w:t>
-      </w:r>
-      <w:proofErr w:type="spellEnd"/>
-      <w:r>
-        <w:rPr>
-          <w:rFonts w:ascii="Times New Roman" w:hAnsi="Times New Roman" w:cs="Times New Roman"/>
-          <w:sz w:val="24"/>
-          <w:szCs w:val="24"/>
-        </w:rPr>
-        <w:t>’ ele irá separar em ‘l’ e ‘</w:t>
-      </w:r>
-      <w:proofErr w:type="spellStart"/>
-      <w:r>
-        <w:rPr>
-          <w:rFonts w:ascii="Times New Roman" w:hAnsi="Times New Roman" w:cs="Times New Roman"/>
-          <w:sz w:val="24"/>
-          <w:szCs w:val="24"/>
-        </w:rPr>
-        <w:t>igica</w:t>
-      </w:r>
-      <w:proofErr w:type="spellEnd"/>
-      <w:r>
-        <w:rPr>
-          <w:rFonts w:ascii="Times New Roman" w:hAnsi="Times New Roman" w:cs="Times New Roman"/>
-          <w:sz w:val="24"/>
-          <w:szCs w:val="24"/>
-        </w:rPr>
-        <w:t xml:space="preserve">’, </w:t>
-      </w:r>
-      <w:proofErr w:type="spellStart"/>
-      <w:r>
-        <w:rPr>
-          <w:rFonts w:ascii="Times New Roman" w:hAnsi="Times New Roman" w:cs="Times New Roman"/>
-          <w:sz w:val="24"/>
-          <w:szCs w:val="24"/>
-        </w:rPr>
-        <w:t>eleminando</w:t>
-      </w:r>
-      <w:proofErr w:type="spellEnd"/>
-      <w:r>
-        <w:rPr>
-          <w:rFonts w:ascii="Times New Roman" w:hAnsi="Times New Roman" w:cs="Times New Roman"/>
-          <w:sz w:val="24"/>
-          <w:szCs w:val="24"/>
-        </w:rPr>
-        <w:t xml:space="preserve"> o ‘ó’ da palavra por ter pego da segunda letra do lado direito pra frente.</w:t>
+        <w:t>O que vamos fazer é parecido com a lógica de adicionar um caracter. Precisamos dividir a palavra em esquerdo e direito, onde o direito vai pegar sempre um caracter pra frente do seu início, ou seja, na palavra ‘lóigica’ ele irá separar em ‘l’ e ‘igica’, eleminando o ‘ó’ da palavra por ter pego da segunda letra do lado direito pra frente.</w:t>
       </w:r>
       <w:r>
         <w:rPr>
@@ -9951,7 +8567,6 @@
           <w:lang w:eastAsia="pt-BR"/>
         </w:rPr>
       </w:pPr>
-      <w:proofErr w:type="spellStart"/>
       <w:r>
         <w:rPr>
           <w:rFonts w:ascii="Courier New" w:eastAsia="Times New Roman" w:hAnsi="Courier New" w:cs="Courier New"/>
@@ -9962,7 +8577,6 @@
         </w:rPr>
         <w:t>def</w:t>
       </w:r>
-      <w:proofErr w:type="spellEnd"/>
       <w:r>
         <w:rPr>
           <w:rFonts w:ascii="Courier New" w:eastAsia="Times New Roman" w:hAnsi="Courier New" w:cs="Courier New"/>
@@ -9973,7 +8587,6 @@
         </w:rPr>
         <w:t> </w:t>
       </w:r>
-      <w:proofErr w:type="spellStart"/>
       <w:r>
         <w:rPr>
           <w:rFonts w:ascii="Courier New" w:eastAsia="Times New Roman" w:hAnsi="Courier New" w:cs="Courier New"/>
@@ -9984,7 +8597,6 @@
         </w:rPr>
         <w:t>deletando_caracter</w:t>
       </w:r>
-      <w:proofErr w:type="spellEnd"/>
       <w:r>
         <w:rPr>
           <w:rFonts w:ascii="Courier New" w:eastAsia="Times New Roman" w:hAnsi="Courier New" w:cs="Courier New"/>
@@ -10046,29 +8658,7 @@
           <w:szCs w:val="21"/>
           <w:lang w:eastAsia="pt-BR"/>
         </w:rPr>
-        <w:t>  </w:t>
-      </w:r>
-      <w:proofErr w:type="spellStart"/>
-      <w:r>
-        <w:rPr>
-          <w:rFonts w:ascii="Courier New" w:eastAsia="Times New Roman" w:hAnsi="Courier New" w:cs="Courier New"/>
-          <w:color w:val="D4D4D4"/>
-          <w:sz w:val="21"/>
-          <w:szCs w:val="21"/>
-          <w:lang w:eastAsia="pt-BR"/>
-        </w:rPr>
-        <w:t>novas_palavras</w:t>
-      </w:r>
-      <w:proofErr w:type="spellEnd"/>
-      <w:r>
-        <w:rPr>
-          <w:rFonts w:ascii="Courier New" w:eastAsia="Times New Roman" w:hAnsi="Courier New" w:cs="Courier New"/>
-          <w:color w:val="D4D4D4"/>
-          <w:sz w:val="21"/>
-          <w:szCs w:val="21"/>
-          <w:lang w:eastAsia="pt-BR"/>
-        </w:rPr>
-        <w:t> = </w:t>
+        <w:t>  novas_palavras = </w:t>
       </w:r>
       <w:r>
         <w:rPr>
@@ -10194,20 +8784,8 @@
           <w:szCs w:val="21"/>
           <w:lang w:eastAsia="pt-BR"/>
         </w:rPr>
-        <w:t>    </w:t>
-      </w:r>
-      <w:proofErr w:type="spellStart"/>
-      <w:r>
-        <w:rPr>
-          <w:rFonts w:ascii="Courier New" w:eastAsia="Times New Roman" w:hAnsi="Courier New" w:cs="Courier New"/>
-          <w:color w:val="D4D4D4"/>
-          <w:sz w:val="21"/>
-          <w:szCs w:val="21"/>
-          <w:lang w:eastAsia="pt-BR"/>
-        </w:rPr>
-        <w:t>novas_palavras.append</w:t>
-      </w:r>
-      <w:proofErr w:type="spellEnd"/>
+        <w:t>    novas_palavras.append</w:t>
+      </w:r>
       <w:r>
         <w:rPr>
           <w:rFonts w:ascii="Courier New" w:eastAsia="Times New Roman" w:hAnsi="Courier New" w:cs="Courier New"/>
@@ -10281,7 +8859,6 @@
         </w:rPr>
         <w:t>  </w:t>
       </w:r>
-      <w:proofErr w:type="spellStart"/>
       <w:r>
         <w:rPr>
           <w:rFonts w:ascii="Courier New" w:eastAsia="Times New Roman" w:hAnsi="Courier New" w:cs="Courier New"/>
@@ -10292,29 +8869,16 @@
         </w:rPr>
         <w:t>return</w:t>
       </w:r>
-      <w:proofErr w:type="spellEnd"/>
-      <w:r>
-        <w:rPr>
-          <w:rFonts w:ascii="Courier New" w:eastAsia="Times New Roman" w:hAnsi="Courier New" w:cs="Courier New"/>
-          <w:color w:val="D4D4D4"/>
-          <w:sz w:val="21"/>
-          <w:szCs w:val="21"/>
-          <w:lang w:eastAsia="pt-BR"/>
-        </w:rPr>
-        <w:t> </w:t>
-      </w:r>
-      <w:proofErr w:type="spellStart"/>
-      <w:r>
-        <w:rPr>
-          <w:rFonts w:ascii="Courier New" w:eastAsia="Times New Roman" w:hAnsi="Courier New" w:cs="Courier New"/>
-          <w:color w:val="D4D4D4"/>
-          <w:sz w:val="21"/>
-          <w:szCs w:val="21"/>
-          <w:lang w:eastAsia="pt-BR"/>
-        </w:rPr>
-        <w:t>novas_palavras</w:t>
-      </w:r>
-      <w:proofErr w:type="spellEnd"/>
+      <w:r>
+        <w:rPr>
+          <w:rFonts w:ascii="Courier New" w:eastAsia="Times New Roman" w:hAnsi="Courier New" w:cs="Courier New"/>
+          <w:color w:val="D4D4D4"/>
+          <w:sz w:val="21"/>
+          <w:szCs w:val="21"/>
+          <w:lang w:eastAsia="pt-BR"/>
+        </w:rPr>
+        <w:t> novas_palavras</w:t>
+      </w:r>
     </w:p>
     <w:p>
       <w:pPr>
@@ -10409,43 +8973,7 @@
           <w:sz w:val="24"/>
           <w:szCs w:val="24"/>
         </w:rPr>
-        <w:t xml:space="preserve">Fizemos uma modificação no nosso gerador de palavras, onde a nossa lista de palavras geradas, além de receber as palavras da função </w:t>
-      </w:r>
-      <w:proofErr w:type="spellStart"/>
-      <w:r>
-        <w:rPr>
-          <w:rFonts w:ascii="Times New Roman" w:hAnsi="Times New Roman" w:cs="Times New Roman"/>
-          <w:sz w:val="24"/>
-          <w:szCs w:val="24"/>
-        </w:rPr>
-        <w:t>insere_letras</w:t>
-      </w:r>
-      <w:proofErr w:type="spellEnd"/>
-      <w:r>
-        <w:rPr>
-          <w:rFonts w:ascii="Times New Roman" w:hAnsi="Times New Roman" w:cs="Times New Roman"/>
-          <w:sz w:val="24"/>
-          <w:szCs w:val="24"/>
-        </w:rPr>
-        <w:t xml:space="preserve">() também recebe a do </w:t>
-      </w:r>
-      <w:proofErr w:type="spellStart"/>
-      <w:r>
-        <w:rPr>
-          <w:rFonts w:ascii="Times New Roman" w:hAnsi="Times New Roman" w:cs="Times New Roman"/>
-          <w:sz w:val="24"/>
-          <w:szCs w:val="24"/>
-        </w:rPr>
-        <w:t>deleta_caracter</w:t>
-      </w:r>
-      <w:proofErr w:type="spellEnd"/>
-      <w:r>
-        <w:rPr>
-          <w:rFonts w:ascii="Times New Roman" w:hAnsi="Times New Roman" w:cs="Times New Roman"/>
-          <w:sz w:val="24"/>
-          <w:szCs w:val="24"/>
-        </w:rPr>
-        <w:t>(), dessa forma fazendo com que o corretor funcione corretamente:</w:t>
+        <w:t>Fizemos uma modificação no nosso gerador de palavras, onde a nossa lista de palavras geradas, além de receber as palavras da função insere_letras() também recebe a do deleta_caracter(), dessa forma fazendo com que o corretor funcione corretamente:</w:t>
       </w:r>
     </w:p>
     <w:p>
@@ -10460,7 +8988,6 @@
           <w:lang w:eastAsia="pt-BR"/>
         </w:rPr>
       </w:pPr>
-      <w:proofErr w:type="spellStart"/>
       <w:r>
         <w:rPr>
           <w:rFonts w:ascii="Courier New" w:eastAsia="Times New Roman" w:hAnsi="Courier New" w:cs="Courier New"/>
@@ -10471,7 +8998,6 @@
         </w:rPr>
         <w:t>def</w:t>
       </w:r>
-      <w:proofErr w:type="spellEnd"/>
       <w:r>
         <w:rPr>
           <w:rFonts w:ascii="Courier New" w:eastAsia="Times New Roman" w:hAnsi="Courier New" w:cs="Courier New"/>
@@ -10482,7 +9008,6 @@
         </w:rPr>
         <w:t> </w:t>
       </w:r>
-      <w:proofErr w:type="spellStart"/>
       <w:r>
         <w:rPr>
           <w:rFonts w:ascii="Courier New" w:eastAsia="Times New Roman" w:hAnsi="Courier New" w:cs="Courier New"/>
@@ -10493,7 +9018,6 @@
         </w:rPr>
         <w:t>gerador_palavras</w:t>
       </w:r>
-      <w:proofErr w:type="spellEnd"/>
       <w:r>
         <w:rPr>
           <w:rFonts w:ascii="Courier New" w:eastAsia="Times New Roman" w:hAnsi="Courier New" w:cs="Courier New"/>
@@ -10650,7 +9174,6 @@
         </w:rPr>
         <w:t>(</w:t>
       </w:r>
-      <w:proofErr w:type="spellStart"/>
       <w:r>
         <w:rPr>
           <w:rFonts w:ascii="Courier New" w:eastAsia="Times New Roman" w:hAnsi="Courier New" w:cs="Courier New"/>
@@ -10661,7 +9184,6 @@
         </w:rPr>
         <w:t>len</w:t>
       </w:r>
-      <w:proofErr w:type="spellEnd"/>
       <w:r>
         <w:rPr>
           <w:rFonts w:ascii="Courier New" w:eastAsia="Times New Roman" w:hAnsi="Courier New" w:cs="Courier New"/>
@@ -10743,20 +9265,8 @@
           <w:szCs w:val="21"/>
           <w:lang w:eastAsia="pt-BR"/>
         </w:rPr>
-        <w:t>    </w:t>
-      </w:r>
-      <w:proofErr w:type="spellStart"/>
-      <w:r>
-        <w:rPr>
-          <w:rFonts w:ascii="Courier New" w:eastAsia="Times New Roman" w:hAnsi="Courier New" w:cs="Courier New"/>
-          <w:color w:val="D4D4D4"/>
-          <w:sz w:val="21"/>
-          <w:szCs w:val="21"/>
-          <w:lang w:eastAsia="pt-BR"/>
-        </w:rPr>
-        <w:t>fatias.append</w:t>
-      </w:r>
-      <w:proofErr w:type="spellEnd"/>
+        <w:t>    fatias.append</w:t>
+      </w:r>
       <w:r>
         <w:rPr>
           <w:rFonts w:ascii="Courier New" w:eastAsia="Times New Roman" w:hAnsi="Courier New" w:cs="Courier New"/>
@@ -10868,42 +9378,8 @@
           <w:szCs w:val="21"/>
           <w:lang w:eastAsia="pt-BR"/>
         </w:rPr>
-        <w:t>  </w:t>
-      </w:r>
-      <w:proofErr w:type="spellStart"/>
-      <w:r>
-        <w:rPr>
-          <w:rFonts w:ascii="Courier New" w:eastAsia="Times New Roman" w:hAnsi="Courier New" w:cs="Courier New"/>
-          <w:color w:val="D4D4D4"/>
-          <w:sz w:val="21"/>
-          <w:szCs w:val="21"/>
-          <w:lang w:eastAsia="pt-BR"/>
-        </w:rPr>
-        <w:t>palavras_geradas</w:t>
-      </w:r>
-      <w:proofErr w:type="spellEnd"/>
-      <w:r>
-        <w:rPr>
-          <w:rFonts w:ascii="Courier New" w:eastAsia="Times New Roman" w:hAnsi="Courier New" w:cs="Courier New"/>
-          <w:color w:val="D4D4D4"/>
-          <w:sz w:val="21"/>
-          <w:szCs w:val="21"/>
-          <w:lang w:eastAsia="pt-BR"/>
-        </w:rPr>
-        <w:t> = </w:t>
-      </w:r>
-      <w:proofErr w:type="spellStart"/>
-      <w:r>
-        <w:rPr>
-          <w:rFonts w:ascii="Courier New" w:eastAsia="Times New Roman" w:hAnsi="Courier New" w:cs="Courier New"/>
-          <w:color w:val="D4D4D4"/>
-          <w:sz w:val="21"/>
-          <w:szCs w:val="21"/>
-          <w:lang w:eastAsia="pt-BR"/>
-        </w:rPr>
-        <w:t>insere_letras</w:t>
-      </w:r>
-      <w:proofErr w:type="spellEnd"/>
+        <w:t>  palavras_geradas = insere_letras</w:t>
+      </w:r>
       <w:r>
         <w:rPr>
           <w:rFonts w:ascii="Courier New" w:eastAsia="Times New Roman" w:hAnsi="Courier New" w:cs="Courier New"/>
@@ -10955,42 +9431,8 @@
           <w:szCs w:val="21"/>
           <w:lang w:eastAsia="pt-BR"/>
         </w:rPr>
-        <w:t>  </w:t>
-      </w:r>
-      <w:proofErr w:type="spellStart"/>
-      <w:r>
-        <w:rPr>
-          <w:rFonts w:ascii="Courier New" w:eastAsia="Times New Roman" w:hAnsi="Courier New" w:cs="Courier New"/>
-          <w:color w:val="D4D4D4"/>
-          <w:sz w:val="21"/>
-          <w:szCs w:val="21"/>
-          <w:lang w:eastAsia="pt-BR"/>
-        </w:rPr>
-        <w:t>palavras_geradas</w:t>
-      </w:r>
-      <w:proofErr w:type="spellEnd"/>
-      <w:r>
-        <w:rPr>
-          <w:rFonts w:ascii="Courier New" w:eastAsia="Times New Roman" w:hAnsi="Courier New" w:cs="Courier New"/>
-          <w:color w:val="D4D4D4"/>
-          <w:sz w:val="21"/>
-          <w:szCs w:val="21"/>
-          <w:lang w:eastAsia="pt-BR"/>
-        </w:rPr>
-        <w:t> += </w:t>
-      </w:r>
-      <w:proofErr w:type="spellStart"/>
-      <w:r>
-        <w:rPr>
-          <w:rFonts w:ascii="Courier New" w:eastAsia="Times New Roman" w:hAnsi="Courier New" w:cs="Courier New"/>
-          <w:color w:val="D4D4D4"/>
-          <w:sz w:val="21"/>
-          <w:szCs w:val="21"/>
-          <w:lang w:eastAsia="pt-BR"/>
-        </w:rPr>
-        <w:t>deletando_caracter</w:t>
-      </w:r>
-      <w:proofErr w:type="spellEnd"/>
+        <w:t>  palavras_geradas += deletando_caracter</w:t>
+      </w:r>
       <w:r>
         <w:rPr>
           <w:rFonts w:ascii="Courier New" w:eastAsia="Times New Roman" w:hAnsi="Courier New" w:cs="Courier New"/>
@@ -11044,7 +9486,6 @@
         </w:rPr>
         <w:t>  </w:t>
       </w:r>
-      <w:proofErr w:type="spellStart"/>
       <w:r>
         <w:rPr>
           <w:rFonts w:ascii="Courier New" w:eastAsia="Times New Roman" w:hAnsi="Courier New" w:cs="Courier New"/>
@@ -11055,29 +9496,16 @@
         </w:rPr>
         <w:t>return</w:t>
       </w:r>
-      <w:proofErr w:type="spellEnd"/>
-      <w:r>
-        <w:rPr>
-          <w:rFonts w:ascii="Courier New" w:eastAsia="Times New Roman" w:hAnsi="Courier New" w:cs="Courier New"/>
-          <w:color w:val="D4D4D4"/>
-          <w:sz w:val="21"/>
-          <w:szCs w:val="21"/>
-          <w:lang w:eastAsia="pt-BR"/>
-        </w:rPr>
-        <w:t> </w:t>
-      </w:r>
-      <w:proofErr w:type="spellStart"/>
-      <w:r>
-        <w:rPr>
-          <w:rFonts w:ascii="Courier New" w:eastAsia="Times New Roman" w:hAnsi="Courier New" w:cs="Courier New"/>
-          <w:color w:val="D4D4D4"/>
-          <w:sz w:val="21"/>
-          <w:szCs w:val="21"/>
-          <w:lang w:eastAsia="pt-BR"/>
-        </w:rPr>
-        <w:t>palavras_geradas</w:t>
-      </w:r>
-      <w:proofErr w:type="spellEnd"/>
+      <w:r>
+        <w:rPr>
+          <w:rFonts w:ascii="Courier New" w:eastAsia="Times New Roman" w:hAnsi="Courier New" w:cs="Courier New"/>
+          <w:color w:val="D4D4D4"/>
+          <w:sz w:val="21"/>
+          <w:szCs w:val="21"/>
+          <w:lang w:eastAsia="pt-BR"/>
+        </w:rPr>
+        <w:t> palavras_geradas</w:t>
+      </w:r>
     </w:p>
     <w:p>
       <w:pPr>
@@ -11299,25 +9727,7 @@
           <w:sz w:val="24"/>
           <w:szCs w:val="24"/>
         </w:rPr>
-        <w:t xml:space="preserve">A lógica dessa correção junta as duas anteriores, onde nosso corretor deve separar nossa palavra em 2 partes, onde a parte direita é deletando o primeiro </w:t>
-      </w:r>
-      <w:proofErr w:type="spellStart"/>
-      <w:r>
-        <w:rPr>
-          <w:rFonts w:ascii="Times New Roman" w:hAnsi="Times New Roman" w:cs="Times New Roman"/>
-          <w:sz w:val="24"/>
-          <w:szCs w:val="24"/>
-        </w:rPr>
-        <w:t>caracter</w:t>
-      </w:r>
-      <w:proofErr w:type="spellEnd"/>
-      <w:r>
-        <w:rPr>
-          <w:rFonts w:ascii="Times New Roman" w:hAnsi="Times New Roman" w:cs="Times New Roman"/>
-          <w:sz w:val="24"/>
-          <w:szCs w:val="24"/>
-        </w:rPr>
-        <w:t>, e em seguida concatenar o lado esquerdo com uma letra e depois com o lado direito</w:t>
+        <w:t>A lógica dessa correção junta as duas anteriores, onde nosso corretor deve separar nossa palavra em 2 partes, onde a parte direita é deletando o primeiro caracter, e em seguida concatenar o lado esquerdo com uma letra e depois com o lado direito</w:t>
       </w:r>
       <w:r>
         <w:rPr>
@@ -11566,7 +9976,6 @@
           <w:lang w:eastAsia="pt-BR"/>
         </w:rPr>
       </w:pPr>
-      <w:proofErr w:type="spellStart"/>
       <w:r>
         <w:rPr>
           <w:rFonts w:ascii="Courier New" w:eastAsia="Times New Roman" w:hAnsi="Courier New" w:cs="Courier New"/>
@@ -11577,7 +9986,6 @@
         </w:rPr>
         <w:t>def</w:t>
       </w:r>
-      <w:proofErr w:type="spellEnd"/>
       <w:r>
         <w:rPr>
           <w:rFonts w:ascii="Courier New" w:eastAsia="Times New Roman" w:hAnsi="Courier New" w:cs="Courier New"/>
@@ -11588,7 +9996,6 @@
         </w:rPr>
         <w:t> </w:t>
       </w:r>
-      <w:proofErr w:type="spellStart"/>
       <w:r>
         <w:rPr>
           <w:rFonts w:ascii="Courier New" w:eastAsia="Times New Roman" w:hAnsi="Courier New" w:cs="Courier New"/>
@@ -11599,7 +10006,6 @@
         </w:rPr>
         <w:t>troca_letra</w:t>
       </w:r>
-      <w:proofErr w:type="spellEnd"/>
       <w:r>
         <w:rPr>
           <w:rFonts w:ascii="Courier New" w:eastAsia="Times New Roman" w:hAnsi="Courier New" w:cs="Courier New"/>
@@ -11661,29 +10067,7 @@
           <w:szCs w:val="21"/>
           <w:lang w:eastAsia="pt-BR"/>
         </w:rPr>
-        <w:t>  </w:t>
-      </w:r>
-      <w:proofErr w:type="spellStart"/>
-      <w:r>
-        <w:rPr>
-          <w:rFonts w:ascii="Courier New" w:eastAsia="Times New Roman" w:hAnsi="Courier New" w:cs="Courier New"/>
-          <w:color w:val="D4D4D4"/>
-          <w:sz w:val="21"/>
-          <w:szCs w:val="21"/>
-          <w:lang w:eastAsia="pt-BR"/>
-        </w:rPr>
-        <w:t>novas_palavras</w:t>
-      </w:r>
-      <w:proofErr w:type="spellEnd"/>
-      <w:r>
-        <w:rPr>
-          <w:rFonts w:ascii="Courier New" w:eastAsia="Times New Roman" w:hAnsi="Courier New" w:cs="Courier New"/>
-          <w:color w:val="D4D4D4"/>
-          <w:sz w:val="21"/>
-          <w:szCs w:val="21"/>
-          <w:lang w:eastAsia="pt-BR"/>
-        </w:rPr>
-        <w:t> = </w:t>
+        <w:t>  novas_palavras = </w:t>
       </w:r>
       <w:r>
         <w:rPr>
@@ -11726,29 +10110,7 @@
           <w:szCs w:val="21"/>
           <w:lang w:eastAsia="pt-BR"/>
         </w:rPr>
-        <w:t>'</w:t>
-      </w:r>
-      <w:proofErr w:type="spellStart"/>
-      <w:r>
-        <w:rPr>
-          <w:rFonts w:ascii="Courier New" w:eastAsia="Times New Roman" w:hAnsi="Courier New" w:cs="Courier New"/>
-          <w:color w:val="CE9178"/>
-          <w:sz w:val="21"/>
-          <w:szCs w:val="21"/>
-          <w:lang w:eastAsia="pt-BR"/>
-        </w:rPr>
-        <w:t>abcdefghijklmnopqrstuvwxyzàáâãèéêìíîòóôõùúûç</w:t>
-      </w:r>
-      <w:proofErr w:type="spellEnd"/>
-      <w:r>
-        <w:rPr>
-          <w:rFonts w:ascii="Courier New" w:eastAsia="Times New Roman" w:hAnsi="Courier New" w:cs="Courier New"/>
-          <w:color w:val="CE9178"/>
-          <w:sz w:val="21"/>
-          <w:szCs w:val="21"/>
-          <w:lang w:eastAsia="pt-BR"/>
-        </w:rPr>
-        <w:t>'</w:t>
+        <w:t>'abcdefghijklmnopqrstuvwxyzàáâãèéêìíîòóôõùúûç'</w:t>
       </w:r>
     </w:p>
     <w:p>
@@ -11938,20 +10300,8 @@
           <w:szCs w:val="21"/>
           <w:lang w:eastAsia="pt-BR"/>
         </w:rPr>
-        <w:t>      </w:t>
-      </w:r>
-      <w:proofErr w:type="spellStart"/>
-      <w:r>
-        <w:rPr>
-          <w:rFonts w:ascii="Courier New" w:eastAsia="Times New Roman" w:hAnsi="Courier New" w:cs="Courier New"/>
-          <w:color w:val="D4D4D4"/>
-          <w:sz w:val="21"/>
-          <w:szCs w:val="21"/>
-          <w:lang w:eastAsia="pt-BR"/>
-        </w:rPr>
-        <w:t>novas_palavras.append</w:t>
-      </w:r>
-      <w:proofErr w:type="spellEnd"/>
+        <w:t>      novas_palavras.append</w:t>
+      </w:r>
       <w:r>
         <w:rPr>
           <w:rFonts w:ascii="Courier New" w:eastAsia="Times New Roman" w:hAnsi="Courier New" w:cs="Courier New"/>
@@ -12025,7 +10375,6 @@
         </w:rPr>
         <w:t>  </w:t>
       </w:r>
-      <w:proofErr w:type="spellStart"/>
       <w:r>
         <w:rPr>
           <w:rFonts w:ascii="Courier New" w:eastAsia="Times New Roman" w:hAnsi="Courier New" w:cs="Courier New"/>
@@ -12036,29 +10385,16 @@
         </w:rPr>
         <w:t>return</w:t>
       </w:r>
-      <w:proofErr w:type="spellEnd"/>
-      <w:r>
-        <w:rPr>
-          <w:rFonts w:ascii="Courier New" w:eastAsia="Times New Roman" w:hAnsi="Courier New" w:cs="Courier New"/>
-          <w:color w:val="D4D4D4"/>
-          <w:sz w:val="21"/>
-          <w:szCs w:val="21"/>
-          <w:lang w:eastAsia="pt-BR"/>
-        </w:rPr>
-        <w:t> </w:t>
-      </w:r>
-      <w:proofErr w:type="spellStart"/>
-      <w:r>
-        <w:rPr>
-          <w:rFonts w:ascii="Courier New" w:eastAsia="Times New Roman" w:hAnsi="Courier New" w:cs="Courier New"/>
-          <w:color w:val="D4D4D4"/>
-          <w:sz w:val="21"/>
-          <w:szCs w:val="21"/>
-          <w:lang w:eastAsia="pt-BR"/>
-        </w:rPr>
-        <w:t>novas_palavras</w:t>
-      </w:r>
-      <w:proofErr w:type="spellEnd"/>
+      <w:r>
+        <w:rPr>
+          <w:rFonts w:ascii="Courier New" w:eastAsia="Times New Roman" w:hAnsi="Courier New" w:cs="Courier New"/>
+          <w:color w:val="D4D4D4"/>
+          <w:sz w:val="21"/>
+          <w:szCs w:val="21"/>
+          <w:lang w:eastAsia="pt-BR"/>
+        </w:rPr>
+        <w:t> novas_palavras</w:t>
+      </w:r>
     </w:p>
     <w:p>
       <w:pPr>
@@ -12446,51 +10782,15 @@
           <w:sz w:val="24"/>
           <w:szCs w:val="24"/>
         </w:rPr>
-        <w:t xml:space="preserve">Basicamente o que precisamos fazer é copiar a função que deleta </w:t>
-      </w:r>
-      <w:proofErr w:type="spellStart"/>
-      <w:r>
-        <w:rPr>
-          <w:rFonts w:ascii="Times New Roman" w:hAnsi="Times New Roman" w:cs="Times New Roman"/>
-          <w:sz w:val="24"/>
-          <w:szCs w:val="24"/>
-        </w:rPr>
-        <w:t>caracter</w:t>
-      </w:r>
-      <w:proofErr w:type="spellEnd"/>
-      <w:r>
-        <w:rPr>
-          <w:rFonts w:ascii="Times New Roman" w:hAnsi="Times New Roman" w:cs="Times New Roman"/>
-          <w:sz w:val="24"/>
-          <w:szCs w:val="24"/>
-        </w:rPr>
-        <w:t xml:space="preserve"> e fazer a alteração da operação de concatenação, mas com a condição de que o tamanho do lado direito do nosso fatiamento</w:t>
-      </w:r>
-      <w:r>
-        <w:rPr>
-          <w:rFonts w:ascii="Times New Roman" w:hAnsi="Times New Roman" w:cs="Times New Roman"/>
-          <w:sz w:val="24"/>
-          <w:szCs w:val="24"/>
-        </w:rPr>
-        <w:t xml:space="preserve"> seja maior que 1, pois, como vimos na tabela acima, se não tiver nada no lado direito ou apenas 1 </w:t>
-      </w:r>
-      <w:proofErr w:type="spellStart"/>
-      <w:r>
-        <w:rPr>
-          <w:rFonts w:ascii="Times New Roman" w:hAnsi="Times New Roman" w:cs="Times New Roman"/>
-          <w:sz w:val="24"/>
-          <w:szCs w:val="24"/>
-        </w:rPr>
-        <w:t>caracter</w:t>
-      </w:r>
-      <w:proofErr w:type="spellEnd"/>
-      <w:r>
-        <w:rPr>
-          <w:rFonts w:ascii="Times New Roman" w:hAnsi="Times New Roman" w:cs="Times New Roman"/>
-          <w:sz w:val="24"/>
-          <w:szCs w:val="24"/>
-        </w:rPr>
-        <w:t>, não tem como fazer inversão:</w:t>
+        <w:t>Basicamente o que precisamos fazer é copiar a função que deleta caracter e fazer a alteração da operação de concatenação, mas com a condição de que o tamanho do lado direito do nosso fatiamento</w:t>
+      </w:r>
+      <w:r>
+        <w:rPr>
+          <w:rFonts w:ascii="Times New Roman" w:hAnsi="Times New Roman" w:cs="Times New Roman"/>
+          <w:sz w:val="24"/>
+          <w:szCs w:val="24"/>
+        </w:rPr>
+        <w:t xml:space="preserve"> seja maior que 1, pois, como vimos na tabela acima, se não tiver nada no lado direito ou apenas 1 caracter, não tem como fazer inversão:</w:t>
       </w:r>
     </w:p>
     <w:p>
@@ -12505,7 +10805,6 @@
           <w:lang w:eastAsia="pt-BR"/>
         </w:rPr>
       </w:pPr>
-      <w:proofErr w:type="spellStart"/>
       <w:r>
         <w:rPr>
           <w:rFonts w:ascii="Courier New" w:eastAsia="Times New Roman" w:hAnsi="Courier New" w:cs="Courier New"/>
@@ -12516,7 +10815,6 @@
         </w:rPr>
         <w:t>def</w:t>
       </w:r>
-      <w:proofErr w:type="spellEnd"/>
       <w:r>
         <w:rPr>
           <w:rFonts w:ascii="Courier New" w:eastAsia="Times New Roman" w:hAnsi="Courier New" w:cs="Courier New"/>
@@ -12527,7 +10825,6 @@
         </w:rPr>
         <w:t> </w:t>
       </w:r>
-      <w:proofErr w:type="spellStart"/>
       <w:r>
         <w:rPr>
           <w:rFonts w:ascii="Courier New" w:eastAsia="Times New Roman" w:hAnsi="Courier New" w:cs="Courier New"/>
@@ -12538,7 +10835,6 @@
         </w:rPr>
         <w:t>inverte_letra</w:t>
       </w:r>
-      <w:proofErr w:type="spellEnd"/>
       <w:r>
         <w:rPr>
           <w:rFonts w:ascii="Courier New" w:eastAsia="Times New Roman" w:hAnsi="Courier New" w:cs="Courier New"/>
@@ -12600,29 +10896,7 @@
           <w:szCs w:val="21"/>
           <w:lang w:eastAsia="pt-BR"/>
         </w:rPr>
-        <w:t>  </w:t>
-      </w:r>
-      <w:proofErr w:type="spellStart"/>
-      <w:r>
-        <w:rPr>
-          <w:rFonts w:ascii="Courier New" w:eastAsia="Times New Roman" w:hAnsi="Courier New" w:cs="Courier New"/>
-          <w:color w:val="D4D4D4"/>
-          <w:sz w:val="21"/>
-          <w:szCs w:val="21"/>
-          <w:lang w:eastAsia="pt-BR"/>
-        </w:rPr>
-        <w:t>novas_palavras</w:t>
-      </w:r>
-      <w:proofErr w:type="spellEnd"/>
-      <w:r>
-        <w:rPr>
-          <w:rFonts w:ascii="Courier New" w:eastAsia="Times New Roman" w:hAnsi="Courier New" w:cs="Courier New"/>
-          <w:color w:val="D4D4D4"/>
-          <w:sz w:val="21"/>
-          <w:szCs w:val="21"/>
-          <w:lang w:eastAsia="pt-BR"/>
-        </w:rPr>
-        <w:t> = </w:t>
+        <w:t>  novas_palavras = </w:t>
       </w:r>
       <w:r>
         <w:rPr>
@@ -12770,7 +11044,6 @@
         </w:rPr>
         <w:t> </w:t>
       </w:r>
-      <w:proofErr w:type="spellStart"/>
       <w:r>
         <w:rPr>
           <w:rFonts w:ascii="Courier New" w:eastAsia="Times New Roman" w:hAnsi="Courier New" w:cs="Courier New"/>
@@ -12781,7 +11054,6 @@
         </w:rPr>
         <w:t>len</w:t>
       </w:r>
-      <w:proofErr w:type="spellEnd"/>
       <w:r>
         <w:rPr>
           <w:rFonts w:ascii="Courier New" w:eastAsia="Times New Roman" w:hAnsi="Courier New" w:cs="Courier New"/>
@@ -12863,20 +11135,8 @@
           <w:szCs w:val="21"/>
           <w:lang w:eastAsia="pt-BR"/>
         </w:rPr>
-        <w:t>      </w:t>
-      </w:r>
-      <w:proofErr w:type="spellStart"/>
-      <w:r>
-        <w:rPr>
-          <w:rFonts w:ascii="Courier New" w:eastAsia="Times New Roman" w:hAnsi="Courier New" w:cs="Courier New"/>
-          <w:color w:val="D4D4D4"/>
-          <w:sz w:val="21"/>
-          <w:szCs w:val="21"/>
-          <w:lang w:eastAsia="pt-BR"/>
-        </w:rPr>
-        <w:t>novas_palavras.append</w:t>
-      </w:r>
-      <w:proofErr w:type="spellEnd"/>
+        <w:t>      novas_palavras.append</w:t>
+      </w:r>
       <w:r>
         <w:rPr>
           <w:rFonts w:ascii="Courier New" w:eastAsia="Times New Roman" w:hAnsi="Courier New" w:cs="Courier New"/>
@@ -13031,7 +11291,6 @@
         <w:lastRenderedPageBreak/>
         <w:t>  </w:t>
       </w:r>
-      <w:proofErr w:type="spellStart"/>
       <w:r>
         <w:rPr>
           <w:rFonts w:ascii="Courier New" w:eastAsia="Times New Roman" w:hAnsi="Courier New" w:cs="Courier New"/>
@@ -13042,29 +11301,16 @@
         </w:rPr>
         <w:t>return</w:t>
       </w:r>
-      <w:proofErr w:type="spellEnd"/>
-      <w:r>
-        <w:rPr>
-          <w:rFonts w:ascii="Courier New" w:eastAsia="Times New Roman" w:hAnsi="Courier New" w:cs="Courier New"/>
-          <w:color w:val="D4D4D4"/>
-          <w:sz w:val="21"/>
-          <w:szCs w:val="21"/>
-          <w:lang w:eastAsia="pt-BR"/>
-        </w:rPr>
-        <w:t> </w:t>
-      </w:r>
-      <w:proofErr w:type="spellStart"/>
-      <w:r>
-        <w:rPr>
-          <w:rFonts w:ascii="Courier New" w:eastAsia="Times New Roman" w:hAnsi="Courier New" w:cs="Courier New"/>
-          <w:color w:val="D4D4D4"/>
-          <w:sz w:val="21"/>
-          <w:szCs w:val="21"/>
-          <w:lang w:eastAsia="pt-BR"/>
-        </w:rPr>
-        <w:t>novas_palavras</w:t>
-      </w:r>
-      <w:proofErr w:type="spellEnd"/>
+      <w:r>
+        <w:rPr>
+          <w:rFonts w:ascii="Courier New" w:eastAsia="Times New Roman" w:hAnsi="Courier New" w:cs="Courier New"/>
+          <w:color w:val="D4D4D4"/>
+          <w:sz w:val="21"/>
+          <w:szCs w:val="21"/>
+          <w:lang w:eastAsia="pt-BR"/>
+        </w:rPr>
+        <w:t> novas_palavras</w:t>
+      </w:r>
     </w:p>
     <w:p>
       <w:pPr>
@@ -13102,7 +11348,6 @@
           <w:lang w:eastAsia="pt-BR"/>
         </w:rPr>
       </w:pPr>
-      <w:proofErr w:type="spellStart"/>
       <w:r>
         <w:rPr>
           <w:rFonts w:ascii="Courier New" w:eastAsia="Times New Roman" w:hAnsi="Courier New" w:cs="Courier New"/>
@@ -13113,7 +11358,6 @@
         </w:rPr>
         <w:t>def</w:t>
       </w:r>
-      <w:proofErr w:type="spellEnd"/>
       <w:r>
         <w:rPr>
           <w:rFonts w:ascii="Courier New" w:eastAsia="Times New Roman" w:hAnsi="Courier New" w:cs="Courier New"/>
@@ -13124,7 +11368,6 @@
         </w:rPr>
         <w:t> </w:t>
       </w:r>
-      <w:proofErr w:type="spellStart"/>
       <w:r>
         <w:rPr>
           <w:rFonts w:ascii="Courier New" w:eastAsia="Times New Roman" w:hAnsi="Courier New" w:cs="Courier New"/>
@@ -13135,7 +11378,6 @@
         </w:rPr>
         <w:t>gerador_palavras</w:t>
       </w:r>
-      <w:proofErr w:type="spellEnd"/>
       <w:r>
         <w:rPr>
           <w:rFonts w:ascii="Courier New" w:eastAsia="Times New Roman" w:hAnsi="Courier New" w:cs="Courier New"/>
@@ -13292,7 +11534,6 @@
         </w:rPr>
         <w:t>(</w:t>
       </w:r>
-      <w:proofErr w:type="spellStart"/>
       <w:r>
         <w:rPr>
           <w:rFonts w:ascii="Courier New" w:eastAsia="Times New Roman" w:hAnsi="Courier New" w:cs="Courier New"/>
@@ -13303,7 +11544,6 @@
         </w:rPr>
         <w:t>len</w:t>
       </w:r>
-      <w:proofErr w:type="spellEnd"/>
       <w:r>
         <w:rPr>
           <w:rFonts w:ascii="Courier New" w:eastAsia="Times New Roman" w:hAnsi="Courier New" w:cs="Courier New"/>
@@ -13385,20 +11625,8 @@
           <w:szCs w:val="21"/>
           <w:lang w:eastAsia="pt-BR"/>
         </w:rPr>
-        <w:t>    </w:t>
-      </w:r>
-      <w:proofErr w:type="spellStart"/>
-      <w:r>
-        <w:rPr>
-          <w:rFonts w:ascii="Courier New" w:eastAsia="Times New Roman" w:hAnsi="Courier New" w:cs="Courier New"/>
-          <w:color w:val="D4D4D4"/>
-          <w:sz w:val="21"/>
-          <w:szCs w:val="21"/>
-          <w:lang w:eastAsia="pt-BR"/>
-        </w:rPr>
-        <w:t>fatias.append</w:t>
-      </w:r>
-      <w:proofErr w:type="spellEnd"/>
+        <w:t>    fatias.append</w:t>
+      </w:r>
       <w:r>
         <w:rPr>
           <w:rFonts w:ascii="Courier New" w:eastAsia="Times New Roman" w:hAnsi="Courier New" w:cs="Courier New"/>
@@ -13510,42 +11738,8 @@
           <w:szCs w:val="21"/>
           <w:lang w:eastAsia="pt-BR"/>
         </w:rPr>
-        <w:t>  </w:t>
-      </w:r>
-      <w:proofErr w:type="spellStart"/>
-      <w:r>
-        <w:rPr>
-          <w:rFonts w:ascii="Courier New" w:eastAsia="Times New Roman" w:hAnsi="Courier New" w:cs="Courier New"/>
-          <w:color w:val="D4D4D4"/>
-          <w:sz w:val="21"/>
-          <w:szCs w:val="21"/>
-          <w:lang w:eastAsia="pt-BR"/>
-        </w:rPr>
-        <w:t>palavras_geradas</w:t>
-      </w:r>
-      <w:proofErr w:type="spellEnd"/>
-      <w:r>
-        <w:rPr>
-          <w:rFonts w:ascii="Courier New" w:eastAsia="Times New Roman" w:hAnsi="Courier New" w:cs="Courier New"/>
-          <w:color w:val="D4D4D4"/>
-          <w:sz w:val="21"/>
-          <w:szCs w:val="21"/>
-          <w:lang w:eastAsia="pt-BR"/>
-        </w:rPr>
-        <w:t> = </w:t>
-      </w:r>
-      <w:proofErr w:type="spellStart"/>
-      <w:r>
-        <w:rPr>
-          <w:rFonts w:ascii="Courier New" w:eastAsia="Times New Roman" w:hAnsi="Courier New" w:cs="Courier New"/>
-          <w:color w:val="D4D4D4"/>
-          <w:sz w:val="21"/>
-          <w:szCs w:val="21"/>
-          <w:lang w:eastAsia="pt-BR"/>
-        </w:rPr>
-        <w:t>insere_letras</w:t>
-      </w:r>
-      <w:proofErr w:type="spellEnd"/>
+        <w:t>  palavras_geradas = insere_letras</w:t>
+      </w:r>
       <w:r>
         <w:rPr>
           <w:rFonts w:ascii="Courier New" w:eastAsia="Times New Roman" w:hAnsi="Courier New" w:cs="Courier New"/>
@@ -13597,42 +11791,8 @@
           <w:szCs w:val="21"/>
           <w:lang w:eastAsia="pt-BR"/>
         </w:rPr>
-        <w:t>  </w:t>
-      </w:r>
-      <w:proofErr w:type="spellStart"/>
-      <w:r>
-        <w:rPr>
-          <w:rFonts w:ascii="Courier New" w:eastAsia="Times New Roman" w:hAnsi="Courier New" w:cs="Courier New"/>
-          <w:color w:val="D4D4D4"/>
-          <w:sz w:val="21"/>
-          <w:szCs w:val="21"/>
-          <w:lang w:eastAsia="pt-BR"/>
-        </w:rPr>
-        <w:t>palavras_geradas</w:t>
-      </w:r>
-      <w:proofErr w:type="spellEnd"/>
-      <w:r>
-        <w:rPr>
-          <w:rFonts w:ascii="Courier New" w:eastAsia="Times New Roman" w:hAnsi="Courier New" w:cs="Courier New"/>
-          <w:color w:val="D4D4D4"/>
-          <w:sz w:val="21"/>
-          <w:szCs w:val="21"/>
-          <w:lang w:eastAsia="pt-BR"/>
-        </w:rPr>
-        <w:t> += </w:t>
-      </w:r>
-      <w:proofErr w:type="spellStart"/>
-      <w:r>
-        <w:rPr>
-          <w:rFonts w:ascii="Courier New" w:eastAsia="Times New Roman" w:hAnsi="Courier New" w:cs="Courier New"/>
-          <w:color w:val="D4D4D4"/>
-          <w:sz w:val="21"/>
-          <w:szCs w:val="21"/>
-          <w:lang w:eastAsia="pt-BR"/>
-        </w:rPr>
-        <w:t>deletando_caracter</w:t>
-      </w:r>
-      <w:proofErr w:type="spellEnd"/>
+        <w:t>  palavras_geradas += deletando_caracter</w:t>
+      </w:r>
       <w:r>
         <w:rPr>
           <w:rFonts w:ascii="Courier New" w:eastAsia="Times New Roman" w:hAnsi="Courier New" w:cs="Courier New"/>
@@ -13684,42 +11844,8 @@
           <w:szCs w:val="21"/>
           <w:lang w:eastAsia="pt-BR"/>
         </w:rPr>
-        <w:t>  </w:t>
-      </w:r>
-      <w:proofErr w:type="spellStart"/>
-      <w:r>
-        <w:rPr>
-          <w:rFonts w:ascii="Courier New" w:eastAsia="Times New Roman" w:hAnsi="Courier New" w:cs="Courier New"/>
-          <w:color w:val="D4D4D4"/>
-          <w:sz w:val="21"/>
-          <w:szCs w:val="21"/>
-          <w:lang w:eastAsia="pt-BR"/>
-        </w:rPr>
-        <w:t>palavras_geradas</w:t>
-      </w:r>
-      <w:proofErr w:type="spellEnd"/>
-      <w:r>
-        <w:rPr>
-          <w:rFonts w:ascii="Courier New" w:eastAsia="Times New Roman" w:hAnsi="Courier New" w:cs="Courier New"/>
-          <w:color w:val="D4D4D4"/>
-          <w:sz w:val="21"/>
-          <w:szCs w:val="21"/>
-          <w:lang w:eastAsia="pt-BR"/>
-        </w:rPr>
-        <w:t> += </w:t>
-      </w:r>
-      <w:proofErr w:type="spellStart"/>
-      <w:r>
-        <w:rPr>
-          <w:rFonts w:ascii="Courier New" w:eastAsia="Times New Roman" w:hAnsi="Courier New" w:cs="Courier New"/>
-          <w:color w:val="D4D4D4"/>
-          <w:sz w:val="21"/>
-          <w:szCs w:val="21"/>
-          <w:lang w:eastAsia="pt-BR"/>
-        </w:rPr>
-        <w:t>troca_letra</w:t>
-      </w:r>
-      <w:proofErr w:type="spellEnd"/>
+        <w:t>  palavras_geradas += troca_letra</w:t>
+      </w:r>
       <w:r>
         <w:rPr>
           <w:rFonts w:ascii="Courier New" w:eastAsia="Times New Roman" w:hAnsi="Courier New" w:cs="Courier New"/>
@@ -13771,42 +11897,8 @@
           <w:szCs w:val="21"/>
           <w:lang w:eastAsia="pt-BR"/>
         </w:rPr>
-        <w:t>  </w:t>
-      </w:r>
-      <w:proofErr w:type="spellStart"/>
-      <w:r>
-        <w:rPr>
-          <w:rFonts w:ascii="Courier New" w:eastAsia="Times New Roman" w:hAnsi="Courier New" w:cs="Courier New"/>
-          <w:color w:val="D4D4D4"/>
-          <w:sz w:val="21"/>
-          <w:szCs w:val="21"/>
-          <w:lang w:eastAsia="pt-BR"/>
-        </w:rPr>
-        <w:t>palavras_geradas</w:t>
-      </w:r>
-      <w:proofErr w:type="spellEnd"/>
-      <w:r>
-        <w:rPr>
-          <w:rFonts w:ascii="Courier New" w:eastAsia="Times New Roman" w:hAnsi="Courier New" w:cs="Courier New"/>
-          <w:color w:val="D4D4D4"/>
-          <w:sz w:val="21"/>
-          <w:szCs w:val="21"/>
-          <w:lang w:eastAsia="pt-BR"/>
-        </w:rPr>
-        <w:t> += </w:t>
-      </w:r>
-      <w:proofErr w:type="spellStart"/>
-      <w:r>
-        <w:rPr>
-          <w:rFonts w:ascii="Courier New" w:eastAsia="Times New Roman" w:hAnsi="Courier New" w:cs="Courier New"/>
-          <w:color w:val="D4D4D4"/>
-          <w:sz w:val="21"/>
-          <w:szCs w:val="21"/>
-          <w:lang w:eastAsia="pt-BR"/>
-        </w:rPr>
-        <w:t>inverte_letra</w:t>
-      </w:r>
-      <w:proofErr w:type="spellEnd"/>
+        <w:t>  palavras_geradas += inverte_letra</w:t>
+      </w:r>
       <w:r>
         <w:rPr>
           <w:rFonts w:ascii="Courier New" w:eastAsia="Times New Roman" w:hAnsi="Courier New" w:cs="Courier New"/>
@@ -13860,7 +11952,6 @@
         </w:rPr>
         <w:t>  </w:t>
       </w:r>
-      <w:proofErr w:type="spellStart"/>
       <w:r>
         <w:rPr>
           <w:rFonts w:ascii="Courier New" w:eastAsia="Times New Roman" w:hAnsi="Courier New" w:cs="Courier New"/>
@@ -13871,29 +11962,16 @@
         </w:rPr>
         <w:t>return</w:t>
       </w:r>
-      <w:proofErr w:type="spellEnd"/>
-      <w:r>
-        <w:rPr>
-          <w:rFonts w:ascii="Courier New" w:eastAsia="Times New Roman" w:hAnsi="Courier New" w:cs="Courier New"/>
-          <w:color w:val="D4D4D4"/>
-          <w:sz w:val="21"/>
-          <w:szCs w:val="21"/>
-          <w:lang w:eastAsia="pt-BR"/>
-        </w:rPr>
-        <w:t> </w:t>
-      </w:r>
-      <w:proofErr w:type="spellStart"/>
-      <w:r>
-        <w:rPr>
-          <w:rFonts w:ascii="Courier New" w:eastAsia="Times New Roman" w:hAnsi="Courier New" w:cs="Courier New"/>
-          <w:color w:val="D4D4D4"/>
-          <w:sz w:val="21"/>
-          <w:szCs w:val="21"/>
-          <w:lang w:eastAsia="pt-BR"/>
-        </w:rPr>
-        <w:t>palavras_geradas</w:t>
-      </w:r>
-      <w:proofErr w:type="spellEnd"/>
+      <w:r>
+        <w:rPr>
+          <w:rFonts w:ascii="Courier New" w:eastAsia="Times New Roman" w:hAnsi="Courier New" w:cs="Courier New"/>
+          <w:color w:val="D4D4D4"/>
+          <w:sz w:val="21"/>
+          <w:szCs w:val="21"/>
+          <w:lang w:eastAsia="pt-BR"/>
+        </w:rPr>
+        <w:t> palavras_geradas</w:t>
+      </w:r>
     </w:p>
     <w:p>
       <w:pPr>
@@ -14130,25 +12208,7 @@
           <w:sz w:val="24"/>
           <w:szCs w:val="24"/>
         </w:rPr>
-        <w:t xml:space="preserve">Para gerar a taxa de palavras desconhecidas também vamos utilizar a função avaliador(). O próprio código é bem parecido, uma vez que o que fizemos foi criar um contador para as desconhecidas e implementar um </w:t>
-      </w:r>
-      <w:proofErr w:type="spellStart"/>
-      <w:r>
-        <w:rPr>
-          <w:rFonts w:ascii="Times New Roman" w:hAnsi="Times New Roman" w:cs="Times New Roman"/>
-          <w:sz w:val="24"/>
-          <w:szCs w:val="24"/>
-        </w:rPr>
-        <w:t>else</w:t>
-      </w:r>
-      <w:proofErr w:type="spellEnd"/>
-      <w:r>
-        <w:rPr>
-          <w:rFonts w:ascii="Times New Roman" w:hAnsi="Times New Roman" w:cs="Times New Roman"/>
-          <w:sz w:val="24"/>
-          <w:szCs w:val="24"/>
-        </w:rPr>
-        <w:t xml:space="preserve"> onde essa variável vai receber ela mesmo + a palavra correta caso ela não esteja no nosso vocabulário, sendo esse o set() da nossa lista normalizada:</w:t>
+        <w:t>Para gerar a taxa de palavras desconhecidas também vamos utilizar a função avaliador(). O próprio código é bem parecido, uma vez que o que fizemos foi criar um contador para as desconhecidas e implementar um else onde essa variável vai receber ela mesmo + a palavra correta caso ela não esteja no nosso vocabulário, sendo esse o set() da nossa lista normalizada:</w:t>
       </w:r>
     </w:p>
     <w:p>
@@ -14163,7 +12223,6 @@
           <w:lang w:eastAsia="pt-BR"/>
         </w:rPr>
       </w:pPr>
-      <w:proofErr w:type="spellStart"/>
       <w:r>
         <w:rPr>
           <w:rFonts w:ascii="Courier New" w:eastAsia="Times New Roman" w:hAnsi="Courier New" w:cs="Courier New"/>
@@ -14174,7 +12233,6 @@
         </w:rPr>
         <w:t>def</w:t>
       </w:r>
-      <w:proofErr w:type="spellEnd"/>
       <w:r>
         <w:rPr>
           <w:rFonts w:ascii="Courier New" w:eastAsia="Times New Roman" w:hAnsi="Courier New" w:cs="Courier New"/>
@@ -14225,7 +12283,6 @@
         </w:rPr>
         <w:t>, </w:t>
       </w:r>
-      <w:proofErr w:type="spellStart"/>
       <w:r>
         <w:rPr>
           <w:rFonts w:ascii="Courier New" w:eastAsia="Times New Roman" w:hAnsi="Courier New" w:cs="Courier New"/>
@@ -14236,7 +12293,6 @@
         </w:rPr>
         <w:t>vocabulario</w:t>
       </w:r>
-      <w:proofErr w:type="spellEnd"/>
       <w:r>
         <w:rPr>
           <w:rFonts w:ascii="Courier New" w:eastAsia="Times New Roman" w:hAnsi="Courier New" w:cs="Courier New"/>
@@ -14278,31 +12334,8 @@
           <w:szCs w:val="21"/>
           <w:lang w:eastAsia="pt-BR"/>
         </w:rPr>
-        <w:t>  </w:t>
-      </w:r>
-      <w:proofErr w:type="spellStart"/>
-      <w:r>
-        <w:rPr>
-          <w:rFonts w:ascii="Courier New" w:eastAsia="Times New Roman" w:hAnsi="Courier New" w:cs="Courier New"/>
-          <w:color w:val="D4D4D4"/>
-          <w:sz w:val="21"/>
-          <w:szCs w:val="21"/>
-          <w:lang w:eastAsia="pt-BR"/>
-        </w:rPr>
-        <w:t>numero_palavras</w:t>
-      </w:r>
-      <w:proofErr w:type="spellEnd"/>
-      <w:r>
-        <w:rPr>
-          <w:rFonts w:ascii="Courier New" w:eastAsia="Times New Roman" w:hAnsi="Courier New" w:cs="Courier New"/>
-          <w:color w:val="D4D4D4"/>
-          <w:sz w:val="21"/>
-          <w:szCs w:val="21"/>
-          <w:lang w:eastAsia="pt-BR"/>
-        </w:rPr>
-        <w:t> = </w:t>
-      </w:r>
-      <w:proofErr w:type="spellStart"/>
+        <w:t>  numero_palavras = </w:t>
+      </w:r>
       <w:r>
         <w:rPr>
           <w:rFonts w:ascii="Courier New" w:eastAsia="Times New Roman" w:hAnsi="Courier New" w:cs="Courier New"/>
@@ -14313,7 +12346,6 @@
         </w:rPr>
         <w:t>len</w:t>
       </w:r>
-      <w:proofErr w:type="spellEnd"/>
       <w:r>
         <w:rPr>
           <w:rFonts w:ascii="Courier New" w:eastAsia="Times New Roman" w:hAnsi="Courier New" w:cs="Courier New"/>
@@ -14548,29 +12580,7 @@
           <w:szCs w:val="21"/>
           <w:lang w:eastAsia="pt-BR"/>
         </w:rPr>
-        <w:t>    </w:t>
-      </w:r>
-      <w:proofErr w:type="spellStart"/>
-      <w:r>
-        <w:rPr>
-          <w:rFonts w:ascii="Courier New" w:eastAsia="Times New Roman" w:hAnsi="Courier New" w:cs="Courier New"/>
-          <w:color w:val="D4D4D4"/>
-          <w:sz w:val="21"/>
-          <w:szCs w:val="21"/>
-          <w:lang w:eastAsia="pt-BR"/>
-        </w:rPr>
-        <w:t>palavra_corrigida</w:t>
-      </w:r>
-      <w:proofErr w:type="spellEnd"/>
-      <w:r>
-        <w:rPr>
-          <w:rFonts w:ascii="Courier New" w:eastAsia="Times New Roman" w:hAnsi="Courier New" w:cs="Courier New"/>
-          <w:color w:val="D4D4D4"/>
-          <w:sz w:val="21"/>
-          <w:szCs w:val="21"/>
-          <w:lang w:eastAsia="pt-BR"/>
-        </w:rPr>
-        <w:t> = corretor</w:t>
+        <w:t>    palavra_corrigida = corretor</w:t>
       </w:r>
       <w:r>
         <w:rPr>
@@ -14643,29 +12653,7 @@
           <w:szCs w:val="21"/>
           <w:lang w:eastAsia="pt-BR"/>
         </w:rPr>
-        <w:t> </w:t>
-      </w:r>
-      <w:proofErr w:type="spellStart"/>
-      <w:r>
-        <w:rPr>
-          <w:rFonts w:ascii="Courier New" w:eastAsia="Times New Roman" w:hAnsi="Courier New" w:cs="Courier New"/>
-          <w:color w:val="D4D4D4"/>
-          <w:sz w:val="21"/>
-          <w:szCs w:val="21"/>
-          <w:lang w:eastAsia="pt-BR"/>
-        </w:rPr>
-        <w:t>palavra_corrigida</w:t>
-      </w:r>
-      <w:proofErr w:type="spellEnd"/>
-      <w:r>
-        <w:rPr>
-          <w:rFonts w:ascii="Courier New" w:eastAsia="Times New Roman" w:hAnsi="Courier New" w:cs="Courier New"/>
-          <w:color w:val="D4D4D4"/>
-          <w:sz w:val="21"/>
-          <w:szCs w:val="21"/>
-          <w:lang w:eastAsia="pt-BR"/>
-        </w:rPr>
-        <w:t> == correta</w:t>
+        <w:t> palavra_corrigida == correta</w:t>
       </w:r>
       <w:r>
         <w:rPr>
@@ -14733,7 +12721,6 @@
         </w:rPr>
         <w:t>    </w:t>
       </w:r>
-      <w:proofErr w:type="spellStart"/>
       <w:r>
         <w:rPr>
           <w:rFonts w:ascii="Courier New" w:eastAsia="Times New Roman" w:hAnsi="Courier New" w:cs="Courier New"/>
@@ -14744,7 +12731,6 @@
         </w:rPr>
         <w:t>else</w:t>
       </w:r>
-      <w:proofErr w:type="spellEnd"/>
       <w:r>
         <w:rPr>
           <w:rFonts w:ascii="Courier New" w:eastAsia="Times New Roman" w:hAnsi="Courier New" w:cs="Courier New"/>
@@ -14798,7 +12784,6 @@
         </w:rPr>
         <w:t>correta </w:t>
       </w:r>
-      <w:proofErr w:type="spellStart"/>
       <w:r>
         <w:rPr>
           <w:rFonts w:ascii="Courier New" w:eastAsia="Times New Roman" w:hAnsi="Courier New" w:cs="Courier New"/>
@@ -14809,7 +12794,6 @@
         </w:rPr>
         <w:t>not</w:t>
       </w:r>
-      <w:proofErr w:type="spellEnd"/>
       <w:r>
         <w:rPr>
           <w:rFonts w:ascii="Courier New" w:eastAsia="Times New Roman" w:hAnsi="Courier New" w:cs="Courier New"/>
@@ -14838,20 +12822,8 @@
           <w:szCs w:val="21"/>
           <w:lang w:eastAsia="pt-BR"/>
         </w:rPr>
-        <w:t> </w:t>
-      </w:r>
-      <w:proofErr w:type="spellStart"/>
-      <w:r>
-        <w:rPr>
-          <w:rFonts w:ascii="Courier New" w:eastAsia="Times New Roman" w:hAnsi="Courier New" w:cs="Courier New"/>
-          <w:color w:val="D4D4D4"/>
-          <w:sz w:val="21"/>
-          <w:szCs w:val="21"/>
-          <w:lang w:eastAsia="pt-BR"/>
-        </w:rPr>
-        <w:t>vocabulario</w:t>
-      </w:r>
-      <w:proofErr w:type="spellEnd"/>
+        <w:t> vocabulario</w:t>
+      </w:r>
       <w:r>
         <w:rPr>
           <w:rFonts w:ascii="Courier New" w:eastAsia="Times New Roman" w:hAnsi="Courier New" w:cs="Courier New"/>
@@ -14906,42 +12878,8 @@
           <w:szCs w:val="21"/>
           <w:lang w:eastAsia="pt-BR"/>
         </w:rPr>
-        <w:t>  </w:t>
-      </w:r>
-      <w:proofErr w:type="spellStart"/>
-      <w:r>
-        <w:rPr>
-          <w:rFonts w:ascii="Courier New" w:eastAsia="Times New Roman" w:hAnsi="Courier New" w:cs="Courier New"/>
-          <w:color w:val="D4D4D4"/>
-          <w:sz w:val="21"/>
-          <w:szCs w:val="21"/>
-          <w:lang w:eastAsia="pt-BR"/>
-        </w:rPr>
-        <w:t>taxa_acerto</w:t>
-      </w:r>
-      <w:proofErr w:type="spellEnd"/>
-      <w:r>
-        <w:rPr>
-          <w:rFonts w:ascii="Courier New" w:eastAsia="Times New Roman" w:hAnsi="Courier New" w:cs="Courier New"/>
-          <w:color w:val="D4D4D4"/>
-          <w:sz w:val="21"/>
-          <w:szCs w:val="21"/>
-          <w:lang w:eastAsia="pt-BR"/>
-        </w:rPr>
-        <w:t> = acertou/</w:t>
-      </w:r>
-      <w:proofErr w:type="spellStart"/>
-      <w:r>
-        <w:rPr>
-          <w:rFonts w:ascii="Courier New" w:eastAsia="Times New Roman" w:hAnsi="Courier New" w:cs="Courier New"/>
-          <w:color w:val="D4D4D4"/>
-          <w:sz w:val="21"/>
-          <w:szCs w:val="21"/>
-          <w:lang w:eastAsia="pt-BR"/>
-        </w:rPr>
-        <w:t>numero_palavras</w:t>
-      </w:r>
-      <w:proofErr w:type="spellEnd"/>
+        <w:t>  taxa_acerto = acertou/numero_palavras</w:t>
+      </w:r>
     </w:p>
     <w:p>
       <w:pPr>
@@ -14963,42 +12901,8 @@
           <w:szCs w:val="21"/>
           <w:lang w:eastAsia="pt-BR"/>
         </w:rPr>
-        <w:t>  </w:t>
-      </w:r>
-      <w:proofErr w:type="spellStart"/>
-      <w:r>
-        <w:rPr>
-          <w:rFonts w:ascii="Courier New" w:eastAsia="Times New Roman" w:hAnsi="Courier New" w:cs="Courier New"/>
-          <w:color w:val="D4D4D4"/>
-          <w:sz w:val="21"/>
-          <w:szCs w:val="21"/>
-          <w:lang w:eastAsia="pt-BR"/>
-        </w:rPr>
-        <w:t>taxa_desconhecida</w:t>
-      </w:r>
-      <w:proofErr w:type="spellEnd"/>
-      <w:r>
-        <w:rPr>
-          <w:rFonts w:ascii="Courier New" w:eastAsia="Times New Roman" w:hAnsi="Courier New" w:cs="Courier New"/>
-          <w:color w:val="D4D4D4"/>
-          <w:sz w:val="21"/>
-          <w:szCs w:val="21"/>
-          <w:lang w:eastAsia="pt-BR"/>
-        </w:rPr>
-        <w:t> = desconhecida/</w:t>
-      </w:r>
-      <w:proofErr w:type="spellStart"/>
-      <w:r>
-        <w:rPr>
-          <w:rFonts w:ascii="Courier New" w:eastAsia="Times New Roman" w:hAnsi="Courier New" w:cs="Courier New"/>
-          <w:color w:val="D4D4D4"/>
-          <w:sz w:val="21"/>
-          <w:szCs w:val="21"/>
-          <w:lang w:eastAsia="pt-BR"/>
-        </w:rPr>
-        <w:t>numero_palavras</w:t>
-      </w:r>
-      <w:proofErr w:type="spellEnd"/>
+        <w:t>  taxa_desconhecida = desconhecida/numero_palavras</w:t>
+      </w:r>
     </w:p>
     <w:p>
       <w:pPr>
@@ -15258,7 +13162,6 @@
         </w:rPr>
         <w:t>(</w:t>
       </w:r>
-      <w:proofErr w:type="spellStart"/>
       <w:r>
         <w:rPr>
           <w:rFonts w:ascii="Courier New" w:eastAsia="Times New Roman" w:hAnsi="Courier New" w:cs="Courier New"/>
@@ -15277,18 +13180,7 @@
           <w:szCs w:val="21"/>
           <w:lang w:eastAsia="pt-BR"/>
         </w:rPr>
-        <w:t>'Taxa</w:t>
-      </w:r>
-      <w:proofErr w:type="spellEnd"/>
-      <w:r>
-        <w:rPr>
-          <w:rFonts w:ascii="Courier New" w:eastAsia="Times New Roman" w:hAnsi="Courier New" w:cs="Courier New"/>
-          <w:color w:val="CE9178"/>
-          <w:sz w:val="21"/>
-          <w:szCs w:val="21"/>
-          <w:lang w:eastAsia="pt-BR"/>
-        </w:rPr>
-        <w:t> de desconhecidas: </w:t>
+        <w:t>'Taxa de desconhecidas: </w:t>
       </w:r>
       <w:r>
         <w:rPr>
@@ -15300,27 +13192,15 @@
         </w:rPr>
         <w:t>{</w:t>
       </w:r>
-      <w:proofErr w:type="spellStart"/>
-      <w:r>
-        <w:rPr>
-          <w:rFonts w:ascii="Courier New" w:eastAsia="Times New Roman" w:hAnsi="Courier New" w:cs="Courier New"/>
-          <w:color w:val="D4D4D4"/>
-          <w:sz w:val="21"/>
-          <w:szCs w:val="21"/>
-          <w:lang w:eastAsia="pt-BR"/>
-        </w:rPr>
-        <w:t>taxa_desconhecida</w:t>
-      </w:r>
-      <w:proofErr w:type="spellEnd"/>
-      <w:r>
-        <w:rPr>
-          <w:rFonts w:ascii="Courier New" w:eastAsia="Times New Roman" w:hAnsi="Courier New" w:cs="Courier New"/>
-          <w:color w:val="D4D4D4"/>
-          <w:sz w:val="21"/>
-          <w:szCs w:val="21"/>
-          <w:lang w:eastAsia="pt-BR"/>
-        </w:rPr>
-        <w:t>*</w:t>
+      <w:r>
+        <w:rPr>
+          <w:rFonts w:ascii="Courier New" w:eastAsia="Times New Roman" w:hAnsi="Courier New" w:cs="Courier New"/>
+          <w:color w:val="D4D4D4"/>
+          <w:sz w:val="21"/>
+          <w:szCs w:val="21"/>
+          <w:lang w:eastAsia="pt-BR"/>
+        </w:rPr>
+        <w:t>taxa_desconhecida*</w:t>
       </w:r>
       <w:r>
         <w:rPr>
@@ -15451,7 +13331,6 @@
         </w:rPr>
         <w:t>(</w:t>
       </w:r>
-      <w:proofErr w:type="spellStart"/>
       <w:r>
         <w:rPr>
           <w:rFonts w:ascii="Courier New" w:eastAsia="Times New Roman" w:hAnsi="Courier New" w:cs="Courier New"/>
@@ -15462,7 +13341,6 @@
         </w:rPr>
         <w:t>lista_teste</w:t>
       </w:r>
-      <w:proofErr w:type="spellEnd"/>
       <w:r>
         <w:rPr>
           <w:rFonts w:ascii="Courier New" w:eastAsia="Times New Roman" w:hAnsi="Courier New" w:cs="Courier New"/>
@@ -15481,20 +13359,8 @@
           <w:szCs w:val="21"/>
           <w:lang w:eastAsia="pt-BR"/>
         </w:rPr>
-        <w:t> </w:t>
-      </w:r>
-      <w:proofErr w:type="spellStart"/>
-      <w:r>
-        <w:rPr>
-          <w:rFonts w:ascii="Courier New" w:eastAsia="Times New Roman" w:hAnsi="Courier New" w:cs="Courier New"/>
-          <w:color w:val="D4D4D4"/>
-          <w:sz w:val="21"/>
-          <w:szCs w:val="21"/>
-          <w:lang w:eastAsia="pt-BR"/>
-        </w:rPr>
-        <w:t>vocabulario</w:t>
-      </w:r>
-      <w:proofErr w:type="spellEnd"/>
+        <w:t> vocabulario</w:t>
+      </w:r>
       <w:r>
         <w:rPr>
           <w:rFonts w:ascii="Courier New" w:eastAsia="Times New Roman" w:hAnsi="Courier New" w:cs="Courier New"/>
@@ -15563,6 +13429,54 @@
       <w:pPr>
         <w:pStyle w:val="PargrafodaLista"/>
         <w:numPr>
+          <w:ilvl w:val="1"/>
+          <w:numId w:val="2"/>
+        </w:numPr>
+        <w:spacing w:before="240" w:line="360" w:lineRule="auto"/>
+        <w:jc w:val="both"/>
+        <w:rPr>
+          <w:rFonts w:ascii="Times New Roman" w:hAnsi="Times New Roman" w:cs="Times New Roman"/>
+          <w:sz w:val="24"/>
+          <w:szCs w:val="24"/>
+        </w:rPr>
+      </w:pPr>
+      <w:r>
+        <w:rPr>
+          <w:rFonts w:ascii="Times New Roman" w:hAnsi="Times New Roman" w:cs="Times New Roman"/>
+          <w:sz w:val="24"/>
+          <w:szCs w:val="24"/>
+        </w:rPr>
+        <w:t xml:space="preserve"> </w:t>
+      </w:r>
+      <w:r>
+        <w:rPr>
+          <w:rFonts w:ascii="Times New Roman" w:hAnsi="Times New Roman" w:cs="Times New Roman"/>
+          <w:sz w:val="24"/>
+          <w:szCs w:val="24"/>
+        </w:rPr>
+        <w:t xml:space="preserve">Turbinando </w:t>
+      </w:r>
+      <w:r>
+        <w:rPr>
+          <w:rFonts w:ascii="Times New Roman" w:hAnsi="Times New Roman" w:cs="Times New Roman"/>
+          <w:sz w:val="24"/>
+          <w:szCs w:val="24"/>
+        </w:rPr>
+        <w:t>O Gerador De Palavras</w:t>
+      </w:r>
+      <w:r>
+        <w:rPr>
+          <w:rFonts w:ascii="Times New Roman" w:hAnsi="Times New Roman" w:cs="Times New Roman"/>
+          <w:sz w:val="24"/>
+          <w:szCs w:val="24"/>
+        </w:rPr>
+        <w:t>:</w:t>
+      </w:r>
+    </w:p>
+    <w:p>
+      <w:pPr>
+        <w:pStyle w:val="PargrafodaLista"/>
+        <w:numPr>
           <w:ilvl w:val="2"/>
           <w:numId w:val="2"/>
         </w:numPr>
@@ -15574,6 +13488,347 @@
           <w:szCs w:val="24"/>
         </w:rPr>
       </w:pPr>
+      <w:r>
+        <w:rPr>
+          <w:rFonts w:ascii="Times New Roman" w:hAnsi="Times New Roman" w:cs="Times New Roman"/>
+          <w:sz w:val="24"/>
+          <w:szCs w:val="24"/>
+        </w:rPr>
+        <w:t>Atualmente nosso corretor não é capaz de corrigir palavras que necessitem de 2 operações ou mais para sua correção, ou seja, só consegue corrigir palavras que estão a 1 passo da palavra certa.</w:t>
+      </w:r>
+    </w:p>
+    <w:p>
+      <w:pPr>
+        <w:pStyle w:val="PargrafodaLista"/>
+        <w:numPr>
+          <w:ilvl w:val="2"/>
+          <w:numId w:val="2"/>
+        </w:numPr>
+        <w:spacing w:before="240" w:line="360" w:lineRule="auto"/>
+        <w:jc w:val="both"/>
+        <w:rPr>
+          <w:rFonts w:ascii="Times New Roman" w:hAnsi="Times New Roman" w:cs="Times New Roman"/>
+          <w:sz w:val="24"/>
+          <w:szCs w:val="24"/>
+        </w:rPr>
+      </w:pPr>
+      <w:r>
+        <w:rPr>
+          <w:rFonts w:ascii="Times New Roman" w:hAnsi="Times New Roman" w:cs="Times New Roman"/>
+          <w:sz w:val="24"/>
+          <w:szCs w:val="24"/>
+        </w:rPr>
+        <w:t>Para fazer essa correção e permitir que nosso corretor corrija palavras que estão a 2 operações de distância da palavra correta, criamos outra função que recebe as palavras geradas pelo gerador de palavras e, para cada palavra dessa lista, ele faz passar novamente pelo gerador criando uma lista de novas palavras e retornando elas:</w:t>
+      </w:r>
+    </w:p>
+    <w:p>
+      <w:pPr>
+        <w:shd w:val="clear" w:color="auto" w:fill="1E1E1E"/>
+        <w:spacing w:after="0" w:line="285" w:lineRule="atLeast"/>
+        <w:rPr>
+          <w:rFonts w:ascii="Courier New" w:eastAsia="Times New Roman" w:hAnsi="Courier New" w:cs="Courier New"/>
+          <w:color w:val="D4D4D4"/>
+          <w:sz w:val="21"/>
+          <w:szCs w:val="21"/>
+          <w:lang w:eastAsia="pt-BR"/>
+        </w:rPr>
+      </w:pPr>
+      <w:r>
+        <w:rPr>
+          <w:rFonts w:ascii="Courier New" w:eastAsia="Times New Roman" w:hAnsi="Courier New" w:cs="Courier New"/>
+          <w:color w:val="569CD6"/>
+          <w:sz w:val="21"/>
+          <w:szCs w:val="21"/>
+          <w:lang w:eastAsia="pt-BR"/>
+        </w:rPr>
+        <w:t>def</w:t>
+      </w:r>
+      <w:r>
+        <w:rPr>
+          <w:rFonts w:ascii="Courier New" w:eastAsia="Times New Roman" w:hAnsi="Courier New" w:cs="Courier New"/>
+          <w:color w:val="D4D4D4"/>
+          <w:sz w:val="21"/>
+          <w:szCs w:val="21"/>
+          <w:lang w:eastAsia="pt-BR"/>
+        </w:rPr>
+        <w:t> </w:t>
+      </w:r>
+      <w:r>
+        <w:rPr>
+          <w:rFonts w:ascii="Courier New" w:eastAsia="Times New Roman" w:hAnsi="Courier New" w:cs="Courier New"/>
+          <w:color w:val="DCDCAA"/>
+          <w:sz w:val="21"/>
+          <w:szCs w:val="21"/>
+          <w:lang w:eastAsia="pt-BR"/>
+        </w:rPr>
+        <w:t>gerador_turbinado</w:t>
+      </w:r>
+      <w:r>
+        <w:rPr>
+          <w:rFonts w:ascii="Courier New" w:eastAsia="Times New Roman" w:hAnsi="Courier New" w:cs="Courier New"/>
+          <w:color w:val="D4D4D4"/>
+          <w:sz w:val="21"/>
+          <w:szCs w:val="21"/>
+          <w:lang w:eastAsia="pt-BR"/>
+        </w:rPr>
+        <w:t>(</w:t>
+      </w:r>
+      <w:r>
+        <w:rPr>
+          <w:rFonts w:ascii="Courier New" w:eastAsia="Times New Roman" w:hAnsi="Courier New" w:cs="Courier New"/>
+          <w:color w:val="9CDCFE"/>
+          <w:sz w:val="21"/>
+          <w:szCs w:val="21"/>
+          <w:lang w:eastAsia="pt-BR"/>
+        </w:rPr>
+        <w:t>palavras_geradas</w:t>
+      </w:r>
+      <w:r>
+        <w:rPr>
+          <w:rFonts w:ascii="Courier New" w:eastAsia="Times New Roman" w:hAnsi="Courier New" w:cs="Courier New"/>
+          <w:color w:val="D4D4D4"/>
+          <w:sz w:val="21"/>
+          <w:szCs w:val="21"/>
+          <w:lang w:eastAsia="pt-BR"/>
+        </w:rPr>
+        <w:t>)</w:t>
+      </w:r>
+      <w:r>
+        <w:rPr>
+          <w:rFonts w:ascii="Courier New" w:eastAsia="Times New Roman" w:hAnsi="Courier New" w:cs="Courier New"/>
+          <w:color w:val="DCDCDC"/>
+          <w:sz w:val="21"/>
+          <w:szCs w:val="21"/>
+          <w:lang w:eastAsia="pt-BR"/>
+        </w:rPr>
+        <w:t>:</w:t>
+      </w:r>
+    </w:p>
+    <w:p>
+      <w:pPr>
+        <w:shd w:val="clear" w:color="auto" w:fill="1E1E1E"/>
+        <w:spacing w:after="0" w:line="285" w:lineRule="atLeast"/>
+        <w:rPr>
+          <w:rFonts w:ascii="Courier New" w:eastAsia="Times New Roman" w:hAnsi="Courier New" w:cs="Courier New"/>
+          <w:color w:val="D4D4D4"/>
+          <w:sz w:val="21"/>
+          <w:szCs w:val="21"/>
+          <w:lang w:eastAsia="pt-BR"/>
+        </w:rPr>
+      </w:pPr>
+      <w:r>
+        <w:rPr>
+          <w:rFonts w:ascii="Courier New" w:eastAsia="Times New Roman" w:hAnsi="Courier New" w:cs="Courier New"/>
+          <w:color w:val="D4D4D4"/>
+          <w:sz w:val="21"/>
+          <w:szCs w:val="21"/>
+          <w:lang w:eastAsia="pt-BR"/>
+        </w:rPr>
+        <w:t>  novas_palavras = </w:t>
+      </w:r>
+      <w:r>
+        <w:rPr>
+          <w:rFonts w:ascii="Courier New" w:eastAsia="Times New Roman" w:hAnsi="Courier New" w:cs="Courier New"/>
+          <w:color w:val="DCDCDC"/>
+          <w:sz w:val="21"/>
+          <w:szCs w:val="21"/>
+          <w:lang w:eastAsia="pt-BR"/>
+        </w:rPr>
+        <w:t>[]</w:t>
+      </w:r>
+    </w:p>
+    <w:p>
+      <w:pPr>
+        <w:shd w:val="clear" w:color="auto" w:fill="1E1E1E"/>
+        <w:spacing w:after="0" w:line="285" w:lineRule="atLeast"/>
+        <w:rPr>
+          <w:rFonts w:ascii="Courier New" w:eastAsia="Times New Roman" w:hAnsi="Courier New" w:cs="Courier New"/>
+          <w:color w:val="D4D4D4"/>
+          <w:sz w:val="21"/>
+          <w:szCs w:val="21"/>
+          <w:lang w:eastAsia="pt-BR"/>
+        </w:rPr>
+      </w:pPr>
+      <w:r>
+        <w:rPr>
+          <w:rFonts w:ascii="Courier New" w:eastAsia="Times New Roman" w:hAnsi="Courier New" w:cs="Courier New"/>
+          <w:color w:val="D4D4D4"/>
+          <w:sz w:val="21"/>
+          <w:szCs w:val="21"/>
+          <w:lang w:eastAsia="pt-BR"/>
+        </w:rPr>
+        <w:t>  </w:t>
+      </w:r>
+      <w:r>
+        <w:rPr>
+          <w:rFonts w:ascii="Courier New" w:eastAsia="Times New Roman" w:hAnsi="Courier New" w:cs="Courier New"/>
+          <w:color w:val="C586C0"/>
+          <w:sz w:val="21"/>
+          <w:szCs w:val="21"/>
+          <w:lang w:eastAsia="pt-BR"/>
+        </w:rPr>
+        <w:t>for</w:t>
+      </w:r>
+      <w:r>
+        <w:rPr>
+          <w:rFonts w:ascii="Courier New" w:eastAsia="Times New Roman" w:hAnsi="Courier New" w:cs="Courier New"/>
+          <w:color w:val="D4D4D4"/>
+          <w:sz w:val="21"/>
+          <w:szCs w:val="21"/>
+          <w:lang w:eastAsia="pt-BR"/>
+        </w:rPr>
+        <w:t> palavra </w:t>
+      </w:r>
+      <w:r>
+        <w:rPr>
+          <w:rFonts w:ascii="Courier New" w:eastAsia="Times New Roman" w:hAnsi="Courier New" w:cs="Courier New"/>
+          <w:color w:val="82C6FF"/>
+          <w:sz w:val="21"/>
+          <w:szCs w:val="21"/>
+          <w:lang w:eastAsia="pt-BR"/>
+        </w:rPr>
+        <w:t>in</w:t>
+      </w:r>
+      <w:r>
+        <w:rPr>
+          <w:rFonts w:ascii="Courier New" w:eastAsia="Times New Roman" w:hAnsi="Courier New" w:cs="Courier New"/>
+          <w:color w:val="D4D4D4"/>
+          <w:sz w:val="21"/>
+          <w:szCs w:val="21"/>
+          <w:lang w:eastAsia="pt-BR"/>
+        </w:rPr>
+        <w:t> palavras_geradas</w:t>
+      </w:r>
+      <w:r>
+        <w:rPr>
+          <w:rFonts w:ascii="Courier New" w:eastAsia="Times New Roman" w:hAnsi="Courier New" w:cs="Courier New"/>
+          <w:color w:val="DCDCDC"/>
+          <w:sz w:val="21"/>
+          <w:szCs w:val="21"/>
+          <w:lang w:eastAsia="pt-BR"/>
+        </w:rPr>
+        <w:t>:</w:t>
+      </w:r>
+    </w:p>
+    <w:p>
+      <w:pPr>
+        <w:shd w:val="clear" w:color="auto" w:fill="1E1E1E"/>
+        <w:spacing w:after="0" w:line="285" w:lineRule="atLeast"/>
+        <w:rPr>
+          <w:rFonts w:ascii="Courier New" w:eastAsia="Times New Roman" w:hAnsi="Courier New" w:cs="Courier New"/>
+          <w:color w:val="D4D4D4"/>
+          <w:sz w:val="21"/>
+          <w:szCs w:val="21"/>
+          <w:lang w:eastAsia="pt-BR"/>
+        </w:rPr>
+      </w:pPr>
+      <w:r>
+        <w:rPr>
+          <w:rFonts w:ascii="Courier New" w:eastAsia="Times New Roman" w:hAnsi="Courier New" w:cs="Courier New"/>
+          <w:color w:val="D4D4D4"/>
+          <w:sz w:val="21"/>
+          <w:szCs w:val="21"/>
+          <w:lang w:eastAsia="pt-BR"/>
+        </w:rPr>
+        <w:t>    novas_palavras += gerador_palavras</w:t>
+      </w:r>
+      <w:r>
+        <w:rPr>
+          <w:rFonts w:ascii="Courier New" w:eastAsia="Times New Roman" w:hAnsi="Courier New" w:cs="Courier New"/>
+          <w:color w:val="DCDCDC"/>
+          <w:sz w:val="21"/>
+          <w:szCs w:val="21"/>
+          <w:lang w:eastAsia="pt-BR"/>
+        </w:rPr>
+        <w:t>(</w:t>
+      </w:r>
+      <w:r>
+        <w:rPr>
+          <w:rFonts w:ascii="Courier New" w:eastAsia="Times New Roman" w:hAnsi="Courier New" w:cs="Courier New"/>
+          <w:color w:val="D4D4D4"/>
+          <w:sz w:val="21"/>
+          <w:szCs w:val="21"/>
+          <w:lang w:eastAsia="pt-BR"/>
+        </w:rPr>
+        <w:t>palavra</w:t>
+      </w:r>
+      <w:r>
+        <w:rPr>
+          <w:rFonts w:ascii="Courier New" w:eastAsia="Times New Roman" w:hAnsi="Courier New" w:cs="Courier New"/>
+          <w:color w:val="DCDCDC"/>
+          <w:sz w:val="21"/>
+          <w:szCs w:val="21"/>
+          <w:lang w:eastAsia="pt-BR"/>
+        </w:rPr>
+        <w:t>)</w:t>
+      </w:r>
+    </w:p>
+    <w:p>
+      <w:pPr>
+        <w:shd w:val="clear" w:color="auto" w:fill="1E1E1E"/>
+        <w:spacing w:after="0" w:line="285" w:lineRule="atLeast"/>
+        <w:rPr>
+          <w:rFonts w:ascii="Courier New" w:eastAsia="Times New Roman" w:hAnsi="Courier New" w:cs="Courier New"/>
+          <w:color w:val="D4D4D4"/>
+          <w:sz w:val="21"/>
+          <w:szCs w:val="21"/>
+          <w:lang w:eastAsia="pt-BR"/>
+        </w:rPr>
+      </w:pPr>
+      <w:r>
+        <w:rPr>
+          <w:rFonts w:ascii="Courier New" w:eastAsia="Times New Roman" w:hAnsi="Courier New" w:cs="Courier New"/>
+          <w:color w:val="D4D4D4"/>
+          <w:sz w:val="21"/>
+          <w:szCs w:val="21"/>
+          <w:lang w:eastAsia="pt-BR"/>
+        </w:rPr>
+        <w:t>  </w:t>
+      </w:r>
+      <w:r>
+        <w:rPr>
+          <w:rFonts w:ascii="Courier New" w:eastAsia="Times New Roman" w:hAnsi="Courier New" w:cs="Courier New"/>
+          <w:color w:val="C586C0"/>
+          <w:sz w:val="21"/>
+          <w:szCs w:val="21"/>
+          <w:lang w:eastAsia="pt-BR"/>
+        </w:rPr>
+        <w:t>return</w:t>
+      </w:r>
+      <w:r>
+        <w:rPr>
+          <w:rFonts w:ascii="Courier New" w:eastAsia="Times New Roman" w:hAnsi="Courier New" w:cs="Courier New"/>
+          <w:color w:val="D4D4D4"/>
+          <w:sz w:val="21"/>
+          <w:szCs w:val="21"/>
+          <w:lang w:eastAsia="pt-BR"/>
+        </w:rPr>
+        <w:t> novas_palavras</w:t>
+      </w:r>
+    </w:p>
+    <w:p>
+      <w:pPr>
+        <w:pStyle w:val="PargrafodaLista"/>
+        <w:numPr>
+          <w:ilvl w:val="2"/>
+          <w:numId w:val="2"/>
+        </w:numPr>
+        <w:spacing w:before="240" w:line="360" w:lineRule="auto"/>
+        <w:jc w:val="both"/>
+        <w:rPr>
+          <w:rFonts w:ascii="Times New Roman" w:hAnsi="Times New Roman" w:cs="Times New Roman"/>
+          <w:sz w:val="24"/>
+          <w:szCs w:val="24"/>
+        </w:rPr>
+      </w:pPr>
+      <w:r>
+        <w:rPr>
+          <w:rFonts w:ascii="Times New Roman" w:hAnsi="Times New Roman" w:cs="Times New Roman"/>
+          <w:sz w:val="24"/>
+          <w:szCs w:val="24"/>
+        </w:rPr>
+        <w:t>Apesar de o resultado final ser correto, o volume de palavras que está sendo criada para a correção de uma única palavra é MUITO grande (cerca de 690K). Isso faz com que nosso algoritmo seja pouco eficiente, ficando lento. Para corrigir precisamos fazer a seleção dos melhores candidatos sem que gere tantas palavras.</w:t>
+      </w:r>
     </w:p>
     <w:sectPr>
       <w:pgSz w:w="11906" w:h="16838"/>

</xml_diff>

<commit_message>
Escolhendo Os Melhores Candidatos
Fizemos uma melhora no nosso corretor, fazendo ele selecionar somente os possíveis candidatos para nossa correção e colocar em uma lista separada.
</commit_message>
<xml_diff>
--- a/Data Science/Formação Python para Data Science/Corretor Ortográfico em Python - Aplicando técnicas de NLP/Anotações/Corretor Ortográfico em Python – Aplicando técnicas de NLP.docx
+++ b/Data Science/Formação Python para Data Science/Corretor Ortográfico em Python - Aplicando técnicas de NLP/Anotações/Corretor Ortográfico em Python – Aplicando técnicas de NLP.docx
@@ -13828,6 +13828,940 @@
           <w:szCs w:val="24"/>
         </w:rPr>
         <w:t>Apesar de o resultado final ser correto, o volume de palavras que está sendo criada para a correção de uma única palavra é MUITO grande (cerca de 690K). Isso faz com que nosso algoritmo seja pouco eficiente, ficando lento. Para corrigir precisamos fazer a seleção dos melhores candidatos sem que gere tantas palavras.</w:t>
+      </w:r>
+    </w:p>
+    <w:p>
+      <w:pPr>
+        <w:pStyle w:val="PargrafodaLista"/>
+        <w:numPr>
+          <w:ilvl w:val="1"/>
+          <w:numId w:val="2"/>
+        </w:numPr>
+        <w:spacing w:before="240" w:line="360" w:lineRule="auto"/>
+        <w:jc w:val="both"/>
+        <w:rPr>
+          <w:rFonts w:ascii="Times New Roman" w:hAnsi="Times New Roman" w:cs="Times New Roman"/>
+          <w:sz w:val="24"/>
+          <w:szCs w:val="24"/>
+        </w:rPr>
+      </w:pPr>
+      <w:r>
+        <w:rPr>
+          <w:rFonts w:ascii="Times New Roman" w:hAnsi="Times New Roman" w:cs="Times New Roman"/>
+          <w:sz w:val="24"/>
+          <w:szCs w:val="24"/>
+        </w:rPr>
+        <w:lastRenderedPageBreak/>
+        <w:t xml:space="preserve"> </w:t>
+      </w:r>
+      <w:r>
+        <w:rPr>
+          <w:rFonts w:ascii="Times New Roman" w:hAnsi="Times New Roman" w:cs="Times New Roman"/>
+          <w:sz w:val="24"/>
+          <w:szCs w:val="24"/>
+        </w:rPr>
+        <w:t>Escolhendo Os Melhores Candidatos</w:t>
+      </w:r>
+      <w:r>
+        <w:rPr>
+          <w:rFonts w:ascii="Times New Roman" w:hAnsi="Times New Roman" w:cs="Times New Roman"/>
+          <w:sz w:val="24"/>
+          <w:szCs w:val="24"/>
+        </w:rPr>
+        <w:t>:</w:t>
+      </w:r>
+    </w:p>
+    <w:p>
+      <w:pPr>
+        <w:pStyle w:val="PargrafodaLista"/>
+        <w:numPr>
+          <w:ilvl w:val="2"/>
+          <w:numId w:val="2"/>
+        </w:numPr>
+        <w:spacing w:before="240" w:line="360" w:lineRule="auto"/>
+        <w:jc w:val="both"/>
+        <w:rPr>
+          <w:rFonts w:ascii="Times New Roman" w:hAnsi="Times New Roman" w:cs="Times New Roman"/>
+          <w:sz w:val="24"/>
+          <w:szCs w:val="24"/>
+        </w:rPr>
+      </w:pPr>
+      <w:r>
+        <w:rPr>
+          <w:rFonts w:ascii="Times New Roman" w:hAnsi="Times New Roman" w:cs="Times New Roman"/>
+          <w:sz w:val="24"/>
+          <w:szCs w:val="24"/>
+        </w:rPr>
+        <w:t>Desenvolvemos um novo corretor, que é o aprimoramento do antigo</w:t>
+      </w:r>
+      <w:r>
+        <w:rPr>
+          <w:rFonts w:ascii="Times New Roman" w:hAnsi="Times New Roman" w:cs="Times New Roman"/>
+          <w:sz w:val="24"/>
+          <w:szCs w:val="24"/>
+        </w:rPr>
+        <w:t>:</w:t>
+      </w:r>
+    </w:p>
+    <w:p>
+      <w:pPr>
+        <w:shd w:val="clear" w:color="auto" w:fill="1E1E1E"/>
+        <w:spacing w:after="0" w:line="285" w:lineRule="atLeast"/>
+        <w:rPr>
+          <w:rFonts w:ascii="Courier New" w:eastAsia="Times New Roman" w:hAnsi="Courier New" w:cs="Courier New"/>
+          <w:color w:val="D4D4D4"/>
+          <w:sz w:val="21"/>
+          <w:szCs w:val="21"/>
+          <w:lang w:eastAsia="pt-BR"/>
+        </w:rPr>
+      </w:pPr>
+      <w:r>
+        <w:rPr>
+          <w:rFonts w:ascii="Courier New" w:eastAsia="Times New Roman" w:hAnsi="Courier New" w:cs="Courier New"/>
+          <w:color w:val="569CD6"/>
+          <w:sz w:val="21"/>
+          <w:szCs w:val="21"/>
+          <w:lang w:eastAsia="pt-BR"/>
+        </w:rPr>
+        <w:t>def</w:t>
+      </w:r>
+      <w:r>
+        <w:rPr>
+          <w:rFonts w:ascii="Courier New" w:eastAsia="Times New Roman" w:hAnsi="Courier New" w:cs="Courier New"/>
+          <w:color w:val="D4D4D4"/>
+          <w:sz w:val="21"/>
+          <w:szCs w:val="21"/>
+          <w:lang w:eastAsia="pt-BR"/>
+        </w:rPr>
+        <w:t> </w:t>
+      </w:r>
+      <w:r>
+        <w:rPr>
+          <w:rFonts w:ascii="Courier New" w:eastAsia="Times New Roman" w:hAnsi="Courier New" w:cs="Courier New"/>
+          <w:color w:val="DCDCAA"/>
+          <w:sz w:val="21"/>
+          <w:szCs w:val="21"/>
+          <w:lang w:eastAsia="pt-BR"/>
+        </w:rPr>
+        <w:t>novo_corretor</w:t>
+      </w:r>
+      <w:r>
+        <w:rPr>
+          <w:rFonts w:ascii="Courier New" w:eastAsia="Times New Roman" w:hAnsi="Courier New" w:cs="Courier New"/>
+          <w:color w:val="D4D4D4"/>
+          <w:sz w:val="21"/>
+          <w:szCs w:val="21"/>
+          <w:lang w:eastAsia="pt-BR"/>
+        </w:rPr>
+        <w:t>(</w:t>
+      </w:r>
+      <w:r>
+        <w:rPr>
+          <w:rFonts w:ascii="Courier New" w:eastAsia="Times New Roman" w:hAnsi="Courier New" w:cs="Courier New"/>
+          <w:color w:val="9CDCFE"/>
+          <w:sz w:val="21"/>
+          <w:szCs w:val="21"/>
+          <w:lang w:eastAsia="pt-BR"/>
+        </w:rPr>
+        <w:t>palavra</w:t>
+      </w:r>
+      <w:r>
+        <w:rPr>
+          <w:rFonts w:ascii="Courier New" w:eastAsia="Times New Roman" w:hAnsi="Courier New" w:cs="Courier New"/>
+          <w:color w:val="D4D4D4"/>
+          <w:sz w:val="21"/>
+          <w:szCs w:val="21"/>
+          <w:lang w:eastAsia="pt-BR"/>
+        </w:rPr>
+        <w:t>)</w:t>
+      </w:r>
+      <w:r>
+        <w:rPr>
+          <w:rFonts w:ascii="Courier New" w:eastAsia="Times New Roman" w:hAnsi="Courier New" w:cs="Courier New"/>
+          <w:color w:val="DCDCDC"/>
+          <w:sz w:val="21"/>
+          <w:szCs w:val="21"/>
+          <w:lang w:eastAsia="pt-BR"/>
+        </w:rPr>
+        <w:t>:</w:t>
+      </w:r>
+    </w:p>
+    <w:p>
+      <w:pPr>
+        <w:shd w:val="clear" w:color="auto" w:fill="1E1E1E"/>
+        <w:spacing w:after="0" w:line="285" w:lineRule="atLeast"/>
+        <w:rPr>
+          <w:rFonts w:ascii="Courier New" w:eastAsia="Times New Roman" w:hAnsi="Courier New" w:cs="Courier New"/>
+          <w:color w:val="D4D4D4"/>
+          <w:sz w:val="21"/>
+          <w:szCs w:val="21"/>
+          <w:lang w:eastAsia="pt-BR"/>
+        </w:rPr>
+      </w:pPr>
+      <w:r>
+        <w:rPr>
+          <w:rFonts w:ascii="Courier New" w:eastAsia="Times New Roman" w:hAnsi="Courier New" w:cs="Courier New"/>
+          <w:color w:val="D4D4D4"/>
+          <w:sz w:val="21"/>
+          <w:szCs w:val="21"/>
+          <w:lang w:eastAsia="pt-BR"/>
+        </w:rPr>
+        <w:t>  palavras_geradas = gerador_palavras</w:t>
+      </w:r>
+      <w:r>
+        <w:rPr>
+          <w:rFonts w:ascii="Courier New" w:eastAsia="Times New Roman" w:hAnsi="Courier New" w:cs="Courier New"/>
+          <w:color w:val="DCDCDC"/>
+          <w:sz w:val="21"/>
+          <w:szCs w:val="21"/>
+          <w:lang w:eastAsia="pt-BR"/>
+        </w:rPr>
+        <w:t>(</w:t>
+      </w:r>
+      <w:r>
+        <w:rPr>
+          <w:rFonts w:ascii="Courier New" w:eastAsia="Times New Roman" w:hAnsi="Courier New" w:cs="Courier New"/>
+          <w:color w:val="D4D4D4"/>
+          <w:sz w:val="21"/>
+          <w:szCs w:val="21"/>
+          <w:lang w:eastAsia="pt-BR"/>
+        </w:rPr>
+        <w:t>palavra</w:t>
+      </w:r>
+      <w:r>
+        <w:rPr>
+          <w:rFonts w:ascii="Courier New" w:eastAsia="Times New Roman" w:hAnsi="Courier New" w:cs="Courier New"/>
+          <w:color w:val="DCDCDC"/>
+          <w:sz w:val="21"/>
+          <w:szCs w:val="21"/>
+          <w:lang w:eastAsia="pt-BR"/>
+        </w:rPr>
+        <w:t>)</w:t>
+      </w:r>
+    </w:p>
+    <w:p>
+      <w:pPr>
+        <w:shd w:val="clear" w:color="auto" w:fill="1E1E1E"/>
+        <w:spacing w:after="0" w:line="285" w:lineRule="atLeast"/>
+        <w:rPr>
+          <w:rFonts w:ascii="Courier New" w:eastAsia="Times New Roman" w:hAnsi="Courier New" w:cs="Courier New"/>
+          <w:color w:val="D4D4D4"/>
+          <w:sz w:val="21"/>
+          <w:szCs w:val="21"/>
+          <w:lang w:eastAsia="pt-BR"/>
+        </w:rPr>
+      </w:pPr>
+      <w:r>
+        <w:rPr>
+          <w:rFonts w:ascii="Courier New" w:eastAsia="Times New Roman" w:hAnsi="Courier New" w:cs="Courier New"/>
+          <w:color w:val="D4D4D4"/>
+          <w:sz w:val="21"/>
+          <w:szCs w:val="21"/>
+          <w:lang w:eastAsia="pt-BR"/>
+        </w:rPr>
+        <w:t>  palavras_turbinado = gerador_turbinado</w:t>
+      </w:r>
+      <w:r>
+        <w:rPr>
+          <w:rFonts w:ascii="Courier New" w:eastAsia="Times New Roman" w:hAnsi="Courier New" w:cs="Courier New"/>
+          <w:color w:val="DCDCDC"/>
+          <w:sz w:val="21"/>
+          <w:szCs w:val="21"/>
+          <w:lang w:eastAsia="pt-BR"/>
+        </w:rPr>
+        <w:t>(</w:t>
+      </w:r>
+      <w:r>
+        <w:rPr>
+          <w:rFonts w:ascii="Courier New" w:eastAsia="Times New Roman" w:hAnsi="Courier New" w:cs="Courier New"/>
+          <w:color w:val="D4D4D4"/>
+          <w:sz w:val="21"/>
+          <w:szCs w:val="21"/>
+          <w:lang w:eastAsia="pt-BR"/>
+        </w:rPr>
+        <w:t>palavras_geradas</w:t>
+      </w:r>
+      <w:r>
+        <w:rPr>
+          <w:rFonts w:ascii="Courier New" w:eastAsia="Times New Roman" w:hAnsi="Courier New" w:cs="Courier New"/>
+          <w:color w:val="DCDCDC"/>
+          <w:sz w:val="21"/>
+          <w:szCs w:val="21"/>
+          <w:lang w:eastAsia="pt-BR"/>
+        </w:rPr>
+        <w:t>)</w:t>
+      </w:r>
+    </w:p>
+    <w:p>
+      <w:pPr>
+        <w:shd w:val="clear" w:color="auto" w:fill="1E1E1E"/>
+        <w:spacing w:after="0" w:line="285" w:lineRule="atLeast"/>
+        <w:rPr>
+          <w:rFonts w:ascii="Courier New" w:eastAsia="Times New Roman" w:hAnsi="Courier New" w:cs="Courier New"/>
+          <w:color w:val="D4D4D4"/>
+          <w:sz w:val="21"/>
+          <w:szCs w:val="21"/>
+          <w:lang w:eastAsia="pt-BR"/>
+        </w:rPr>
+      </w:pPr>
+      <w:r>
+        <w:rPr>
+          <w:rFonts w:ascii="Courier New" w:eastAsia="Times New Roman" w:hAnsi="Courier New" w:cs="Courier New"/>
+          <w:color w:val="D4D4D4"/>
+          <w:sz w:val="21"/>
+          <w:szCs w:val="21"/>
+          <w:lang w:eastAsia="pt-BR"/>
+        </w:rPr>
+        <w:t>  </w:t>
+      </w:r>
+    </w:p>
+    <w:p>
+      <w:pPr>
+        <w:shd w:val="clear" w:color="auto" w:fill="1E1E1E"/>
+        <w:spacing w:after="0" w:line="285" w:lineRule="atLeast"/>
+        <w:rPr>
+          <w:rFonts w:ascii="Courier New" w:eastAsia="Times New Roman" w:hAnsi="Courier New" w:cs="Courier New"/>
+          <w:color w:val="D4D4D4"/>
+          <w:sz w:val="21"/>
+          <w:szCs w:val="21"/>
+          <w:lang w:eastAsia="pt-BR"/>
+        </w:rPr>
+      </w:pPr>
+      <w:r>
+        <w:rPr>
+          <w:rFonts w:ascii="Courier New" w:eastAsia="Times New Roman" w:hAnsi="Courier New" w:cs="Courier New"/>
+          <w:color w:val="D4D4D4"/>
+          <w:sz w:val="21"/>
+          <w:szCs w:val="21"/>
+          <w:lang w:eastAsia="pt-BR"/>
+        </w:rPr>
+        <w:t>  todas_palavras = </w:t>
+      </w:r>
+      <w:r>
+        <w:rPr>
+          <w:rFonts w:ascii="Courier New" w:eastAsia="Times New Roman" w:hAnsi="Courier New" w:cs="Courier New"/>
+          <w:color w:val="4EC9B0"/>
+          <w:sz w:val="21"/>
+          <w:szCs w:val="21"/>
+          <w:lang w:eastAsia="pt-BR"/>
+        </w:rPr>
+        <w:t>set</w:t>
+      </w:r>
+      <w:r>
+        <w:rPr>
+          <w:rFonts w:ascii="Courier New" w:eastAsia="Times New Roman" w:hAnsi="Courier New" w:cs="Courier New"/>
+          <w:color w:val="DCDCDC"/>
+          <w:sz w:val="21"/>
+          <w:szCs w:val="21"/>
+          <w:lang w:eastAsia="pt-BR"/>
+        </w:rPr>
+        <w:t>(</w:t>
+      </w:r>
+      <w:r>
+        <w:rPr>
+          <w:rFonts w:ascii="Courier New" w:eastAsia="Times New Roman" w:hAnsi="Courier New" w:cs="Courier New"/>
+          <w:color w:val="D4D4D4"/>
+          <w:sz w:val="21"/>
+          <w:szCs w:val="21"/>
+          <w:lang w:eastAsia="pt-BR"/>
+        </w:rPr>
+        <w:t>palavras_geradas + palavras_turbinado</w:t>
+      </w:r>
+      <w:r>
+        <w:rPr>
+          <w:rFonts w:ascii="Courier New" w:eastAsia="Times New Roman" w:hAnsi="Courier New" w:cs="Courier New"/>
+          <w:color w:val="DCDCDC"/>
+          <w:sz w:val="21"/>
+          <w:szCs w:val="21"/>
+          <w:lang w:eastAsia="pt-BR"/>
+        </w:rPr>
+        <w:t>)</w:t>
+      </w:r>
+    </w:p>
+    <w:p>
+      <w:pPr>
+        <w:shd w:val="clear" w:color="auto" w:fill="1E1E1E"/>
+        <w:spacing w:after="0" w:line="285" w:lineRule="atLeast"/>
+        <w:rPr>
+          <w:rFonts w:ascii="Courier New" w:eastAsia="Times New Roman" w:hAnsi="Courier New" w:cs="Courier New"/>
+          <w:color w:val="D4D4D4"/>
+          <w:sz w:val="21"/>
+          <w:szCs w:val="21"/>
+          <w:lang w:eastAsia="pt-BR"/>
+        </w:rPr>
+      </w:pPr>
+      <w:r>
+        <w:rPr>
+          <w:rFonts w:ascii="Courier New" w:eastAsia="Times New Roman" w:hAnsi="Courier New" w:cs="Courier New"/>
+          <w:color w:val="D4D4D4"/>
+          <w:sz w:val="21"/>
+          <w:szCs w:val="21"/>
+          <w:lang w:eastAsia="pt-BR"/>
+        </w:rPr>
+        <w:t>  candidatos = </w:t>
+      </w:r>
+      <w:r>
+        <w:rPr>
+          <w:rFonts w:ascii="Courier New" w:eastAsia="Times New Roman" w:hAnsi="Courier New" w:cs="Courier New"/>
+          <w:color w:val="DCDCDC"/>
+          <w:sz w:val="21"/>
+          <w:szCs w:val="21"/>
+          <w:lang w:eastAsia="pt-BR"/>
+        </w:rPr>
+        <w:t>[</w:t>
+      </w:r>
+      <w:r>
+        <w:rPr>
+          <w:rFonts w:ascii="Courier New" w:eastAsia="Times New Roman" w:hAnsi="Courier New" w:cs="Courier New"/>
+          <w:color w:val="D4D4D4"/>
+          <w:sz w:val="21"/>
+          <w:szCs w:val="21"/>
+          <w:lang w:eastAsia="pt-BR"/>
+        </w:rPr>
+        <w:t>palavra</w:t>
+      </w:r>
+      <w:r>
+        <w:rPr>
+          <w:rFonts w:ascii="Courier New" w:eastAsia="Times New Roman" w:hAnsi="Courier New" w:cs="Courier New"/>
+          <w:color w:val="DCDCDC"/>
+          <w:sz w:val="21"/>
+          <w:szCs w:val="21"/>
+          <w:lang w:eastAsia="pt-BR"/>
+        </w:rPr>
+        <w:t>]</w:t>
+      </w:r>
+    </w:p>
+    <w:p>
+      <w:pPr>
+        <w:shd w:val="clear" w:color="auto" w:fill="1E1E1E"/>
+        <w:spacing w:after="0" w:line="285" w:lineRule="atLeast"/>
+        <w:rPr>
+          <w:rFonts w:ascii="Courier New" w:eastAsia="Times New Roman" w:hAnsi="Courier New" w:cs="Courier New"/>
+          <w:color w:val="D4D4D4"/>
+          <w:sz w:val="21"/>
+          <w:szCs w:val="21"/>
+          <w:lang w:eastAsia="pt-BR"/>
+        </w:rPr>
+      </w:pPr>
+      <w:r>
+        <w:rPr>
+          <w:rFonts w:ascii="Courier New" w:eastAsia="Times New Roman" w:hAnsi="Courier New" w:cs="Courier New"/>
+          <w:color w:val="D4D4D4"/>
+          <w:sz w:val="21"/>
+          <w:szCs w:val="21"/>
+          <w:lang w:eastAsia="pt-BR"/>
+        </w:rPr>
+        <w:t>  </w:t>
+      </w:r>
+    </w:p>
+    <w:p>
+      <w:pPr>
+        <w:shd w:val="clear" w:color="auto" w:fill="1E1E1E"/>
+        <w:spacing w:after="0" w:line="285" w:lineRule="atLeast"/>
+        <w:rPr>
+          <w:rFonts w:ascii="Courier New" w:eastAsia="Times New Roman" w:hAnsi="Courier New" w:cs="Courier New"/>
+          <w:color w:val="D4D4D4"/>
+          <w:sz w:val="21"/>
+          <w:szCs w:val="21"/>
+          <w:lang w:eastAsia="pt-BR"/>
+        </w:rPr>
+      </w:pPr>
+      <w:r>
+        <w:rPr>
+          <w:rFonts w:ascii="Courier New" w:eastAsia="Times New Roman" w:hAnsi="Courier New" w:cs="Courier New"/>
+          <w:color w:val="D4D4D4"/>
+          <w:sz w:val="21"/>
+          <w:szCs w:val="21"/>
+          <w:lang w:eastAsia="pt-BR"/>
+        </w:rPr>
+        <w:t>  </w:t>
+      </w:r>
+      <w:r>
+        <w:rPr>
+          <w:rFonts w:ascii="Courier New" w:eastAsia="Times New Roman" w:hAnsi="Courier New" w:cs="Courier New"/>
+          <w:color w:val="C586C0"/>
+          <w:sz w:val="21"/>
+          <w:szCs w:val="21"/>
+          <w:lang w:eastAsia="pt-BR"/>
+        </w:rPr>
+        <w:t>for</w:t>
+      </w:r>
+      <w:r>
+        <w:rPr>
+          <w:rFonts w:ascii="Courier New" w:eastAsia="Times New Roman" w:hAnsi="Courier New" w:cs="Courier New"/>
+          <w:color w:val="D4D4D4"/>
+          <w:sz w:val="21"/>
+          <w:szCs w:val="21"/>
+          <w:lang w:eastAsia="pt-BR"/>
+        </w:rPr>
+        <w:t> palavra </w:t>
+      </w:r>
+      <w:r>
+        <w:rPr>
+          <w:rFonts w:ascii="Courier New" w:eastAsia="Times New Roman" w:hAnsi="Courier New" w:cs="Courier New"/>
+          <w:color w:val="82C6FF"/>
+          <w:sz w:val="21"/>
+          <w:szCs w:val="21"/>
+          <w:lang w:eastAsia="pt-BR"/>
+        </w:rPr>
+        <w:t>in</w:t>
+      </w:r>
+      <w:r>
+        <w:rPr>
+          <w:rFonts w:ascii="Courier New" w:eastAsia="Times New Roman" w:hAnsi="Courier New" w:cs="Courier New"/>
+          <w:color w:val="D4D4D4"/>
+          <w:sz w:val="21"/>
+          <w:szCs w:val="21"/>
+          <w:lang w:eastAsia="pt-BR"/>
+        </w:rPr>
+        <w:t> todas_palavras</w:t>
+      </w:r>
+      <w:r>
+        <w:rPr>
+          <w:rFonts w:ascii="Courier New" w:eastAsia="Times New Roman" w:hAnsi="Courier New" w:cs="Courier New"/>
+          <w:color w:val="DCDCDC"/>
+          <w:sz w:val="21"/>
+          <w:szCs w:val="21"/>
+          <w:lang w:eastAsia="pt-BR"/>
+        </w:rPr>
+        <w:t>:</w:t>
+      </w:r>
+    </w:p>
+    <w:p>
+      <w:pPr>
+        <w:shd w:val="clear" w:color="auto" w:fill="1E1E1E"/>
+        <w:spacing w:after="0" w:line="285" w:lineRule="atLeast"/>
+        <w:rPr>
+          <w:rFonts w:ascii="Courier New" w:eastAsia="Times New Roman" w:hAnsi="Courier New" w:cs="Courier New"/>
+          <w:color w:val="D4D4D4"/>
+          <w:sz w:val="21"/>
+          <w:szCs w:val="21"/>
+          <w:lang w:eastAsia="pt-BR"/>
+        </w:rPr>
+      </w:pPr>
+      <w:r>
+        <w:rPr>
+          <w:rFonts w:ascii="Courier New" w:eastAsia="Times New Roman" w:hAnsi="Courier New" w:cs="Courier New"/>
+          <w:color w:val="D4D4D4"/>
+          <w:sz w:val="21"/>
+          <w:szCs w:val="21"/>
+          <w:lang w:eastAsia="pt-BR"/>
+        </w:rPr>
+        <w:t>    </w:t>
+      </w:r>
+      <w:r>
+        <w:rPr>
+          <w:rFonts w:ascii="Courier New" w:eastAsia="Times New Roman" w:hAnsi="Courier New" w:cs="Courier New"/>
+          <w:color w:val="C586C0"/>
+          <w:sz w:val="21"/>
+          <w:szCs w:val="21"/>
+          <w:lang w:eastAsia="pt-BR"/>
+        </w:rPr>
+        <w:t>if</w:t>
+      </w:r>
+      <w:r>
+        <w:rPr>
+          <w:rFonts w:ascii="Courier New" w:eastAsia="Times New Roman" w:hAnsi="Courier New" w:cs="Courier New"/>
+          <w:color w:val="D4D4D4"/>
+          <w:sz w:val="21"/>
+          <w:szCs w:val="21"/>
+          <w:lang w:eastAsia="pt-BR"/>
+        </w:rPr>
+        <w:t> palavra </w:t>
+      </w:r>
+      <w:r>
+        <w:rPr>
+          <w:rFonts w:ascii="Courier New" w:eastAsia="Times New Roman" w:hAnsi="Courier New" w:cs="Courier New"/>
+          <w:color w:val="82C6FF"/>
+          <w:sz w:val="21"/>
+          <w:szCs w:val="21"/>
+          <w:lang w:eastAsia="pt-BR"/>
+        </w:rPr>
+        <w:t>in</w:t>
+      </w:r>
+      <w:r>
+        <w:rPr>
+          <w:rFonts w:ascii="Courier New" w:eastAsia="Times New Roman" w:hAnsi="Courier New" w:cs="Courier New"/>
+          <w:color w:val="D4D4D4"/>
+          <w:sz w:val="21"/>
+          <w:szCs w:val="21"/>
+          <w:lang w:eastAsia="pt-BR"/>
+        </w:rPr>
+        <w:t> vocabulario</w:t>
+      </w:r>
+      <w:r>
+        <w:rPr>
+          <w:rFonts w:ascii="Courier New" w:eastAsia="Times New Roman" w:hAnsi="Courier New" w:cs="Courier New"/>
+          <w:color w:val="DCDCDC"/>
+          <w:sz w:val="21"/>
+          <w:szCs w:val="21"/>
+          <w:lang w:eastAsia="pt-BR"/>
+        </w:rPr>
+        <w:t>:</w:t>
+      </w:r>
+    </w:p>
+    <w:p>
+      <w:pPr>
+        <w:shd w:val="clear" w:color="auto" w:fill="1E1E1E"/>
+        <w:spacing w:after="0" w:line="285" w:lineRule="atLeast"/>
+        <w:rPr>
+          <w:rFonts w:ascii="Courier New" w:eastAsia="Times New Roman" w:hAnsi="Courier New" w:cs="Courier New"/>
+          <w:color w:val="D4D4D4"/>
+          <w:sz w:val="21"/>
+          <w:szCs w:val="21"/>
+          <w:lang w:eastAsia="pt-BR"/>
+        </w:rPr>
+      </w:pPr>
+      <w:r>
+        <w:rPr>
+          <w:rFonts w:ascii="Courier New" w:eastAsia="Times New Roman" w:hAnsi="Courier New" w:cs="Courier New"/>
+          <w:color w:val="D4D4D4"/>
+          <w:sz w:val="21"/>
+          <w:szCs w:val="21"/>
+          <w:lang w:eastAsia="pt-BR"/>
+        </w:rPr>
+        <w:t>      candidatos.append</w:t>
+      </w:r>
+      <w:r>
+        <w:rPr>
+          <w:rFonts w:ascii="Courier New" w:eastAsia="Times New Roman" w:hAnsi="Courier New" w:cs="Courier New"/>
+          <w:color w:val="DCDCDC"/>
+          <w:sz w:val="21"/>
+          <w:szCs w:val="21"/>
+          <w:lang w:eastAsia="pt-BR"/>
+        </w:rPr>
+        <w:t>(</w:t>
+      </w:r>
+      <w:r>
+        <w:rPr>
+          <w:rFonts w:ascii="Courier New" w:eastAsia="Times New Roman" w:hAnsi="Courier New" w:cs="Courier New"/>
+          <w:color w:val="D4D4D4"/>
+          <w:sz w:val="21"/>
+          <w:szCs w:val="21"/>
+          <w:lang w:eastAsia="pt-BR"/>
+        </w:rPr>
+        <w:t>palavra</w:t>
+      </w:r>
+      <w:r>
+        <w:rPr>
+          <w:rFonts w:ascii="Courier New" w:eastAsia="Times New Roman" w:hAnsi="Courier New" w:cs="Courier New"/>
+          <w:color w:val="DCDCDC"/>
+          <w:sz w:val="21"/>
+          <w:szCs w:val="21"/>
+          <w:lang w:eastAsia="pt-BR"/>
+        </w:rPr>
+        <w:t>)</w:t>
+      </w:r>
+    </w:p>
+    <w:p>
+      <w:pPr>
+        <w:shd w:val="clear" w:color="auto" w:fill="1E1E1E"/>
+        <w:spacing w:after="0" w:line="285" w:lineRule="atLeast"/>
+        <w:rPr>
+          <w:rFonts w:ascii="Courier New" w:eastAsia="Times New Roman" w:hAnsi="Courier New" w:cs="Courier New"/>
+          <w:color w:val="D4D4D4"/>
+          <w:sz w:val="21"/>
+          <w:szCs w:val="21"/>
+          <w:lang w:eastAsia="pt-BR"/>
+        </w:rPr>
+      </w:pPr>
+      <w:r>
+        <w:rPr>
+          <w:rFonts w:ascii="Courier New" w:eastAsia="Times New Roman" w:hAnsi="Courier New" w:cs="Courier New"/>
+          <w:color w:val="D4D4D4"/>
+          <w:sz w:val="21"/>
+          <w:szCs w:val="21"/>
+          <w:lang w:eastAsia="pt-BR"/>
+        </w:rPr>
+        <w:t>  </w:t>
+      </w:r>
+    </w:p>
+    <w:p>
+      <w:pPr>
+        <w:shd w:val="clear" w:color="auto" w:fill="1E1E1E"/>
+        <w:spacing w:after="0" w:line="285" w:lineRule="atLeast"/>
+        <w:rPr>
+          <w:rFonts w:ascii="Courier New" w:eastAsia="Times New Roman" w:hAnsi="Courier New" w:cs="Courier New"/>
+          <w:color w:val="D4D4D4"/>
+          <w:sz w:val="21"/>
+          <w:szCs w:val="21"/>
+          <w:lang w:eastAsia="pt-BR"/>
+        </w:rPr>
+      </w:pPr>
+      <w:r>
+        <w:rPr>
+          <w:rFonts w:ascii="Courier New" w:eastAsia="Times New Roman" w:hAnsi="Courier New" w:cs="Courier New"/>
+          <w:color w:val="D4D4D4"/>
+          <w:sz w:val="21"/>
+          <w:szCs w:val="21"/>
+          <w:lang w:eastAsia="pt-BR"/>
+        </w:rPr>
+        <w:t>  </w:t>
+      </w:r>
+      <w:r>
+        <w:rPr>
+          <w:rFonts w:ascii="Courier New" w:eastAsia="Times New Roman" w:hAnsi="Courier New" w:cs="Courier New"/>
+          <w:color w:val="DCDCAA"/>
+          <w:sz w:val="21"/>
+          <w:szCs w:val="21"/>
+          <w:lang w:eastAsia="pt-BR"/>
+        </w:rPr>
+        <w:t>print</w:t>
+      </w:r>
+      <w:r>
+        <w:rPr>
+          <w:rFonts w:ascii="Courier New" w:eastAsia="Times New Roman" w:hAnsi="Courier New" w:cs="Courier New"/>
+          <w:color w:val="DCDCDC"/>
+          <w:sz w:val="21"/>
+          <w:szCs w:val="21"/>
+          <w:lang w:eastAsia="pt-BR"/>
+        </w:rPr>
+        <w:t>(</w:t>
+      </w:r>
+      <w:r>
+        <w:rPr>
+          <w:rFonts w:ascii="Courier New" w:eastAsia="Times New Roman" w:hAnsi="Courier New" w:cs="Courier New"/>
+          <w:color w:val="DCDCAA"/>
+          <w:sz w:val="21"/>
+          <w:szCs w:val="21"/>
+          <w:lang w:eastAsia="pt-BR"/>
+        </w:rPr>
+        <w:t>len</w:t>
+      </w:r>
+      <w:r>
+        <w:rPr>
+          <w:rFonts w:ascii="Courier New" w:eastAsia="Times New Roman" w:hAnsi="Courier New" w:cs="Courier New"/>
+          <w:color w:val="DCDCDC"/>
+          <w:sz w:val="21"/>
+          <w:szCs w:val="21"/>
+          <w:lang w:eastAsia="pt-BR"/>
+        </w:rPr>
+        <w:t>(</w:t>
+      </w:r>
+      <w:r>
+        <w:rPr>
+          <w:rFonts w:ascii="Courier New" w:eastAsia="Times New Roman" w:hAnsi="Courier New" w:cs="Courier New"/>
+          <w:color w:val="D4D4D4"/>
+          <w:sz w:val="21"/>
+          <w:szCs w:val="21"/>
+          <w:lang w:eastAsia="pt-BR"/>
+        </w:rPr>
+        <w:t>candidatos</w:t>
+      </w:r>
+      <w:r>
+        <w:rPr>
+          <w:rFonts w:ascii="Courier New" w:eastAsia="Times New Roman" w:hAnsi="Courier New" w:cs="Courier New"/>
+          <w:color w:val="DCDCDC"/>
+          <w:sz w:val="21"/>
+          <w:szCs w:val="21"/>
+          <w:lang w:eastAsia="pt-BR"/>
+        </w:rPr>
+        <w:t>))</w:t>
+      </w:r>
+    </w:p>
+    <w:p>
+      <w:pPr>
+        <w:shd w:val="clear" w:color="auto" w:fill="1E1E1E"/>
+        <w:spacing w:after="0" w:line="285" w:lineRule="atLeast"/>
+        <w:rPr>
+          <w:rFonts w:ascii="Courier New" w:eastAsia="Times New Roman" w:hAnsi="Courier New" w:cs="Courier New"/>
+          <w:color w:val="D4D4D4"/>
+          <w:sz w:val="21"/>
+          <w:szCs w:val="21"/>
+          <w:lang w:eastAsia="pt-BR"/>
+        </w:rPr>
+      </w:pPr>
+      <w:r>
+        <w:rPr>
+          <w:rFonts w:ascii="Courier New" w:eastAsia="Times New Roman" w:hAnsi="Courier New" w:cs="Courier New"/>
+          <w:color w:val="D4D4D4"/>
+          <w:sz w:val="21"/>
+          <w:szCs w:val="21"/>
+          <w:lang w:eastAsia="pt-BR"/>
+        </w:rPr>
+        <w:t>  palavra_correta = </w:t>
+      </w:r>
+      <w:r>
+        <w:rPr>
+          <w:rFonts w:ascii="Courier New" w:eastAsia="Times New Roman" w:hAnsi="Courier New" w:cs="Courier New"/>
+          <w:color w:val="DCDCAA"/>
+          <w:sz w:val="21"/>
+          <w:szCs w:val="21"/>
+          <w:lang w:eastAsia="pt-BR"/>
+        </w:rPr>
+        <w:t>max</w:t>
+      </w:r>
+      <w:r>
+        <w:rPr>
+          <w:rFonts w:ascii="Courier New" w:eastAsia="Times New Roman" w:hAnsi="Courier New" w:cs="Courier New"/>
+          <w:color w:val="DCDCDC"/>
+          <w:sz w:val="21"/>
+          <w:szCs w:val="21"/>
+          <w:lang w:eastAsia="pt-BR"/>
+        </w:rPr>
+        <w:t>(</w:t>
+      </w:r>
+      <w:r>
+        <w:rPr>
+          <w:rFonts w:ascii="Courier New" w:eastAsia="Times New Roman" w:hAnsi="Courier New" w:cs="Courier New"/>
+          <w:color w:val="D4D4D4"/>
+          <w:sz w:val="21"/>
+          <w:szCs w:val="21"/>
+          <w:lang w:eastAsia="pt-BR"/>
+        </w:rPr>
+        <w:t>candidatos</w:t>
+      </w:r>
+      <w:r>
+        <w:rPr>
+          <w:rFonts w:ascii="Courier New" w:eastAsia="Times New Roman" w:hAnsi="Courier New" w:cs="Courier New"/>
+          <w:color w:val="DCDCDC"/>
+          <w:sz w:val="21"/>
+          <w:szCs w:val="21"/>
+          <w:lang w:eastAsia="pt-BR"/>
+        </w:rPr>
+        <w:t>,</w:t>
+      </w:r>
+      <w:r>
+        <w:rPr>
+          <w:rFonts w:ascii="Courier New" w:eastAsia="Times New Roman" w:hAnsi="Courier New" w:cs="Courier New"/>
+          <w:color w:val="D4D4D4"/>
+          <w:sz w:val="21"/>
+          <w:szCs w:val="21"/>
+          <w:lang w:eastAsia="pt-BR"/>
+        </w:rPr>
+        <w:t> key = probabilidade</w:t>
+      </w:r>
+      <w:r>
+        <w:rPr>
+          <w:rFonts w:ascii="Courier New" w:eastAsia="Times New Roman" w:hAnsi="Courier New" w:cs="Courier New"/>
+          <w:color w:val="DCDCDC"/>
+          <w:sz w:val="21"/>
+          <w:szCs w:val="21"/>
+          <w:lang w:eastAsia="pt-BR"/>
+        </w:rPr>
+        <w:t>)</w:t>
+      </w:r>
+    </w:p>
+    <w:p>
+      <w:pPr>
+        <w:shd w:val="clear" w:color="auto" w:fill="1E1E1E"/>
+        <w:spacing w:after="0" w:line="285" w:lineRule="atLeast"/>
+        <w:rPr>
+          <w:rFonts w:ascii="Courier New" w:eastAsia="Times New Roman" w:hAnsi="Courier New" w:cs="Courier New"/>
+          <w:color w:val="D4D4D4"/>
+          <w:sz w:val="21"/>
+          <w:szCs w:val="21"/>
+          <w:lang w:eastAsia="pt-BR"/>
+        </w:rPr>
+      </w:pPr>
+      <w:r>
+        <w:rPr>
+          <w:rFonts w:ascii="Courier New" w:eastAsia="Times New Roman" w:hAnsi="Courier New" w:cs="Courier New"/>
+          <w:color w:val="D4D4D4"/>
+          <w:sz w:val="21"/>
+          <w:szCs w:val="21"/>
+          <w:lang w:eastAsia="pt-BR"/>
+        </w:rPr>
+        <w:t>  </w:t>
+      </w:r>
+    </w:p>
+    <w:p>
+      <w:pPr>
+        <w:shd w:val="clear" w:color="auto" w:fill="1E1E1E"/>
+        <w:spacing w:after="0" w:line="285" w:lineRule="atLeast"/>
+        <w:rPr>
+          <w:rFonts w:ascii="Courier New" w:eastAsia="Times New Roman" w:hAnsi="Courier New" w:cs="Courier New"/>
+          <w:color w:val="D4D4D4"/>
+          <w:sz w:val="21"/>
+          <w:szCs w:val="21"/>
+          <w:lang w:eastAsia="pt-BR"/>
+        </w:rPr>
+      </w:pPr>
+      <w:r>
+        <w:rPr>
+          <w:rFonts w:ascii="Courier New" w:eastAsia="Times New Roman" w:hAnsi="Courier New" w:cs="Courier New"/>
+          <w:color w:val="D4D4D4"/>
+          <w:sz w:val="21"/>
+          <w:szCs w:val="21"/>
+          <w:lang w:eastAsia="pt-BR"/>
+        </w:rPr>
+        <w:t>  </w:t>
+      </w:r>
+      <w:r>
+        <w:rPr>
+          <w:rFonts w:ascii="Courier New" w:eastAsia="Times New Roman" w:hAnsi="Courier New" w:cs="Courier New"/>
+          <w:color w:val="C586C0"/>
+          <w:sz w:val="21"/>
+          <w:szCs w:val="21"/>
+          <w:lang w:eastAsia="pt-BR"/>
+        </w:rPr>
+        <w:t>return</w:t>
+      </w:r>
+      <w:r>
+        <w:rPr>
+          <w:rFonts w:ascii="Courier New" w:eastAsia="Times New Roman" w:hAnsi="Courier New" w:cs="Courier New"/>
+          <w:color w:val="D4D4D4"/>
+          <w:sz w:val="21"/>
+          <w:szCs w:val="21"/>
+          <w:lang w:eastAsia="pt-BR"/>
+        </w:rPr>
+        <w:t> palavra_correta</w:t>
+      </w:r>
+    </w:p>
+    <w:p>
+      <w:pPr>
+        <w:pStyle w:val="PargrafodaLista"/>
+        <w:numPr>
+          <w:ilvl w:val="2"/>
+          <w:numId w:val="2"/>
+        </w:numPr>
+        <w:spacing w:before="240" w:line="360" w:lineRule="auto"/>
+        <w:jc w:val="both"/>
+        <w:rPr>
+          <w:rFonts w:ascii="Times New Roman" w:hAnsi="Times New Roman" w:cs="Times New Roman"/>
+          <w:sz w:val="24"/>
+          <w:szCs w:val="24"/>
+        </w:rPr>
+      </w:pPr>
+      <w:r>
+        <w:rPr>
+          <w:rFonts w:ascii="Times New Roman" w:hAnsi="Times New Roman" w:cs="Times New Roman"/>
+          <w:sz w:val="24"/>
+          <w:szCs w:val="24"/>
+        </w:rPr>
+        <w:t xml:space="preserve">A diferença é que criamos mais uma variável que recebe as palavras geradas do gerador_turbinado(), que gera palavras para cada palavra do gerador_palavras() pelo próprio </w:t>
+      </w:r>
+      <w:r>
+        <w:rPr>
+          <w:rFonts w:ascii="Times New Roman" w:hAnsi="Times New Roman" w:cs="Times New Roman"/>
+          <w:sz w:val="24"/>
+          <w:szCs w:val="24"/>
+        </w:rPr>
+        <w:t>gerador_palavras()</w:t>
+      </w:r>
+      <w:r>
+        <w:rPr>
+          <w:rFonts w:ascii="Times New Roman" w:hAnsi="Times New Roman" w:cs="Times New Roman"/>
+          <w:sz w:val="24"/>
+          <w:szCs w:val="24"/>
+        </w:rPr>
+        <w:t>.</w:t>
+      </w:r>
+      <w:r>
+        <w:rPr>
+          <w:rFonts w:ascii="Times New Roman" w:hAnsi="Times New Roman" w:cs="Times New Roman"/>
+          <w:sz w:val="24"/>
+          <w:szCs w:val="24"/>
+        </w:rPr>
+        <w:t xml:space="preserve"> Em seguida a variável de todas_palavras recebe um conjunto das palavras de ambos os geradores. A variável candidatos recebe uma lista com a palavra que foi digitada errada, pois, caso não haja correção, o corretor devolve a palavra errada.</w:t>
+      </w:r>
+      <w:r>
+        <w:rPr>
+          <w:rFonts w:ascii="Times New Roman" w:hAnsi="Times New Roman" w:cs="Times New Roman"/>
+          <w:sz w:val="24"/>
+          <w:szCs w:val="24"/>
+        </w:rPr>
+        <w:t xml:space="preserve"> Em seguida, para cada palavra em todas_palavras, se a palavra estiver em vocabulário, ela é adicionada a lista de candidatos. No final mandamos printar a quantidade de candidatos e fazemos a seleção da palavra correta a partir da maior probabilidade, retornando ela.</w:t>
       </w:r>
     </w:p>
     <w:sectPr>

</xml_diff>

<commit_message>
Avaliando o Resultado Dos Dois Corretores Cont
Resultado e escolha do melhor corretor
</commit_message>
<xml_diff>
--- a/Data Science/Formação Python para Data Science/Corretor Ortográfico em Python - Aplicando técnicas de NLP/Anotações/Corretor Ortográfico em Python – Aplicando técnicas de NLP.docx
+++ b/Data Science/Formação Python para Data Science/Corretor Ortográfico em Python - Aplicando técnicas de NLP/Anotações/Corretor Ortográfico em Python – Aplicando técnicas de NLP.docx
@@ -17435,6 +17435,1478 @@
           <w:szCs w:val="24"/>
         </w:rPr>
         <w:t xml:space="preserve"> Agora temos que verificar a taxa de acerto que está muito baixa.</w:t>
+      </w:r>
+    </w:p>
+    <w:p>
+      <w:pPr>
+        <w:pStyle w:val="PargrafodaLista"/>
+        <w:numPr>
+          <w:ilvl w:val="1"/>
+          <w:numId w:val="2"/>
+        </w:numPr>
+        <w:spacing w:before="240" w:line="360" w:lineRule="auto"/>
+        <w:jc w:val="both"/>
+        <w:rPr>
+          <w:rFonts w:ascii="Times New Roman" w:hAnsi="Times New Roman" w:cs="Times New Roman"/>
+          <w:sz w:val="24"/>
+          <w:szCs w:val="24"/>
+        </w:rPr>
+      </w:pPr>
+      <w:r>
+        <w:rPr>
+          <w:rFonts w:ascii="Times New Roman" w:hAnsi="Times New Roman" w:cs="Times New Roman"/>
+          <w:sz w:val="24"/>
+          <w:szCs w:val="24"/>
+        </w:rPr>
+        <w:t xml:space="preserve"> </w:t>
+      </w:r>
+      <w:r>
+        <w:rPr>
+          <w:rFonts w:ascii="Times New Roman" w:hAnsi="Times New Roman" w:cs="Times New Roman"/>
+          <w:sz w:val="24"/>
+          <w:szCs w:val="24"/>
+        </w:rPr>
+        <w:t xml:space="preserve">Avaliando </w:t>
+      </w:r>
+      <w:r>
+        <w:rPr>
+          <w:rFonts w:ascii="Times New Roman" w:hAnsi="Times New Roman" w:cs="Times New Roman"/>
+          <w:sz w:val="24"/>
+          <w:szCs w:val="24"/>
+        </w:rPr>
+        <w:t>o</w:t>
+      </w:r>
+      <w:r>
+        <w:rPr>
+          <w:rFonts w:ascii="Times New Roman" w:hAnsi="Times New Roman" w:cs="Times New Roman"/>
+          <w:sz w:val="24"/>
+          <w:szCs w:val="24"/>
+        </w:rPr>
+        <w:t xml:space="preserve"> Resultado </w:t>
+      </w:r>
+      <w:r>
+        <w:rPr>
+          <w:rFonts w:ascii="Times New Roman" w:hAnsi="Times New Roman" w:cs="Times New Roman"/>
+          <w:sz w:val="24"/>
+          <w:szCs w:val="24"/>
+        </w:rPr>
+        <w:t>d</w:t>
+      </w:r>
+      <w:r>
+        <w:rPr>
+          <w:rFonts w:ascii="Times New Roman" w:hAnsi="Times New Roman" w:cs="Times New Roman"/>
+          <w:sz w:val="24"/>
+          <w:szCs w:val="24"/>
+        </w:rPr>
+        <w:t>os Dois Corretores Cont</w:t>
+      </w:r>
+      <w:r>
+        <w:rPr>
+          <w:rFonts w:ascii="Times New Roman" w:hAnsi="Times New Roman" w:cs="Times New Roman"/>
+          <w:sz w:val="24"/>
+          <w:szCs w:val="24"/>
+        </w:rPr>
+        <w:t>:</w:t>
+      </w:r>
+    </w:p>
+    <w:p>
+      <w:pPr>
+        <w:pStyle w:val="PargrafodaLista"/>
+        <w:numPr>
+          <w:ilvl w:val="2"/>
+          <w:numId w:val="2"/>
+        </w:numPr>
+        <w:spacing w:before="240" w:line="360" w:lineRule="auto"/>
+        <w:jc w:val="both"/>
+        <w:rPr>
+          <w:rFonts w:ascii="Times New Roman" w:hAnsi="Times New Roman" w:cs="Times New Roman"/>
+          <w:sz w:val="24"/>
+          <w:szCs w:val="24"/>
+        </w:rPr>
+      </w:pPr>
+      <w:r>
+        <w:rPr>
+          <w:rFonts w:ascii="Times New Roman" w:hAnsi="Times New Roman" w:cs="Times New Roman"/>
+          <w:sz w:val="24"/>
+          <w:szCs w:val="24"/>
+        </w:rPr>
+        <w:t>Para avaliar melhor o que está acontecendo, criamos um else no nosso avaliador onde, se o nosso corretor errar a palavra, printamos a concatenação da palavra errada com a palavra errada corrigida pelo corretor antigo com a palavra errada corrigida pelo novo corretor:</w:t>
+      </w:r>
+    </w:p>
+    <w:p>
+      <w:pPr>
+        <w:shd w:val="clear" w:color="auto" w:fill="1E1E1E"/>
+        <w:spacing w:after="0" w:line="285" w:lineRule="atLeast"/>
+        <w:rPr>
+          <w:rFonts w:ascii="Courier New" w:eastAsia="Times New Roman" w:hAnsi="Courier New" w:cs="Courier New"/>
+          <w:color w:val="D4D4D4"/>
+          <w:sz w:val="21"/>
+          <w:szCs w:val="21"/>
+          <w:lang w:eastAsia="pt-BR"/>
+        </w:rPr>
+      </w:pPr>
+      <w:r>
+        <w:rPr>
+          <w:rFonts w:ascii="Courier New" w:eastAsia="Times New Roman" w:hAnsi="Courier New" w:cs="Courier New"/>
+          <w:color w:val="569CD6"/>
+          <w:sz w:val="21"/>
+          <w:szCs w:val="21"/>
+          <w:lang w:eastAsia="pt-BR"/>
+        </w:rPr>
+        <w:t>def</w:t>
+      </w:r>
+      <w:r>
+        <w:rPr>
+          <w:rFonts w:ascii="Courier New" w:eastAsia="Times New Roman" w:hAnsi="Courier New" w:cs="Courier New"/>
+          <w:color w:val="D4D4D4"/>
+          <w:sz w:val="21"/>
+          <w:szCs w:val="21"/>
+          <w:lang w:eastAsia="pt-BR"/>
+        </w:rPr>
+        <w:t> </w:t>
+      </w:r>
+      <w:r>
+        <w:rPr>
+          <w:rFonts w:ascii="Courier New" w:eastAsia="Times New Roman" w:hAnsi="Courier New" w:cs="Courier New"/>
+          <w:color w:val="DCDCAA"/>
+          <w:sz w:val="21"/>
+          <w:szCs w:val="21"/>
+          <w:lang w:eastAsia="pt-BR"/>
+        </w:rPr>
+        <w:t>avaliador</w:t>
+      </w:r>
+      <w:r>
+        <w:rPr>
+          <w:rFonts w:ascii="Courier New" w:eastAsia="Times New Roman" w:hAnsi="Courier New" w:cs="Courier New"/>
+          <w:color w:val="D4D4D4"/>
+          <w:sz w:val="21"/>
+          <w:szCs w:val="21"/>
+          <w:lang w:eastAsia="pt-BR"/>
+        </w:rPr>
+        <w:t>(</w:t>
+      </w:r>
+      <w:r>
+        <w:rPr>
+          <w:rFonts w:ascii="Courier New" w:eastAsia="Times New Roman" w:hAnsi="Courier New" w:cs="Courier New"/>
+          <w:color w:val="9CDCFE"/>
+          <w:sz w:val="21"/>
+          <w:szCs w:val="21"/>
+          <w:lang w:eastAsia="pt-BR"/>
+        </w:rPr>
+        <w:t>testes</w:t>
+      </w:r>
+      <w:r>
+        <w:rPr>
+          <w:rFonts w:ascii="Courier New" w:eastAsia="Times New Roman" w:hAnsi="Courier New" w:cs="Courier New"/>
+          <w:color w:val="D4D4D4"/>
+          <w:sz w:val="21"/>
+          <w:szCs w:val="21"/>
+          <w:lang w:eastAsia="pt-BR"/>
+        </w:rPr>
+        <w:t>, </w:t>
+      </w:r>
+      <w:r>
+        <w:rPr>
+          <w:rFonts w:ascii="Courier New" w:eastAsia="Times New Roman" w:hAnsi="Courier New" w:cs="Courier New"/>
+          <w:color w:val="9CDCFE"/>
+          <w:sz w:val="21"/>
+          <w:szCs w:val="21"/>
+          <w:lang w:eastAsia="pt-BR"/>
+        </w:rPr>
+        <w:t>vocabulario</w:t>
+      </w:r>
+      <w:r>
+        <w:rPr>
+          <w:rFonts w:ascii="Courier New" w:eastAsia="Times New Roman" w:hAnsi="Courier New" w:cs="Courier New"/>
+          <w:color w:val="D4D4D4"/>
+          <w:sz w:val="21"/>
+          <w:szCs w:val="21"/>
+          <w:lang w:eastAsia="pt-BR"/>
+        </w:rPr>
+        <w:t>)</w:t>
+      </w:r>
+      <w:r>
+        <w:rPr>
+          <w:rFonts w:ascii="Courier New" w:eastAsia="Times New Roman" w:hAnsi="Courier New" w:cs="Courier New"/>
+          <w:color w:val="DCDCDC"/>
+          <w:sz w:val="21"/>
+          <w:szCs w:val="21"/>
+          <w:lang w:eastAsia="pt-BR"/>
+        </w:rPr>
+        <w:t>:</w:t>
+      </w:r>
+    </w:p>
+    <w:p>
+      <w:pPr>
+        <w:shd w:val="clear" w:color="auto" w:fill="1E1E1E"/>
+        <w:spacing w:after="0" w:line="285" w:lineRule="atLeast"/>
+        <w:rPr>
+          <w:rFonts w:ascii="Courier New" w:eastAsia="Times New Roman" w:hAnsi="Courier New" w:cs="Courier New"/>
+          <w:color w:val="D4D4D4"/>
+          <w:sz w:val="21"/>
+          <w:szCs w:val="21"/>
+          <w:lang w:eastAsia="pt-BR"/>
+        </w:rPr>
+      </w:pPr>
+      <w:r>
+        <w:rPr>
+          <w:rFonts w:ascii="Courier New" w:eastAsia="Times New Roman" w:hAnsi="Courier New" w:cs="Courier New"/>
+          <w:color w:val="D4D4D4"/>
+          <w:sz w:val="21"/>
+          <w:szCs w:val="21"/>
+          <w:lang w:eastAsia="pt-BR"/>
+        </w:rPr>
+        <w:t>  numero_palavras = </w:t>
+      </w:r>
+      <w:r>
+        <w:rPr>
+          <w:rFonts w:ascii="Courier New" w:eastAsia="Times New Roman" w:hAnsi="Courier New" w:cs="Courier New"/>
+          <w:color w:val="DCDCAA"/>
+          <w:sz w:val="21"/>
+          <w:szCs w:val="21"/>
+          <w:lang w:eastAsia="pt-BR"/>
+        </w:rPr>
+        <w:t>len</w:t>
+      </w:r>
+      <w:r>
+        <w:rPr>
+          <w:rFonts w:ascii="Courier New" w:eastAsia="Times New Roman" w:hAnsi="Courier New" w:cs="Courier New"/>
+          <w:color w:val="DCDCDC"/>
+          <w:sz w:val="21"/>
+          <w:szCs w:val="21"/>
+          <w:lang w:eastAsia="pt-BR"/>
+        </w:rPr>
+        <w:t>(</w:t>
+      </w:r>
+      <w:r>
+        <w:rPr>
+          <w:rFonts w:ascii="Courier New" w:eastAsia="Times New Roman" w:hAnsi="Courier New" w:cs="Courier New"/>
+          <w:color w:val="D4D4D4"/>
+          <w:sz w:val="21"/>
+          <w:szCs w:val="21"/>
+          <w:lang w:eastAsia="pt-BR"/>
+        </w:rPr>
+        <w:t>testes</w:t>
+      </w:r>
+      <w:r>
+        <w:rPr>
+          <w:rFonts w:ascii="Courier New" w:eastAsia="Times New Roman" w:hAnsi="Courier New" w:cs="Courier New"/>
+          <w:color w:val="DCDCDC"/>
+          <w:sz w:val="21"/>
+          <w:szCs w:val="21"/>
+          <w:lang w:eastAsia="pt-BR"/>
+        </w:rPr>
+        <w:t>)</w:t>
+      </w:r>
+    </w:p>
+    <w:p>
+      <w:pPr>
+        <w:shd w:val="clear" w:color="auto" w:fill="1E1E1E"/>
+        <w:spacing w:after="0" w:line="285" w:lineRule="atLeast"/>
+        <w:rPr>
+          <w:rFonts w:ascii="Courier New" w:eastAsia="Times New Roman" w:hAnsi="Courier New" w:cs="Courier New"/>
+          <w:color w:val="D4D4D4"/>
+          <w:sz w:val="21"/>
+          <w:szCs w:val="21"/>
+          <w:lang w:eastAsia="pt-BR"/>
+        </w:rPr>
+      </w:pPr>
+      <w:r>
+        <w:rPr>
+          <w:rFonts w:ascii="Courier New" w:eastAsia="Times New Roman" w:hAnsi="Courier New" w:cs="Courier New"/>
+          <w:color w:val="D4D4D4"/>
+          <w:sz w:val="21"/>
+          <w:szCs w:val="21"/>
+          <w:lang w:eastAsia="pt-BR"/>
+        </w:rPr>
+        <w:t>  acertou = </w:t>
+      </w:r>
+      <w:r>
+        <w:rPr>
+          <w:rFonts w:ascii="Courier New" w:eastAsia="Times New Roman" w:hAnsi="Courier New" w:cs="Courier New"/>
+          <w:color w:val="B5CEA8"/>
+          <w:sz w:val="21"/>
+          <w:szCs w:val="21"/>
+          <w:lang w:eastAsia="pt-BR"/>
+        </w:rPr>
+        <w:t>0</w:t>
+      </w:r>
+    </w:p>
+    <w:p>
+      <w:pPr>
+        <w:shd w:val="clear" w:color="auto" w:fill="1E1E1E"/>
+        <w:spacing w:after="0" w:line="285" w:lineRule="atLeast"/>
+        <w:rPr>
+          <w:rFonts w:ascii="Courier New" w:eastAsia="Times New Roman" w:hAnsi="Courier New" w:cs="Courier New"/>
+          <w:color w:val="D4D4D4"/>
+          <w:sz w:val="21"/>
+          <w:szCs w:val="21"/>
+          <w:lang w:eastAsia="pt-BR"/>
+        </w:rPr>
+      </w:pPr>
+      <w:r>
+        <w:rPr>
+          <w:rFonts w:ascii="Courier New" w:eastAsia="Times New Roman" w:hAnsi="Courier New" w:cs="Courier New"/>
+          <w:color w:val="D4D4D4"/>
+          <w:sz w:val="21"/>
+          <w:szCs w:val="21"/>
+          <w:lang w:eastAsia="pt-BR"/>
+        </w:rPr>
+        <w:t>  desconhecida = </w:t>
+      </w:r>
+      <w:r>
+        <w:rPr>
+          <w:rFonts w:ascii="Courier New" w:eastAsia="Times New Roman" w:hAnsi="Courier New" w:cs="Courier New"/>
+          <w:color w:val="B5CEA8"/>
+          <w:sz w:val="21"/>
+          <w:szCs w:val="21"/>
+          <w:lang w:eastAsia="pt-BR"/>
+        </w:rPr>
+        <w:t>0</w:t>
+      </w:r>
+    </w:p>
+    <w:p>
+      <w:pPr>
+        <w:shd w:val="clear" w:color="auto" w:fill="1E1E1E"/>
+        <w:spacing w:after="0" w:line="285" w:lineRule="atLeast"/>
+        <w:rPr>
+          <w:rFonts w:ascii="Courier New" w:eastAsia="Times New Roman" w:hAnsi="Courier New" w:cs="Courier New"/>
+          <w:color w:val="D4D4D4"/>
+          <w:sz w:val="21"/>
+          <w:szCs w:val="21"/>
+          <w:lang w:eastAsia="pt-BR"/>
+        </w:rPr>
+      </w:pPr>
+      <w:r>
+        <w:rPr>
+          <w:rFonts w:ascii="Courier New" w:eastAsia="Times New Roman" w:hAnsi="Courier New" w:cs="Courier New"/>
+          <w:color w:val="D4D4D4"/>
+          <w:sz w:val="21"/>
+          <w:szCs w:val="21"/>
+          <w:lang w:eastAsia="pt-BR"/>
+        </w:rPr>
+        <w:t>  </w:t>
+      </w:r>
+    </w:p>
+    <w:p>
+      <w:pPr>
+        <w:shd w:val="clear" w:color="auto" w:fill="1E1E1E"/>
+        <w:spacing w:after="0" w:line="285" w:lineRule="atLeast"/>
+        <w:rPr>
+          <w:rFonts w:ascii="Courier New" w:eastAsia="Times New Roman" w:hAnsi="Courier New" w:cs="Courier New"/>
+          <w:color w:val="D4D4D4"/>
+          <w:sz w:val="21"/>
+          <w:szCs w:val="21"/>
+          <w:lang w:eastAsia="pt-BR"/>
+        </w:rPr>
+      </w:pPr>
+      <w:r>
+        <w:rPr>
+          <w:rFonts w:ascii="Courier New" w:eastAsia="Times New Roman" w:hAnsi="Courier New" w:cs="Courier New"/>
+          <w:color w:val="D4D4D4"/>
+          <w:sz w:val="21"/>
+          <w:szCs w:val="21"/>
+          <w:lang w:eastAsia="pt-BR"/>
+        </w:rPr>
+        <w:t>  </w:t>
+      </w:r>
+      <w:r>
+        <w:rPr>
+          <w:rFonts w:ascii="Courier New" w:eastAsia="Times New Roman" w:hAnsi="Courier New" w:cs="Courier New"/>
+          <w:color w:val="C586C0"/>
+          <w:sz w:val="21"/>
+          <w:szCs w:val="21"/>
+          <w:lang w:eastAsia="pt-BR"/>
+        </w:rPr>
+        <w:t>for</w:t>
+      </w:r>
+      <w:r>
+        <w:rPr>
+          <w:rFonts w:ascii="Courier New" w:eastAsia="Times New Roman" w:hAnsi="Courier New" w:cs="Courier New"/>
+          <w:color w:val="D4D4D4"/>
+          <w:sz w:val="21"/>
+          <w:szCs w:val="21"/>
+          <w:lang w:eastAsia="pt-BR"/>
+        </w:rPr>
+        <w:t> correta</w:t>
+      </w:r>
+      <w:r>
+        <w:rPr>
+          <w:rFonts w:ascii="Courier New" w:eastAsia="Times New Roman" w:hAnsi="Courier New" w:cs="Courier New"/>
+          <w:color w:val="DCDCDC"/>
+          <w:sz w:val="21"/>
+          <w:szCs w:val="21"/>
+          <w:lang w:eastAsia="pt-BR"/>
+        </w:rPr>
+        <w:t>,</w:t>
+      </w:r>
+      <w:r>
+        <w:rPr>
+          <w:rFonts w:ascii="Courier New" w:eastAsia="Times New Roman" w:hAnsi="Courier New" w:cs="Courier New"/>
+          <w:color w:val="D4D4D4"/>
+          <w:sz w:val="21"/>
+          <w:szCs w:val="21"/>
+          <w:lang w:eastAsia="pt-BR"/>
+        </w:rPr>
+        <w:t> errada </w:t>
+      </w:r>
+      <w:r>
+        <w:rPr>
+          <w:rFonts w:ascii="Courier New" w:eastAsia="Times New Roman" w:hAnsi="Courier New" w:cs="Courier New"/>
+          <w:color w:val="82C6FF"/>
+          <w:sz w:val="21"/>
+          <w:szCs w:val="21"/>
+          <w:lang w:eastAsia="pt-BR"/>
+        </w:rPr>
+        <w:t>in</w:t>
+      </w:r>
+      <w:r>
+        <w:rPr>
+          <w:rFonts w:ascii="Courier New" w:eastAsia="Times New Roman" w:hAnsi="Courier New" w:cs="Courier New"/>
+          <w:color w:val="D4D4D4"/>
+          <w:sz w:val="21"/>
+          <w:szCs w:val="21"/>
+          <w:lang w:eastAsia="pt-BR"/>
+        </w:rPr>
+        <w:t> testes</w:t>
+      </w:r>
+      <w:r>
+        <w:rPr>
+          <w:rFonts w:ascii="Courier New" w:eastAsia="Times New Roman" w:hAnsi="Courier New" w:cs="Courier New"/>
+          <w:color w:val="DCDCDC"/>
+          <w:sz w:val="21"/>
+          <w:szCs w:val="21"/>
+          <w:lang w:eastAsia="pt-BR"/>
+        </w:rPr>
+        <w:t>:</w:t>
+      </w:r>
+    </w:p>
+    <w:p>
+      <w:pPr>
+        <w:shd w:val="clear" w:color="auto" w:fill="1E1E1E"/>
+        <w:spacing w:after="0" w:line="285" w:lineRule="atLeast"/>
+        <w:rPr>
+          <w:rFonts w:ascii="Courier New" w:eastAsia="Times New Roman" w:hAnsi="Courier New" w:cs="Courier New"/>
+          <w:color w:val="D4D4D4"/>
+          <w:sz w:val="21"/>
+          <w:szCs w:val="21"/>
+          <w:lang w:eastAsia="pt-BR"/>
+        </w:rPr>
+      </w:pPr>
+      <w:r>
+        <w:rPr>
+          <w:rFonts w:ascii="Courier New" w:eastAsia="Times New Roman" w:hAnsi="Courier New" w:cs="Courier New"/>
+          <w:color w:val="D4D4D4"/>
+          <w:sz w:val="21"/>
+          <w:szCs w:val="21"/>
+          <w:lang w:eastAsia="pt-BR"/>
+        </w:rPr>
+        <w:t>    palavra_corrigida = novo_corretor</w:t>
+      </w:r>
+      <w:r>
+        <w:rPr>
+          <w:rFonts w:ascii="Courier New" w:eastAsia="Times New Roman" w:hAnsi="Courier New" w:cs="Courier New"/>
+          <w:color w:val="DCDCDC"/>
+          <w:sz w:val="21"/>
+          <w:szCs w:val="21"/>
+          <w:lang w:eastAsia="pt-BR"/>
+        </w:rPr>
+        <w:t>(</w:t>
+      </w:r>
+      <w:r>
+        <w:rPr>
+          <w:rFonts w:ascii="Courier New" w:eastAsia="Times New Roman" w:hAnsi="Courier New" w:cs="Courier New"/>
+          <w:color w:val="D4D4D4"/>
+          <w:sz w:val="21"/>
+          <w:szCs w:val="21"/>
+          <w:lang w:eastAsia="pt-BR"/>
+        </w:rPr>
+        <w:t>errada</w:t>
+      </w:r>
+      <w:r>
+        <w:rPr>
+          <w:rFonts w:ascii="Courier New" w:eastAsia="Times New Roman" w:hAnsi="Courier New" w:cs="Courier New"/>
+          <w:color w:val="DCDCDC"/>
+          <w:sz w:val="21"/>
+          <w:szCs w:val="21"/>
+          <w:lang w:eastAsia="pt-BR"/>
+        </w:rPr>
+        <w:t>)</w:t>
+      </w:r>
+    </w:p>
+    <w:p>
+      <w:pPr>
+        <w:shd w:val="clear" w:color="auto" w:fill="1E1E1E"/>
+        <w:spacing w:after="0" w:line="285" w:lineRule="atLeast"/>
+        <w:rPr>
+          <w:rFonts w:ascii="Courier New" w:eastAsia="Times New Roman" w:hAnsi="Courier New" w:cs="Courier New"/>
+          <w:color w:val="D4D4D4"/>
+          <w:sz w:val="21"/>
+          <w:szCs w:val="21"/>
+          <w:lang w:eastAsia="pt-BR"/>
+        </w:rPr>
+      </w:pPr>
+      <w:r>
+        <w:rPr>
+          <w:rFonts w:ascii="Courier New" w:eastAsia="Times New Roman" w:hAnsi="Courier New" w:cs="Courier New"/>
+          <w:color w:val="D4D4D4"/>
+          <w:sz w:val="21"/>
+          <w:szCs w:val="21"/>
+          <w:lang w:eastAsia="pt-BR"/>
+        </w:rPr>
+        <w:t>    desconhecida += </w:t>
+      </w:r>
+      <w:r>
+        <w:rPr>
+          <w:rFonts w:ascii="Courier New" w:eastAsia="Times New Roman" w:hAnsi="Courier New" w:cs="Courier New"/>
+          <w:color w:val="DCDCDC"/>
+          <w:sz w:val="21"/>
+          <w:szCs w:val="21"/>
+          <w:lang w:eastAsia="pt-BR"/>
+        </w:rPr>
+        <w:t>(</w:t>
+      </w:r>
+      <w:r>
+        <w:rPr>
+          <w:rFonts w:ascii="Courier New" w:eastAsia="Times New Roman" w:hAnsi="Courier New" w:cs="Courier New"/>
+          <w:color w:val="D4D4D4"/>
+          <w:sz w:val="21"/>
+          <w:szCs w:val="21"/>
+          <w:lang w:eastAsia="pt-BR"/>
+        </w:rPr>
+        <w:t>correta </w:t>
+      </w:r>
+      <w:r>
+        <w:rPr>
+          <w:rFonts w:ascii="Courier New" w:eastAsia="Times New Roman" w:hAnsi="Courier New" w:cs="Courier New"/>
+          <w:color w:val="82C6FF"/>
+          <w:sz w:val="21"/>
+          <w:szCs w:val="21"/>
+          <w:lang w:eastAsia="pt-BR"/>
+        </w:rPr>
+        <w:t>not</w:t>
+      </w:r>
+      <w:r>
+        <w:rPr>
+          <w:rFonts w:ascii="Courier New" w:eastAsia="Times New Roman" w:hAnsi="Courier New" w:cs="Courier New"/>
+          <w:color w:val="D4D4D4"/>
+          <w:sz w:val="21"/>
+          <w:szCs w:val="21"/>
+          <w:lang w:eastAsia="pt-BR"/>
+        </w:rPr>
+        <w:t> </w:t>
+      </w:r>
+      <w:r>
+        <w:rPr>
+          <w:rFonts w:ascii="Courier New" w:eastAsia="Times New Roman" w:hAnsi="Courier New" w:cs="Courier New"/>
+          <w:color w:val="82C6FF"/>
+          <w:sz w:val="21"/>
+          <w:szCs w:val="21"/>
+          <w:lang w:eastAsia="pt-BR"/>
+        </w:rPr>
+        <w:t>in</w:t>
+      </w:r>
+      <w:r>
+        <w:rPr>
+          <w:rFonts w:ascii="Courier New" w:eastAsia="Times New Roman" w:hAnsi="Courier New" w:cs="Courier New"/>
+          <w:color w:val="D4D4D4"/>
+          <w:sz w:val="21"/>
+          <w:szCs w:val="21"/>
+          <w:lang w:eastAsia="pt-BR"/>
+        </w:rPr>
+        <w:t> vocabulario</w:t>
+      </w:r>
+      <w:r>
+        <w:rPr>
+          <w:rFonts w:ascii="Courier New" w:eastAsia="Times New Roman" w:hAnsi="Courier New" w:cs="Courier New"/>
+          <w:color w:val="DCDCDC"/>
+          <w:sz w:val="21"/>
+          <w:szCs w:val="21"/>
+          <w:lang w:eastAsia="pt-BR"/>
+        </w:rPr>
+        <w:t>)</w:t>
+      </w:r>
+    </w:p>
+    <w:p>
+      <w:pPr>
+        <w:shd w:val="clear" w:color="auto" w:fill="1E1E1E"/>
+        <w:spacing w:after="0" w:line="285" w:lineRule="atLeast"/>
+        <w:rPr>
+          <w:rFonts w:ascii="Courier New" w:eastAsia="Times New Roman" w:hAnsi="Courier New" w:cs="Courier New"/>
+          <w:color w:val="D4D4D4"/>
+          <w:sz w:val="21"/>
+          <w:szCs w:val="21"/>
+          <w:lang w:eastAsia="pt-BR"/>
+        </w:rPr>
+      </w:pPr>
+      <w:r>
+        <w:rPr>
+          <w:rFonts w:ascii="Courier New" w:eastAsia="Times New Roman" w:hAnsi="Courier New" w:cs="Courier New"/>
+          <w:color w:val="D4D4D4"/>
+          <w:sz w:val="21"/>
+          <w:szCs w:val="21"/>
+          <w:lang w:eastAsia="pt-BR"/>
+        </w:rPr>
+        <w:t>    </w:t>
+      </w:r>
+      <w:r>
+        <w:rPr>
+          <w:rFonts w:ascii="Courier New" w:eastAsia="Times New Roman" w:hAnsi="Courier New" w:cs="Courier New"/>
+          <w:color w:val="C586C0"/>
+          <w:sz w:val="21"/>
+          <w:szCs w:val="21"/>
+          <w:lang w:eastAsia="pt-BR"/>
+        </w:rPr>
+        <w:t>if</w:t>
+      </w:r>
+      <w:r>
+        <w:rPr>
+          <w:rFonts w:ascii="Courier New" w:eastAsia="Times New Roman" w:hAnsi="Courier New" w:cs="Courier New"/>
+          <w:color w:val="D4D4D4"/>
+          <w:sz w:val="21"/>
+          <w:szCs w:val="21"/>
+          <w:lang w:eastAsia="pt-BR"/>
+        </w:rPr>
+        <w:t> palavra_corrigida == correta</w:t>
+      </w:r>
+      <w:r>
+        <w:rPr>
+          <w:rFonts w:ascii="Courier New" w:eastAsia="Times New Roman" w:hAnsi="Courier New" w:cs="Courier New"/>
+          <w:color w:val="DCDCDC"/>
+          <w:sz w:val="21"/>
+          <w:szCs w:val="21"/>
+          <w:lang w:eastAsia="pt-BR"/>
+        </w:rPr>
+        <w:t>:</w:t>
+      </w:r>
+    </w:p>
+    <w:p>
+      <w:pPr>
+        <w:shd w:val="clear" w:color="auto" w:fill="1E1E1E"/>
+        <w:spacing w:after="0" w:line="285" w:lineRule="atLeast"/>
+        <w:rPr>
+          <w:rFonts w:ascii="Courier New" w:eastAsia="Times New Roman" w:hAnsi="Courier New" w:cs="Courier New"/>
+          <w:color w:val="D4D4D4"/>
+          <w:sz w:val="21"/>
+          <w:szCs w:val="21"/>
+          <w:lang w:eastAsia="pt-BR"/>
+        </w:rPr>
+      </w:pPr>
+      <w:r>
+        <w:rPr>
+          <w:rFonts w:ascii="Courier New" w:eastAsia="Times New Roman" w:hAnsi="Courier New" w:cs="Courier New"/>
+          <w:color w:val="D4D4D4"/>
+          <w:sz w:val="21"/>
+          <w:szCs w:val="21"/>
+          <w:lang w:eastAsia="pt-BR"/>
+        </w:rPr>
+        <w:t>      acertou += </w:t>
+      </w:r>
+      <w:r>
+        <w:rPr>
+          <w:rFonts w:ascii="Courier New" w:eastAsia="Times New Roman" w:hAnsi="Courier New" w:cs="Courier New"/>
+          <w:color w:val="B5CEA8"/>
+          <w:sz w:val="21"/>
+          <w:szCs w:val="21"/>
+          <w:lang w:eastAsia="pt-BR"/>
+        </w:rPr>
+        <w:t>1</w:t>
+      </w:r>
+    </w:p>
+    <w:p>
+      <w:pPr>
+        <w:shd w:val="clear" w:color="auto" w:fill="1E1E1E"/>
+        <w:spacing w:after="0" w:line="285" w:lineRule="atLeast"/>
+        <w:rPr>
+          <w:rFonts w:ascii="Courier New" w:eastAsia="Times New Roman" w:hAnsi="Courier New" w:cs="Courier New"/>
+          <w:color w:val="D4D4D4"/>
+          <w:sz w:val="21"/>
+          <w:szCs w:val="21"/>
+          <w:lang w:eastAsia="pt-BR"/>
+        </w:rPr>
+      </w:pPr>
+      <w:r>
+        <w:rPr>
+          <w:rFonts w:ascii="Courier New" w:eastAsia="Times New Roman" w:hAnsi="Courier New" w:cs="Courier New"/>
+          <w:color w:val="D4D4D4"/>
+          <w:sz w:val="21"/>
+          <w:szCs w:val="21"/>
+          <w:lang w:eastAsia="pt-BR"/>
+        </w:rPr>
+        <w:t>    </w:t>
+      </w:r>
+      <w:r>
+        <w:rPr>
+          <w:rFonts w:ascii="Courier New" w:eastAsia="Times New Roman" w:hAnsi="Courier New" w:cs="Courier New"/>
+          <w:color w:val="C586C0"/>
+          <w:sz w:val="21"/>
+          <w:szCs w:val="21"/>
+          <w:lang w:eastAsia="pt-BR"/>
+        </w:rPr>
+        <w:t>else</w:t>
+      </w:r>
+      <w:r>
+        <w:rPr>
+          <w:rFonts w:ascii="Courier New" w:eastAsia="Times New Roman" w:hAnsi="Courier New" w:cs="Courier New"/>
+          <w:color w:val="DCDCDC"/>
+          <w:sz w:val="21"/>
+          <w:szCs w:val="21"/>
+          <w:lang w:eastAsia="pt-BR"/>
+        </w:rPr>
+        <w:t>:</w:t>
+      </w:r>
+    </w:p>
+    <w:p>
+      <w:pPr>
+        <w:shd w:val="clear" w:color="auto" w:fill="1E1E1E"/>
+        <w:spacing w:after="0" w:line="285" w:lineRule="atLeast"/>
+        <w:rPr>
+          <w:rFonts w:ascii="Courier New" w:eastAsia="Times New Roman" w:hAnsi="Courier New" w:cs="Courier New"/>
+          <w:color w:val="D4D4D4"/>
+          <w:sz w:val="21"/>
+          <w:szCs w:val="21"/>
+          <w:lang w:eastAsia="pt-BR"/>
+        </w:rPr>
+      </w:pPr>
+      <w:r>
+        <w:rPr>
+          <w:rFonts w:ascii="Courier New" w:eastAsia="Times New Roman" w:hAnsi="Courier New" w:cs="Courier New"/>
+          <w:color w:val="D4D4D4"/>
+          <w:sz w:val="21"/>
+          <w:szCs w:val="21"/>
+          <w:lang w:eastAsia="pt-BR"/>
+        </w:rPr>
+        <w:t>      </w:t>
+      </w:r>
+      <w:r>
+        <w:rPr>
+          <w:rFonts w:ascii="Courier New" w:eastAsia="Times New Roman" w:hAnsi="Courier New" w:cs="Courier New"/>
+          <w:color w:val="DCDCAA"/>
+          <w:sz w:val="21"/>
+          <w:szCs w:val="21"/>
+          <w:lang w:eastAsia="pt-BR"/>
+        </w:rPr>
+        <w:t>print</w:t>
+      </w:r>
+      <w:r>
+        <w:rPr>
+          <w:rFonts w:ascii="Courier New" w:eastAsia="Times New Roman" w:hAnsi="Courier New" w:cs="Courier New"/>
+          <w:color w:val="DCDCDC"/>
+          <w:sz w:val="21"/>
+          <w:szCs w:val="21"/>
+          <w:lang w:eastAsia="pt-BR"/>
+        </w:rPr>
+        <w:t>(</w:t>
+      </w:r>
+      <w:r>
+        <w:rPr>
+          <w:rFonts w:ascii="Courier New" w:eastAsia="Times New Roman" w:hAnsi="Courier New" w:cs="Courier New"/>
+          <w:color w:val="D4D4D4"/>
+          <w:sz w:val="21"/>
+          <w:szCs w:val="21"/>
+          <w:lang w:eastAsia="pt-BR"/>
+        </w:rPr>
+        <w:t>errada + </w:t>
+      </w:r>
+      <w:r>
+        <w:rPr>
+          <w:rFonts w:ascii="Courier New" w:eastAsia="Times New Roman" w:hAnsi="Courier New" w:cs="Courier New"/>
+          <w:color w:val="CE9178"/>
+          <w:sz w:val="21"/>
+          <w:szCs w:val="21"/>
+          <w:lang w:eastAsia="pt-BR"/>
+        </w:rPr>
+        <w:t>'-'</w:t>
+      </w:r>
+      <w:r>
+        <w:rPr>
+          <w:rFonts w:ascii="Courier New" w:eastAsia="Times New Roman" w:hAnsi="Courier New" w:cs="Courier New"/>
+          <w:color w:val="D4D4D4"/>
+          <w:sz w:val="21"/>
+          <w:szCs w:val="21"/>
+          <w:lang w:eastAsia="pt-BR"/>
+        </w:rPr>
+        <w:t> + corretor</w:t>
+      </w:r>
+      <w:r>
+        <w:rPr>
+          <w:rFonts w:ascii="Courier New" w:eastAsia="Times New Roman" w:hAnsi="Courier New" w:cs="Courier New"/>
+          <w:color w:val="DCDCDC"/>
+          <w:sz w:val="21"/>
+          <w:szCs w:val="21"/>
+          <w:lang w:eastAsia="pt-BR"/>
+        </w:rPr>
+        <w:t>(</w:t>
+      </w:r>
+      <w:r>
+        <w:rPr>
+          <w:rFonts w:ascii="Courier New" w:eastAsia="Times New Roman" w:hAnsi="Courier New" w:cs="Courier New"/>
+          <w:color w:val="D4D4D4"/>
+          <w:sz w:val="21"/>
+          <w:szCs w:val="21"/>
+          <w:lang w:eastAsia="pt-BR"/>
+        </w:rPr>
+        <w:t>errada</w:t>
+      </w:r>
+      <w:r>
+        <w:rPr>
+          <w:rFonts w:ascii="Courier New" w:eastAsia="Times New Roman" w:hAnsi="Courier New" w:cs="Courier New"/>
+          <w:color w:val="DCDCDC"/>
+          <w:sz w:val="21"/>
+          <w:szCs w:val="21"/>
+          <w:lang w:eastAsia="pt-BR"/>
+        </w:rPr>
+        <w:t>)</w:t>
+      </w:r>
+      <w:r>
+        <w:rPr>
+          <w:rFonts w:ascii="Courier New" w:eastAsia="Times New Roman" w:hAnsi="Courier New" w:cs="Courier New"/>
+          <w:color w:val="D4D4D4"/>
+          <w:sz w:val="21"/>
+          <w:szCs w:val="21"/>
+          <w:lang w:eastAsia="pt-BR"/>
+        </w:rPr>
+        <w:t> + </w:t>
+      </w:r>
+      <w:r>
+        <w:rPr>
+          <w:rFonts w:ascii="Courier New" w:eastAsia="Times New Roman" w:hAnsi="Courier New" w:cs="Courier New"/>
+          <w:color w:val="CE9178"/>
+          <w:sz w:val="21"/>
+          <w:szCs w:val="21"/>
+          <w:lang w:eastAsia="pt-BR"/>
+        </w:rPr>
+        <w:t>'-'</w:t>
+      </w:r>
+      <w:r>
+        <w:rPr>
+          <w:rFonts w:ascii="Courier New" w:eastAsia="Times New Roman" w:hAnsi="Courier New" w:cs="Courier New"/>
+          <w:color w:val="D4D4D4"/>
+          <w:sz w:val="21"/>
+          <w:szCs w:val="21"/>
+          <w:lang w:eastAsia="pt-BR"/>
+        </w:rPr>
+        <w:t> + palavra_corrigida</w:t>
+      </w:r>
+      <w:r>
+        <w:rPr>
+          <w:rFonts w:ascii="Courier New" w:eastAsia="Times New Roman" w:hAnsi="Courier New" w:cs="Courier New"/>
+          <w:color w:val="DCDCDC"/>
+          <w:sz w:val="21"/>
+          <w:szCs w:val="21"/>
+          <w:lang w:eastAsia="pt-BR"/>
+        </w:rPr>
+        <w:t>)</w:t>
+      </w:r>
+    </w:p>
+    <w:p>
+      <w:pPr>
+        <w:shd w:val="clear" w:color="auto" w:fill="1E1E1E"/>
+        <w:spacing w:after="0" w:line="285" w:lineRule="atLeast"/>
+        <w:rPr>
+          <w:rFonts w:ascii="Courier New" w:eastAsia="Times New Roman" w:hAnsi="Courier New" w:cs="Courier New"/>
+          <w:color w:val="D4D4D4"/>
+          <w:sz w:val="21"/>
+          <w:szCs w:val="21"/>
+          <w:lang w:eastAsia="pt-BR"/>
+        </w:rPr>
+      </w:pPr>
+      <w:r>
+        <w:rPr>
+          <w:rFonts w:ascii="Courier New" w:eastAsia="Times New Roman" w:hAnsi="Courier New" w:cs="Courier New"/>
+          <w:color w:val="D4D4D4"/>
+          <w:sz w:val="21"/>
+          <w:szCs w:val="21"/>
+          <w:lang w:eastAsia="pt-BR"/>
+        </w:rPr>
+        <w:t>  </w:t>
+      </w:r>
+    </w:p>
+    <w:p>
+      <w:pPr>
+        <w:shd w:val="clear" w:color="auto" w:fill="1E1E1E"/>
+        <w:spacing w:after="0" w:line="285" w:lineRule="atLeast"/>
+        <w:rPr>
+          <w:rFonts w:ascii="Courier New" w:eastAsia="Times New Roman" w:hAnsi="Courier New" w:cs="Courier New"/>
+          <w:color w:val="D4D4D4"/>
+          <w:sz w:val="21"/>
+          <w:szCs w:val="21"/>
+          <w:lang w:eastAsia="pt-BR"/>
+        </w:rPr>
+      </w:pPr>
+      <w:r>
+        <w:rPr>
+          <w:rFonts w:ascii="Courier New" w:eastAsia="Times New Roman" w:hAnsi="Courier New" w:cs="Courier New"/>
+          <w:color w:val="D4D4D4"/>
+          <w:sz w:val="21"/>
+          <w:szCs w:val="21"/>
+          <w:lang w:eastAsia="pt-BR"/>
+        </w:rPr>
+        <w:t>  taxa_acerto = acertou/numero_palavras</w:t>
+      </w:r>
+    </w:p>
+    <w:p>
+      <w:pPr>
+        <w:shd w:val="clear" w:color="auto" w:fill="1E1E1E"/>
+        <w:spacing w:after="0" w:line="285" w:lineRule="atLeast"/>
+        <w:rPr>
+          <w:rFonts w:ascii="Courier New" w:eastAsia="Times New Roman" w:hAnsi="Courier New" w:cs="Courier New"/>
+          <w:color w:val="D4D4D4"/>
+          <w:sz w:val="21"/>
+          <w:szCs w:val="21"/>
+          <w:lang w:eastAsia="pt-BR"/>
+        </w:rPr>
+      </w:pPr>
+      <w:r>
+        <w:rPr>
+          <w:rFonts w:ascii="Courier New" w:eastAsia="Times New Roman" w:hAnsi="Courier New" w:cs="Courier New"/>
+          <w:color w:val="D4D4D4"/>
+          <w:sz w:val="21"/>
+          <w:szCs w:val="21"/>
+          <w:lang w:eastAsia="pt-BR"/>
+        </w:rPr>
+        <w:t>  taxa_desconhecida = desconhecida/numero_palavras</w:t>
+      </w:r>
+    </w:p>
+    <w:p>
+      <w:pPr>
+        <w:shd w:val="clear" w:color="auto" w:fill="1E1E1E"/>
+        <w:spacing w:after="0" w:line="285" w:lineRule="atLeast"/>
+        <w:rPr>
+          <w:rFonts w:ascii="Courier New" w:eastAsia="Times New Roman" w:hAnsi="Courier New" w:cs="Courier New"/>
+          <w:color w:val="D4D4D4"/>
+          <w:sz w:val="21"/>
+          <w:szCs w:val="21"/>
+          <w:lang w:eastAsia="pt-BR"/>
+        </w:rPr>
+      </w:pPr>
+      <w:r>
+        <w:rPr>
+          <w:rFonts w:ascii="Courier New" w:eastAsia="Times New Roman" w:hAnsi="Courier New" w:cs="Courier New"/>
+          <w:color w:val="D4D4D4"/>
+          <w:sz w:val="21"/>
+          <w:szCs w:val="21"/>
+          <w:lang w:eastAsia="pt-BR"/>
+        </w:rPr>
+        <w:t>  </w:t>
+      </w:r>
+    </w:p>
+    <w:p>
+      <w:pPr>
+        <w:shd w:val="clear" w:color="auto" w:fill="1E1E1E"/>
+        <w:spacing w:after="0" w:line="285" w:lineRule="atLeast"/>
+        <w:rPr>
+          <w:rFonts w:ascii="Courier New" w:eastAsia="Times New Roman" w:hAnsi="Courier New" w:cs="Courier New"/>
+          <w:color w:val="D4D4D4"/>
+          <w:sz w:val="21"/>
+          <w:szCs w:val="21"/>
+          <w:lang w:eastAsia="pt-BR"/>
+        </w:rPr>
+      </w:pPr>
+      <w:r>
+        <w:rPr>
+          <w:rFonts w:ascii="Courier New" w:eastAsia="Times New Roman" w:hAnsi="Courier New" w:cs="Courier New"/>
+          <w:color w:val="D4D4D4"/>
+          <w:sz w:val="21"/>
+          <w:szCs w:val="21"/>
+          <w:lang w:eastAsia="pt-BR"/>
+        </w:rPr>
+        <w:lastRenderedPageBreak/>
+        <w:t>  </w:t>
+      </w:r>
+      <w:r>
+        <w:rPr>
+          <w:rFonts w:ascii="Courier New" w:eastAsia="Times New Roman" w:hAnsi="Courier New" w:cs="Courier New"/>
+          <w:color w:val="DCDCAA"/>
+          <w:sz w:val="21"/>
+          <w:szCs w:val="21"/>
+          <w:lang w:eastAsia="pt-BR"/>
+        </w:rPr>
+        <w:t>print</w:t>
+      </w:r>
+      <w:r>
+        <w:rPr>
+          <w:rFonts w:ascii="Courier New" w:eastAsia="Times New Roman" w:hAnsi="Courier New" w:cs="Courier New"/>
+          <w:color w:val="DCDCDC"/>
+          <w:sz w:val="21"/>
+          <w:szCs w:val="21"/>
+          <w:lang w:eastAsia="pt-BR"/>
+        </w:rPr>
+        <w:t>(</w:t>
+      </w:r>
+      <w:r>
+        <w:rPr>
+          <w:rFonts w:ascii="Courier New" w:eastAsia="Times New Roman" w:hAnsi="Courier New" w:cs="Courier New"/>
+          <w:color w:val="569CD6"/>
+          <w:sz w:val="21"/>
+          <w:szCs w:val="21"/>
+          <w:lang w:eastAsia="pt-BR"/>
+        </w:rPr>
+        <w:t>f</w:t>
+      </w:r>
+      <w:r>
+        <w:rPr>
+          <w:rFonts w:ascii="Courier New" w:eastAsia="Times New Roman" w:hAnsi="Courier New" w:cs="Courier New"/>
+          <w:color w:val="CE9178"/>
+          <w:sz w:val="21"/>
+          <w:szCs w:val="21"/>
+          <w:lang w:eastAsia="pt-BR"/>
+        </w:rPr>
+        <w:t>'Taxa de acerto: </w:t>
+      </w:r>
+      <w:r>
+        <w:rPr>
+          <w:rFonts w:ascii="Courier New" w:eastAsia="Times New Roman" w:hAnsi="Courier New" w:cs="Courier New"/>
+          <w:color w:val="DCDCDC"/>
+          <w:sz w:val="21"/>
+          <w:szCs w:val="21"/>
+          <w:lang w:eastAsia="pt-BR"/>
+        </w:rPr>
+        <w:t>{</w:t>
+      </w:r>
+      <w:r>
+        <w:rPr>
+          <w:rFonts w:ascii="Courier New" w:eastAsia="Times New Roman" w:hAnsi="Courier New" w:cs="Courier New"/>
+          <w:color w:val="D4D4D4"/>
+          <w:sz w:val="21"/>
+          <w:szCs w:val="21"/>
+          <w:lang w:eastAsia="pt-BR"/>
+        </w:rPr>
+        <w:t>taxa_acerto*</w:t>
+      </w:r>
+      <w:r>
+        <w:rPr>
+          <w:rFonts w:ascii="Courier New" w:eastAsia="Times New Roman" w:hAnsi="Courier New" w:cs="Courier New"/>
+          <w:color w:val="B5CEA8"/>
+          <w:sz w:val="21"/>
+          <w:szCs w:val="21"/>
+          <w:lang w:eastAsia="pt-BR"/>
+        </w:rPr>
+        <w:t>100</w:t>
+      </w:r>
+      <w:r>
+        <w:rPr>
+          <w:rFonts w:ascii="Courier New" w:eastAsia="Times New Roman" w:hAnsi="Courier New" w:cs="Courier New"/>
+          <w:color w:val="DCDCDC"/>
+          <w:sz w:val="21"/>
+          <w:szCs w:val="21"/>
+          <w:lang w:eastAsia="pt-BR"/>
+        </w:rPr>
+        <w:t>:</w:t>
+      </w:r>
+      <w:r>
+        <w:rPr>
+          <w:rFonts w:ascii="Courier New" w:eastAsia="Times New Roman" w:hAnsi="Courier New" w:cs="Courier New"/>
+          <w:color w:val="B5CEA8"/>
+          <w:sz w:val="21"/>
+          <w:szCs w:val="21"/>
+          <w:lang w:eastAsia="pt-BR"/>
+        </w:rPr>
+        <w:t>.2</w:t>
+      </w:r>
+      <w:r>
+        <w:rPr>
+          <w:rFonts w:ascii="Courier New" w:eastAsia="Times New Roman" w:hAnsi="Courier New" w:cs="Courier New"/>
+          <w:color w:val="D4D4D4"/>
+          <w:sz w:val="21"/>
+          <w:szCs w:val="21"/>
+          <w:lang w:eastAsia="pt-BR"/>
+        </w:rPr>
+        <w:t>f</w:t>
+      </w:r>
+      <w:r>
+        <w:rPr>
+          <w:rFonts w:ascii="Courier New" w:eastAsia="Times New Roman" w:hAnsi="Courier New" w:cs="Courier New"/>
+          <w:color w:val="DCDCDC"/>
+          <w:sz w:val="21"/>
+          <w:szCs w:val="21"/>
+          <w:lang w:eastAsia="pt-BR"/>
+        </w:rPr>
+        <w:t>}</w:t>
+      </w:r>
+      <w:r>
+        <w:rPr>
+          <w:rFonts w:ascii="Courier New" w:eastAsia="Times New Roman" w:hAnsi="Courier New" w:cs="Courier New"/>
+          <w:color w:val="CE9178"/>
+          <w:sz w:val="21"/>
+          <w:szCs w:val="21"/>
+          <w:lang w:eastAsia="pt-BR"/>
+        </w:rPr>
+        <w:t>% de </w:t>
+      </w:r>
+      <w:r>
+        <w:rPr>
+          <w:rFonts w:ascii="Courier New" w:eastAsia="Times New Roman" w:hAnsi="Courier New" w:cs="Courier New"/>
+          <w:color w:val="DCDCDC"/>
+          <w:sz w:val="21"/>
+          <w:szCs w:val="21"/>
+          <w:lang w:eastAsia="pt-BR"/>
+        </w:rPr>
+        <w:t>{</w:t>
+      </w:r>
+      <w:r>
+        <w:rPr>
+          <w:rFonts w:ascii="Courier New" w:eastAsia="Times New Roman" w:hAnsi="Courier New" w:cs="Courier New"/>
+          <w:color w:val="D4D4D4"/>
+          <w:sz w:val="21"/>
+          <w:szCs w:val="21"/>
+          <w:lang w:eastAsia="pt-BR"/>
+        </w:rPr>
+        <w:t>numero_palavras</w:t>
+      </w:r>
+      <w:r>
+        <w:rPr>
+          <w:rFonts w:ascii="Courier New" w:eastAsia="Times New Roman" w:hAnsi="Courier New" w:cs="Courier New"/>
+          <w:color w:val="DCDCDC"/>
+          <w:sz w:val="21"/>
+          <w:szCs w:val="21"/>
+          <w:lang w:eastAsia="pt-BR"/>
+        </w:rPr>
+        <w:t>}</w:t>
+      </w:r>
+      <w:r>
+        <w:rPr>
+          <w:rFonts w:ascii="Courier New" w:eastAsia="Times New Roman" w:hAnsi="Courier New" w:cs="Courier New"/>
+          <w:color w:val="CE9178"/>
+          <w:sz w:val="21"/>
+          <w:szCs w:val="21"/>
+          <w:lang w:eastAsia="pt-BR"/>
+        </w:rPr>
+        <w:t> palavras'</w:t>
+      </w:r>
+      <w:r>
+        <w:rPr>
+          <w:rFonts w:ascii="Courier New" w:eastAsia="Times New Roman" w:hAnsi="Courier New" w:cs="Courier New"/>
+          <w:color w:val="DCDCDC"/>
+          <w:sz w:val="21"/>
+          <w:szCs w:val="21"/>
+          <w:lang w:eastAsia="pt-BR"/>
+        </w:rPr>
+        <w:t>)</w:t>
+      </w:r>
+    </w:p>
+    <w:p>
+      <w:pPr>
+        <w:shd w:val="clear" w:color="auto" w:fill="1E1E1E"/>
+        <w:spacing w:after="0" w:line="285" w:lineRule="atLeast"/>
+        <w:rPr>
+          <w:rFonts w:ascii="Courier New" w:eastAsia="Times New Roman" w:hAnsi="Courier New" w:cs="Courier New"/>
+          <w:color w:val="D4D4D4"/>
+          <w:sz w:val="21"/>
+          <w:szCs w:val="21"/>
+          <w:lang w:eastAsia="pt-BR"/>
+        </w:rPr>
+      </w:pPr>
+      <w:r>
+        <w:rPr>
+          <w:rFonts w:ascii="Courier New" w:eastAsia="Times New Roman" w:hAnsi="Courier New" w:cs="Courier New"/>
+          <w:color w:val="D4D4D4"/>
+          <w:sz w:val="21"/>
+          <w:szCs w:val="21"/>
+          <w:lang w:eastAsia="pt-BR"/>
+        </w:rPr>
+        <w:t>  </w:t>
+      </w:r>
+      <w:r>
+        <w:rPr>
+          <w:rFonts w:ascii="Courier New" w:eastAsia="Times New Roman" w:hAnsi="Courier New" w:cs="Courier New"/>
+          <w:color w:val="DCDCAA"/>
+          <w:sz w:val="21"/>
+          <w:szCs w:val="21"/>
+          <w:lang w:eastAsia="pt-BR"/>
+        </w:rPr>
+        <w:t>print</w:t>
+      </w:r>
+      <w:r>
+        <w:rPr>
+          <w:rFonts w:ascii="Courier New" w:eastAsia="Times New Roman" w:hAnsi="Courier New" w:cs="Courier New"/>
+          <w:color w:val="DCDCDC"/>
+          <w:sz w:val="21"/>
+          <w:szCs w:val="21"/>
+          <w:lang w:eastAsia="pt-BR"/>
+        </w:rPr>
+        <w:t>(</w:t>
+      </w:r>
+      <w:r>
+        <w:rPr>
+          <w:rFonts w:ascii="Courier New" w:eastAsia="Times New Roman" w:hAnsi="Courier New" w:cs="Courier New"/>
+          <w:color w:val="569CD6"/>
+          <w:sz w:val="21"/>
+          <w:szCs w:val="21"/>
+          <w:lang w:eastAsia="pt-BR"/>
+        </w:rPr>
+        <w:t>f</w:t>
+      </w:r>
+      <w:r>
+        <w:rPr>
+          <w:rFonts w:ascii="Courier New" w:eastAsia="Times New Roman" w:hAnsi="Courier New" w:cs="Courier New"/>
+          <w:color w:val="CE9178"/>
+          <w:sz w:val="21"/>
+          <w:szCs w:val="21"/>
+          <w:lang w:eastAsia="pt-BR"/>
+        </w:rPr>
+        <w:t>'Taxa de desconhecidas: </w:t>
+      </w:r>
+      <w:r>
+        <w:rPr>
+          <w:rFonts w:ascii="Courier New" w:eastAsia="Times New Roman" w:hAnsi="Courier New" w:cs="Courier New"/>
+          <w:color w:val="DCDCDC"/>
+          <w:sz w:val="21"/>
+          <w:szCs w:val="21"/>
+          <w:lang w:eastAsia="pt-BR"/>
+        </w:rPr>
+        <w:t>{</w:t>
+      </w:r>
+      <w:r>
+        <w:rPr>
+          <w:rFonts w:ascii="Courier New" w:eastAsia="Times New Roman" w:hAnsi="Courier New" w:cs="Courier New"/>
+          <w:color w:val="D4D4D4"/>
+          <w:sz w:val="21"/>
+          <w:szCs w:val="21"/>
+          <w:lang w:eastAsia="pt-BR"/>
+        </w:rPr>
+        <w:t>taxa_desconhecida*</w:t>
+      </w:r>
+      <w:r>
+        <w:rPr>
+          <w:rFonts w:ascii="Courier New" w:eastAsia="Times New Roman" w:hAnsi="Courier New" w:cs="Courier New"/>
+          <w:color w:val="B5CEA8"/>
+          <w:sz w:val="21"/>
+          <w:szCs w:val="21"/>
+          <w:lang w:eastAsia="pt-BR"/>
+        </w:rPr>
+        <w:t>100</w:t>
+      </w:r>
+      <w:r>
+        <w:rPr>
+          <w:rFonts w:ascii="Courier New" w:eastAsia="Times New Roman" w:hAnsi="Courier New" w:cs="Courier New"/>
+          <w:color w:val="DCDCDC"/>
+          <w:sz w:val="21"/>
+          <w:szCs w:val="21"/>
+          <w:lang w:eastAsia="pt-BR"/>
+        </w:rPr>
+        <w:t>:</w:t>
+      </w:r>
+      <w:r>
+        <w:rPr>
+          <w:rFonts w:ascii="Courier New" w:eastAsia="Times New Roman" w:hAnsi="Courier New" w:cs="Courier New"/>
+          <w:color w:val="B5CEA8"/>
+          <w:sz w:val="21"/>
+          <w:szCs w:val="21"/>
+          <w:lang w:eastAsia="pt-BR"/>
+        </w:rPr>
+        <w:t>.2</w:t>
+      </w:r>
+      <w:r>
+        <w:rPr>
+          <w:rFonts w:ascii="Courier New" w:eastAsia="Times New Roman" w:hAnsi="Courier New" w:cs="Courier New"/>
+          <w:color w:val="D4D4D4"/>
+          <w:sz w:val="21"/>
+          <w:szCs w:val="21"/>
+          <w:lang w:eastAsia="pt-BR"/>
+        </w:rPr>
+        <w:t>f</w:t>
+      </w:r>
+      <w:r>
+        <w:rPr>
+          <w:rFonts w:ascii="Courier New" w:eastAsia="Times New Roman" w:hAnsi="Courier New" w:cs="Courier New"/>
+          <w:color w:val="DCDCDC"/>
+          <w:sz w:val="21"/>
+          <w:szCs w:val="21"/>
+          <w:lang w:eastAsia="pt-BR"/>
+        </w:rPr>
+        <w:t>}</w:t>
+      </w:r>
+      <w:r>
+        <w:rPr>
+          <w:rFonts w:ascii="Courier New" w:eastAsia="Times New Roman" w:hAnsi="Courier New" w:cs="Courier New"/>
+          <w:color w:val="CE9178"/>
+          <w:sz w:val="21"/>
+          <w:szCs w:val="21"/>
+          <w:lang w:eastAsia="pt-BR"/>
+        </w:rPr>
+        <w:t>%'</w:t>
+      </w:r>
+      <w:r>
+        <w:rPr>
+          <w:rFonts w:ascii="Courier New" w:eastAsia="Times New Roman" w:hAnsi="Courier New" w:cs="Courier New"/>
+          <w:color w:val="DCDCDC"/>
+          <w:sz w:val="21"/>
+          <w:szCs w:val="21"/>
+          <w:lang w:eastAsia="pt-BR"/>
+        </w:rPr>
+        <w:t>)</w:t>
+      </w:r>
+    </w:p>
+    <w:p>
+      <w:pPr>
+        <w:shd w:val="clear" w:color="auto" w:fill="1E1E1E"/>
+        <w:spacing w:after="0" w:line="285" w:lineRule="atLeast"/>
+        <w:rPr>
+          <w:rFonts w:ascii="Courier New" w:eastAsia="Times New Roman" w:hAnsi="Courier New" w:cs="Courier New"/>
+          <w:color w:val="D4D4D4"/>
+          <w:sz w:val="21"/>
+          <w:szCs w:val="21"/>
+          <w:lang w:eastAsia="pt-BR"/>
+        </w:rPr>
+      </w:pPr>
+    </w:p>
+    <w:p>
+      <w:pPr>
+        <w:shd w:val="clear" w:color="auto" w:fill="1E1E1E"/>
+        <w:spacing w:after="0" w:line="285" w:lineRule="atLeast"/>
+        <w:rPr>
+          <w:rFonts w:ascii="Courier New" w:eastAsia="Times New Roman" w:hAnsi="Courier New" w:cs="Courier New"/>
+          <w:color w:val="D4D4D4"/>
+          <w:sz w:val="21"/>
+          <w:szCs w:val="21"/>
+          <w:lang w:eastAsia="pt-BR"/>
+        </w:rPr>
+      </w:pPr>
+      <w:r>
+        <w:rPr>
+          <w:rFonts w:ascii="Courier New" w:eastAsia="Times New Roman" w:hAnsi="Courier New" w:cs="Courier New"/>
+          <w:color w:val="D4D4D4"/>
+          <w:sz w:val="21"/>
+          <w:szCs w:val="21"/>
+          <w:lang w:eastAsia="pt-BR"/>
+        </w:rPr>
+        <w:t>avaliador</w:t>
+      </w:r>
+      <w:r>
+        <w:rPr>
+          <w:rFonts w:ascii="Courier New" w:eastAsia="Times New Roman" w:hAnsi="Courier New" w:cs="Courier New"/>
+          <w:color w:val="DCDCDC"/>
+          <w:sz w:val="21"/>
+          <w:szCs w:val="21"/>
+          <w:lang w:eastAsia="pt-BR"/>
+        </w:rPr>
+        <w:t>(</w:t>
+      </w:r>
+      <w:r>
+        <w:rPr>
+          <w:rFonts w:ascii="Courier New" w:eastAsia="Times New Roman" w:hAnsi="Courier New" w:cs="Courier New"/>
+          <w:color w:val="D4D4D4"/>
+          <w:sz w:val="21"/>
+          <w:szCs w:val="21"/>
+          <w:lang w:eastAsia="pt-BR"/>
+        </w:rPr>
+        <w:t>lista_teste</w:t>
+      </w:r>
+      <w:r>
+        <w:rPr>
+          <w:rFonts w:ascii="Courier New" w:eastAsia="Times New Roman" w:hAnsi="Courier New" w:cs="Courier New"/>
+          <w:color w:val="DCDCDC"/>
+          <w:sz w:val="21"/>
+          <w:szCs w:val="21"/>
+          <w:lang w:eastAsia="pt-BR"/>
+        </w:rPr>
+        <w:t>,</w:t>
+      </w:r>
+      <w:r>
+        <w:rPr>
+          <w:rFonts w:ascii="Courier New" w:eastAsia="Times New Roman" w:hAnsi="Courier New" w:cs="Courier New"/>
+          <w:color w:val="D4D4D4"/>
+          <w:sz w:val="21"/>
+          <w:szCs w:val="21"/>
+          <w:lang w:eastAsia="pt-BR"/>
+        </w:rPr>
+        <w:t> vocabulario</w:t>
+      </w:r>
+      <w:r>
+        <w:rPr>
+          <w:rFonts w:ascii="Courier New" w:eastAsia="Times New Roman" w:hAnsi="Courier New" w:cs="Courier New"/>
+          <w:color w:val="DCDCDC"/>
+          <w:sz w:val="21"/>
+          <w:szCs w:val="21"/>
+          <w:lang w:eastAsia="pt-BR"/>
+        </w:rPr>
+        <w:t>)</w:t>
+      </w:r>
+    </w:p>
+    <w:p>
+      <w:pPr>
+        <w:spacing w:before="240" w:line="360" w:lineRule="auto"/>
+        <w:jc w:val="center"/>
+        <w:rPr>
+          <w:rFonts w:ascii="Times New Roman" w:hAnsi="Times New Roman" w:cs="Times New Roman"/>
+          <w:sz w:val="24"/>
+          <w:szCs w:val="24"/>
+        </w:rPr>
+      </w:pPr>
+      <w:r>
+        <w:rPr>
+          <w:rFonts w:ascii="Times New Roman" w:hAnsi="Times New Roman" w:cs="Times New Roman"/>
+          <w:sz w:val="24"/>
+          <w:szCs w:val="24"/>
+        </w:rPr>
+        <w:drawing>
+          <wp:inline distT="0" distB="0" distL="0" distR="0" wp14:anchorId="0C78BEE5" wp14:editId="6288EFCA">
+            <wp:extent cx="920497" cy="914400"/>
+            <wp:effectExtent l="0" t="0" r="0" b="0"/>
+            <wp:docPr id="26" name="Imagem 26"/>
+            <wp:cNvGraphicFramePr>
+              <a:graphicFrameLocks xmlns:a="http://schemas.openxmlformats.org/drawingml/2006/main" noChangeAspect="1"/>
+            </wp:cNvGraphicFramePr>
+            <a:graphic xmlns:a="http://schemas.openxmlformats.org/drawingml/2006/main">
+              <a:graphicData uri="http://schemas.openxmlformats.org/drawingml/2006/picture">
+                <pic:pic xmlns:pic="http://schemas.openxmlformats.org/drawingml/2006/picture">
+                  <pic:nvPicPr>
+                    <pic:cNvPr id="1" name=""/>
+                    <pic:cNvPicPr/>
+                  </pic:nvPicPr>
+                  <pic:blipFill>
+                    <a:blip r:embed="rId32"/>
+                    <a:stretch>
+                      <a:fillRect/>
+                    </a:stretch>
+                  </pic:blipFill>
+                  <pic:spPr>
+                    <a:xfrm>
+                      <a:off x="0" y="0"/>
+                      <a:ext cx="920962" cy="914862"/>
+                    </a:xfrm>
+                    <a:prstGeom prst="rect">
+                      <a:avLst/>
+                    </a:prstGeom>
+                  </pic:spPr>
+                </pic:pic>
+              </a:graphicData>
+            </a:graphic>
+          </wp:inline>
+        </w:drawing>
+      </w:r>
+    </w:p>
+    <w:p>
+      <w:pPr>
+        <w:pStyle w:val="PargrafodaLista"/>
+        <w:numPr>
+          <w:ilvl w:val="2"/>
+          <w:numId w:val="2"/>
+        </w:numPr>
+        <w:spacing w:before="240" w:line="360" w:lineRule="auto"/>
+        <w:jc w:val="both"/>
+        <w:rPr>
+          <w:rFonts w:ascii="Times New Roman" w:hAnsi="Times New Roman" w:cs="Times New Roman"/>
+          <w:sz w:val="24"/>
+          <w:szCs w:val="24"/>
+        </w:rPr>
+      </w:pPr>
+      <w:r>
+        <w:rPr>
+          <w:rFonts w:ascii="Times New Roman" w:hAnsi="Times New Roman" w:cs="Times New Roman"/>
+          <w:sz w:val="24"/>
+          <w:szCs w:val="24"/>
+        </w:rPr>
+        <w:t>O nosso problema está sendo que muitas vezes o nosso erro está a 1 distância da palavra correta, mas o nosso novo corretor acaba que faz 2 operações erroneamente.</w:t>
+      </w:r>
+      <w:r>
+        <w:rPr>
+          <w:rFonts w:ascii="Times New Roman" w:hAnsi="Times New Roman" w:cs="Times New Roman"/>
+          <w:sz w:val="24"/>
+          <w:szCs w:val="24"/>
+        </w:rPr>
+        <w:t xml:space="preserve"> Nesse caso, refizemos a avaliação do corretor antigo e optamos por permanecer com ele por ter um desempenho melhor, mesmo que só consiga corrigir palavras a 1 distância da correta.</w:t>
       </w:r>
     </w:p>
     <w:sectPr>

</xml_diff>